<commit_message>
Eliminación de la copia
</commit_message>
<xml_diff>
--- a/01. Documentación/4. Ante Proyecto/Documento Niote 2022.docx
+++ b/01. Documentación/4. Ante Proyecto/Documento Niote 2022.docx
@@ -38,15 +38,6 @@
           <w:lang w:val="es-ES"/>
         </w:rPr>
         <w:t>Simulador para el desarrollo de proyectos IoT y analítica de datos</w:t>
-      </w:r>
-      <w:r>
-        <w:rPr>
-          <w:b/>
-          <w:sz w:val="28"/>
-          <w:szCs w:val="28"/>
-          <w:lang w:val="es-ES"/>
-        </w:rPr>
-        <w:t>…</w:t>
       </w:r>
     </w:p>
     <w:p>
@@ -5334,19 +5325,40 @@
           <w:lang w:val="en-US"/>
         </w:rPr>
       </w:pPr>
-      <w:hyperlink r:id="rId15" w:history="1">
-        <w:r>
-          <w:rPr>
-            <w:rStyle w:val="Hipervnculo"/>
-            <w:color w:val="auto"/>
-            <w:sz w:val="22"/>
-            <w:szCs w:val="22"/>
-            <w:u w:val="none"/>
-            <w:lang w:val="en-US"/>
-          </w:rPr>
-          <w:t>https://mundowin.com/6-mejores-simuladores-de-io-para-pc/</w:t>
-        </w:r>
-      </w:hyperlink>
+      <w:r>
+        <w:fldChar w:fldCharType="begin"/>
+      </w:r>
+      <w:r>
+        <w:rPr>
+          <w:lang w:val="en-US"/>
+        </w:rPr>
+        <w:instrText xml:space="preserve"> HYPERLINK "https://mundowin.com/6-mejores-simuladores-de-io-para-pc/" </w:instrText>
+      </w:r>
+      <w:r>
+        <w:fldChar w:fldCharType="separate"/>
+      </w:r>
+      <w:r>
+        <w:rPr>
+          <w:rStyle w:val="Hipervnculo"/>
+          <w:color w:val="auto"/>
+          <w:sz w:val="22"/>
+          <w:szCs w:val="22"/>
+          <w:u w:val="none"/>
+          <w:lang w:val="en-US"/>
+        </w:rPr>
+        <w:t>https://mundowin.com/6-mejores-simuladores-de-io-para-pc/</w:t>
+      </w:r>
+      <w:r>
+        <w:rPr>
+          <w:rStyle w:val="Hipervnculo"/>
+          <w:color w:val="auto"/>
+          <w:sz w:val="22"/>
+          <w:szCs w:val="22"/>
+          <w:u w:val="none"/>
+          <w:lang w:val="en-US"/>
+        </w:rPr>
+        <w:fldChar w:fldCharType="end"/>
+      </w:r>
     </w:p>
     <w:p>
       <w:pPr>
@@ -5788,7 +5800,7 @@
                     </pic:cNvPicPr>
                   </pic:nvPicPr>
                   <pic:blipFill rotWithShape="1">
-                    <a:blip r:embed="rId16">
+                    <a:blip r:embed="rId15">
                       <a:extLst>
                         <a:ext uri="{28A0092B-C50C-407E-A947-70E740481C1C}">
                           <a14:useLocalDpi xmlns:a14="http://schemas.microsoft.com/office/drawing/2010/main" val="0"/>
@@ -7196,7 +7208,7 @@
                     <pic:cNvPicPr/>
                   </pic:nvPicPr>
                   <pic:blipFill rotWithShape="1">
-                    <a:blip r:embed="rId17"/>
+                    <a:blip r:embed="rId16"/>
                     <a:srcRect t="-1" b="744"/>
                     <a:stretch/>
                   </pic:blipFill>
@@ -15146,7 +15158,7 @@
                     <pic:cNvPicPr/>
                   </pic:nvPicPr>
                   <pic:blipFill>
-                    <a:blip r:embed="rId18" cstate="print">
+                    <a:blip r:embed="rId17" cstate="print">
                       <a:extLst>
                         <a:ext uri="{28A0092B-C50C-407E-A947-70E740481C1C}">
                           <a14:useLocalDpi xmlns:a14="http://schemas.microsoft.com/office/drawing/2010/main" val="0"/>
@@ -15313,9 +15325,9 @@
             <o:lock v:ext="edit" aspectratio="t"/>
           </v:shapetype>
           <v:shape id="_x0000_i1025" type="#_x0000_t75" alt="" style="width:201.6pt;height:87pt;mso-width-percent:0;mso-height-percent:0;mso-width-percent:0;mso-height-percent:0" o:ole="">
-            <v:imagedata r:id="rId19" o:title=""/>
+            <v:imagedata r:id="rId18" o:title=""/>
           </v:shape>
-          <o:OLEObject Type="Embed" ProgID="Equation.3" ShapeID="_x0000_i1025" DrawAspect="Content" ObjectID="_1711216382" r:id="rId20"/>
+          <o:OLEObject Type="Embed" ProgID="Equation.3" ShapeID="_x0000_i1025" DrawAspect="Content" ObjectID="_1711216622" r:id="rId19"/>
         </w:object>
       </w:r>
       <w:r>
@@ -20308,6 +20320,12 @@
 </file>
 
 <file path=customXml/item1.xml><?xml version="1.0" encoding="utf-8"?>
+<p:properties xmlns:p="http://schemas.microsoft.com/office/2006/metadata/properties" xmlns:xsi="http://www.w3.org/2001/XMLSchema-instance" xmlns:pc="http://schemas.microsoft.com/office/infopath/2007/PartnerControls">
+  <documentManagement/>
+</p:properties>
+</file>
+
+<file path=customXml/item2.xml><?xml version="1.0" encoding="utf-8"?>
 <?mso-contentType ?>
 <FormTemplates xmlns="http://schemas.microsoft.com/sharepoint/v3/contenttype/forms">
   <Display>DocumentLibraryForm</Display>
@@ -20316,55 +20334,7 @@
 </FormTemplates>
 </file>
 
-<file path=customXml/item2.xml><?xml version="1.0" encoding="utf-8"?>
-<p:properties xmlns:p="http://schemas.microsoft.com/office/2006/metadata/properties" xmlns:xsi="http://www.w3.org/2001/XMLSchema-instance" xmlns:pc="http://schemas.microsoft.com/office/infopath/2007/PartnerControls">
-  <documentManagement/>
-</p:properties>
-</file>
-
 <file path=customXml/item3.xml><?xml version="1.0" encoding="utf-8"?>
-<b:Sources xmlns:b="http://schemas.openxmlformats.org/officeDocument/2006/bibliography" xmlns="http://schemas.openxmlformats.org/officeDocument/2006/bibliography" SelectedStyle="\APA.XSL" StyleName="APA">
-  <b:Source>
-    <b:Tag>Xia12</b:Tag>
-    <b:SourceType>Report</b:SourceType>
-    <b:Guid>{4D2C57A9-7635-4E16-B760-88F0AB7B8F5D}</b:Guid>
-    <b:Title>Internet of Things</b:Title>
-    <b:Year>2012</b:Year>
-    <b:Pages>1-2</b:Pages>
-    <b:Author>
-      <b:Author>
-        <b:NameList>
-          <b:Person>
-            <b:Last>Xia</b:Last>
-            <b:First>Feng</b:First>
-          </b:Person>
-          <b:Person>
-            <b:Last>Yang</b:Last>
-            <b:First>Laurence</b:First>
-          </b:Person>
-          <b:Person>
-            <b:Last>Wang</b:Last>
-            <b:First>Lizhe</b:First>
-          </b:Person>
-          <b:Person>
-            <b:Last>Vinel</b:Last>
-            <b:First>Alexey</b:First>
-          </b:Person>
-        </b:NameList>
-      </b:Author>
-    </b:Author>
-    <b:Institution>International journal of communication systems</b:Institution>
-    <b:YearAccessed>2020</b:YearAccessed>
-    <b:MonthAccessed>marzo</b:MonthAccessed>
-    <b:DayAccessed>13</b:DayAccessed>
-    <b:URL>https://s3.amazonaws.com/academia.edu.documents/40650301/danainfo.acppwiszgmk2n0u279qu76contentserver.pdf?response-content-disposition=inline%3B%20filename%3DDanainfo_acppwiszgmk2n0u279qu76contentse.pdf&amp;X-Amz-Algorithm=AWS4-HMAC-SHA256&amp;X-Amz-Credential=AK</b:URL>
-    <b:DOI>10.1002/dac.2417</b:DOI>
-    <b:RefOrder>1</b:RefOrder>
-  </b:Source>
-</b:Sources>
-</file>
-
-<file path=customXml/item4.xml><?xml version="1.0" encoding="utf-8"?>
 <ct:contentTypeSchema xmlns:ct="http://schemas.microsoft.com/office/2006/metadata/contentType" xmlns:ma="http://schemas.microsoft.com/office/2006/metadata/properties/metaAttributes" ct:_="" ma:_="" ma:contentTypeName="Documento" ma:contentTypeID="0x010100EB0C0A9D5006D94D941913D2AD4067DB" ma:contentTypeVersion="4" ma:contentTypeDescription="Crear nuevo documento." ma:contentTypeScope="" ma:versionID="a4b9919c13bfcabde89367097724a22e">
   <xsd:schema xmlns:xsd="http://www.w3.org/2001/XMLSchema" xmlns:xs="http://www.w3.org/2001/XMLSchema" xmlns:p="http://schemas.microsoft.com/office/2006/metadata/properties" xmlns:ns2="c796fc4d-9a60-437c-b2a3-32f3dd03fccd" targetNamespace="http://schemas.microsoft.com/office/2006/metadata/properties" ma:root="true" ma:fieldsID="aee2a1bf4f5062e13cd515c091874855" ns2:_="">
     <xsd:import namespace="c796fc4d-9a60-437c-b2a3-32f3dd03fccd"/>
@@ -20508,15 +20478,49 @@
 </ct:contentTypeSchema>
 </file>
 
-<file path=customXml/itemProps1.xml><?xml version="1.0" encoding="utf-8"?>
-<ds:datastoreItem xmlns:ds="http://schemas.openxmlformats.org/officeDocument/2006/customXml" ds:itemID="{047DA448-9B6F-4EE5-9444-67E539F751E8}">
-  <ds:schemaRefs>
-    <ds:schemaRef ds:uri="http://schemas.microsoft.com/sharepoint/v3/contenttype/forms"/>
-  </ds:schemaRefs>
-</ds:datastoreItem>
+<file path=customXml/item4.xml><?xml version="1.0" encoding="utf-8"?>
+<b:Sources xmlns:b="http://schemas.openxmlformats.org/officeDocument/2006/bibliography" xmlns="http://schemas.openxmlformats.org/officeDocument/2006/bibliography" SelectedStyle="\APA.XSL" StyleName="APA">
+  <b:Source>
+    <b:Tag>Xia12</b:Tag>
+    <b:SourceType>Report</b:SourceType>
+    <b:Guid>{4D2C57A9-7635-4E16-B760-88F0AB7B8F5D}</b:Guid>
+    <b:Title>Internet of Things</b:Title>
+    <b:Year>2012</b:Year>
+    <b:Pages>1-2</b:Pages>
+    <b:Author>
+      <b:Author>
+        <b:NameList>
+          <b:Person>
+            <b:Last>Xia</b:Last>
+            <b:First>Feng</b:First>
+          </b:Person>
+          <b:Person>
+            <b:Last>Yang</b:Last>
+            <b:First>Laurence</b:First>
+          </b:Person>
+          <b:Person>
+            <b:Last>Wang</b:Last>
+            <b:First>Lizhe</b:First>
+          </b:Person>
+          <b:Person>
+            <b:Last>Vinel</b:Last>
+            <b:First>Alexey</b:First>
+          </b:Person>
+        </b:NameList>
+      </b:Author>
+    </b:Author>
+    <b:Institution>International journal of communication systems</b:Institution>
+    <b:YearAccessed>2020</b:YearAccessed>
+    <b:MonthAccessed>marzo</b:MonthAccessed>
+    <b:DayAccessed>13</b:DayAccessed>
+    <b:URL>https://s3.amazonaws.com/academia.edu.documents/40650301/danainfo.acppwiszgmk2n0u279qu76contentserver.pdf?response-content-disposition=inline%3B%20filename%3DDanainfo_acppwiszgmk2n0u279qu76contentse.pdf&amp;X-Amz-Algorithm=AWS4-HMAC-SHA256&amp;X-Amz-Credential=AK</b:URL>
+    <b:DOI>10.1002/dac.2417</b:DOI>
+    <b:RefOrder>1</b:RefOrder>
+  </b:Source>
+</b:Sources>
 </file>
 
-<file path=customXml/itemProps2.xml><?xml version="1.0" encoding="utf-8"?>
+<file path=customXml/itemProps1.xml><?xml version="1.0" encoding="utf-8"?>
 <ds:datastoreItem xmlns:ds="http://schemas.openxmlformats.org/officeDocument/2006/customXml" ds:itemID="{56226B57-2F91-41CE-9EE9-C4AEAF87F332}">
   <ds:schemaRefs>
     <ds:schemaRef ds:uri="http://schemas.microsoft.com/office/2006/metadata/properties"/>
@@ -20525,15 +20529,15 @@
 </ds:datastoreItem>
 </file>
 
-<file path=customXml/itemProps3.xml><?xml version="1.0" encoding="utf-8"?>
-<ds:datastoreItem xmlns:ds="http://schemas.openxmlformats.org/officeDocument/2006/customXml" ds:itemID="{51996BBE-B78D-4BB7-A4A5-99B8F4F46445}">
+<file path=customXml/itemProps2.xml><?xml version="1.0" encoding="utf-8"?>
+<ds:datastoreItem xmlns:ds="http://schemas.openxmlformats.org/officeDocument/2006/customXml" ds:itemID="{047DA448-9B6F-4EE5-9444-67E539F751E8}">
   <ds:schemaRefs>
-    <ds:schemaRef ds:uri="http://schemas.openxmlformats.org/officeDocument/2006/bibliography"/>
+    <ds:schemaRef ds:uri="http://schemas.microsoft.com/sharepoint/v3/contenttype/forms"/>
   </ds:schemaRefs>
 </ds:datastoreItem>
 </file>
 
-<file path=customXml/itemProps4.xml><?xml version="1.0" encoding="utf-8"?>
+<file path=customXml/itemProps3.xml><?xml version="1.0" encoding="utf-8"?>
 <ds:datastoreItem xmlns:ds="http://schemas.openxmlformats.org/officeDocument/2006/customXml" ds:itemID="{5C6FE22E-7B77-4833-8268-0BD99CDE314C}">
   <ds:schemaRefs>
     <ds:schemaRef ds:uri="http://schemas.microsoft.com/office/2006/metadata/contentType"/>
@@ -20549,4 +20553,12 @@
     <ds:schemaRef ds:uri="http://schemas.microsoft.com/internal/obd"/>
   </ds:schemaRefs>
 </ds:datastoreItem>
+</file>
+
+<file path=customXml/itemProps4.xml><?xml version="1.0" encoding="utf-8"?>
+<ds:datastoreItem xmlns:ds="http://schemas.openxmlformats.org/officeDocument/2006/customXml" ds:itemID="{51996BBE-B78D-4BB7-A4A5-99B8F4F46445}">
+  <ds:schemaRefs>
+    <ds:schemaRef ds:uri="http://schemas.openxmlformats.org/officeDocument/2006/bibliography"/>
+  </ds:schemaRefs>
+</ds:datastoreItem>
 </file>
</xml_diff>

<commit_message>
17 de abril  1 se cambio en tipos de algortimos por que la definicion no tenia nada que ver con lo antrior 2 se coloco una describcion mas amplia 3 se expandio la descricion de KDD 4 una definiicon mas amplia 5 se complkemteo una defenicion por que estaba cortada a lamitad 6 sea gragaron citas
</commit_message>
<xml_diff>
--- a/01. Documentación/4. Ante Proyecto/Documento Niote 2022.docx
+++ b/01. Documentación/4. Ante Proyecto/Documento Niote 2022.docx
@@ -258,7 +258,23 @@
           <w:sz w:val="22"/>
           <w:szCs w:val="22"/>
         </w:rPr>
-        <w:t>¿Cuándo? (épocas, fechas….)</w:t>
+        <w:t xml:space="preserve">¿Cuándo? (épocas, </w:t>
+      </w:r>
+      <w:proofErr w:type="gramStart"/>
+      <w:r>
+        <w:rPr>
+          <w:sz w:val="22"/>
+          <w:szCs w:val="22"/>
+        </w:rPr>
+        <w:t>fechas….</w:t>
+      </w:r>
+      <w:proofErr w:type="gramEnd"/>
+      <w:r>
+        <w:rPr>
+          <w:sz w:val="22"/>
+          <w:szCs w:val="22"/>
+        </w:rPr>
+        <w:t>)</w:t>
       </w:r>
     </w:p>
     <w:p>
@@ -1319,6 +1335,10 @@
     <w:p>
       <w:pPr>
         <w:pStyle w:val="TDC1"/>
+        <w:numPr>
+          <w:ilvl w:val="0"/>
+          <w:numId w:val="34"/>
+        </w:numPr>
         <w:tabs>
           <w:tab w:val="right" w:leader="dot" w:pos="9350"/>
         </w:tabs>
@@ -2516,39 +2536,7 @@
             <w:noProof/>
             <w:lang w:val="es-ES"/>
           </w:rPr>
-          <w:t>Analí</w:t>
-        </w:r>
-        <w:r>
-          <w:rPr>
-            <w:rStyle w:val="Hipervnculo"/>
-            <w:noProof/>
-            <w:lang w:val="es-ES"/>
-          </w:rPr>
-          <w:t>t</w:t>
-        </w:r>
-        <w:r>
-          <w:rPr>
-            <w:rStyle w:val="Hipervnculo"/>
-            <w:noProof/>
-            <w:lang w:val="es-ES"/>
-          </w:rPr>
-          <w:t>ica d</w:t>
-        </w:r>
-        <w:r>
-          <w:rPr>
-            <w:rStyle w:val="Hipervnculo"/>
-            <w:noProof/>
-            <w:lang w:val="es-ES"/>
-          </w:rPr>
-          <w:t>e</w:t>
-        </w:r>
-        <w:r>
-          <w:rPr>
-            <w:rStyle w:val="Hipervnculo"/>
-            <w:noProof/>
-            <w:lang w:val="es-ES"/>
-          </w:rPr>
-          <w:t xml:space="preserve"> datos</w:t>
+          <w:t>Analítica de datos</w:t>
         </w:r>
         <w:r>
           <w:rPr>
@@ -2620,21 +2608,7 @@
             <w:rStyle w:val="Hipervnculo"/>
             <w:noProof/>
           </w:rPr>
-          <w:t>Áreas de aplicació</w:t>
-        </w:r>
-        <w:r>
-          <w:rPr>
-            <w:rStyle w:val="Hipervnculo"/>
-            <w:noProof/>
-          </w:rPr>
-          <w:t>n</w:t>
-        </w:r>
-        <w:r>
-          <w:rPr>
-            <w:rStyle w:val="Hipervnculo"/>
-            <w:noProof/>
-          </w:rPr>
-          <w:t xml:space="preserve"> de analítica</w:t>
+          <w:t>Áreas de aplicación de analítica</w:t>
         </w:r>
         <w:r>
           <w:rPr>
@@ -2706,21 +2680,7 @@
             <w:rStyle w:val="Hipervnculo"/>
             <w:noProof/>
           </w:rPr>
-          <w:t>Cadena de valo</w:t>
-        </w:r>
-        <w:r>
-          <w:rPr>
-            <w:rStyle w:val="Hipervnculo"/>
-            <w:noProof/>
-          </w:rPr>
-          <w:t>r</w:t>
-        </w:r>
-        <w:r>
-          <w:rPr>
-            <w:rStyle w:val="Hipervnculo"/>
-            <w:noProof/>
-          </w:rPr>
-          <w:t xml:space="preserve"> de los datos</w:t>
+          <w:t>Cadena de valor de los datos</w:t>
         </w:r>
         <w:r>
           <w:rPr>
@@ -2792,7 +2752,21 @@
             <w:rStyle w:val="Hipervnculo"/>
             <w:noProof/>
           </w:rPr>
-          <w:t>Datos</w:t>
+          <w:t>Dat</w:t>
+        </w:r>
+        <w:r>
+          <w:rPr>
+            <w:rStyle w:val="Hipervnculo"/>
+            <w:noProof/>
+          </w:rPr>
+          <w:t>o</w:t>
+        </w:r>
+        <w:r>
+          <w:rPr>
+            <w:rStyle w:val="Hipervnculo"/>
+            <w:noProof/>
+          </w:rPr>
+          <w:t>s</w:t>
         </w:r>
         <w:r>
           <w:rPr>
@@ -2864,7 +2838,21 @@
             <w:rStyle w:val="Hipervnculo"/>
             <w:noProof/>
           </w:rPr>
-          <w:t>Ciclo de la analítica KDD – Metodologías</w:t>
+          <w:t>Ciclo de la anal</w:t>
+        </w:r>
+        <w:r>
+          <w:rPr>
+            <w:rStyle w:val="Hipervnculo"/>
+            <w:noProof/>
+          </w:rPr>
+          <w:t>í</w:t>
+        </w:r>
+        <w:r>
+          <w:rPr>
+            <w:rStyle w:val="Hipervnculo"/>
+            <w:noProof/>
+          </w:rPr>
+          <w:t>tica KDD – Metodologías</w:t>
         </w:r>
         <w:r>
           <w:rPr>
@@ -5424,7 +5412,23 @@
           <w:sz w:val="22"/>
           <w:szCs w:val="22"/>
         </w:rPr>
-        <w:t xml:space="preserve"> Colombiana - NTC 1486 y el Manual de publicaciones de la APA, con el fin que sean usadas para la </w:t>
+        <w:t xml:space="preserve"> </w:t>
+      </w:r>
+      <w:proofErr w:type="gramStart"/>
+      <w:r>
+        <w:rPr>
+          <w:sz w:val="22"/>
+          <w:szCs w:val="22"/>
+        </w:rPr>
+        <w:t>Colombiana</w:t>
+      </w:r>
+      <w:proofErr w:type="gramEnd"/>
+      <w:r>
+        <w:rPr>
+          <w:sz w:val="22"/>
+          <w:szCs w:val="22"/>
+        </w:rPr>
+        <w:t xml:space="preserve"> - NTC 1486 y el Manual de publicaciones de la APA, con el fin que sean usadas para la </w:t>
       </w:r>
       <w:proofErr w:type="spellStart"/>
       <w:r>
@@ -5698,6 +5702,7 @@
           <w:szCs w:val="22"/>
         </w:rPr>
       </w:pPr>
+      <w:proofErr w:type="gramStart"/>
       <w:r>
         <w:rPr>
           <w:sz w:val="22"/>
@@ -5710,7 +5715,15 @@
           <w:sz w:val="22"/>
           <w:szCs w:val="22"/>
         </w:rPr>
-        <w:t>…..</w:t>
+        <w:t>….</w:t>
+      </w:r>
+      <w:proofErr w:type="gramEnd"/>
+      <w:r>
+        <w:rPr>
+          <w:sz w:val="22"/>
+          <w:szCs w:val="22"/>
+        </w:rPr>
+        <w:t>.</w:t>
       </w:r>
     </w:p>
     <w:p>
@@ -9138,119 +9151,77 @@
         <w:rPr>
           <w:lang w:val="es-CO" w:eastAsia="es-CO"/>
         </w:rPr>
-        <w:t>L</w:t>
-      </w:r>
+        <w:t>La analítica de datos puede clasificarse en tres grandes categorías: analítica descriptiva, analítica predictiva y analítica prescriptiva (</w:t>
+      </w:r>
+      <w:proofErr w:type="spellStart"/>
       <w:r>
         <w:rPr>
           <w:lang w:val="es-CO" w:eastAsia="es-CO"/>
         </w:rPr>
-        <w:t>a analítica de datos puede</w:t>
-      </w:r>
+        <w:t>Pusala</w:t>
+      </w:r>
+      <w:proofErr w:type="spellEnd"/>
       <w:r>
         <w:rPr>
           <w:lang w:val="es-CO" w:eastAsia="es-CO"/>
         </w:rPr>
-        <w:t xml:space="preserve"> </w:t>
-      </w:r>
+        <w:t xml:space="preserve">, </w:t>
+      </w:r>
+      <w:proofErr w:type="spellStart"/>
       <w:r>
         <w:rPr>
           <w:lang w:val="es-CO" w:eastAsia="es-CO"/>
         </w:rPr>
-        <w:t>clasificarse en tres grandes categorías: analítica descriptiva, analítica predictiva y analítica</w:t>
-      </w:r>
+        <w:t>Amini</w:t>
+      </w:r>
+      <w:proofErr w:type="spellEnd"/>
       <w:r>
         <w:rPr>
           <w:lang w:val="es-CO" w:eastAsia="es-CO"/>
         </w:rPr>
-        <w:t xml:space="preserve"> </w:t>
-      </w:r>
+        <w:t xml:space="preserve">, </w:t>
+      </w:r>
+      <w:proofErr w:type="spellStart"/>
       <w:r>
         <w:rPr>
           <w:lang w:val="es-CO" w:eastAsia="es-CO"/>
         </w:rPr>
-        <w:t>prescriptiva</w:t>
-      </w:r>
+        <w:t>Katukuri</w:t>
+      </w:r>
+      <w:proofErr w:type="spellEnd"/>
       <w:r>
         <w:rPr>
           <w:lang w:val="es-CO" w:eastAsia="es-CO"/>
         </w:rPr>
-        <w:t xml:space="preserve"> (</w:t>
+        <w:t xml:space="preserve">, </w:t>
       </w:r>
       <w:proofErr w:type="spellStart"/>
       <w:r>
         <w:rPr>
           <w:lang w:val="es-CO" w:eastAsia="es-CO"/>
         </w:rPr>
-        <w:t>Pusala</w:t>
+        <w:t>Xie</w:t>
       </w:r>
       <w:proofErr w:type="spellEnd"/>
       <w:r>
         <w:rPr>
           <w:lang w:val="es-CO" w:eastAsia="es-CO"/>
         </w:rPr>
-        <w:t xml:space="preserve">, </w:t>
+        <w:t xml:space="preserve"> y </w:t>
       </w:r>
       <w:proofErr w:type="spellStart"/>
       <w:r>
         <w:rPr>
           <w:lang w:val="es-CO" w:eastAsia="es-CO"/>
         </w:rPr>
-        <w:t>Amini</w:t>
+        <w:t>Raghavan</w:t>
       </w:r>
       <w:proofErr w:type="spellEnd"/>
       <w:r>
         <w:rPr>
           <w:lang w:val="es-CO" w:eastAsia="es-CO"/>
         </w:rPr>
-        <w:t xml:space="preserve">, </w:t>
-      </w:r>
-      <w:proofErr w:type="spellStart"/>
-      <w:r>
-        <w:rPr>
-          <w:lang w:val="es-CO" w:eastAsia="es-CO"/>
-        </w:rPr>
-        <w:t>Katukuri</w:t>
-      </w:r>
-      <w:proofErr w:type="spellEnd"/>
-      <w:r>
-        <w:rPr>
-          <w:lang w:val="es-CO" w:eastAsia="es-CO"/>
-        </w:rPr>
-        <w:t xml:space="preserve">, </w:t>
-      </w:r>
-      <w:proofErr w:type="spellStart"/>
-      <w:r>
-        <w:rPr>
-          <w:lang w:val="es-CO" w:eastAsia="es-CO"/>
-        </w:rPr>
-        <w:t>Xie</w:t>
-      </w:r>
-      <w:proofErr w:type="spellEnd"/>
-      <w:r>
-        <w:rPr>
-          <w:lang w:val="es-CO" w:eastAsia="es-CO"/>
-        </w:rPr>
-        <w:t xml:space="preserve"> y </w:t>
-      </w:r>
-      <w:proofErr w:type="spellStart"/>
-      <w:r>
-        <w:rPr>
-          <w:lang w:val="es-CO" w:eastAsia="es-CO"/>
-        </w:rPr>
-        <w:t>Raghavan</w:t>
-      </w:r>
-      <w:proofErr w:type="spellEnd"/>
-      <w:r>
-        <w:rPr>
-          <w:lang w:val="es-CO" w:eastAsia="es-CO"/>
-        </w:rPr>
-        <w:t xml:space="preserve"> (2016)</w:t>
-      </w:r>
-      <w:r>
-        <w:rPr>
-          <w:lang w:val="es-CO" w:eastAsia="es-CO"/>
-        </w:rPr>
-        <w:t>).</w:t>
+        <w:t xml:space="preserve"> (2016)).</w:t>
       </w:r>
     </w:p>
     <w:p>
@@ -11091,6 +11062,7 @@
       <w:pPr>
         <w:spacing w:line="360" w:lineRule="auto"/>
         <w:ind w:firstLine="720"/>
+        <w:jc w:val="both"/>
         <w:rPr>
           <w:rFonts w:cs="Arial"/>
           <w:szCs w:val="22"/>
@@ -11101,6 +11073,7 @@
     <w:p>
       <w:pPr>
         <w:spacing w:line="360" w:lineRule="auto"/>
+        <w:jc w:val="both"/>
         <w:rPr>
           <w:rFonts w:cs="Arial"/>
           <w:szCs w:val="22"/>
@@ -11114,6 +11087,22 @@
           <w:lang w:val="es-ES"/>
         </w:rPr>
         <w:t>La cadena de valor proporciona cierto modelo de aplicación el cual permite representar todas las actividades de cualquiera empresa y también proporciona un procedimiento para el desarrollo de ventajas</w:t>
+      </w:r>
+      <w:r>
+        <w:rPr>
+          <w:rFonts w:cs="Arial"/>
+          <w:szCs w:val="22"/>
+          <w:lang w:val="es-ES"/>
+        </w:rPr>
+        <w:t xml:space="preserve"> como la debilidad o fortaleza de los datos a tratar para poder extraer la mayor cantidad posible de información, </w:t>
+      </w:r>
+      <w:r>
+        <w:rPr>
+          <w:rFonts w:cs="Arial"/>
+          <w:szCs w:val="22"/>
+          <w:lang w:val="es-ES"/>
+        </w:rPr>
+        <w:t xml:space="preserve">la identificación de datos relevantes y la plantación de estrategias o contingencias para el manejo de los respectivos datos pulidos </w:t>
       </w:r>
       <w:sdt>
         <w:sdtPr>
@@ -11181,6 +11170,17 @@
     </w:p>
     <w:p>
       <w:pPr>
+        <w:spacing w:line="360" w:lineRule="auto"/>
+        <w:jc w:val="both"/>
+        <w:rPr>
+          <w:rFonts w:cs="Arial"/>
+          <w:szCs w:val="22"/>
+          <w:lang w:val="es-ES"/>
+        </w:rPr>
+      </w:pPr>
+    </w:p>
+    <w:p>
+      <w:pPr>
         <w:pStyle w:val="Ttulo3"/>
         <w:spacing w:line="360" w:lineRule="auto"/>
         <w:rPr>
@@ -11199,6 +11199,7 @@
     <w:p>
       <w:pPr>
         <w:spacing w:line="360" w:lineRule="auto"/>
+        <w:jc w:val="both"/>
         <w:rPr>
           <w:rFonts w:cstheme="majorBidi"/>
           <w:lang w:val="es-ES"/>
@@ -11208,7 +11209,49 @@
         <w:rPr>
           <w:lang w:val="es-ES"/>
         </w:rPr>
-        <w:t>Representación simbólica de alguna información o procedimiento en la cual puede ser almacenado y analizado para poder realizar ciertas operaciones para poder generar información adecuada; toda Información debe estar disponible en todo momento y un precio justo en el cual los datos deben tener ciertos privilegios para poder distribuirlos, reutilizarlos.</w:t>
+        <w:t>Representación simbólica de alguna información o procedimiento en la cual puede ser almacenado y analizado para poder realizar ciertas operaciones para poder generar información adecuada</w:t>
+      </w:r>
+      <w:r>
+        <w:rPr>
+          <w:lang w:val="es-ES"/>
+        </w:rPr>
+        <w:t xml:space="preserve"> para la implementación en campañas para poder tomar decisiones frente a el mejoramiento de procesos en los diferentes campos</w:t>
+      </w:r>
+      <w:r>
+        <w:rPr>
+          <w:lang w:val="es-ES"/>
+        </w:rPr>
+        <w:t xml:space="preserve"> o predicciones al futuro para el desempeño de empresas o establecimientos</w:t>
+      </w:r>
+      <w:r>
+        <w:rPr>
+          <w:lang w:val="es-ES"/>
+        </w:rPr>
+        <w:t>. T</w:t>
+      </w:r>
+      <w:r>
+        <w:rPr>
+          <w:lang w:val="es-ES"/>
+        </w:rPr>
+        <w:t xml:space="preserve">oda Información debe estar disponible en todo momento </w:t>
+      </w:r>
+      <w:r>
+        <w:rPr>
+          <w:lang w:val="es-ES"/>
+        </w:rPr>
+        <w:t xml:space="preserve">y </w:t>
+      </w:r>
+      <w:r>
+        <w:rPr>
+          <w:lang w:val="es-ES"/>
+        </w:rPr>
+        <w:t xml:space="preserve">estos tiene un valor </w:t>
+      </w:r>
+      <w:r>
+        <w:rPr>
+          <w:lang w:val="es-ES"/>
+        </w:rPr>
+        <w:t>justo en el cual los datos deben tener privilegios para poder distribuirlos, reutilizarlos.</w:t>
       </w:r>
       <w:sdt>
         <w:sdtPr>
@@ -11381,6 +11424,7 @@
           <w:szCs w:val="24"/>
           <w:lang w:val="es-ES"/>
         </w:rPr>
+        <w:lastRenderedPageBreak/>
         <w:t>Fuentes de datos</w:t>
       </w:r>
     </w:p>
@@ -11480,7 +11524,6 @@
           <w:color w:val="auto"/>
           <w:lang w:val="es-CO"/>
         </w:rPr>
-        <w:lastRenderedPageBreak/>
         <w:t>Estructurados</w:t>
       </w:r>
     </w:p>
@@ -11597,6 +11640,38 @@
         </w:rPr>
         <w:t>Son esencialmente datos binarios que no tiene una estructura u organización que no tiene algún valor al utilizarlos hasta que son organizados y almacenados</w:t>
       </w:r>
+      <w:r>
+        <w:rPr>
+          <w:rFonts w:cs="Arial"/>
+          <w:szCs w:val="22"/>
+          <w:lang w:val="es-CO"/>
+        </w:rPr>
+        <w:t xml:space="preserve">, el cual su manejo es mucho más dificultoso que en los demás, estos datos no se pueden usar en una base tradicional ya que es imposible poder organizarlos o ajustarlos en filas y columnas estandarizadas, pero se encuentran muchos tipos de datos no estructurados de uso común como archivos PDF, </w:t>
+      </w:r>
+      <w:r>
+        <w:rPr>
+          <w:rFonts w:cs="Arial"/>
+          <w:szCs w:val="22"/>
+          <w:lang w:val="es-CO"/>
+        </w:rPr>
+        <w:t>imágenes</w:t>
+      </w:r>
+      <w:r>
+        <w:rPr>
+          <w:rFonts w:cs="Arial"/>
+          <w:szCs w:val="22"/>
+          <w:lang w:val="es-CO"/>
+        </w:rPr>
+        <w:t xml:space="preserve"> </w:t>
+      </w:r>
+      <w:r>
+        <w:rPr>
+          <w:rFonts w:cs="Arial"/>
+          <w:szCs w:val="22"/>
+          <w:lang w:val="es-CO"/>
+        </w:rPr>
+        <w:t>o archivos de texto</w:t>
+      </w:r>
       <w:sdt>
         <w:sdtPr>
           <w:rPr>
@@ -11654,7 +11729,7 @@
           <w:szCs w:val="22"/>
           <w:lang w:val="es-CO"/>
         </w:rPr>
-        <w:t>.</w:t>
+        <w:t xml:space="preserve">, </w:t>
       </w:r>
     </w:p>
     <w:p>
@@ -11870,7 +11945,50 @@
           <w:sz w:val="24"/>
           <w:szCs w:val="24"/>
         </w:rPr>
-        <w:t xml:space="preserve">Selección. </w:t>
+        <w:t>Selección</w:t>
+      </w:r>
+      <w:r>
+        <w:rPr>
+          <w:rFonts w:ascii="Times New Roman" w:hAnsi="Times New Roman" w:cs="Times New Roman"/>
+          <w:sz w:val="24"/>
+          <w:szCs w:val="24"/>
+        </w:rPr>
+        <w:t>:</w:t>
+      </w:r>
+      <w:r>
+        <w:t xml:space="preserve"> </w:t>
+      </w:r>
+      <w:r>
+        <w:rPr>
+          <w:rFonts w:ascii="Times New Roman" w:hAnsi="Times New Roman" w:cs="Times New Roman"/>
+          <w:sz w:val="24"/>
+          <w:szCs w:val="24"/>
+        </w:rPr>
+        <w:t>se crea un conjunto de datos objetivo</w:t>
+      </w:r>
+      <w:r>
+        <w:rPr>
+          <w:rFonts w:ascii="Times New Roman" w:hAnsi="Times New Roman" w:cs="Times New Roman"/>
+          <w:sz w:val="24"/>
+          <w:szCs w:val="24"/>
+        </w:rPr>
+        <w:t xml:space="preserve"> </w:t>
+      </w:r>
+      <w:r>
+        <w:rPr>
+          <w:rFonts w:ascii="Times New Roman" w:hAnsi="Times New Roman" w:cs="Times New Roman"/>
+          <w:sz w:val="24"/>
+          <w:szCs w:val="24"/>
+        </w:rPr>
+        <w:t>seleccionando todo el conjunto de datos o una muestra representativa de este</w:t>
+      </w:r>
+      <w:r>
+        <w:rPr>
+          <w:rFonts w:ascii="Times New Roman" w:hAnsi="Times New Roman" w:cs="Times New Roman"/>
+          <w:sz w:val="24"/>
+          <w:szCs w:val="24"/>
+        </w:rPr>
+        <w:t xml:space="preserve"> </w:t>
       </w:r>
     </w:p>
     <w:p>
@@ -11893,7 +12011,23 @@
           <w:sz w:val="24"/>
           <w:szCs w:val="24"/>
         </w:rPr>
-        <w:t xml:space="preserve">Preprocesamiento/limpieza. </w:t>
+        <w:t>Preprocesamiento/limpieza</w:t>
+      </w:r>
+      <w:r>
+        <w:rPr>
+          <w:rFonts w:ascii="Times New Roman" w:hAnsi="Times New Roman" w:cs="Times New Roman"/>
+          <w:sz w:val="24"/>
+          <w:szCs w:val="24"/>
+        </w:rPr>
+        <w:t>: S</w:t>
+      </w:r>
+      <w:r>
+        <w:rPr>
+          <w:rFonts w:ascii="Times New Roman" w:hAnsi="Times New Roman" w:cs="Times New Roman"/>
+          <w:sz w:val="24"/>
+          <w:szCs w:val="24"/>
+        </w:rPr>
+        <w:t>e analiza la calidad de los datos, se aplican operaciones básicas como la remoción de datos ruidosos, se seleccionan estrategias para el manejo de datos desconocidos</w:t>
       </w:r>
     </w:p>
     <w:p>
@@ -11916,7 +12050,46 @@
           <w:sz w:val="24"/>
           <w:szCs w:val="24"/>
         </w:rPr>
-        <w:t xml:space="preserve">Transformación/reducción. </w:t>
+        <w:lastRenderedPageBreak/>
+        <w:t>Transformación/reducción</w:t>
+      </w:r>
+      <w:r>
+        <w:rPr>
+          <w:rFonts w:ascii="Times New Roman" w:hAnsi="Times New Roman" w:cs="Times New Roman"/>
+          <w:sz w:val="24"/>
+          <w:szCs w:val="24"/>
+        </w:rPr>
+        <w:t>:</w:t>
+      </w:r>
+      <w:r>
+        <w:t xml:space="preserve"> </w:t>
+      </w:r>
+      <w:r>
+        <w:t>S</w:t>
+      </w:r>
+      <w:r>
+        <w:rPr>
+          <w:rFonts w:ascii="Times New Roman" w:hAnsi="Times New Roman" w:cs="Times New Roman"/>
+          <w:sz w:val="24"/>
+          <w:szCs w:val="24"/>
+        </w:rPr>
+        <w:t>e buscan características útiles para representar los datos dependiendo de la meta del proceso</w:t>
+      </w:r>
+      <w:r>
+        <w:rPr>
+          <w:rFonts w:ascii="Times New Roman" w:hAnsi="Times New Roman" w:cs="Times New Roman"/>
+          <w:sz w:val="24"/>
+          <w:szCs w:val="24"/>
+        </w:rPr>
+        <w:t>.</w:t>
+      </w:r>
+      <w:r>
+        <w:rPr>
+          <w:rFonts w:ascii="Times New Roman" w:hAnsi="Times New Roman" w:cs="Times New Roman"/>
+          <w:sz w:val="24"/>
+          <w:szCs w:val="24"/>
+        </w:rPr>
+        <w:t xml:space="preserve"> </w:t>
       </w:r>
     </w:p>
     <w:p>
@@ -11939,7 +12112,31 @@
           <w:sz w:val="24"/>
           <w:szCs w:val="24"/>
         </w:rPr>
-        <w:t xml:space="preserve">Minería de datos. </w:t>
+        <w:t>Minería de datos</w:t>
+      </w:r>
+      <w:r>
+        <w:rPr>
+          <w:rFonts w:ascii="Times New Roman" w:hAnsi="Times New Roman" w:cs="Times New Roman"/>
+          <w:sz w:val="24"/>
+          <w:szCs w:val="24"/>
+        </w:rPr>
+        <w:t>: E</w:t>
+      </w:r>
+      <w:r>
+        <w:rPr>
+          <w:rFonts w:ascii="Times New Roman" w:hAnsi="Times New Roman" w:cs="Times New Roman"/>
+          <w:sz w:val="24"/>
+          <w:szCs w:val="24"/>
+        </w:rPr>
+        <w:t>s la búsqueda y descubrimiento de patrones insospechados y de interés, aplicando tareas de descubrimiento como clasificación</w:t>
+      </w:r>
+      <w:r>
+        <w:rPr>
+          <w:rFonts w:ascii="Times New Roman" w:hAnsi="Times New Roman" w:cs="Times New Roman"/>
+          <w:sz w:val="24"/>
+          <w:szCs w:val="24"/>
+        </w:rPr>
+        <w:t xml:space="preserve"> </w:t>
       </w:r>
     </w:p>
     <w:p>
@@ -11965,14 +12162,36 @@
         </w:rPr>
         <w:t>Interpretación/evaluación</w:t>
       </w:r>
+      <w:r>
+        <w:rPr>
+          <w:rFonts w:ascii="Times New Roman" w:hAnsi="Times New Roman" w:cs="Times New Roman"/>
+          <w:sz w:val="24"/>
+          <w:szCs w:val="24"/>
+        </w:rPr>
+        <w:t>: S</w:t>
+      </w:r>
+      <w:r>
+        <w:rPr>
+          <w:rFonts w:ascii="Times New Roman" w:hAnsi="Times New Roman" w:cs="Times New Roman"/>
+          <w:sz w:val="24"/>
+          <w:szCs w:val="24"/>
+        </w:rPr>
+        <w:t>e interpretan los patrones descubiertos y posiblemente se retorna a las anteriores etapas para posteriores iteraciones</w:t>
+      </w:r>
+      <w:r>
+        <w:rPr>
+          <w:rFonts w:ascii="Times New Roman" w:hAnsi="Times New Roman" w:cs="Times New Roman"/>
+          <w:sz w:val="24"/>
+          <w:szCs w:val="24"/>
+        </w:rPr>
+        <w:t xml:space="preserve"> </w:t>
+      </w:r>
     </w:p>
     <w:p>
       <w:pPr>
         <w:pStyle w:val="Ttulo3"/>
         <w:spacing w:line="360" w:lineRule="auto"/>
-        <w:rPr>
-          <w:rFonts w:cstheme="majorBidi"/>
-        </w:rPr>
+        <w:jc w:val="both"/>
       </w:pPr>
       <w:bookmarkStart w:id="39" w:name="_Toc56811422"/>
       <w:bookmarkStart w:id="40" w:name="_Toc100431000"/>
@@ -11985,8 +12204,8 @@
     <w:p>
       <w:pPr>
         <w:spacing w:line="360" w:lineRule="auto"/>
-        <w:rPr>
-          <w:rFonts w:asciiTheme="majorHAnsi" w:hAnsiTheme="majorHAnsi" w:cs="Arial"/>
+        <w:jc w:val="both"/>
+        <w:rPr>
           <w:sz w:val="22"/>
           <w:szCs w:val="22"/>
           <w:lang w:val="es-CO"/>
@@ -11994,25 +12213,64 @@
       </w:pPr>
       <w:r>
         <w:rPr>
-          <w:rFonts w:asciiTheme="majorHAnsi" w:hAnsiTheme="majorHAnsi" w:cs="Arial"/>
-          <w:szCs w:val="22"/>
-          <w:lang w:val="es-CO"/>
-        </w:rPr>
-        <w:t>Es necesario saberlos ya que con el aumento de la cantidad de datos que generan actualmente empresas, negocios etc.</w:t>
+          <w:szCs w:val="22"/>
+          <w:lang w:val="es-CO"/>
+        </w:rPr>
+        <w:t>Es necesario saberlos ya que con el aumento de la cantidad de datos que generan actualmente empresas, negocios</w:t>
+      </w:r>
+      <w:r>
+        <w:rPr>
+          <w:szCs w:val="22"/>
+          <w:lang w:val="es-CO"/>
+        </w:rPr>
+        <w:t xml:space="preserve"> </w:t>
+      </w:r>
+      <w:r>
+        <w:rPr>
+          <w:szCs w:val="22"/>
+          <w:lang w:val="es-CO"/>
+        </w:rPr>
+        <w:t>se pueden extraer grandes cantidades de información las cuales se pueden utilizar para</w:t>
+      </w:r>
+      <w:r>
+        <w:rPr>
+          <w:szCs w:val="22"/>
+          <w:lang w:val="es-CO"/>
+        </w:rPr>
+        <w:t xml:space="preserve"> mejoramiento</w:t>
+      </w:r>
+      <w:r>
+        <w:rPr>
+          <w:szCs w:val="22"/>
+          <w:lang w:val="es-CO"/>
+        </w:rPr>
+        <w:t xml:space="preserve"> en empresa</w:t>
+      </w:r>
+      <w:r>
+        <w:rPr>
+          <w:szCs w:val="22"/>
+          <w:lang w:val="es-CO"/>
+        </w:rPr>
+        <w:t>s como predecir que mes se puede obtener más ganancias o el que menos se obtiene</w:t>
+      </w:r>
+      <w:r>
+        <w:rPr>
+          <w:szCs w:val="22"/>
+        </w:rPr>
+        <w:t>.</w:t>
       </w:r>
     </w:p>
     <w:p>
       <w:pPr>
         <w:spacing w:line="360" w:lineRule="auto"/>
-        <w:rPr>
-          <w:rFonts w:asciiTheme="majorHAnsi" w:hAnsiTheme="majorHAnsi" w:cs="Arial"/>
-          <w:szCs w:val="22"/>
-          <w:lang w:val="es-ES"/>
-        </w:rPr>
-      </w:pPr>
-      <w:r>
-        <w:rPr>
-          <w:rFonts w:asciiTheme="majorHAnsi" w:hAnsiTheme="majorHAnsi" w:cs="Arial"/>
+        <w:jc w:val="both"/>
+        <w:rPr>
+          <w:szCs w:val="22"/>
+          <w:lang w:val="es-ES"/>
+        </w:rPr>
+      </w:pPr>
+      <w:r>
+        <w:rPr>
           <w:szCs w:val="22"/>
           <w:lang w:val="es-CO"/>
         </w:rPr>
@@ -12029,7 +12287,6 @@
       </w:r>
       <w:r>
         <w:rPr>
-          <w:rFonts w:asciiTheme="majorHAnsi" w:hAnsiTheme="majorHAnsi" w:cs="Arial"/>
           <w:szCs w:val="22"/>
           <w:lang w:val="es-CO"/>
         </w:rPr>
@@ -12038,7 +12295,6 @@
       <w:proofErr w:type="spellStart"/>
       <w:r>
         <w:rPr>
-          <w:rFonts w:asciiTheme="majorHAnsi" w:hAnsiTheme="majorHAnsi" w:cs="Arial"/>
           <w:szCs w:val="22"/>
           <w:lang w:val="es-CO"/>
         </w:rPr>
@@ -12047,7 +12303,6 @@
       <w:proofErr w:type="spellEnd"/>
       <w:r>
         <w:rPr>
-          <w:rFonts w:asciiTheme="majorHAnsi" w:hAnsiTheme="majorHAnsi" w:cs="Arial"/>
           <w:szCs w:val="22"/>
           <w:lang w:val="es-CO"/>
         </w:rPr>
@@ -12058,8 +12313,8 @@
       <w:pPr>
         <w:pStyle w:val="Ttulo4"/>
         <w:spacing w:line="360" w:lineRule="auto"/>
-        <w:rPr>
-          <w:rFonts w:asciiTheme="majorHAnsi" w:hAnsiTheme="majorHAnsi" w:cstheme="majorBidi"/>
+        <w:jc w:val="both"/>
+        <w:rPr>
           <w:b w:val="0"/>
           <w:bCs w:val="0"/>
           <w:sz w:val="24"/>
@@ -12075,15 +12330,14 @@
           <w:szCs w:val="24"/>
           <w:lang w:val="es-CO"/>
         </w:rPr>
-        <w:lastRenderedPageBreak/>
         <w:t xml:space="preserve">Descriptiva </w:t>
       </w:r>
     </w:p>
     <w:p>
       <w:pPr>
         <w:spacing w:line="360" w:lineRule="auto"/>
-        <w:rPr>
-          <w:rFonts w:asciiTheme="majorHAnsi" w:hAnsiTheme="majorHAnsi" w:cs="Arial"/>
+        <w:jc w:val="both"/>
+        <w:rPr>
           <w:sz w:val="22"/>
           <w:szCs w:val="22"/>
           <w:lang w:val="es-ES"/>
@@ -12091,7 +12345,6 @@
       </w:pPr>
       <w:r>
         <w:rPr>
-          <w:rFonts w:asciiTheme="majorHAnsi" w:hAnsiTheme="majorHAnsi" w:cs="Arial"/>
           <w:szCs w:val="22"/>
           <w:lang w:val="es-ES"/>
         </w:rPr>
@@ -12099,17 +12352,39 @@
       </w:r>
       <w:r>
         <w:rPr>
-          <w:rFonts w:asciiTheme="majorHAnsi" w:hAnsiTheme="majorHAnsi" w:cs="Arial"/>
           <w:szCs w:val="22"/>
           <w:shd w:val="clear" w:color="auto" w:fill="FFFFFF"/>
           <w:lang w:val="es-CO"/>
         </w:rPr>
-        <w:t xml:space="preserve"> un resumen del desempeño del total de las actividades empresariales</w:t>
+        <w:t xml:space="preserve"> </w:t>
+      </w:r>
+      <w:r>
+        <w:rPr>
+          <w:szCs w:val="22"/>
+          <w:shd w:val="clear" w:color="auto" w:fill="FFFFFF"/>
+          <w:lang w:val="es-CO"/>
+        </w:rPr>
+        <w:t xml:space="preserve"> o ¿Qué está pasando? un</w:t>
+      </w:r>
+      <w:r>
+        <w:rPr>
+          <w:szCs w:val="22"/>
+          <w:shd w:val="clear" w:color="auto" w:fill="FFFFFF"/>
+          <w:lang w:val="es-CO"/>
+        </w:rPr>
+        <w:t xml:space="preserve"> resumen del desempeño del total de las actividades empresariales</w:t>
+      </w:r>
+      <w:r>
+        <w:rPr>
+          <w:szCs w:val="22"/>
+          <w:shd w:val="clear" w:color="auto" w:fill="FFFFFF"/>
+          <w:lang w:val="es-CO"/>
+        </w:rPr>
+        <w:t xml:space="preserve">, el cual permite ver la composición principal dentro de un negocio como por ejemplo observar las ganancias o perdidas en el mes </w:t>
       </w:r>
       <w:sdt>
         <w:sdtPr>
           <w:rPr>
-            <w:rFonts w:asciiTheme="majorHAnsi" w:hAnsiTheme="majorHAnsi" w:cs="Arial"/>
             <w:szCs w:val="22"/>
             <w:shd w:val="clear" w:color="auto" w:fill="FFFFFF"/>
           </w:rPr>
@@ -12120,7 +12395,6 @@
         <w:sdtContent>
           <w:r>
             <w:rPr>
-              <w:rFonts w:asciiTheme="majorHAnsi" w:hAnsiTheme="majorHAnsi" w:cs="Arial"/>
               <w:szCs w:val="22"/>
               <w:shd w:val="clear" w:color="auto" w:fill="FFFFFF"/>
             </w:rPr>
@@ -12128,7 +12402,6 @@
           </w:r>
           <w:r>
             <w:rPr>
-              <w:rFonts w:asciiTheme="majorHAnsi" w:hAnsiTheme="majorHAnsi" w:cs="Arial"/>
               <w:szCs w:val="22"/>
               <w:shd w:val="clear" w:color="auto" w:fill="FFFFFF"/>
               <w:lang w:val="es-CO"/>
@@ -12137,7 +12410,6 @@
           </w:r>
           <w:r>
             <w:rPr>
-              <w:rFonts w:asciiTheme="majorHAnsi" w:hAnsiTheme="majorHAnsi" w:cs="Arial"/>
               <w:szCs w:val="22"/>
               <w:shd w:val="clear" w:color="auto" w:fill="FFFFFF"/>
             </w:rPr>
@@ -12145,7 +12417,6 @@
           </w:r>
           <w:r>
             <w:rPr>
-              <w:rFonts w:asciiTheme="majorHAnsi" w:hAnsiTheme="majorHAnsi" w:cs="Arial"/>
               <w:noProof/>
               <w:szCs w:val="22"/>
               <w:shd w:val="clear" w:color="auto" w:fill="FFFFFF"/>
@@ -12155,7 +12426,6 @@
           </w:r>
           <w:r>
             <w:rPr>
-              <w:rFonts w:asciiTheme="majorHAnsi" w:hAnsiTheme="majorHAnsi" w:cs="Arial"/>
               <w:szCs w:val="22"/>
               <w:shd w:val="clear" w:color="auto" w:fill="FFFFFF"/>
             </w:rPr>
@@ -12165,7 +12435,6 @@
       </w:sdt>
       <w:r>
         <w:rPr>
-          <w:rFonts w:asciiTheme="majorHAnsi" w:hAnsiTheme="majorHAnsi" w:cs="Arial"/>
           <w:szCs w:val="22"/>
           <w:shd w:val="clear" w:color="auto" w:fill="FFFFFF"/>
           <w:lang w:val="es-CO"/>
@@ -12177,8 +12446,8 @@
       <w:pPr>
         <w:pStyle w:val="Ttulo4"/>
         <w:spacing w:line="360" w:lineRule="auto"/>
-        <w:rPr>
-          <w:rFonts w:asciiTheme="majorHAnsi" w:hAnsiTheme="majorHAnsi" w:cstheme="majorBidi"/>
+        <w:jc w:val="both"/>
+        <w:rPr>
           <w:b w:val="0"/>
           <w:bCs w:val="0"/>
           <w:sz w:val="24"/>
@@ -12200,8 +12469,8 @@
     <w:p>
       <w:pPr>
         <w:spacing w:line="360" w:lineRule="auto"/>
-        <w:rPr>
-          <w:rFonts w:asciiTheme="majorHAnsi" w:hAnsiTheme="majorHAnsi" w:cs="Arial"/>
+        <w:jc w:val="both"/>
+        <w:rPr>
           <w:sz w:val="22"/>
           <w:szCs w:val="22"/>
           <w:lang w:val="es-ES"/>
@@ -12209,16 +12478,59 @@
       </w:pPr>
       <w:r>
         <w:rPr>
-          <w:rFonts w:asciiTheme="majorHAnsi" w:hAnsiTheme="majorHAnsi" w:cs="Arial"/>
-          <w:szCs w:val="22"/>
-          <w:lang w:val="es-CO"/>
-        </w:rPr>
-        <w:t>¿Por qué está pasando? Tiene en cuenta los antecedentes de lo que se quiere analiza para dar un informe más acertado con sus respectivas herramientas para poder eliminar el problema</w:t>
+          <w:szCs w:val="22"/>
+          <w:lang w:val="es-CO"/>
+        </w:rPr>
+        <w:t>¿Por qué está pasando?</w:t>
+      </w:r>
+      <w:r>
+        <w:rPr>
+          <w:szCs w:val="22"/>
+          <w:lang w:val="es-CO"/>
+        </w:rPr>
+        <w:t xml:space="preserve"> </w:t>
+      </w:r>
+      <w:r>
+        <w:rPr>
+          <w:szCs w:val="22"/>
+          <w:shd w:val="clear" w:color="auto" w:fill="FFFFFF"/>
+          <w:lang w:val="es-CO"/>
+        </w:rPr>
+        <w:t xml:space="preserve">o </w:t>
+      </w:r>
+      <w:r>
+        <w:rPr>
+          <w:szCs w:val="22"/>
+          <w:shd w:val="clear" w:color="auto" w:fill="FFFFFF"/>
+          <w:lang w:val="es-CO"/>
+        </w:rPr>
+        <w:t>¿Por qué</w:t>
+      </w:r>
+      <w:r>
+        <w:rPr>
+          <w:szCs w:val="22"/>
+          <w:shd w:val="clear" w:color="auto" w:fill="FFFFFF"/>
+          <w:lang w:val="es-CO"/>
+        </w:rPr>
+        <w:t xml:space="preserve"> está pasando? </w:t>
+      </w:r>
+      <w:r>
+        <w:rPr>
+          <w:szCs w:val="22"/>
+          <w:lang w:val="es-CO"/>
+        </w:rPr>
+        <w:t>Tiene en cuenta los antecedentes de lo que se quiere analiza para dar un informe más acertado con sus respectivas herramientas para poder eliminar el problema</w:t>
+      </w:r>
+      <w:r>
+        <w:rPr>
+          <w:szCs w:val="22"/>
+          <w:lang w:val="es-CO"/>
+        </w:rPr>
+        <w:t xml:space="preserve">, con esto tener las herramientas necesarias para que el respectivo análisis en los datos se puedan obtener la causa de los problemas </w:t>
       </w:r>
       <w:sdt>
         <w:sdtPr>
           <w:rPr>
-            <w:rFonts w:asciiTheme="majorHAnsi" w:hAnsiTheme="majorHAnsi" w:cs="Arial"/>
             <w:szCs w:val="22"/>
           </w:rPr>
           <w:id w:val="18904528"/>
@@ -12228,14 +12540,12 @@
         <w:sdtContent>
           <w:r>
             <w:rPr>
-              <w:rFonts w:asciiTheme="majorHAnsi" w:hAnsiTheme="majorHAnsi" w:cs="Arial"/>
               <w:szCs w:val="22"/>
             </w:rPr>
             <w:fldChar w:fldCharType="begin"/>
           </w:r>
           <w:r>
             <w:rPr>
-              <w:rFonts w:asciiTheme="majorHAnsi" w:hAnsiTheme="majorHAnsi" w:cs="Arial"/>
               <w:szCs w:val="22"/>
               <w:lang w:val="es-CO"/>
             </w:rPr>
@@ -12243,14 +12553,12 @@
           </w:r>
           <w:r>
             <w:rPr>
-              <w:rFonts w:asciiTheme="majorHAnsi" w:hAnsiTheme="majorHAnsi" w:cs="Arial"/>
               <w:szCs w:val="22"/>
             </w:rPr>
             <w:fldChar w:fldCharType="separate"/>
           </w:r>
           <w:r>
             <w:rPr>
-              <w:rFonts w:asciiTheme="majorHAnsi" w:hAnsiTheme="majorHAnsi" w:cs="Arial"/>
               <w:noProof/>
               <w:szCs w:val="22"/>
               <w:lang w:val="es-CO"/>
@@ -12259,7 +12567,6 @@
           </w:r>
           <w:r>
             <w:rPr>
-              <w:rFonts w:asciiTheme="majorHAnsi" w:hAnsiTheme="majorHAnsi" w:cs="Arial"/>
               <w:szCs w:val="22"/>
             </w:rPr>
             <w:fldChar w:fldCharType="end"/>
@@ -12268,7 +12575,6 @@
       </w:sdt>
       <w:r>
         <w:rPr>
-          <w:rFonts w:asciiTheme="majorHAnsi" w:hAnsiTheme="majorHAnsi" w:cs="Arial"/>
           <w:szCs w:val="22"/>
           <w:lang w:val="es-CO"/>
         </w:rPr>
@@ -12279,8 +12585,8 @@
       <w:pPr>
         <w:pStyle w:val="Ttulo4"/>
         <w:spacing w:line="360" w:lineRule="auto"/>
-        <w:rPr>
-          <w:rFonts w:asciiTheme="majorHAnsi" w:hAnsiTheme="majorHAnsi" w:cstheme="majorBidi"/>
+        <w:jc w:val="both"/>
+        <w:rPr>
           <w:b w:val="0"/>
           <w:bCs w:val="0"/>
           <w:sz w:val="24"/>
@@ -12296,14 +12602,15 @@
           <w:szCs w:val="24"/>
           <w:lang w:val="es-CO"/>
         </w:rPr>
+        <w:lastRenderedPageBreak/>
         <w:t xml:space="preserve">Predictiva </w:t>
       </w:r>
     </w:p>
     <w:p>
       <w:pPr>
         <w:spacing w:line="360" w:lineRule="auto"/>
-        <w:rPr>
-          <w:rFonts w:asciiTheme="majorHAnsi" w:hAnsiTheme="majorHAnsi" w:cs="Arial"/>
+        <w:jc w:val="both"/>
+        <w:rPr>
           <w:sz w:val="22"/>
           <w:szCs w:val="22"/>
           <w:lang w:val="es-ES"/>
@@ -12311,16 +12618,75 @@
       </w:pPr>
       <w:r>
         <w:rPr>
-          <w:rFonts w:asciiTheme="majorHAnsi" w:hAnsiTheme="majorHAnsi" w:cs="Arial"/>
-          <w:szCs w:val="22"/>
-          <w:lang w:val="es-ES"/>
-        </w:rPr>
-        <w:t>¿qué podría pasar? Tienen como objetivo identificar la probabilidad que ocurra algo en el futuro que no perjudique o perjudique a análisis realizado</w:t>
+          <w:szCs w:val="22"/>
+          <w:lang w:val="es-ES"/>
+        </w:rPr>
+        <w:t>¿qué podría pasar?</w:t>
+      </w:r>
+      <w:r>
+        <w:rPr>
+          <w:szCs w:val="22"/>
+          <w:lang w:val="es-ES"/>
+        </w:rPr>
+        <w:t xml:space="preserve"> o </w:t>
+      </w:r>
+      <w:r>
+        <w:rPr>
+          <w:szCs w:val="22"/>
+          <w:shd w:val="clear" w:color="auto" w:fill="FFFFFF"/>
+          <w:lang w:val="es-CO"/>
+        </w:rPr>
+        <w:t>¿</w:t>
+      </w:r>
+      <w:r>
+        <w:rPr>
+          <w:szCs w:val="22"/>
+          <w:shd w:val="clear" w:color="auto" w:fill="FFFFFF"/>
+          <w:lang w:val="es-CO"/>
+        </w:rPr>
+        <w:t>Qué</w:t>
+      </w:r>
+      <w:r>
+        <w:rPr>
+          <w:szCs w:val="22"/>
+          <w:shd w:val="clear" w:color="auto" w:fill="FFFFFF"/>
+          <w:lang w:val="es-CO"/>
+        </w:rPr>
+        <w:t xml:space="preserve"> </w:t>
+      </w:r>
+      <w:r>
+        <w:rPr>
+          <w:szCs w:val="22"/>
+          <w:shd w:val="clear" w:color="auto" w:fill="FFFFFF"/>
+          <w:lang w:val="es-CO"/>
+        </w:rPr>
+        <w:t>es lo más probable que pueda pasar</w:t>
+      </w:r>
+      <w:r>
+        <w:rPr>
+          <w:szCs w:val="22"/>
+          <w:shd w:val="clear" w:color="auto" w:fill="FFFFFF"/>
+          <w:lang w:val="es-CO"/>
+        </w:rPr>
+        <w:t xml:space="preserve">? </w:t>
+      </w:r>
+      <w:r>
+        <w:rPr>
+          <w:szCs w:val="22"/>
+          <w:lang w:val="es-ES"/>
+        </w:rPr>
+        <w:t>Tienen como objetivo identificar la probabilidad que ocurra algo en el futuro que no perjudique o perjudique a análisis realizado</w:t>
+      </w:r>
+      <w:r>
+        <w:rPr>
+          <w:szCs w:val="22"/>
+          <w:lang w:val="es-ES"/>
+        </w:rPr>
+        <w:t>; estos modelos se suelen utilizar con datos o variables que se puedan hacer predicción el cual se puede tomar mejores decisiones por esto es uno de los más importantes</w:t>
       </w:r>
       <w:sdt>
         <w:sdtPr>
           <w:rPr>
-            <w:rFonts w:asciiTheme="majorHAnsi" w:hAnsiTheme="majorHAnsi" w:cs="Arial"/>
             <w:szCs w:val="22"/>
             <w:lang w:val="es-ES"/>
           </w:rPr>
@@ -12331,7 +12697,6 @@
         <w:sdtContent>
           <w:r>
             <w:rPr>
-              <w:rFonts w:asciiTheme="majorHAnsi" w:hAnsiTheme="majorHAnsi" w:cs="Arial"/>
               <w:szCs w:val="22"/>
               <w:lang w:val="es-ES"/>
             </w:rPr>
@@ -12339,7 +12704,6 @@
           </w:r>
           <w:r>
             <w:rPr>
-              <w:rFonts w:asciiTheme="majorHAnsi" w:hAnsiTheme="majorHAnsi" w:cs="Arial"/>
               <w:szCs w:val="22"/>
               <w:lang w:val="es-CO"/>
             </w:rPr>
@@ -12347,7 +12711,6 @@
           </w:r>
           <w:r>
             <w:rPr>
-              <w:rFonts w:asciiTheme="majorHAnsi" w:hAnsiTheme="majorHAnsi" w:cs="Arial"/>
               <w:szCs w:val="22"/>
               <w:lang w:val="es-ES"/>
             </w:rPr>
@@ -12355,7 +12718,6 @@
           </w:r>
           <w:r>
             <w:rPr>
-              <w:rFonts w:asciiTheme="majorHAnsi" w:hAnsiTheme="majorHAnsi" w:cs="Arial"/>
               <w:noProof/>
               <w:szCs w:val="22"/>
               <w:lang w:val="es-ES"/>
@@ -12364,7 +12726,6 @@
           </w:r>
           <w:r>
             <w:rPr>
-              <w:rFonts w:asciiTheme="majorHAnsi" w:hAnsiTheme="majorHAnsi" w:cs="Arial"/>
               <w:szCs w:val="22"/>
               <w:lang w:val="es-ES"/>
             </w:rPr>
@@ -12374,7 +12735,6 @@
       </w:sdt>
       <w:r>
         <w:rPr>
-          <w:rFonts w:asciiTheme="majorHAnsi" w:hAnsiTheme="majorHAnsi" w:cs="Arial"/>
           <w:szCs w:val="22"/>
           <w:lang w:val="es-ES"/>
         </w:rPr>
@@ -12385,8 +12745,8 @@
       <w:pPr>
         <w:pStyle w:val="Ttulo4"/>
         <w:spacing w:line="360" w:lineRule="auto"/>
-        <w:rPr>
-          <w:rFonts w:asciiTheme="majorHAnsi" w:hAnsiTheme="majorHAnsi" w:cstheme="majorBidi"/>
+        <w:jc w:val="both"/>
+        <w:rPr>
           <w:b w:val="0"/>
           <w:bCs w:val="0"/>
           <w:sz w:val="24"/>
@@ -12408,25 +12768,76 @@
     <w:p>
       <w:pPr>
         <w:spacing w:line="360" w:lineRule="auto"/>
-        <w:rPr>
-          <w:rFonts w:asciiTheme="majorHAnsi" w:hAnsiTheme="majorHAnsi" w:cs="Arial"/>
-          <w:sz w:val="22"/>
-          <w:szCs w:val="22"/>
-          <w:lang w:val="es-ES"/>
-        </w:rPr>
-      </w:pPr>
-      <w:r>
-        <w:rPr>
-          <w:rFonts w:asciiTheme="majorHAnsi" w:hAnsiTheme="majorHAnsi" w:cs="Arial"/>
-          <w:szCs w:val="22"/>
-          <w:lang w:val="es-ES"/>
-        </w:rPr>
-        <w:t>¿qué deberíamos hacer?, entendimiento de lo que ha sucedido, por qué ha sucedido y un procedimiento en el cual podría suceder con el paso del tiempo</w:t>
+        <w:jc w:val="both"/>
+        <w:rPr>
+          <w:szCs w:val="22"/>
+          <w:lang w:val="es-ES"/>
+        </w:rPr>
+      </w:pPr>
+      <w:r>
+        <w:rPr>
+          <w:szCs w:val="22"/>
+          <w:lang w:val="es-ES"/>
+        </w:rPr>
+        <w:t>¿qué deberíamos hacer?</w:t>
+      </w:r>
+      <w:r>
+        <w:rPr>
+          <w:szCs w:val="22"/>
+          <w:lang w:val="es-ES"/>
+        </w:rPr>
+        <w:t xml:space="preserve"> o </w:t>
+      </w:r>
+      <w:r>
+        <w:rPr>
+          <w:szCs w:val="22"/>
+          <w:shd w:val="clear" w:color="auto" w:fill="FFFFFF"/>
+          <w:lang w:val="es-CO"/>
+        </w:rPr>
+        <w:t xml:space="preserve">¿Qué necesito hacer </w:t>
+      </w:r>
+      <w:r>
+        <w:rPr>
+          <w:szCs w:val="22"/>
+          <w:shd w:val="clear" w:color="auto" w:fill="FFFFFF"/>
+          <w:lang w:val="es-CO"/>
+        </w:rPr>
+        <w:t>?</w:t>
+      </w:r>
+      <w:r>
+        <w:rPr>
+          <w:szCs w:val="22"/>
+          <w:lang w:val="es-ES"/>
+        </w:rPr>
+        <w:t>, entendimiento de lo que ha sucedido, por qué ha sucedido y un procedimiento en el cual podría suceder con el paso del tiempo</w:t>
+      </w:r>
+      <w:r>
+        <w:rPr>
+          <w:szCs w:val="22"/>
+          <w:lang w:val="es-ES"/>
+        </w:rPr>
+        <w:t>,</w:t>
+      </w:r>
+      <w:r>
+        <w:t xml:space="preserve"> </w:t>
+      </w:r>
+      <w:r>
+        <w:rPr>
+          <w:szCs w:val="22"/>
+          <w:lang w:val="es-ES"/>
+        </w:rPr>
+        <w:t>ayudar</w:t>
+      </w:r>
+      <w:r>
+        <w:rPr>
+          <w:szCs w:val="22"/>
+          <w:lang w:val="es-ES"/>
+        </w:rPr>
+        <w:t xml:space="preserve"> al usuario a determinar el mejor curso de acción a tomar</w:t>
       </w:r>
       <w:sdt>
         <w:sdtPr>
           <w:rPr>
-            <w:rFonts w:asciiTheme="majorHAnsi" w:hAnsiTheme="majorHAnsi" w:cs="Arial"/>
             <w:szCs w:val="22"/>
             <w:lang w:val="es-ES"/>
           </w:rPr>
@@ -12437,7 +12848,6 @@
         <w:sdtContent>
           <w:r>
             <w:rPr>
-              <w:rFonts w:asciiTheme="majorHAnsi" w:hAnsiTheme="majorHAnsi" w:cs="Arial"/>
               <w:szCs w:val="22"/>
               <w:lang w:val="es-ES"/>
             </w:rPr>
@@ -12445,7 +12855,6 @@
           </w:r>
           <w:r>
             <w:rPr>
-              <w:rFonts w:asciiTheme="majorHAnsi" w:hAnsiTheme="majorHAnsi" w:cs="Arial"/>
               <w:szCs w:val="22"/>
               <w:lang w:val="es-CO"/>
             </w:rPr>
@@ -12453,7 +12862,6 @@
           </w:r>
           <w:r>
             <w:rPr>
-              <w:rFonts w:asciiTheme="majorHAnsi" w:hAnsiTheme="majorHAnsi" w:cs="Arial"/>
               <w:szCs w:val="22"/>
               <w:lang w:val="es-ES"/>
             </w:rPr>
@@ -12461,7 +12869,6 @@
           </w:r>
           <w:r>
             <w:rPr>
-              <w:rFonts w:asciiTheme="majorHAnsi" w:hAnsiTheme="majorHAnsi" w:cs="Arial"/>
               <w:noProof/>
               <w:szCs w:val="22"/>
               <w:lang w:val="es-ES"/>
@@ -12470,7 +12877,6 @@
           </w:r>
           <w:r>
             <w:rPr>
-              <w:rFonts w:asciiTheme="majorHAnsi" w:hAnsiTheme="majorHAnsi" w:cs="Arial"/>
               <w:szCs w:val="22"/>
               <w:lang w:val="es-ES"/>
             </w:rPr>
@@ -12480,12 +12886,22 @@
       </w:sdt>
       <w:r>
         <w:rPr>
-          <w:rFonts w:asciiTheme="majorHAnsi" w:hAnsiTheme="majorHAnsi" w:cs="Arial"/>
           <w:szCs w:val="22"/>
           <w:lang w:val="es-ES"/>
         </w:rPr>
         <w:t xml:space="preserve">. </w:t>
       </w:r>
+    </w:p>
+    <w:p>
+      <w:pPr>
+        <w:spacing w:line="360" w:lineRule="auto"/>
+        <w:jc w:val="both"/>
+        <w:rPr>
+          <w:sz w:val="22"/>
+          <w:szCs w:val="22"/>
+          <w:lang w:val="es-ES"/>
+        </w:rPr>
+      </w:pPr>
     </w:p>
     <w:p>
       <w:pPr>
@@ -12636,7 +13052,6 @@
         <w:spacing w:line="360" w:lineRule="auto"/>
         <w:rPr>
           <w:rFonts w:asciiTheme="majorHAnsi" w:hAnsiTheme="majorHAnsi" w:cs="Arial"/>
-          <w:sz w:val="22"/>
           <w:szCs w:val="22"/>
           <w:lang w:val="es-ES"/>
         </w:rPr>
@@ -12665,16 +13080,7 @@
           <w:szCs w:val="22"/>
           <w:lang w:val="es-ES"/>
         </w:rPr>
-        <w:t xml:space="preserve"> es un apoyo para el conocimiento de ciertas generaciones, tiene una organización en el cual es el auto aprendizaje que muestra estadísticas con una gran velocidad de respuesta. Esto es una disciplina la cual trata </w:t>
-      </w:r>
-      <w:r>
-        <w:rPr>
-          <w:rFonts w:asciiTheme="majorHAnsi" w:hAnsiTheme="majorHAnsi" w:cs="Arial"/>
-          <w:szCs w:val="22"/>
-          <w:lang w:val="es-ES"/>
-        </w:rPr>
-        <w:lastRenderedPageBreak/>
-        <w:t>de crear o construir modelos complejos, también algoritmos que buscan llegar o alcanzar una predicción, el cual funciona sin dar alguna instrucción u orden la cual busca que se actualice automáticamente con los datos que adquirió para poder adaptarse a la situación que se les presente</w:t>
+        <w:t xml:space="preserve"> es un apoyo para el conocimiento de ciertas generaciones, tiene una organización en el cual es el auto aprendizaje que muestra estadísticas con una gran velocidad de respuesta. Esto es una disciplina la cual trata de crear o construir modelos complejos, también algoritmos que buscan llegar o alcanzar una predicción, el cual funciona sin dar alguna instrucción u orden la cual busca que se actualice automáticamente con los datos que adquirió para poder adaptarse a la situación que se les presente</w:t>
       </w:r>
       <w:sdt>
         <w:sdtPr>
@@ -12742,11 +13148,29 @@
     </w:p>
     <w:p>
       <w:pPr>
+        <w:spacing w:line="360" w:lineRule="auto"/>
+        <w:rPr>
+          <w:rFonts w:asciiTheme="majorHAnsi" w:hAnsiTheme="majorHAnsi" w:cs="Arial"/>
+          <w:szCs w:val="22"/>
+          <w:lang w:val="es-ES"/>
+        </w:rPr>
+      </w:pPr>
+    </w:p>
+    <w:p>
+      <w:pPr>
+        <w:spacing w:line="360" w:lineRule="auto"/>
+        <w:rPr>
+          <w:rFonts w:asciiTheme="majorHAnsi" w:hAnsiTheme="majorHAnsi" w:cs="Arial"/>
+          <w:sz w:val="22"/>
+          <w:szCs w:val="22"/>
+          <w:lang w:val="es-ES"/>
+        </w:rPr>
+      </w:pPr>
+    </w:p>
+    <w:p>
+      <w:pPr>
         <w:pStyle w:val="Ttulo3"/>
         <w:spacing w:line="360" w:lineRule="auto"/>
-        <w:rPr>
-          <w:rFonts w:asciiTheme="majorHAnsi" w:hAnsiTheme="majorHAnsi" w:cstheme="majorBidi"/>
-        </w:rPr>
       </w:pPr>
       <w:bookmarkStart w:id="43" w:name="_Toc56811424"/>
       <w:bookmarkStart w:id="44" w:name="_Toc100431002"/>
@@ -12762,105 +13186,81 @@
     <w:p>
       <w:pPr>
         <w:spacing w:line="360" w:lineRule="auto"/>
-        <w:rPr>
-          <w:rFonts w:asciiTheme="majorHAnsi" w:hAnsiTheme="majorHAnsi" w:cs="Arial"/>
-          <w:sz w:val="22"/>
-          <w:szCs w:val="22"/>
-          <w:lang w:val="es-ES"/>
-        </w:rPr>
-      </w:pPr>
-      <w:r>
-        <w:rPr>
-          <w:rFonts w:asciiTheme="majorHAnsi" w:hAnsiTheme="majorHAnsi" w:cs="Arial"/>
-          <w:szCs w:val="22"/>
-          <w:lang w:val="es-ES"/>
-        </w:rPr>
-        <w:t>Algoritmo es una secuencia de instrucciones secuenciales, gracias al cual pueden llevarse a cabo ciertos procesos y darse respuesta a determinadas necesidades o decisiones</w:t>
+        <w:jc w:val="both"/>
+        <w:rPr>
+          <w:lang w:val="es-CO"/>
+        </w:rPr>
+      </w:pPr>
+      <w:r>
+        <w:rPr>
+          <w:lang w:val="es-CO"/>
+        </w:rPr>
+        <w:t>Los algoritmos de aprendizaje automático son fragmentos de código que ayudan a los usuarios a explorar y analizar conjuntos de datos complejos y encontrar significado en ellos. Cada algoritmo es un conjunto limitado de instrucciones explícitas paso a paso que una máquina puede seguir para lograr un objetivo determinado.</w:t>
       </w:r>
       <w:sdt>
         <w:sdtPr>
           <w:rPr>
-            <w:rFonts w:asciiTheme="majorHAnsi" w:hAnsiTheme="majorHAnsi" w:cs="Arial"/>
-            <w:szCs w:val="22"/>
-            <w:lang w:val="es-ES"/>
-          </w:rPr>
-          <w:id w:val="-2099712364"/>
+            <w:lang w:val="es-CO"/>
+          </w:rPr>
+          <w:id w:val="-1862962865"/>
           <w:citation/>
         </w:sdtPr>
-        <w:sdtEndPr/>
         <w:sdtContent>
           <w:r>
             <w:rPr>
-              <w:rFonts w:asciiTheme="majorHAnsi" w:hAnsiTheme="majorHAnsi" w:cs="Arial"/>
-              <w:szCs w:val="22"/>
-              <w:lang w:val="es-ES"/>
+              <w:lang w:val="es-CO"/>
             </w:rPr>
             <w:fldChar w:fldCharType="begin"/>
           </w:r>
           <w:r>
             <w:rPr>
-              <w:rFonts w:asciiTheme="majorHAnsi" w:hAnsiTheme="majorHAnsi" w:cs="Arial"/>
-              <w:szCs w:val="22"/>
               <w:lang w:val="es-CO"/>
             </w:rPr>
-            <w:instrText xml:space="preserve"> CITATION Cor09 \l 9226 </w:instrText>
-          </w:r>
-          <w:r>
-            <w:rPr>
-              <w:rFonts w:asciiTheme="majorHAnsi" w:hAnsiTheme="majorHAnsi" w:cs="Arial"/>
-              <w:szCs w:val="22"/>
-              <w:lang w:val="es-ES"/>
+            <w:instrText xml:space="preserve"> CITATION Mic \l 9226 </w:instrText>
+          </w:r>
+          <w:r>
+            <w:rPr>
+              <w:lang w:val="es-CO"/>
             </w:rPr>
             <w:fldChar w:fldCharType="separate"/>
           </w:r>
           <w:r>
             <w:rPr>
-              <w:rFonts w:asciiTheme="majorHAnsi" w:hAnsiTheme="majorHAnsi" w:cs="Arial"/>
               <w:noProof/>
-              <w:szCs w:val="22"/>
               <w:lang w:val="es-CO"/>
             </w:rPr>
-            <w:t xml:space="preserve"> (Corso &amp; Lorena, 2009)</w:t>
-          </w:r>
-          <w:r>
-            <w:rPr>
-              <w:rFonts w:asciiTheme="majorHAnsi" w:hAnsiTheme="majorHAnsi" w:cs="Arial"/>
-              <w:szCs w:val="22"/>
-              <w:lang w:val="es-ES"/>
+            <w:t xml:space="preserve"> (Micrsoft, s.f.)</w:t>
+          </w:r>
+          <w:r>
+            <w:rPr>
+              <w:lang w:val="es-CO"/>
             </w:rPr>
             <w:fldChar w:fldCharType="end"/>
           </w:r>
         </w:sdtContent>
       </w:sdt>
-      <w:r>
-        <w:rPr>
-          <w:rFonts w:asciiTheme="majorHAnsi" w:hAnsiTheme="majorHAnsi" w:cs="Arial"/>
-          <w:szCs w:val="22"/>
-          <w:lang w:val="es-ES"/>
-        </w:rPr>
-        <w:t>.</w:t>
-      </w:r>
-    </w:p>
-    <w:p>
-      <w:pPr>
-        <w:pStyle w:val="Ttulo4"/>
+    </w:p>
+    <w:p>
+      <w:pPr>
         <w:spacing w:line="360" w:lineRule="auto"/>
+        <w:jc w:val="both"/>
+        <w:rPr>
+          <w:b/>
+          <w:lang w:val="es-CO"/>
+        </w:rPr>
+      </w:pPr>
+    </w:p>
+    <w:p>
+      <w:pPr>
+        <w:pStyle w:val="Ttulo3"/>
+        <w:spacing w:line="360" w:lineRule="auto"/>
         <w:rPr>
           <w:rFonts w:asciiTheme="majorHAnsi" w:hAnsiTheme="majorHAnsi" w:cstheme="majorBidi"/>
+        </w:rPr>
+      </w:pPr>
+      <w:r>
+        <w:rPr>
           <w:b w:val="0"/>
-          <w:bCs w:val="0"/>
-          <w:sz w:val="24"/>
-          <w:szCs w:val="24"/>
-          <w:lang w:val="es-ES"/>
-        </w:rPr>
-      </w:pPr>
-      <w:r>
-        <w:rPr>
-          <w:b w:val="0"/>
-          <w:bCs w:val="0"/>
-          <w:sz w:val="24"/>
-          <w:szCs w:val="24"/>
-          <w:lang w:val="es-ES"/>
         </w:rPr>
         <w:t xml:space="preserve">Supervisados </w:t>
       </w:r>
@@ -13409,15 +13809,7 @@
           <w:szCs w:val="22"/>
           <w:lang w:val="es-CO"/>
         </w:rPr>
-        <w:t xml:space="preserve">Son aquellos que permiten experimentar una situación como si el usuario u sujeto estuviera en ella, un simulador de </w:t>
-      </w:r>
-      <w:r>
-        <w:rPr>
-          <w:szCs w:val="22"/>
-          <w:lang w:val="es-CO"/>
-        </w:rPr>
-        <w:lastRenderedPageBreak/>
-        <w:t>vuelo es un ejemplo de esto, permite al usuario pilotear un avión sin estar en uno realmente</w:t>
+        <w:t>Son aquellos que permiten experimentar una situación como si el usuario u sujeto estuviera en ella, un simulador de vuelo es un ejemplo de esto, permite al usuario pilotear un avión sin estar en uno realmente</w:t>
       </w:r>
       <w:sdt>
         <w:sdtPr>
@@ -13506,6 +13898,7 @@
           <w:sz w:val="24"/>
           <w:szCs w:val="24"/>
         </w:rPr>
+        <w:lastRenderedPageBreak/>
         <w:t>Definición de objetivos: Se deben establecer los objetivos que se pretenden conseguir con la simulación, los efectos que causara y las respuestas a responder con este estudio</w:t>
       </w:r>
       <w:sdt>
@@ -13993,16 +14386,7 @@
           <w:sz w:val="24"/>
           <w:szCs w:val="24"/>
         </w:rPr>
-        <w:t xml:space="preserve">Validación final: Una vez construido el modelo de simulación creado anteriormente, es necesario hacer pruebas para verificar su correcto funcionamiento, en las cuales los resultados deberán ser similares a los esperados y </w:t>
-      </w:r>
-      <w:r>
-        <w:rPr>
-          <w:rFonts w:ascii="Times New Roman" w:hAnsi="Times New Roman" w:cs="Times New Roman"/>
-          <w:sz w:val="24"/>
-          <w:szCs w:val="24"/>
-        </w:rPr>
-        <w:lastRenderedPageBreak/>
-        <w:t xml:space="preserve">si es posible se comparará con los resultados del sistema real al cual se está simulando </w:t>
+        <w:t xml:space="preserve">Validación final: Una vez construido el modelo de simulación creado anteriormente, es necesario hacer pruebas para verificar su correcto funcionamiento, en las cuales los resultados deberán ser similares a los esperados y si es posible se comparará con los resultados del sistema real al cual se está simulando </w:t>
       </w:r>
       <w:sdt>
         <w:sdtPr>
@@ -14079,6 +14463,7 @@
       <w:bookmarkStart w:id="51" w:name="_Toc56811428"/>
       <w:bookmarkStart w:id="52" w:name="_Toc100431006"/>
       <w:r>
+        <w:lastRenderedPageBreak/>
         <w:t>Modelos de simulación</w:t>
       </w:r>
       <w:bookmarkEnd w:id="51"/>
@@ -14830,17 +15215,7 @@
           <w:u w:val="none"/>
           <w:lang w:val="es-CO"/>
         </w:rPr>
-        <w:t xml:space="preserve">Las variables aleatorias que dependen del tiempo son aquellos fenómenos que evoluciona al azar a lo largo del tiempo, el tiempo tomará diferentes valores en dicho conjunto donde </w:t>
-      </w:r>
-      <w:r>
-        <w:rPr>
-          <w:rStyle w:val="Hipervnculo"/>
-          <w:color w:val="auto"/>
-          <w:u w:val="none"/>
-          <w:lang w:val="es-CO"/>
-        </w:rPr>
-        <w:lastRenderedPageBreak/>
-        <w:t>la colección de variables aleatorias se verá afectadas por esto tomando diferentes valores según T</w:t>
+        <w:t>Las variables aleatorias que dependen del tiempo son aquellos fenómenos que evoluciona al azar a lo largo del tiempo, el tiempo tomará diferentes valores en dicho conjunto donde la colección de variables aleatorias se verá afectadas por esto tomando diferentes valores según T</w:t>
       </w:r>
       <w:sdt>
         <w:sdtPr>
@@ -15000,7 +15375,17 @@
           <w:u w:val="none"/>
           <w:lang w:val="es-CO"/>
         </w:rPr>
-        <w:t>, estas variables pueden tomar valores directamente proporcionales a este fenómeno no perteneciente al conjunto dicho anteriormente es decir que los valores de las variables aumentaran si el valor del fenómeno aumenta  y disminuirá si este disminuye, por otro lado las variables aleatorias que son indirectamente proporcionales al fenómeno harán todo lo contrario si el valor del fenómeno aumenta, el valor de las variables disminuirá y si este disminuye las variables aumentaran.</w:t>
+        <w:t xml:space="preserve">, estas </w:t>
+      </w:r>
+      <w:r>
+        <w:rPr>
+          <w:rStyle w:val="Hipervnculo"/>
+          <w:color w:val="auto"/>
+          <w:u w:val="none"/>
+          <w:lang w:val="es-CO"/>
+        </w:rPr>
+        <w:lastRenderedPageBreak/>
+        <w:t>variables pueden tomar valores directamente proporcionales a este fenómeno no perteneciente al conjunto dicho anteriormente es decir que los valores de las variables aumentaran si el valor del fenómeno aumenta  y disminuirá si este disminuye, por otro lado las variables aleatorias que son indirectamente proporcionales al fenómeno harán todo lo contrario si el valor del fenómeno aumenta, el valor de las variables disminuirá y si este disminuye las variables aumentaran.</w:t>
       </w:r>
     </w:p>
     <w:p>
@@ -15205,14 +15590,7 @@
         <w:rPr>
           <w:lang w:val="es-CO"/>
         </w:rPr>
-        <w:t xml:space="preserve">, por otra parte la variable aleatoria continua es más caracterizada por su uso para las mediciones en este caso si puede contener valores decimales, retomando el ejemplo del medidor de </w:t>
-      </w:r>
-      <w:r>
-        <w:rPr>
-          <w:lang w:val="es-CO"/>
-        </w:rPr>
-        <w:lastRenderedPageBreak/>
-        <w:t>temperatura podemos decir que esta simulación consta de variable aleatoria continua ya que la temperatura es una medida y puede tener parte decimal</w:t>
+        <w:t>, por otra parte la variable aleatoria continua es más caracterizada por su uso para las mediciones en este caso si puede contener valores decimales, retomando el ejemplo del medidor de temperatura podemos decir que esta simulación consta de variable aleatoria continua ya que la temperatura es una medida y puede tener parte decimal</w:t>
       </w:r>
       <w:sdt>
         <w:sdtPr>
@@ -15278,6 +15656,7 @@
         <w:rPr>
           <w:lang w:val="es-CO"/>
         </w:rPr>
+        <w:lastRenderedPageBreak/>
         <w:t>Cuando hablamos de un modelo probabilístico nos referimos a un conjunto de datos obtenidos por diversas repeticiones de un evento aleatorio usados para poder predecir el comportamiento de este evento con los mismos o diferentes datos para las futuras repeticiones de dicho evento</w:t>
       </w:r>
       <w:sdt>
@@ -15616,8 +15995,14 @@
         <w:rPr>
           <w:lang w:val="es-CO"/>
         </w:rPr>
+        <w:t xml:space="preserve">Una simulación, muchas veces se compone de variables aleatorias es decir números al azar, para conseguir esto los números pseudoaleatorios son parte fundamental en este proceso de simulación, su nombre está compuesto de dos palabras, “Pseudo” lo cual significa falso y “aleatorio”, se le denomina falso debido a que es imposible generar números completamente aleatorios, al no ser posible generar números completamente </w:t>
+      </w:r>
+      <w:r>
+        <w:rPr>
+          <w:lang w:val="es-CO"/>
+        </w:rPr>
         <w:lastRenderedPageBreak/>
-        <w:t>Una simulación, muchas veces se compone de variables aleatorias es decir números al azar, para conseguir esto los números pseudoaleatorios son parte fundamental en este proceso de simulación, su nombre está compuesto de dos palabras, “Pseudo” lo cual significa falso y “aleatorio”, se le denomina falso debido a que es imposible generar números completamente aleatorios, al no ser posible generar números completamente aleatorios los números pseudoaleatorios son creados a partir de algoritmia determinística con parámetros de arranque, esto nos permitirá generar números que se comportaran similarmente a números totalmente aleatorios es decir números sin correlación entre ellos mismos permitiéndonos simular el comportamiento aleatorio de las variables en el evento que queremos simular</w:t>
+        <w:t>aleatorios los números pseudoaleatorios son creados a partir de algoritmia determinística con parámetros de arranque, esto nos permitirá generar números que se comportaran similarmente a números totalmente aleatorios es decir números sin correlación entre ellos mismos permitiéndonos simular el comportamiento aleatorio de las variables en el evento que queremos simular</w:t>
       </w:r>
       <w:sdt>
         <w:sdtPr>
@@ -15830,7 +16215,6 @@
           <w:sz w:val="24"/>
           <w:szCs w:val="24"/>
         </w:rPr>
-        <w:lastRenderedPageBreak/>
         <w:t>Ventajas</w:t>
       </w:r>
       <w:proofErr w:type="spellEnd"/>
@@ -16050,6 +16434,7 @@
           <w:sz w:val="24"/>
           <w:szCs w:val="24"/>
         </w:rPr>
+        <w:lastRenderedPageBreak/>
         <w:t>Es posible a partir de la simulación comparar y escoger el sistema más viable dependiendo de una necesidad</w:t>
       </w:r>
       <w:sdt>
@@ -16545,15 +16930,7 @@
           <w:sz w:val="22"/>
           <w:szCs w:val="22"/>
         </w:rPr>
-        <w:t xml:space="preserve">Es la base o fundamentación sistémica, organizada y objetiva para afrontar el problema con la suficiencia requerida, ya que allí se relacionan el conocimiento básico y el especializado que existe en torno al tema específico del mismo. Como características esenciales de este marco cabe </w:t>
-      </w:r>
-      <w:r>
-        <w:rPr>
-          <w:sz w:val="22"/>
-          <w:szCs w:val="22"/>
-        </w:rPr>
-        <w:lastRenderedPageBreak/>
-        <w:t>mencionar: precisión y concisión. No se trata de transcribir grandes textos sobre la materia, sino de sintetizar los principales conceptos y teorías alrededor del problema de investigación.</w:t>
+        <w:t>Es la base o fundamentación sistémica, organizada y objetiva para afrontar el problema con la suficiencia requerida, ya que allí se relacionan el conocimiento básico y el especializado que existe en torno al tema específico del mismo. Como características esenciales de este marco cabe mencionar: precisión y concisión. No se trata de transcribir grandes textos sobre la materia, sino de sintetizar los principales conceptos y teorías alrededor del problema de investigación.</w:t>
       </w:r>
     </w:p>
     <w:p>
@@ -16588,6 +16965,7 @@
         <w:rPr>
           <w:lang w:val="es-ES"/>
         </w:rPr>
+        <w:lastRenderedPageBreak/>
         <w:t>Metodología</w:t>
       </w:r>
       <w:bookmarkEnd w:id="63"/>
@@ -16642,11 +17020,7 @@
         <w:t>Empírico-analítico:</w:t>
       </w:r>
       <w:r>
-        <w:t xml:space="preserve"> cuyo interés es el técnico, orientado a la interpretación y transformación del mundo material. Proporciona una estructura particular a la metodología de investigación en tanto que orienta el trabajo a la contrastación permanente de las aseveraciones teóricas con la verificación experimental, de manera que los cálculos generados a través de modelos matemáticos y simulaciones computacionales se deben retroalimentar con la experimentación, en la búsqueda de información cada vez más confiable y práctica para la solución del problema. Esta simbiótica debe llevar consigo una relación teórica al menos presumible entre variables, de manera que se </w:t>
-      </w:r>
-      <w:r>
-        <w:lastRenderedPageBreak/>
-        <w:t xml:space="preserve">puedan establecer relaciones funcionales entre ellas; igualmente y de acuerdo con los medios experimentales, también se deben establecer los parámetros experimentales convenientes. </w:t>
+        <w:t xml:space="preserve"> cuyo interés es el técnico, orientado a la interpretación y transformación del mundo material. Proporciona una estructura particular a la metodología de investigación en tanto que orienta el trabajo a la contrastación permanente de las aseveraciones teóricas con la verificación experimental, de manera que los cálculos generados a través de modelos matemáticos y simulaciones computacionales se deben retroalimentar con la experimentación, en la búsqueda de información cada vez más confiable y práctica para la solución del problema. Esta simbiótica debe llevar consigo una relación teórica al menos presumible entre variables, de manera que se puedan establecer relaciones funcionales entre ellas; igualmente y de acuerdo con los medios experimentales, también se deben establecer los parámetros experimentales convenientes. </w:t>
       </w:r>
     </w:p>
     <w:p>
@@ -16666,7 +17040,11 @@
         <w:t>Histórico-hermenéutico:</w:t>
       </w:r>
       <w:r>
-        <w:t xml:space="preserve"> Cuya estrategia de trabajo se centra en el estudio y análisis de textos, así como la confrontación de ideas, opiniones y razonamientos de diversos autores en marcos históricos diversos que permiten la construcción de nuevas ideas y opiniones que significan o reportan para la solución del problema de investigación un aporte al marco del conocimiento en el área de debate. En el área de ingeniería este enfoque es pertinente a la construcción de documentos de ingeniería que buscan constituirse como manuales de trabajo, manuales de procedimientos de certificación, normas de calidad, de diseño o experimentación, etc. surgidos del estudio de documentación y otros estudios </w:t>
+        <w:t xml:space="preserve"> Cuya estrategia de trabajo se centra en el estudio y análisis de textos, así como la confrontación de ideas, opiniones y razonamientos de diversos autores en marcos históricos diversos que permiten la construcción de nuevas ideas y opiniones que significan o reportan para la solución del problema de investigación un aporte al marco </w:t>
+      </w:r>
+      <w:r>
+        <w:lastRenderedPageBreak/>
+        <w:t xml:space="preserve">del conocimiento en el área de debate. En el área de ingeniería este enfoque es pertinente a la construcción de documentos de ingeniería que buscan constituirse como manuales de trabajo, manuales de procedimientos de certificación, normas de calidad, de diseño o experimentación, etc. surgidos del estudio de documentación y otros estudios </w:t>
       </w:r>
       <w:proofErr w:type="spellStart"/>
       <w:r>
@@ -17249,11 +17627,21 @@
       <w:r>
         <w:t xml:space="preserve"> </w:t>
       </w:r>
-      <w:fldSimple w:instr=" SEQ Figure \* ARABIC ">
-        <w:r>
-          <w:t>1</w:t>
-        </w:r>
-      </w:fldSimple>
+      <w:r>
+        <w:fldChar w:fldCharType="begin"/>
+      </w:r>
+      <w:r>
+        <w:instrText xml:space="preserve"> SEQ Figure \* ARABIC </w:instrText>
+      </w:r>
+      <w:r>
+        <w:fldChar w:fldCharType="separate"/>
+      </w:r>
+      <w:r>
+        <w:t>1</w:t>
+      </w:r>
+      <w:r>
+        <w:fldChar w:fldCharType="end"/>
+      </w:r>
       <w:r>
         <w:t xml:space="preserve">. </w:t>
       </w:r>
@@ -17329,10 +17717,10 @@
             <v:path o:extrusionok="f" gradientshapeok="t" o:connecttype="rect"/>
             <o:lock v:ext="edit" aspectratio="t"/>
           </v:shapetype>
-          <v:shape id="_x0000_i1025" type="#_x0000_t75" alt="" style="width:201.6pt;height:87pt;mso-width-percent:0;mso-height-percent:0;mso-width-percent:0;mso-height-percent:0" o:ole="">
+          <v:shape id="_x0000_i1025" type="#_x0000_t75" alt="" style="width:201.6pt;height:87.05pt;mso-width-percent:0;mso-height-percent:0;mso-width-percent:0;mso-height-percent:0" o:ole="">
             <v:imagedata r:id="rId20" o:title=""/>
           </v:shape>
-          <o:OLEObject Type="Embed" ProgID="Equation.3" ShapeID="_x0000_i1025" DrawAspect="Content" ObjectID="_1711478018" r:id="rId21"/>
+          <o:OLEObject Type="Embed" ProgID="Equation.3" ShapeID="_x0000_i1025" DrawAspect="Content" ObjectID="_1711716004" r:id="rId21"/>
         </w:object>
       </w:r>
       <w:r>
@@ -17724,6 +18112,8 @@
     <w:sdt>
       <w:sdtPr>
         <w:rPr>
+          <w:b w:val="0"/>
+          <w:bCs w:val="0"/>
           <w:lang w:val="es-ES"/>
         </w:rPr>
         <w:id w:val="-894511692"/>
@@ -17734,8 +18124,6 @@
       </w:sdtPr>
       <w:sdtEndPr>
         <w:rPr>
-          <w:b w:val="0"/>
-          <w:bCs w:val="0"/>
           <w:lang w:val="en-US"/>
         </w:rPr>
       </w:sdtEndPr>
@@ -17750,6 +18138,7 @@
             <w:id w:val="111145805"/>
             <w:bibliography/>
           </w:sdtPr>
+          <w:sdtEndPr/>
           <w:sdtContent>
             <w:p>
               <w:pPr>
@@ -17888,59 +18277,13 @@
                   <w:szCs w:val="22"/>
                 </w:rPr>
               </w:pPr>
-              <w:proofErr w:type="spellStart"/>
               <w:r>
                 <w:rPr>
                   <w:sz w:val="22"/>
                   <w:szCs w:val="22"/>
                   <w:lang w:val="es-ES"/>
                 </w:rPr>
-                <w:t>Blankenberg</w:t>
-              </w:r>
-              <w:proofErr w:type="spellEnd"/>
-              <w:r>
-                <w:rPr>
-                  <w:sz w:val="22"/>
-                  <w:szCs w:val="22"/>
-                  <w:lang w:val="es-ES"/>
-                </w:rPr>
-                <w:t xml:space="preserve">, D., </w:t>
-              </w:r>
-              <w:proofErr w:type="spellStart"/>
-              <w:r>
-                <w:rPr>
-                  <w:sz w:val="22"/>
-                  <w:szCs w:val="22"/>
-                  <w:lang w:val="es-ES"/>
-                </w:rPr>
-                <w:t>Kuster</w:t>
-              </w:r>
-              <w:proofErr w:type="spellEnd"/>
-              <w:r>
-                <w:rPr>
-                  <w:sz w:val="22"/>
-                  <w:szCs w:val="22"/>
-                  <w:lang w:val="es-ES"/>
-                </w:rPr>
-                <w:t xml:space="preserve">, G. V., </w:t>
-              </w:r>
-              <w:proofErr w:type="spellStart"/>
-              <w:r>
-                <w:rPr>
-                  <w:sz w:val="22"/>
-                  <w:szCs w:val="22"/>
-                  <w:lang w:val="es-ES"/>
-                </w:rPr>
-                <w:t>Coraor</w:t>
-              </w:r>
-              <w:proofErr w:type="spellEnd"/>
-              <w:r>
-                <w:rPr>
-                  <w:sz w:val="22"/>
-                  <w:szCs w:val="22"/>
-                  <w:lang w:val="es-ES"/>
-                </w:rPr>
-                <w:t xml:space="preserve">, N., Ananda, G., Lazarus, R., Mangan, M., ... </w:t>
+                <w:t xml:space="preserve">Blankenberg, D., Kuster, G. V., Coraor, N., Ananda, G., Lazarus, R., Mangan, M., ... </w:t>
               </w:r>
               <w:r>
                 <w:rPr>
@@ -17988,23 +18331,7 @@
                   <w:sz w:val="22"/>
                   <w:szCs w:val="22"/>
                 </w:rPr>
-                <w:t xml:space="preserve">Bolger, A., &amp; Giorgi, F. </w:t>
-              </w:r>
-              <w:proofErr w:type="spellStart"/>
-              <w:r>
-                <w:rPr>
-                  <w:sz w:val="22"/>
-                  <w:szCs w:val="22"/>
-                </w:rPr>
-                <w:t>Trimmomatic</w:t>
-              </w:r>
-              <w:proofErr w:type="spellEnd"/>
-              <w:r>
-                <w:rPr>
-                  <w:sz w:val="22"/>
-                  <w:szCs w:val="22"/>
-                </w:rPr>
-                <w:t xml:space="preserve">: A Flexible Read Trimming Tool for Illumina NGS Data. </w:t>
+                <w:t xml:space="preserve">Bolger, A., &amp; Giorgi, F. Trimmomatic: A Flexible Read Trimming Tool for Illumina NGS Data. </w:t>
               </w:r>
               <w:r>
                 <w:rPr>
@@ -18012,97 +18339,7 @@
                   <w:szCs w:val="22"/>
                   <w:lang w:val="es-CO"/>
                 </w:rPr>
-                <w:t xml:space="preserve">URL http://www. </w:t>
-              </w:r>
-              <w:proofErr w:type="spellStart"/>
-              <w:r>
-                <w:rPr>
-                  <w:sz w:val="22"/>
-                  <w:szCs w:val="22"/>
-                  <w:lang w:val="es-CO"/>
-                </w:rPr>
-                <w:t>usadellab</w:t>
-              </w:r>
-              <w:proofErr w:type="spellEnd"/>
-              <w:r>
-                <w:rPr>
-                  <w:sz w:val="22"/>
-                  <w:szCs w:val="22"/>
-                  <w:lang w:val="es-CO"/>
-                </w:rPr>
-                <w:t xml:space="preserve">. </w:t>
-              </w:r>
-              <w:proofErr w:type="spellStart"/>
-              <w:r>
-                <w:rPr>
-                  <w:sz w:val="22"/>
-                  <w:szCs w:val="22"/>
-                  <w:lang w:val="es-CO"/>
-                </w:rPr>
-                <w:t>org</w:t>
-              </w:r>
-              <w:proofErr w:type="spellEnd"/>
-              <w:r>
-                <w:rPr>
-                  <w:sz w:val="22"/>
-                  <w:szCs w:val="22"/>
-                  <w:lang w:val="es-CO"/>
-                </w:rPr>
-                <w:t>/</w:t>
-              </w:r>
-              <w:proofErr w:type="spellStart"/>
-              <w:r>
-                <w:rPr>
-                  <w:sz w:val="22"/>
-                  <w:szCs w:val="22"/>
-                  <w:lang w:val="es-CO"/>
-                </w:rPr>
-                <w:t>cms</w:t>
-              </w:r>
-              <w:proofErr w:type="spellEnd"/>
-              <w:r>
-                <w:rPr>
-                  <w:sz w:val="22"/>
-                  <w:szCs w:val="22"/>
-                  <w:lang w:val="es-CO"/>
-                </w:rPr>
-                <w:t>/</w:t>
-              </w:r>
-              <w:proofErr w:type="spellStart"/>
-              <w:r>
-                <w:rPr>
-                  <w:sz w:val="22"/>
-                  <w:szCs w:val="22"/>
-                  <w:lang w:val="es-CO"/>
-                </w:rPr>
-                <w:t>index</w:t>
-              </w:r>
-              <w:proofErr w:type="spellEnd"/>
-              <w:r>
-                <w:rPr>
-                  <w:sz w:val="22"/>
-                  <w:szCs w:val="22"/>
-                  <w:lang w:val="es-CO"/>
-                </w:rPr>
-                <w:t xml:space="preserve">. </w:t>
-              </w:r>
-              <w:proofErr w:type="spellStart"/>
-              <w:r>
-                <w:rPr>
-                  <w:sz w:val="22"/>
-                  <w:szCs w:val="22"/>
-                  <w:lang w:val="es-CO"/>
-                </w:rPr>
-                <w:t>php</w:t>
-              </w:r>
-              <w:proofErr w:type="spellEnd"/>
-              <w:r>
-                <w:rPr>
-                  <w:sz w:val="22"/>
-                  <w:szCs w:val="22"/>
-                  <w:lang w:val="es-CO"/>
-                </w:rPr>
-                <w:t>.</w:t>
+                <w:t>URL http://www. usadellab. org/cms/index. php.</w:t>
               </w:r>
             </w:p>
             <w:p>
@@ -19810,6 +20047,92 @@
     </w:lvl>
   </w:abstractNum>
   <w:abstractNum w:abstractNumId="20" w15:restartNumberingAfterBreak="0">
+    <w:nsid w:val="2E582605"/>
+    <w:multiLevelType w:val="hybridMultilevel"/>
+    <w:tmpl w:val="7CA653E0"/>
+    <w:lvl w:ilvl="0" w:tplc="240A000F">
+      <w:start w:val="1"/>
+      <w:numFmt w:val="decimal"/>
+      <w:lvlText w:val="%1."/>
+      <w:lvlJc w:val="left"/>
+      <w:pPr>
+        <w:ind w:left="720" w:hanging="360"/>
+      </w:pPr>
+    </w:lvl>
+    <w:lvl w:ilvl="1" w:tplc="240A0019" w:tentative="1">
+      <w:start w:val="1"/>
+      <w:numFmt w:val="lowerLetter"/>
+      <w:lvlText w:val="%2."/>
+      <w:lvlJc w:val="left"/>
+      <w:pPr>
+        <w:ind w:left="1440" w:hanging="360"/>
+      </w:pPr>
+    </w:lvl>
+    <w:lvl w:ilvl="2" w:tplc="240A001B" w:tentative="1">
+      <w:start w:val="1"/>
+      <w:numFmt w:val="lowerRoman"/>
+      <w:lvlText w:val="%3."/>
+      <w:lvlJc w:val="right"/>
+      <w:pPr>
+        <w:ind w:left="2160" w:hanging="180"/>
+      </w:pPr>
+    </w:lvl>
+    <w:lvl w:ilvl="3" w:tplc="240A000F" w:tentative="1">
+      <w:start w:val="1"/>
+      <w:numFmt w:val="decimal"/>
+      <w:lvlText w:val="%4."/>
+      <w:lvlJc w:val="left"/>
+      <w:pPr>
+        <w:ind w:left="2880" w:hanging="360"/>
+      </w:pPr>
+    </w:lvl>
+    <w:lvl w:ilvl="4" w:tplc="240A0019" w:tentative="1">
+      <w:start w:val="1"/>
+      <w:numFmt w:val="lowerLetter"/>
+      <w:lvlText w:val="%5."/>
+      <w:lvlJc w:val="left"/>
+      <w:pPr>
+        <w:ind w:left="3600" w:hanging="360"/>
+      </w:pPr>
+    </w:lvl>
+    <w:lvl w:ilvl="5" w:tplc="240A001B" w:tentative="1">
+      <w:start w:val="1"/>
+      <w:numFmt w:val="lowerRoman"/>
+      <w:lvlText w:val="%6."/>
+      <w:lvlJc w:val="right"/>
+      <w:pPr>
+        <w:ind w:left="4320" w:hanging="180"/>
+      </w:pPr>
+    </w:lvl>
+    <w:lvl w:ilvl="6" w:tplc="240A000F" w:tentative="1">
+      <w:start w:val="1"/>
+      <w:numFmt w:val="decimal"/>
+      <w:lvlText w:val="%7."/>
+      <w:lvlJc w:val="left"/>
+      <w:pPr>
+        <w:ind w:left="5040" w:hanging="360"/>
+      </w:pPr>
+    </w:lvl>
+    <w:lvl w:ilvl="7" w:tplc="240A0019" w:tentative="1">
+      <w:start w:val="1"/>
+      <w:numFmt w:val="lowerLetter"/>
+      <w:lvlText w:val="%8."/>
+      <w:lvlJc w:val="left"/>
+      <w:pPr>
+        <w:ind w:left="5760" w:hanging="360"/>
+      </w:pPr>
+    </w:lvl>
+    <w:lvl w:ilvl="8" w:tplc="240A001B" w:tentative="1">
+      <w:start w:val="1"/>
+      <w:numFmt w:val="lowerRoman"/>
+      <w:lvlText w:val="%9."/>
+      <w:lvlJc w:val="right"/>
+      <w:pPr>
+        <w:ind w:left="6480" w:hanging="180"/>
+      </w:pPr>
+    </w:lvl>
+  </w:abstractNum>
+  <w:abstractNum w:abstractNumId="21" w15:restartNumberingAfterBreak="0">
     <w:nsid w:val="343B7EB9"/>
     <w:multiLevelType w:val="hybridMultilevel"/>
     <w:tmpl w:val="943A1CDC"/>
@@ -19922,7 +20245,7 @@
       </w:rPr>
     </w:lvl>
   </w:abstractNum>
-  <w:abstractNum w:abstractNumId="21" w15:restartNumberingAfterBreak="0">
+  <w:abstractNum w:abstractNumId="22" w15:restartNumberingAfterBreak="0">
     <w:nsid w:val="42C71008"/>
     <w:multiLevelType w:val="hybridMultilevel"/>
     <w:tmpl w:val="87986D70"/>
@@ -20035,7 +20358,7 @@
       </w:rPr>
     </w:lvl>
   </w:abstractNum>
-  <w:abstractNum w:abstractNumId="22" w15:restartNumberingAfterBreak="0">
+  <w:abstractNum w:abstractNumId="23" w15:restartNumberingAfterBreak="0">
     <w:nsid w:val="455A5A26"/>
     <w:multiLevelType w:val="hybridMultilevel"/>
     <w:tmpl w:val="4EA46326"/>
@@ -20148,7 +20471,7 @@
       </w:rPr>
     </w:lvl>
   </w:abstractNum>
-  <w:abstractNum w:abstractNumId="23" w15:restartNumberingAfterBreak="0">
+  <w:abstractNum w:abstractNumId="24" w15:restartNumberingAfterBreak="0">
     <w:nsid w:val="45FB635C"/>
     <w:multiLevelType w:val="hybridMultilevel"/>
     <w:tmpl w:val="09020F90"/>
@@ -20261,7 +20584,7 @@
       </w:rPr>
     </w:lvl>
   </w:abstractNum>
-  <w:abstractNum w:abstractNumId="24" w15:restartNumberingAfterBreak="0">
+  <w:abstractNum w:abstractNumId="25" w15:restartNumberingAfterBreak="0">
     <w:nsid w:val="4AEE44F5"/>
     <w:multiLevelType w:val="hybridMultilevel"/>
     <w:tmpl w:val="95CAF9F6"/>
@@ -20374,7 +20697,7 @@
       </w:rPr>
     </w:lvl>
   </w:abstractNum>
-  <w:abstractNum w:abstractNumId="25" w15:restartNumberingAfterBreak="0">
+  <w:abstractNum w:abstractNumId="26" w15:restartNumberingAfterBreak="0">
     <w:nsid w:val="56DB5DF5"/>
     <w:multiLevelType w:val="hybridMultilevel"/>
     <w:tmpl w:val="A014A3A8"/>
@@ -20487,7 +20810,7 @@
       </w:rPr>
     </w:lvl>
   </w:abstractNum>
-  <w:abstractNum w:abstractNumId="26" w15:restartNumberingAfterBreak="0">
+  <w:abstractNum w:abstractNumId="27" w15:restartNumberingAfterBreak="0">
     <w:nsid w:val="680E3B3C"/>
     <w:multiLevelType w:val="hybridMultilevel"/>
     <w:tmpl w:val="3FC613F8"/>
@@ -20600,7 +20923,7 @@
       </w:rPr>
     </w:lvl>
   </w:abstractNum>
-  <w:abstractNum w:abstractNumId="27" w15:restartNumberingAfterBreak="0">
+  <w:abstractNum w:abstractNumId="28" w15:restartNumberingAfterBreak="0">
     <w:nsid w:val="7238139A"/>
     <w:multiLevelType w:val="hybridMultilevel"/>
     <w:tmpl w:val="3CD4F586"/>
@@ -20686,7 +21009,7 @@
       </w:pPr>
     </w:lvl>
   </w:abstractNum>
-  <w:abstractNum w:abstractNumId="28" w15:restartNumberingAfterBreak="0">
+  <w:abstractNum w:abstractNumId="29" w15:restartNumberingAfterBreak="0">
     <w:nsid w:val="75964322"/>
     <w:multiLevelType w:val="hybridMultilevel"/>
     <w:tmpl w:val="82CE9650"/>
@@ -20799,7 +21122,7 @@
       </w:rPr>
     </w:lvl>
   </w:abstractNum>
-  <w:abstractNum w:abstractNumId="29" w15:restartNumberingAfterBreak="0">
+  <w:abstractNum w:abstractNumId="30" w15:restartNumberingAfterBreak="0">
     <w:nsid w:val="76BB44FD"/>
     <w:multiLevelType w:val="hybridMultilevel"/>
     <w:tmpl w:val="A426B8F6"/>
@@ -20912,7 +21235,7 @@
       </w:rPr>
     </w:lvl>
   </w:abstractNum>
-  <w:abstractNum w:abstractNumId="30" w15:restartNumberingAfterBreak="0">
+  <w:abstractNum w:abstractNumId="31" w15:restartNumberingAfterBreak="0">
     <w:nsid w:val="77345892"/>
     <w:multiLevelType w:val="hybridMultilevel"/>
     <w:tmpl w:val="281C3EF6"/>
@@ -21025,7 +21348,7 @@
       </w:rPr>
     </w:lvl>
   </w:abstractNum>
-  <w:abstractNum w:abstractNumId="31" w15:restartNumberingAfterBreak="0">
+  <w:abstractNum w:abstractNumId="32" w15:restartNumberingAfterBreak="0">
     <w:nsid w:val="7B750EC0"/>
     <w:multiLevelType w:val="hybridMultilevel"/>
     <w:tmpl w:val="0CAA24E8"/>
@@ -21138,7 +21461,7 @@
       </w:rPr>
     </w:lvl>
   </w:abstractNum>
-  <w:abstractNum w:abstractNumId="32" w15:restartNumberingAfterBreak="0">
+  <w:abstractNum w:abstractNumId="33" w15:restartNumberingAfterBreak="0">
     <w:nsid w:val="7C6163D3"/>
     <w:multiLevelType w:val="hybridMultilevel"/>
     <w:tmpl w:val="BC941038"/>
@@ -21291,16 +21614,16 @@
     <w:abstractNumId w:val="10"/>
   </w:num>
   <w:num w:numId="14">
-    <w:abstractNumId w:val="29"/>
+    <w:abstractNumId w:val="30"/>
   </w:num>
   <w:num w:numId="15">
     <w:abstractNumId w:val="17"/>
   </w:num>
   <w:num w:numId="16">
-    <w:abstractNumId w:val="30"/>
+    <w:abstractNumId w:val="31"/>
   </w:num>
   <w:num w:numId="17">
-    <w:abstractNumId w:val="24"/>
+    <w:abstractNumId w:val="25"/>
   </w:num>
   <w:num w:numId="18">
     <w:abstractNumId w:val="16"/>
@@ -21309,16 +21632,16 @@
     <w:abstractNumId w:val="11"/>
   </w:num>
   <w:num w:numId="20">
-    <w:abstractNumId w:val="26"/>
+    <w:abstractNumId w:val="27"/>
   </w:num>
   <w:num w:numId="21">
     <w:abstractNumId w:val="15"/>
   </w:num>
   <w:num w:numId="22">
-    <w:abstractNumId w:val="20"/>
+    <w:abstractNumId w:val="21"/>
   </w:num>
   <w:num w:numId="23">
-    <w:abstractNumId w:val="28"/>
+    <w:abstractNumId w:val="29"/>
   </w:num>
   <w:num w:numId="24">
     <w:abstractNumId w:val="14"/>
@@ -21327,28 +21650,31 @@
     <w:abstractNumId w:val="18"/>
   </w:num>
   <w:num w:numId="26">
-    <w:abstractNumId w:val="21"/>
+    <w:abstractNumId w:val="22"/>
   </w:num>
   <w:num w:numId="27">
-    <w:abstractNumId w:val="22"/>
+    <w:abstractNumId w:val="23"/>
   </w:num>
   <w:num w:numId="28">
-    <w:abstractNumId w:val="25"/>
+    <w:abstractNumId w:val="26"/>
   </w:num>
   <w:num w:numId="29">
     <w:abstractNumId w:val="12"/>
   </w:num>
   <w:num w:numId="30">
-    <w:abstractNumId w:val="23"/>
+    <w:abstractNumId w:val="24"/>
   </w:num>
   <w:num w:numId="31">
+    <w:abstractNumId w:val="33"/>
+  </w:num>
+  <w:num w:numId="32">
     <w:abstractNumId w:val="32"/>
   </w:num>
-  <w:num w:numId="32">
-    <w:abstractNumId w:val="31"/>
+  <w:num w:numId="33">
+    <w:abstractNumId w:val="28"/>
   </w:num>
-  <w:num w:numId="33">
-    <w:abstractNumId w:val="27"/>
+  <w:num w:numId="34">
+    <w:abstractNumId w:val="20"/>
   </w:num>
 </w:numbering>
 </file>
@@ -22898,21 +23224,6 @@
 </file>
 
 <file path=customXml/item1.xml><?xml version="1.0" encoding="utf-8"?>
-<p:properties xmlns:p="http://schemas.microsoft.com/office/2006/metadata/properties" xmlns:xsi="http://www.w3.org/2001/XMLSchema-instance" xmlns:pc="http://schemas.microsoft.com/office/infopath/2007/PartnerControls">
-  <documentManagement/>
-</p:properties>
-</file>
-
-<file path=customXml/item2.xml><?xml version="1.0" encoding="utf-8"?>
-<?mso-contentType ?>
-<FormTemplates xmlns="http://schemas.microsoft.com/sharepoint/v3/contenttype/forms">
-  <Display>DocumentLibraryForm</Display>
-  <Edit>DocumentLibraryForm</Edit>
-  <New>DocumentLibraryForm</New>
-</FormTemplates>
-</file>
-
-<file path=customXml/item3.xml><?xml version="1.0" encoding="utf-8"?>
 <ct:contentTypeSchema xmlns:ct="http://schemas.microsoft.com/office/2006/metadata/contentType" xmlns:ma="http://schemas.microsoft.com/office/2006/metadata/properties/metaAttributes" ct:_="" ma:_="" ma:contentTypeName="Documento" ma:contentTypeID="0x010100EB0C0A9D5006D94D941913D2AD4067DB" ma:contentTypeVersion="4" ma:contentTypeDescription="Crear nuevo documento." ma:contentTypeScope="" ma:versionID="a4b9919c13bfcabde89367097724a22e">
   <xsd:schema xmlns:xsd="http://www.w3.org/2001/XMLSchema" xmlns:xs="http://www.w3.org/2001/XMLSchema" xmlns:p="http://schemas.microsoft.com/office/2006/metadata/properties" xmlns:ns2="c796fc4d-9a60-437c-b2a3-32f3dd03fccd" targetNamespace="http://schemas.microsoft.com/office/2006/metadata/properties" ma:root="true" ma:fieldsID="aee2a1bf4f5062e13cd515c091874855" ns2:_="">
     <xsd:import namespace="c796fc4d-9a60-437c-b2a3-32f3dd03fccd"/>
@@ -23056,6 +23367,21 @@
 </ct:contentTypeSchema>
 </file>
 
+<file path=customXml/item2.xml><?xml version="1.0" encoding="utf-8"?>
+<?mso-contentType ?>
+<FormTemplates xmlns="http://schemas.microsoft.com/sharepoint/v3/contenttype/forms">
+  <Display>DocumentLibraryForm</Display>
+  <Edit>DocumentLibraryForm</Edit>
+  <New>DocumentLibraryForm</New>
+</FormTemplates>
+</file>
+
+<file path=customXml/item3.xml><?xml version="1.0" encoding="utf-8"?>
+<p:properties xmlns:p="http://schemas.microsoft.com/office/2006/metadata/properties" xmlns:xsi="http://www.w3.org/2001/XMLSchema-instance" xmlns:pc="http://schemas.microsoft.com/office/infopath/2007/PartnerControls">
+  <documentManagement/>
+</p:properties>
+</file>
+
 <file path=customXml/item4.xml><?xml version="1.0" encoding="utf-8"?>
 <b:Sources xmlns:b="http://schemas.openxmlformats.org/officeDocument/2006/bibliography" xmlns="http://schemas.openxmlformats.org/officeDocument/2006/bibliography" SelectedStyle="\APA.XSL" StyleName="APA">
   <b:Source>
@@ -23113,7 +23439,7 @@
     <b:Year>2017</b:Year>
     <b:City>Bogota D.C</b:City>
     <b:Publisher>Areandino</b:Publisher>
-    <b:RefOrder>2</b:RefOrder>
+    <b:RefOrder>3</b:RefOrder>
   </b:Source>
   <b:Source>
     <b:Tag>Jav</b:Tag>
@@ -23132,29 +23458,48 @@
     </b:Author>
     <b:InternetSiteTitle>VALTX</b:InternetSiteTitle>
     <b:URL>https://www.valtx.pe/blog/que-es-la-analitica-de-datos-y-como-puede-impactar-positivamente-en-tu-negocio</b:URL>
-    <b:RefOrder>3</b:RefOrder>
+    <b:RefOrder>4</b:RefOrder>
+  </b:Source>
+  <b:Source>
+    <b:Tag>Tim16</b:Tag>
+    <b:SourceType>Book</b:SourceType>
+    <b:Guid>{02ED1F45-232C-4366-B390-0D6B22321BCC}</b:Guid>
+    <b:Title>The Process of Knowledge Discovery on Databases </b:Title>
+    <b:Year>2016</b:Year>
+    <b:Author>
+      <b:Author>
+        <b:NameList>
+          <b:Person>
+            <b:Last>Timarán-Pereira</b:Last>
+          </b:Person>
+        </b:NameList>
+      </b:Author>
+    </b:Author>
+    <b:City>Bogota </b:City>
+    <b:Publisher>Ediciones </b:Publisher>
+    <b:RefOrder>5</b:RefOrder>
+  </b:Source>
+  <b:Source>
+    <b:Tag>Mic</b:Tag>
+    <b:SourceType>InternetSite</b:SourceType>
+    <b:Guid>{15ADD24D-6300-4ABC-B87C-BEB7EA44632C}</b:Guid>
+    <b:Title>Micrsoft</b:Title>
+    <b:Author>
+      <b:Author>
+        <b:NameList>
+          <b:Person>
+            <b:Last>Micrsoft</b:Last>
+          </b:Person>
+        </b:NameList>
+      </b:Author>
+    </b:Author>
+    <b:URL>https://azure.microsoft.com/es-es/overview/machine-learning-algorithms/#overview</b:URL>
+    <b:RefOrder>2</b:RefOrder>
   </b:Source>
 </b:Sources>
 </file>
 
 <file path=customXml/itemProps1.xml><?xml version="1.0" encoding="utf-8"?>
-<ds:datastoreItem xmlns:ds="http://schemas.openxmlformats.org/officeDocument/2006/customXml" ds:itemID="{56226B57-2F91-41CE-9EE9-C4AEAF87F332}">
-  <ds:schemaRefs>
-    <ds:schemaRef ds:uri="http://schemas.microsoft.com/office/2006/metadata/properties"/>
-    <ds:schemaRef ds:uri="http://schemas.microsoft.com/office/infopath/2007/PartnerControls"/>
-  </ds:schemaRefs>
-</ds:datastoreItem>
-</file>
-
-<file path=customXml/itemProps2.xml><?xml version="1.0" encoding="utf-8"?>
-<ds:datastoreItem xmlns:ds="http://schemas.openxmlformats.org/officeDocument/2006/customXml" ds:itemID="{047DA448-9B6F-4EE5-9444-67E539F751E8}">
-  <ds:schemaRefs>
-    <ds:schemaRef ds:uri="http://schemas.microsoft.com/sharepoint/v3/contenttype/forms"/>
-  </ds:schemaRefs>
-</ds:datastoreItem>
-</file>
-
-<file path=customXml/itemProps3.xml><?xml version="1.0" encoding="utf-8"?>
 <ds:datastoreItem xmlns:ds="http://schemas.openxmlformats.org/officeDocument/2006/customXml" ds:itemID="{5C6FE22E-7B77-4833-8268-0BD99CDE314C}">
   <ds:schemaRefs>
     <ds:schemaRef ds:uri="http://schemas.microsoft.com/office/2006/metadata/contentType"/>
@@ -23172,8 +23517,25 @@
 </ds:datastoreItem>
 </file>
 
+<file path=customXml/itemProps2.xml><?xml version="1.0" encoding="utf-8"?>
+<ds:datastoreItem xmlns:ds="http://schemas.openxmlformats.org/officeDocument/2006/customXml" ds:itemID="{047DA448-9B6F-4EE5-9444-67E539F751E8}">
+  <ds:schemaRefs>
+    <ds:schemaRef ds:uri="http://schemas.microsoft.com/sharepoint/v3/contenttype/forms"/>
+  </ds:schemaRefs>
+</ds:datastoreItem>
+</file>
+
+<file path=customXml/itemProps3.xml><?xml version="1.0" encoding="utf-8"?>
+<ds:datastoreItem xmlns:ds="http://schemas.openxmlformats.org/officeDocument/2006/customXml" ds:itemID="{56226B57-2F91-41CE-9EE9-C4AEAF87F332}">
+  <ds:schemaRefs>
+    <ds:schemaRef ds:uri="http://schemas.microsoft.com/office/2006/metadata/properties"/>
+    <ds:schemaRef ds:uri="http://schemas.microsoft.com/office/infopath/2007/PartnerControls"/>
+  </ds:schemaRefs>
+</ds:datastoreItem>
+</file>
+
 <file path=customXml/itemProps4.xml><?xml version="1.0" encoding="utf-8"?>
-<ds:datastoreItem xmlns:ds="http://schemas.openxmlformats.org/officeDocument/2006/customXml" ds:itemID="{9540EDBA-AA05-440C-BF54-D47A8E2E8CFC}">
+<ds:datastoreItem xmlns:ds="http://schemas.openxmlformats.org/officeDocument/2006/customXml" ds:itemID="{F380BEA9-71F6-41BD-B88F-36E7035F4027}">
   <ds:schemaRefs>
     <ds:schemaRef ds:uri="http://schemas.openxmlformats.org/officeDocument/2006/bibliography"/>
   </ds:schemaRefs>

</xml_diff>

<commit_message>
22 de abril 2022
Antecendetes mi parte 
referencias
</commit_message>
<xml_diff>
--- a/01. Documentación/4. Ante Proyecto/Documento Niote 2022.docx
+++ b/01. Documentación/4. Ante Proyecto/Documento Niote 2022.docx
@@ -192,23 +192,7 @@
           <w:sz w:val="22"/>
           <w:szCs w:val="22"/>
         </w:rPr>
-        <w:t xml:space="preserve">¿Cuándo? (épocas, </w:t>
-      </w:r>
-      <w:proofErr w:type="gramStart"/>
-      <w:r>
-        <w:rPr>
-          <w:sz w:val="22"/>
-          <w:szCs w:val="22"/>
-        </w:rPr>
-        <w:t>fechas….</w:t>
-      </w:r>
-      <w:proofErr w:type="gramEnd"/>
-      <w:r>
-        <w:rPr>
-          <w:sz w:val="22"/>
-          <w:szCs w:val="22"/>
-        </w:rPr>
-        <w:t>)</w:t>
+        <w:t>¿Cuándo? (épocas, fechas….)</w:t>
       </w:r>
     </w:p>
     <w:p>
@@ -1877,14 +1861,7 @@
             <w:rStyle w:val="Hipervnculo"/>
             <w:noProof/>
           </w:rPr>
-          <w:t xml:space="preserve">Internet of </w:t>
-        </w:r>
-        <w:r>
-          <w:rPr>
-            <w:rStyle w:val="Hipervnculo"/>
-            <w:noProof/>
-          </w:rPr>
-          <w:t>Things (IoT)</w:t>
+          <w:t>Internet of Things (IoT)</w:t>
         </w:r>
         <w:r>
           <w:rPr>
@@ -3990,23 +3967,7 @@
           <w:sz w:val="22"/>
           <w:szCs w:val="22"/>
         </w:rPr>
-        <w:t xml:space="preserve"> </w:t>
-      </w:r>
-      <w:proofErr w:type="gramStart"/>
-      <w:r>
-        <w:rPr>
-          <w:sz w:val="22"/>
-          <w:szCs w:val="22"/>
-        </w:rPr>
-        <w:t>Colombiana</w:t>
-      </w:r>
-      <w:proofErr w:type="gramEnd"/>
-      <w:r>
-        <w:rPr>
-          <w:sz w:val="22"/>
-          <w:szCs w:val="22"/>
-        </w:rPr>
-        <w:t xml:space="preserve"> - NTC 1486 y el Manual de publicaciones de la APA, con el fin que sean usadas para la </w:t>
+        <w:t xml:space="preserve"> Colombiana - NTC 1486 y el Manual de publicaciones de la APA, con el fin que sean usadas para la </w:t>
       </w:r>
       <w:proofErr w:type="spellStart"/>
       <w:r>
@@ -4298,7 +4259,6 @@
           <w:szCs w:val="22"/>
         </w:rPr>
       </w:pPr>
-      <w:proofErr w:type="gramStart"/>
       <w:r>
         <w:rPr>
           <w:sz w:val="22"/>
@@ -4311,15 +4271,25 @@
           <w:sz w:val="22"/>
           <w:szCs w:val="22"/>
         </w:rPr>
-        <w:t>….</w:t>
-      </w:r>
-      <w:proofErr w:type="gramEnd"/>
-      <w:r>
-        <w:rPr>
-          <w:sz w:val="22"/>
-          <w:szCs w:val="22"/>
-        </w:rPr>
-        <w:t>.</w:t>
+        <w:t>…..</w:t>
+      </w:r>
+    </w:p>
+    <w:p>
+      <w:pPr>
+        <w:ind w:firstLine="720"/>
+        <w:rPr>
+          <w:rStyle w:val="Textoennegrita"/>
+          <w:bdr w:val="none" w:sz="0" w:space="0" w:color="auto" w:frame="1"/>
+          <w:shd w:val="clear" w:color="auto" w:fill="FFFFFF"/>
+        </w:rPr>
+      </w:pPr>
+      <w:r>
+        <w:rPr>
+          <w:rStyle w:val="Textoennegrita"/>
+          <w:bdr w:val="none" w:sz="0" w:space="0" w:color="auto" w:frame="1"/>
+          <w:shd w:val="clear" w:color="auto" w:fill="FFFFFF"/>
+        </w:rPr>
+        <w:t>Bluemix de IBM:</w:t>
       </w:r>
     </w:p>
     <w:p>
@@ -4329,10 +4299,141 @@
         <w:ind w:firstLine="720"/>
         <w:jc w:val="both"/>
         <w:rPr>
-          <w:sz w:val="22"/>
-          <w:szCs w:val="22"/>
-        </w:rPr>
-      </w:pPr>
+          <w:rStyle w:val="Textoennegrita"/>
+          <w:b w:val="0"/>
+          <w:bCs w:val="0"/>
+          <w:bdr w:val="none" w:sz="0" w:space="0" w:color="auto" w:frame="1"/>
+          <w:shd w:val="clear" w:color="auto" w:fill="FFFFFF"/>
+        </w:rPr>
+      </w:pPr>
+      <w:r>
+        <w:rPr>
+          <w:rStyle w:val="Textoennegrita"/>
+          <w:b w:val="0"/>
+          <w:bCs w:val="0"/>
+          <w:bdr w:val="none" w:sz="0" w:space="0" w:color="auto" w:frame="1"/>
+          <w:shd w:val="clear" w:color="auto" w:fill="FFFFFF"/>
+        </w:rPr>
+        <w:t xml:space="preserve">Es un entorno de plataforma como servicio desarrollado por IBM. Admite múltiples lenguajes de programación y servicios1 y metodologías de desarrollo DevOps de manera integrada para crear, ejecutar, implementar y administrar aplicaciones en la nube. Bluemix se basa en la tecnología abierta de Cloud </w:t>
+      </w:r>
+      <w:proofErr w:type="spellStart"/>
+      <w:r>
+        <w:rPr>
+          <w:rStyle w:val="Textoennegrita"/>
+          <w:b w:val="0"/>
+          <w:bCs w:val="0"/>
+          <w:bdr w:val="none" w:sz="0" w:space="0" w:color="auto" w:frame="1"/>
+          <w:shd w:val="clear" w:color="auto" w:fill="FFFFFF"/>
+        </w:rPr>
+        <w:t>Foundry</w:t>
+      </w:r>
+      <w:proofErr w:type="spellEnd"/>
+      <w:r>
+        <w:rPr>
+          <w:rStyle w:val="Textoennegrita"/>
+          <w:b w:val="0"/>
+          <w:bCs w:val="0"/>
+          <w:bdr w:val="none" w:sz="0" w:space="0" w:color="auto" w:frame="1"/>
+          <w:shd w:val="clear" w:color="auto" w:fill="FFFFFF"/>
+        </w:rPr>
+        <w:t xml:space="preserve"> y se ejecuta en la infraestructura </w:t>
+      </w:r>
+      <w:proofErr w:type="spellStart"/>
+      <w:r>
+        <w:rPr>
+          <w:rStyle w:val="Textoennegrita"/>
+          <w:b w:val="0"/>
+          <w:bCs w:val="0"/>
+          <w:bdr w:val="none" w:sz="0" w:space="0" w:color="auto" w:frame="1"/>
+          <w:shd w:val="clear" w:color="auto" w:fill="FFFFFF"/>
+        </w:rPr>
+        <w:t>SoftLayer</w:t>
+      </w:r>
+      <w:proofErr w:type="spellEnd"/>
+      <w:r>
+        <w:rPr>
+          <w:rStyle w:val="Textoennegrita"/>
+          <w:b w:val="0"/>
+          <w:bCs w:val="0"/>
+          <w:bdr w:val="none" w:sz="0" w:space="0" w:color="auto" w:frame="1"/>
+          <w:shd w:val="clear" w:color="auto" w:fill="FFFFFF"/>
+        </w:rPr>
+        <w:t>.</w:t>
+      </w:r>
+      <w:sdt>
+        <w:sdtPr>
+          <w:rPr>
+            <w:rStyle w:val="Textoennegrita"/>
+            <w:b w:val="0"/>
+            <w:bCs w:val="0"/>
+            <w:bdr w:val="none" w:sz="0" w:space="0" w:color="auto" w:frame="1"/>
+            <w:shd w:val="clear" w:color="auto" w:fill="FFFFFF"/>
+          </w:rPr>
+          <w:id w:val="421618626"/>
+          <w:citation/>
+        </w:sdtPr>
+        <w:sdtContent>
+          <w:r>
+            <w:rPr>
+              <w:rStyle w:val="Textoennegrita"/>
+              <w:b w:val="0"/>
+              <w:bCs w:val="0"/>
+              <w:bdr w:val="none" w:sz="0" w:space="0" w:color="auto" w:frame="1"/>
+              <w:shd w:val="clear" w:color="auto" w:fill="FFFFFF"/>
+            </w:rPr>
+            <w:fldChar w:fldCharType="begin"/>
+          </w:r>
+          <w:r>
+            <w:rPr>
+              <w:rStyle w:val="Textoennegrita"/>
+              <w:b w:val="0"/>
+              <w:bCs w:val="0"/>
+              <w:bdr w:val="none" w:sz="0" w:space="0" w:color="auto" w:frame="1"/>
+              <w:shd w:val="clear" w:color="auto" w:fill="FFFFFF"/>
+            </w:rPr>
+            <w:instrText xml:space="preserve"> CITATION IBM \l 9226 </w:instrText>
+          </w:r>
+          <w:r>
+            <w:rPr>
+              <w:rStyle w:val="Textoennegrita"/>
+              <w:b w:val="0"/>
+              <w:bCs w:val="0"/>
+              <w:bdr w:val="none" w:sz="0" w:space="0" w:color="auto" w:frame="1"/>
+              <w:shd w:val="clear" w:color="auto" w:fill="FFFFFF"/>
+            </w:rPr>
+            <w:fldChar w:fldCharType="separate"/>
+          </w:r>
+          <w:r>
+            <w:rPr>
+              <w:rStyle w:val="Textoennegrita"/>
+              <w:b w:val="0"/>
+              <w:bCs w:val="0"/>
+              <w:noProof/>
+              <w:bdr w:val="none" w:sz="0" w:space="0" w:color="auto" w:frame="1"/>
+              <w:shd w:val="clear" w:color="auto" w:fill="FFFFFF"/>
+            </w:rPr>
+            <w:t xml:space="preserve"> </w:t>
+          </w:r>
+          <w:r>
+            <w:rPr>
+              <w:noProof/>
+              <w:bdr w:val="none" w:sz="0" w:space="0" w:color="auto" w:frame="1"/>
+              <w:shd w:val="clear" w:color="auto" w:fill="FFFFFF"/>
+            </w:rPr>
+            <w:t>(IBM , s.f.)</w:t>
+          </w:r>
+          <w:r>
+            <w:rPr>
+              <w:rStyle w:val="Textoennegrita"/>
+              <w:b w:val="0"/>
+              <w:bCs w:val="0"/>
+              <w:bdr w:val="none" w:sz="0" w:space="0" w:color="auto" w:frame="1"/>
+              <w:shd w:val="clear" w:color="auto" w:fill="FFFFFF"/>
+            </w:rPr>
+            <w:fldChar w:fldCharType="end"/>
+          </w:r>
+        </w:sdtContent>
+      </w:sdt>
     </w:p>
     <w:p>
       <w:pPr>
@@ -4341,16 +4442,60 @@
         <w:ind w:firstLine="720"/>
         <w:jc w:val="both"/>
         <w:rPr>
-          <w:sz w:val="22"/>
-          <w:szCs w:val="22"/>
-        </w:rPr>
-      </w:pPr>
-      <w:r>
-        <w:rPr>
-          <w:sz w:val="22"/>
-          <w:szCs w:val="22"/>
-        </w:rPr>
-        <w:t xml:space="preserve">Los antecedentes relacionan los trabajos existentes sobre el problema objeto de este trabajo en el ámbito nacional e internacional. </w:t>
+          <w:shd w:val="clear" w:color="auto" w:fill="FFFFFF"/>
+        </w:rPr>
+      </w:pPr>
+      <w:r>
+        <w:rPr>
+          <w:rStyle w:val="Textoennegrita"/>
+          <w:b w:val="0"/>
+          <w:bCs w:val="0"/>
+          <w:bdr w:val="none" w:sz="0" w:space="0" w:color="auto" w:frame="1"/>
+          <w:shd w:val="clear" w:color="auto" w:fill="FFFFFF"/>
+        </w:rPr>
+        <w:t xml:space="preserve">Es una servicio completamente almacenado y gestionado en la nube </w:t>
+      </w:r>
+      <w:r>
+        <w:rPr>
+          <w:shd w:val="clear" w:color="auto" w:fill="FFFFFF"/>
+        </w:rPr>
+        <w:t>que facilita la derivación de valor de los dispositivos de Internet de las cosas (</w:t>
+      </w:r>
+      <w:proofErr w:type="spellStart"/>
+      <w:r>
+        <w:rPr>
+          <w:shd w:val="clear" w:color="auto" w:fill="FFFFFF"/>
+        </w:rPr>
+        <w:t>IoT</w:t>
+      </w:r>
+      <w:proofErr w:type="spellEnd"/>
+      <w:r>
+        <w:rPr>
+          <w:shd w:val="clear" w:color="auto" w:fill="FFFFFF"/>
+        </w:rPr>
+        <w:t>)</w:t>
+      </w:r>
+      <w:r>
+        <w:rPr>
+          <w:rStyle w:val="Textoennegrita"/>
+          <w:b w:val="0"/>
+          <w:bCs w:val="0"/>
+          <w:bdr w:val="none" w:sz="0" w:space="0" w:color="auto" w:frame="1"/>
+          <w:shd w:val="clear" w:color="auto" w:fill="FFFFFF"/>
+        </w:rPr>
+        <w:t xml:space="preserve">, para el uso de este es con dispositivos en físico y al tenerlos solo se conectan y este empezara enviar datos de forma segura por medio de MQQT, </w:t>
+      </w:r>
+      <w:r>
+        <w:rPr>
+          <w:shd w:val="clear" w:color="auto" w:fill="FFFFFF"/>
+        </w:rPr>
+        <w:t>Puede configurar y gestionar los dispositivos mediante el panel de control en línea o nuestras API seguras</w:t>
+      </w:r>
+      <w:r>
+        <w:rPr>
+          <w:shd w:val="clear" w:color="auto" w:fill="FFFFFF"/>
+        </w:rPr>
+        <w:t>.</w:t>
       </w:r>
     </w:p>
     <w:p>
@@ -4360,24 +4505,9 @@
         <w:ind w:firstLine="720"/>
         <w:jc w:val="both"/>
         <w:rPr>
-          <w:sz w:val="22"/>
-          <w:szCs w:val="22"/>
-        </w:rPr>
-      </w:pPr>
-      <w:r>
-        <w:rPr>
-          <w:sz w:val="22"/>
-          <w:szCs w:val="22"/>
-        </w:rPr>
-        <w:t xml:space="preserve">Una vez identificados los autores, publicaciones y trabajos más relevantes, </w:t>
-      </w:r>
-      <w:r>
-        <w:rPr>
-          <w:sz w:val="22"/>
-          <w:szCs w:val="22"/>
-        </w:rPr>
-        <w:t xml:space="preserve">es preciso reportar no sólo el tipo de trabajo efectuado y el autor correspondiente, sino también destacar el objetivo general y los resultados más significativos, la conclusión a la que llegó o una síntesis muy breve sobre el proyecto realizado. </w:t>
-      </w:r>
+          <w:shd w:val="clear" w:color="auto" w:fill="FFFFFF"/>
+        </w:rPr>
+      </w:pPr>
     </w:p>
     <w:p>
       <w:pPr>
@@ -4386,17 +4516,13 @@
         <w:ind w:firstLine="720"/>
         <w:jc w:val="both"/>
         <w:rPr>
-          <w:sz w:val="22"/>
-          <w:szCs w:val="22"/>
-        </w:rPr>
-      </w:pPr>
-      <w:r>
-        <w:rPr>
-          <w:sz w:val="22"/>
-          <w:szCs w:val="22"/>
-        </w:rPr>
-        <w:t xml:space="preserve">Cuando el problema de investigación corresponde a problemas de diseño en ingeniería o a soluciones relativas a problemas en procesos típicos de la actividad ingenieril de mediana o pequeña envergadura (investigación aplicada), es claro que esta revisión de antecedentes se suscribe principalmente, a investigaciones específicas que han tratado el problema anteriormente o en una fase anterior del desarrollo del proyecto. </w:t>
-      </w:r>
+          <w:rStyle w:val="Textoennegrita"/>
+          <w:b w:val="0"/>
+          <w:bCs w:val="0"/>
+          <w:bdr w:val="none" w:sz="0" w:space="0" w:color="auto" w:frame="1"/>
+          <w:shd w:val="clear" w:color="auto" w:fill="FFFFFF"/>
+        </w:rPr>
+      </w:pPr>
     </w:p>
     <w:p>
       <w:pPr>
@@ -4405,6 +4531,594 @@
         <w:ind w:firstLine="720"/>
         <w:jc w:val="both"/>
         <w:rPr>
+          <w:rStyle w:val="Textoennegrita"/>
+          <w:color w:val="222222"/>
+          <w:bdr w:val="none" w:sz="0" w:space="0" w:color="auto" w:frame="1"/>
+          <w:shd w:val="clear" w:color="auto" w:fill="FFFFFF"/>
+        </w:rPr>
+      </w:pPr>
+      <w:proofErr w:type="spellStart"/>
+      <w:r>
+        <w:rPr>
+          <w:rStyle w:val="Textoennegrita"/>
+          <w:color w:val="222222"/>
+          <w:bdr w:val="none" w:sz="0" w:space="0" w:color="auto" w:frame="1"/>
+          <w:shd w:val="clear" w:color="auto" w:fill="FFFFFF"/>
+        </w:rPr>
+        <w:lastRenderedPageBreak/>
+        <w:t>Iotify</w:t>
+      </w:r>
+      <w:proofErr w:type="spellEnd"/>
+      <w:r>
+        <w:rPr>
+          <w:rStyle w:val="Textoennegrita"/>
+          <w:color w:val="222222"/>
+          <w:bdr w:val="none" w:sz="0" w:space="0" w:color="auto" w:frame="1"/>
+          <w:shd w:val="clear" w:color="auto" w:fill="FFFFFF"/>
+        </w:rPr>
+        <w:t>:</w:t>
+      </w:r>
+    </w:p>
+    <w:p>
+      <w:pPr>
+        <w:pStyle w:val="NormalWeb"/>
+        <w:spacing w:line="360" w:lineRule="auto"/>
+        <w:ind w:firstLine="720"/>
+        <w:jc w:val="both"/>
+        <w:rPr>
+          <w:rStyle w:val="Textoennegrita"/>
+          <w:b w:val="0"/>
+          <w:bCs w:val="0"/>
+          <w:color w:val="222222"/>
+          <w:bdr w:val="none" w:sz="0" w:space="0" w:color="auto" w:frame="1"/>
+          <w:shd w:val="clear" w:color="auto" w:fill="FFFFFF"/>
+        </w:rPr>
+      </w:pPr>
+      <w:r>
+        <w:rPr>
+          <w:rStyle w:val="Textoennegrita"/>
+          <w:b w:val="0"/>
+          <w:bCs w:val="0"/>
+          <w:color w:val="222222"/>
+          <w:bdr w:val="none" w:sz="0" w:space="0" w:color="auto" w:frame="1"/>
+          <w:shd w:val="clear" w:color="auto" w:fill="FFFFFF"/>
+        </w:rPr>
+        <w:t xml:space="preserve">Simulador </w:t>
+      </w:r>
+      <w:proofErr w:type="spellStart"/>
+      <w:r>
+        <w:rPr>
+          <w:rStyle w:val="Textoennegrita"/>
+          <w:b w:val="0"/>
+          <w:bCs w:val="0"/>
+          <w:color w:val="222222"/>
+          <w:bdr w:val="none" w:sz="0" w:space="0" w:color="auto" w:frame="1"/>
+          <w:shd w:val="clear" w:color="auto" w:fill="FFFFFF"/>
+        </w:rPr>
+        <w:t>IoT</w:t>
+      </w:r>
+      <w:proofErr w:type="spellEnd"/>
+      <w:r>
+        <w:rPr>
+          <w:rStyle w:val="Textoennegrita"/>
+          <w:b w:val="0"/>
+          <w:bCs w:val="0"/>
+          <w:color w:val="222222"/>
+          <w:bdr w:val="none" w:sz="0" w:space="0" w:color="auto" w:frame="1"/>
+          <w:shd w:val="clear" w:color="auto" w:fill="FFFFFF"/>
+        </w:rPr>
+        <w:t xml:space="preserve"> que te permite desarrollar rápidamente soluciones </w:t>
+      </w:r>
+      <w:proofErr w:type="spellStart"/>
+      <w:r>
+        <w:rPr>
+          <w:rStyle w:val="Textoennegrita"/>
+          <w:b w:val="0"/>
+          <w:bCs w:val="0"/>
+          <w:color w:val="222222"/>
+          <w:bdr w:val="none" w:sz="0" w:space="0" w:color="auto" w:frame="1"/>
+          <w:shd w:val="clear" w:color="auto" w:fill="FFFFFF"/>
+        </w:rPr>
+        <w:t>IoT</w:t>
+      </w:r>
+      <w:proofErr w:type="spellEnd"/>
+      <w:r>
+        <w:rPr>
+          <w:rStyle w:val="Textoennegrita"/>
+          <w:b w:val="0"/>
+          <w:bCs w:val="0"/>
+          <w:color w:val="222222"/>
+          <w:bdr w:val="none" w:sz="0" w:space="0" w:color="auto" w:frame="1"/>
+          <w:shd w:val="clear" w:color="auto" w:fill="FFFFFF"/>
+        </w:rPr>
+        <w:t xml:space="preserve"> en la nube. Esta herramienta le permite simular instalaciones de </w:t>
+      </w:r>
+      <w:proofErr w:type="spellStart"/>
+      <w:r>
+        <w:rPr>
+          <w:rStyle w:val="Textoennegrita"/>
+          <w:b w:val="0"/>
+          <w:bCs w:val="0"/>
+          <w:color w:val="222222"/>
+          <w:bdr w:val="none" w:sz="0" w:space="0" w:color="auto" w:frame="1"/>
+          <w:shd w:val="clear" w:color="auto" w:fill="FFFFFF"/>
+        </w:rPr>
+        <w:t>IoT</w:t>
+      </w:r>
+      <w:proofErr w:type="spellEnd"/>
+      <w:r>
+        <w:rPr>
+          <w:rStyle w:val="Textoennegrita"/>
+          <w:b w:val="0"/>
+          <w:bCs w:val="0"/>
+          <w:color w:val="222222"/>
+          <w:bdr w:val="none" w:sz="0" w:space="0" w:color="auto" w:frame="1"/>
+          <w:shd w:val="clear" w:color="auto" w:fill="FFFFFF"/>
+        </w:rPr>
+        <w:t xml:space="preserve"> a gran escala en su propio laboratorio de </w:t>
+      </w:r>
+      <w:proofErr w:type="spellStart"/>
+      <w:r>
+        <w:rPr>
+          <w:rStyle w:val="Textoennegrita"/>
+          <w:b w:val="0"/>
+          <w:bCs w:val="0"/>
+          <w:color w:val="222222"/>
+          <w:bdr w:val="none" w:sz="0" w:space="0" w:color="auto" w:frame="1"/>
+          <w:shd w:val="clear" w:color="auto" w:fill="FFFFFF"/>
+        </w:rPr>
+        <w:t>IoT</w:t>
+      </w:r>
+      <w:proofErr w:type="spellEnd"/>
+      <w:r>
+        <w:rPr>
+          <w:rStyle w:val="Textoennegrita"/>
+          <w:b w:val="0"/>
+          <w:bCs w:val="0"/>
+          <w:color w:val="222222"/>
+          <w:bdr w:val="none" w:sz="0" w:space="0" w:color="auto" w:frame="1"/>
+          <w:shd w:val="clear" w:color="auto" w:fill="FFFFFF"/>
+        </w:rPr>
+        <w:t xml:space="preserve"> virtual.</w:t>
+      </w:r>
+    </w:p>
+    <w:p>
+      <w:pPr>
+        <w:pStyle w:val="NormalWeb"/>
+        <w:spacing w:line="360" w:lineRule="auto"/>
+        <w:ind w:firstLine="720"/>
+        <w:jc w:val="both"/>
+        <w:rPr>
+          <w:rStyle w:val="Textoennegrita"/>
+          <w:b w:val="0"/>
+          <w:bCs w:val="0"/>
+          <w:color w:val="222222"/>
+          <w:bdr w:val="none" w:sz="0" w:space="0" w:color="auto" w:frame="1"/>
+          <w:shd w:val="clear" w:color="auto" w:fill="FFFFFF"/>
+        </w:rPr>
+      </w:pPr>
+      <w:r>
+        <w:rPr>
+          <w:rStyle w:val="Textoennegrita"/>
+          <w:b w:val="0"/>
+          <w:bCs w:val="0"/>
+          <w:color w:val="222222"/>
+          <w:bdr w:val="none" w:sz="0" w:space="0" w:color="auto" w:frame="1"/>
+          <w:shd w:val="clear" w:color="auto" w:fill="FFFFFF"/>
+        </w:rPr>
+        <w:t xml:space="preserve">Simular una flota de vehículos conectados o una red de cámaras de vigilancia nunca ha sido tan fácil. Puede desarrollar sus modelos de IO utilizando plantillas de </w:t>
+      </w:r>
+      <w:proofErr w:type="spellStart"/>
+      <w:r>
+        <w:rPr>
+          <w:rStyle w:val="Textoennegrita"/>
+          <w:b w:val="0"/>
+          <w:bCs w:val="0"/>
+          <w:color w:val="222222"/>
+          <w:bdr w:val="none" w:sz="0" w:space="0" w:color="auto" w:frame="1"/>
+          <w:shd w:val="clear" w:color="auto" w:fill="FFFFFF"/>
+        </w:rPr>
+        <w:t>Javascript</w:t>
+      </w:r>
+      <w:proofErr w:type="spellEnd"/>
+      <w:r>
+        <w:rPr>
+          <w:rStyle w:val="Textoennegrita"/>
+          <w:b w:val="0"/>
+          <w:bCs w:val="0"/>
+          <w:color w:val="222222"/>
+          <w:bdr w:val="none" w:sz="0" w:space="0" w:color="auto" w:frame="1"/>
+          <w:shd w:val="clear" w:color="auto" w:fill="FFFFFF"/>
+        </w:rPr>
+        <w:t xml:space="preserve"> y generar tráfico en tiempo real a cualquier proveedor de plataforma en la nube a través de MQTT, HTTP o </w:t>
+      </w:r>
+      <w:proofErr w:type="spellStart"/>
+      <w:r>
+        <w:rPr>
+          <w:rStyle w:val="Textoennegrita"/>
+          <w:b w:val="0"/>
+          <w:bCs w:val="0"/>
+          <w:color w:val="222222"/>
+          <w:bdr w:val="none" w:sz="0" w:space="0" w:color="auto" w:frame="1"/>
+          <w:shd w:val="clear" w:color="auto" w:fill="FFFFFF"/>
+        </w:rPr>
+        <w:t>CoAP</w:t>
+      </w:r>
+      <w:proofErr w:type="spellEnd"/>
+      <w:r>
+        <w:rPr>
+          <w:rStyle w:val="Textoennegrita"/>
+          <w:b w:val="0"/>
+          <w:bCs w:val="0"/>
+          <w:color w:val="222222"/>
+          <w:bdr w:val="none" w:sz="0" w:space="0" w:color="auto" w:frame="1"/>
+          <w:shd w:val="clear" w:color="auto" w:fill="FFFFFF"/>
+        </w:rPr>
+        <w:t>.</w:t>
+      </w:r>
+      <w:sdt>
+        <w:sdtPr>
+          <w:rPr>
+            <w:rStyle w:val="Textoennegrita"/>
+            <w:b w:val="0"/>
+            <w:bCs w:val="0"/>
+            <w:color w:val="222222"/>
+            <w:bdr w:val="none" w:sz="0" w:space="0" w:color="auto" w:frame="1"/>
+            <w:shd w:val="clear" w:color="auto" w:fill="FFFFFF"/>
+          </w:rPr>
+          <w:id w:val="1845815292"/>
+          <w:citation/>
+        </w:sdtPr>
+        <w:sdtContent>
+          <w:r>
+            <w:rPr>
+              <w:rStyle w:val="Textoennegrita"/>
+              <w:b w:val="0"/>
+              <w:bCs w:val="0"/>
+              <w:color w:val="222222"/>
+              <w:bdr w:val="none" w:sz="0" w:space="0" w:color="auto" w:frame="1"/>
+              <w:shd w:val="clear" w:color="auto" w:fill="FFFFFF"/>
+            </w:rPr>
+            <w:fldChar w:fldCharType="begin"/>
+          </w:r>
+          <w:r>
+            <w:rPr>
+              <w:rStyle w:val="Textoennegrita"/>
+              <w:b w:val="0"/>
+              <w:bCs w:val="0"/>
+              <w:color w:val="222222"/>
+              <w:bdr w:val="none" w:sz="0" w:space="0" w:color="auto" w:frame="1"/>
+              <w:shd w:val="clear" w:color="auto" w:fill="FFFFFF"/>
+            </w:rPr>
+            <w:instrText xml:space="preserve"> CITATION Har \l 9226 </w:instrText>
+          </w:r>
+          <w:r>
+            <w:rPr>
+              <w:rStyle w:val="Textoennegrita"/>
+              <w:b w:val="0"/>
+              <w:bCs w:val="0"/>
+              <w:color w:val="222222"/>
+              <w:bdr w:val="none" w:sz="0" w:space="0" w:color="auto" w:frame="1"/>
+              <w:shd w:val="clear" w:color="auto" w:fill="FFFFFF"/>
+            </w:rPr>
+            <w:fldChar w:fldCharType="separate"/>
+          </w:r>
+          <w:r>
+            <w:rPr>
+              <w:rStyle w:val="Textoennegrita"/>
+              <w:b w:val="0"/>
+              <w:bCs w:val="0"/>
+              <w:noProof/>
+              <w:color w:val="222222"/>
+              <w:bdr w:val="none" w:sz="0" w:space="0" w:color="auto" w:frame="1"/>
+              <w:shd w:val="clear" w:color="auto" w:fill="FFFFFF"/>
+            </w:rPr>
+            <w:t xml:space="preserve"> </w:t>
+          </w:r>
+          <w:r>
+            <w:rPr>
+              <w:noProof/>
+              <w:color w:val="222222"/>
+              <w:bdr w:val="none" w:sz="0" w:space="0" w:color="auto" w:frame="1"/>
+              <w:shd w:val="clear" w:color="auto" w:fill="FFFFFF"/>
+            </w:rPr>
+            <w:t>(Hardwarelibre, s.f.)</w:t>
+          </w:r>
+          <w:r>
+            <w:rPr>
+              <w:rStyle w:val="Textoennegrita"/>
+              <w:b w:val="0"/>
+              <w:bCs w:val="0"/>
+              <w:color w:val="222222"/>
+              <w:bdr w:val="none" w:sz="0" w:space="0" w:color="auto" w:frame="1"/>
+              <w:shd w:val="clear" w:color="auto" w:fill="FFFFFF"/>
+            </w:rPr>
+            <w:fldChar w:fldCharType="end"/>
+          </w:r>
+        </w:sdtContent>
+      </w:sdt>
+    </w:p>
+    <w:p>
+      <w:pPr>
+        <w:pStyle w:val="NormalWeb"/>
+        <w:spacing w:line="360" w:lineRule="auto"/>
+        <w:ind w:firstLine="720"/>
+        <w:jc w:val="both"/>
+        <w:rPr>
+          <w:rStyle w:val="Textoennegrita"/>
+          <w:b w:val="0"/>
+          <w:bCs w:val="0"/>
+          <w:color w:val="222222"/>
+          <w:bdr w:val="none" w:sz="0" w:space="0" w:color="auto" w:frame="1"/>
+          <w:shd w:val="clear" w:color="auto" w:fill="FFFFFF"/>
+        </w:rPr>
+      </w:pPr>
+      <w:r>
+        <w:rPr>
+          <w:rStyle w:val="Textoennegrita"/>
+          <w:b w:val="0"/>
+          <w:bCs w:val="0"/>
+          <w:color w:val="222222"/>
+          <w:bdr w:val="none" w:sz="0" w:space="0" w:color="auto" w:frame="1"/>
+          <w:shd w:val="clear" w:color="auto" w:fill="FFFFFF"/>
+        </w:rPr>
+        <w:t xml:space="preserve">Es un hardware libre al no tenerlo físicamente, todo esto con la creación de proyectos elegir </w:t>
+      </w:r>
+      <w:r>
+        <w:rPr>
+          <w:rStyle w:val="Textoennegrita"/>
+          <w:b w:val="0"/>
+          <w:bCs w:val="0"/>
+          <w:color w:val="222222"/>
+          <w:bdr w:val="none" w:sz="0" w:space="0" w:color="auto" w:frame="1"/>
+          <w:shd w:val="clear" w:color="auto" w:fill="FFFFFF"/>
+        </w:rPr>
+        <w:t>porque</w:t>
+      </w:r>
+      <w:r>
+        <w:rPr>
+          <w:rStyle w:val="Textoennegrita"/>
+          <w:b w:val="0"/>
+          <w:bCs w:val="0"/>
+          <w:color w:val="222222"/>
+          <w:bdr w:val="none" w:sz="0" w:space="0" w:color="auto" w:frame="1"/>
+          <w:shd w:val="clear" w:color="auto" w:fill="FFFFFF"/>
+        </w:rPr>
+        <w:t xml:space="preserve"> medios se realiza la simulación, ayuda a las personas con pocos recursos con esto obtuvo un gran impacto, pero con el consumo de esto es necesario tener ganancias con esto colocan que pueden realizar un solo proyecto por la prueba gratis y si desean más en necesario comprar una suscripción por mes para poder seguir utilizándola. </w:t>
+      </w:r>
+    </w:p>
+    <w:p>
+      <w:pPr>
+        <w:pStyle w:val="NormalWeb"/>
+        <w:spacing w:line="360" w:lineRule="auto"/>
+        <w:ind w:firstLine="720"/>
+        <w:jc w:val="both"/>
+        <w:rPr>
+          <w:rStyle w:val="Textoennegrita"/>
+          <w:color w:val="222222"/>
+          <w:bdr w:val="none" w:sz="0" w:space="0" w:color="auto" w:frame="1"/>
+          <w:shd w:val="clear" w:color="auto" w:fill="FFFFFF"/>
+        </w:rPr>
+      </w:pPr>
+      <w:r>
+        <w:rPr>
+          <w:rStyle w:val="Textoennegrita"/>
+          <w:color w:val="222222"/>
+          <w:bdr w:val="none" w:sz="0" w:space="0" w:color="auto" w:frame="1"/>
+          <w:shd w:val="clear" w:color="auto" w:fill="FFFFFF"/>
+        </w:rPr>
+        <w:t>Matlab:</w:t>
+      </w:r>
+    </w:p>
+    <w:p>
+      <w:pPr>
+        <w:pStyle w:val="NormalWeb"/>
+        <w:spacing w:line="360" w:lineRule="auto"/>
+        <w:ind w:firstLine="720"/>
+        <w:jc w:val="both"/>
+        <w:rPr>
+          <w:rStyle w:val="Textoennegrita"/>
+          <w:b w:val="0"/>
+          <w:bCs w:val="0"/>
+          <w:color w:val="222222"/>
+          <w:bdr w:val="none" w:sz="0" w:space="0" w:color="auto" w:frame="1"/>
+          <w:shd w:val="clear" w:color="auto" w:fill="FFFFFF"/>
+        </w:rPr>
+      </w:pPr>
+      <w:r>
+        <w:rPr>
+          <w:rStyle w:val="Textoennegrita"/>
+          <w:b w:val="0"/>
+          <w:bCs w:val="0"/>
+          <w:color w:val="222222"/>
+          <w:bdr w:val="none" w:sz="0" w:space="0" w:color="auto" w:frame="1"/>
+          <w:shd w:val="clear" w:color="auto" w:fill="FFFFFF"/>
+        </w:rPr>
+        <w:t>Esta herramienta que tiene módulos de simulación de IO para poder desarrollar y modelar dispositivos inteligentes para así poder recopilar y analizar los datos en la nube.</w:t>
+      </w:r>
+    </w:p>
+    <w:p>
+      <w:pPr>
+        <w:pStyle w:val="NormalWeb"/>
+        <w:spacing w:line="360" w:lineRule="auto"/>
+        <w:ind w:firstLine="720"/>
+        <w:jc w:val="both"/>
+        <w:rPr>
+          <w:color w:val="222222"/>
+          <w:shd w:val="clear" w:color="auto" w:fill="FFFFFF"/>
+        </w:rPr>
+      </w:pPr>
+      <w:r>
+        <w:rPr>
+          <w:rFonts w:ascii="Segoe UI" w:hAnsi="Segoe UI" w:cs="Segoe UI"/>
+          <w:color w:val="222222"/>
+          <w:sz w:val="26"/>
+          <w:szCs w:val="26"/>
+          <w:shd w:val="clear" w:color="auto" w:fill="FFFFFF"/>
+        </w:rPr>
+        <w:t> </w:t>
+      </w:r>
+      <w:r>
+        <w:rPr>
+          <w:color w:val="222222"/>
+          <w:shd w:val="clear" w:color="auto" w:fill="FFFFFF"/>
+        </w:rPr>
+        <w:t xml:space="preserve">Más específicamente, puede desarrollar algoritmos en </w:t>
+      </w:r>
+      <w:proofErr w:type="spellStart"/>
+      <w:r>
+        <w:rPr>
+          <w:color w:val="222222"/>
+          <w:shd w:val="clear" w:color="auto" w:fill="FFFFFF"/>
+        </w:rPr>
+        <w:t>Simulink</w:t>
+      </w:r>
+      <w:proofErr w:type="spellEnd"/>
+      <w:r>
+        <w:rPr>
+          <w:color w:val="222222"/>
+          <w:shd w:val="clear" w:color="auto" w:fill="FFFFFF"/>
+        </w:rPr>
+        <w:t xml:space="preserve"> y luego implementarlos en su hardware embebido. También puedes crear prototipos de tus dispositivos inteligentes usando Arduino y Frambuesa Pi.</w:t>
+      </w:r>
+      <w:sdt>
+        <w:sdtPr>
+          <w:rPr>
+            <w:color w:val="222222"/>
+            <w:shd w:val="clear" w:color="auto" w:fill="FFFFFF"/>
+          </w:rPr>
+          <w:id w:val="-1979446363"/>
+          <w:citation/>
+        </w:sdtPr>
+        <w:sdtContent>
+          <w:r>
+            <w:rPr>
+              <w:color w:val="222222"/>
+              <w:shd w:val="clear" w:color="auto" w:fill="FFFFFF"/>
+            </w:rPr>
+            <w:fldChar w:fldCharType="begin"/>
+          </w:r>
+          <w:r>
+            <w:rPr>
+              <w:color w:val="222222"/>
+              <w:shd w:val="clear" w:color="auto" w:fill="FFFFFF"/>
+            </w:rPr>
+            <w:instrText xml:space="preserve"> CITATION Mat \l 9226 </w:instrText>
+          </w:r>
+          <w:r>
+            <w:rPr>
+              <w:color w:val="222222"/>
+              <w:shd w:val="clear" w:color="auto" w:fill="FFFFFF"/>
+            </w:rPr>
+            <w:fldChar w:fldCharType="separate"/>
+          </w:r>
+          <w:r>
+            <w:rPr>
+              <w:noProof/>
+              <w:color w:val="222222"/>
+              <w:shd w:val="clear" w:color="auto" w:fill="FFFFFF"/>
+            </w:rPr>
+            <w:t xml:space="preserve"> </w:t>
+          </w:r>
+          <w:r>
+            <w:rPr>
+              <w:noProof/>
+              <w:color w:val="222222"/>
+              <w:shd w:val="clear" w:color="auto" w:fill="FFFFFF"/>
+            </w:rPr>
+            <w:t>(MathWorks, s.f.)</w:t>
+          </w:r>
+          <w:r>
+            <w:rPr>
+              <w:color w:val="222222"/>
+              <w:shd w:val="clear" w:color="auto" w:fill="FFFFFF"/>
+            </w:rPr>
+            <w:fldChar w:fldCharType="end"/>
+          </w:r>
+        </w:sdtContent>
+      </w:sdt>
+    </w:p>
+    <w:p>
+      <w:pPr>
+        <w:pStyle w:val="NormalWeb"/>
+        <w:spacing w:line="360" w:lineRule="auto"/>
+        <w:ind w:firstLine="720"/>
+        <w:jc w:val="both"/>
+        <w:rPr>
+          <w:rStyle w:val="Textoennegrita"/>
+          <w:b w:val="0"/>
+          <w:bCs w:val="0"/>
+          <w:color w:val="222222"/>
+          <w:shd w:val="clear" w:color="auto" w:fill="FFFFFF"/>
+        </w:rPr>
+      </w:pPr>
+      <w:r>
+        <w:rPr>
+          <w:color w:val="222222"/>
+          <w:shd w:val="clear" w:color="auto" w:fill="FFFFFF"/>
+        </w:rPr>
+        <w:t xml:space="preserve">Esta herramienta permite acceder a archivos y mediante una interfaz poder almacenarlos en la nube, bases de datos, y permite los protocolos de MQTT o REST, el análisis de algoritmos de </w:t>
+      </w:r>
+      <w:proofErr w:type="spellStart"/>
+      <w:r>
+        <w:rPr>
+          <w:color w:val="222222"/>
+          <w:shd w:val="clear" w:color="auto" w:fill="FFFFFF"/>
+        </w:rPr>
+        <w:t>IoT</w:t>
+      </w:r>
+      <w:proofErr w:type="spellEnd"/>
+      <w:r>
+        <w:rPr>
+          <w:color w:val="222222"/>
+          <w:shd w:val="clear" w:color="auto" w:fill="FFFFFF"/>
+        </w:rPr>
+        <w:t xml:space="preserve"> personalizados para probar miles de funciones prediseñadas y tener </w:t>
+      </w:r>
+      <w:r>
+        <w:rPr>
+          <w:color w:val="222222"/>
+          <w:shd w:val="clear" w:color="auto" w:fill="FFFFFF"/>
+        </w:rPr>
+        <w:t>una limpieza</w:t>
+      </w:r>
+      <w:r>
+        <w:rPr>
+          <w:color w:val="222222"/>
+          <w:shd w:val="clear" w:color="auto" w:fill="FFFFFF"/>
+        </w:rPr>
+        <w:t xml:space="preserve"> de daos para un mejor control y optimización; con esto </w:t>
+      </w:r>
+      <w:r>
+        <w:rPr>
+          <w:color w:val="212121"/>
+          <w:shd w:val="clear" w:color="auto" w:fill="FFFFFF"/>
+        </w:rPr>
+        <w:t xml:space="preserve">admite datos </w:t>
+      </w:r>
+      <w:r>
+        <w:rPr>
+          <w:color w:val="212121"/>
+          <w:shd w:val="clear" w:color="auto" w:fill="FFFFFF"/>
+        </w:rPr>
+        <w:lastRenderedPageBreak/>
+        <w:t>no estructurados y con marca de tiempo de muchas fuentes, incluidos los servicios de almacenamiento en la nube</w:t>
+      </w:r>
+      <w:r>
+        <w:rPr>
+          <w:color w:val="222222"/>
+          <w:shd w:val="clear" w:color="auto" w:fill="FFFFFF"/>
+        </w:rPr>
+        <w:t>.</w:t>
+      </w:r>
+    </w:p>
+    <w:p>
+      <w:pPr>
+        <w:pStyle w:val="NormalWeb"/>
+        <w:spacing w:line="360" w:lineRule="auto"/>
+        <w:ind w:firstLine="720"/>
+        <w:jc w:val="both"/>
+        <w:rPr>
           <w:sz w:val="22"/>
           <w:szCs w:val="22"/>
         </w:rPr>
@@ -4412,6 +5126,18 @@
     </w:p>
     <w:p>
       <w:pPr>
+        <w:pStyle w:val="NormalWeb"/>
+        <w:spacing w:line="360" w:lineRule="auto"/>
+        <w:ind w:firstLine="720"/>
+        <w:jc w:val="both"/>
+        <w:rPr>
+          <w:sz w:val="22"/>
+          <w:szCs w:val="22"/>
+        </w:rPr>
+      </w:pPr>
+    </w:p>
+    <w:p>
+      <w:pPr>
         <w:pStyle w:val="Ttulo2"/>
         <w:spacing w:line="360" w:lineRule="auto"/>
         <w:rPr>
@@ -4423,7 +5149,6 @@
         <w:rPr>
           <w:lang w:val="es-CO"/>
         </w:rPr>
-        <w:lastRenderedPageBreak/>
         <w:t>Planteamiento del problema</w:t>
       </w:r>
       <w:bookmarkEnd w:id="5"/>
@@ -4463,7 +5188,23 @@
           <w:szCs w:val="22"/>
           <w:lang w:val="es-CO" w:eastAsia="es-CO"/>
         </w:rPr>
-        <w:t xml:space="preserve">En la actualidad, una gran parte de los objetos de uso diario por las personas están conectados a internet por diferentes propósitos, este concepto es conocido como IoT “Internet </w:t>
+        <w:t xml:space="preserve">En la actualidad, una gran parte de los objetos de uso diario por las personas están conectados a internet por diferentes propósitos, este concepto es conocido como </w:t>
+      </w:r>
+      <w:proofErr w:type="spellStart"/>
+      <w:r>
+        <w:rPr>
+          <w:szCs w:val="22"/>
+          <w:lang w:val="es-CO" w:eastAsia="es-CO"/>
+        </w:rPr>
+        <w:t>IoT</w:t>
+      </w:r>
+      <w:proofErr w:type="spellEnd"/>
+      <w:r>
+        <w:rPr>
+          <w:szCs w:val="22"/>
+          <w:lang w:val="es-CO" w:eastAsia="es-CO"/>
+        </w:rPr>
+        <w:t xml:space="preserve"> “Internet </w:t>
       </w:r>
       <w:proofErr w:type="spellStart"/>
       <w:r>
@@ -4702,13 +5443,21 @@
           <w:szCs w:val="22"/>
           <w:lang w:val="es-CO" w:eastAsia="es-CO"/>
         </w:rPr>
-        <w:t>, estos a su vez buscan alguna ayuda para poder desarrollar sus pruebas sin la necesidad de gastar muchos recursos; por esta razón, las dificultades más recurrentes para la realización de estas conexiones y su posterior análisis es su alto costo económico, la cual, limita</w:t>
+        <w:t xml:space="preserve">, estos a su vez buscan alguna ayuda para poder desarrollar sus </w:t>
       </w:r>
       <w:r>
         <w:rPr>
           <w:szCs w:val="22"/>
           <w:lang w:val="es-CO" w:eastAsia="es-CO"/>
         </w:rPr>
+        <w:lastRenderedPageBreak/>
+        <w:t>pruebas sin la necesidad de gastar muchos recursos; por esta razón, las dificultades más recurrentes para la realización de estas conexiones y su posterior análisis es su alto costo económico, la cual, limita</w:t>
+      </w:r>
+      <w:r>
+        <w:rPr>
+          <w:szCs w:val="22"/>
+          <w:lang w:val="es-CO" w:eastAsia="es-CO"/>
+        </w:rPr>
         <w:t xml:space="preserve">n la optimización, eficiencia </w:t>
       </w:r>
       <w:r>
@@ -4749,7 +5498,6 @@
       </w:pPr>
       <w:bookmarkStart w:id="7" w:name="_Toc101123028"/>
       <w:r>
-        <w:lastRenderedPageBreak/>
         <w:t>Árbol</w:t>
       </w:r>
       <w:r>
@@ -4836,27 +5584,14 @@
       <w:r>
         <w:t xml:space="preserve">Ilustración </w:t>
       </w:r>
-      <w:r>
-        <w:fldChar w:fldCharType="begin"/>
-      </w:r>
-      <w:r>
-        <w:instrText xml:space="preserve"> SEQ Ilustración \* ARABIC </w:instrText>
-      </w:r>
-      <w:r>
-        <w:fldChar w:fldCharType="separate"/>
-      </w:r>
-      <w:r>
-        <w:rPr>
-          <w:noProof/>
-        </w:rPr>
-        <w:t>1</w:t>
-      </w:r>
-      <w:r>
-        <w:rPr>
-          <w:noProof/>
-        </w:rPr>
-        <w:fldChar w:fldCharType="end"/>
-      </w:r>
+      <w:fldSimple w:instr=" SEQ Ilustración \* ARABIC ">
+        <w:r>
+          <w:rPr>
+            <w:noProof/>
+          </w:rPr>
+          <w:t>1</w:t>
+        </w:r>
+      </w:fldSimple>
       <w:r>
         <w:t>Arbol Problema</w:t>
       </w:r>
@@ -5034,6 +5769,7 @@
         <w:rPr>
           <w:lang w:val="es-CO"/>
         </w:rPr>
+        <w:lastRenderedPageBreak/>
         <w:t xml:space="preserve">podrá </w:t>
       </w:r>
       <w:r>
@@ -5483,6 +6219,7 @@
           <w:szCs w:val="20"/>
           <w:lang w:val="es-CO"/>
         </w:rPr>
+        <w:lastRenderedPageBreak/>
         <w:t>Limitaciones</w:t>
       </w:r>
       <w:r>
@@ -5614,7 +6351,6 @@
           <w:sz w:val="24"/>
           <w:szCs w:val="20"/>
         </w:rPr>
-        <w:lastRenderedPageBreak/>
         <w:t>El emulador no t</w:t>
       </w:r>
       <w:r>
@@ -5978,7 +6714,14 @@
         <w:rPr>
           <w:lang w:val="es-CO"/>
         </w:rPr>
-        <w:t xml:space="preserve"> la mayoría de los dispositivos integran este nuevo concepto y esto por su gran versatilidad a los diferentes usos que se le puedan aplicar a cada uno y no es extraño que la humanidad se está anticipando a un cambio tecnológico en donde IoT será tan importante e indispensable para la vida cotidiana de los humanos, algo no tan diferente a lo que estamos viviendo ahora.</w:t>
+        <w:t xml:space="preserve"> la mayoría de los dispositivos integran este nuevo concepto y esto por su gran versatilidad a los diferentes usos que se le puedan aplicar a cada uno y no es extraño que la humanidad se está anticipando a un cambio </w:t>
+      </w:r>
+      <w:r>
+        <w:rPr>
+          <w:lang w:val="es-CO"/>
+        </w:rPr>
+        <w:lastRenderedPageBreak/>
+        <w:t>tecnológico en donde IoT será tan importante e indispensable para la vida cotidiana de los humanos, algo no tan diferente a lo que estamos viviendo ahora.</w:t>
       </w:r>
     </w:p>
     <w:p>
@@ -6032,7 +6775,6 @@
         <w:rPr>
           <w:lang w:val="es-CO"/>
         </w:rPr>
-        <w:lastRenderedPageBreak/>
         <w:t>gracias a esto</w:t>
       </w:r>
       <w:r>
@@ -6282,7 +7024,14 @@
         <w:rPr>
           <w:lang w:val="es-CO"/>
         </w:rPr>
-        <w:t>a la combinación de herramientas tecnológicas que permite a los productores obtener información actualizada las 24 horas del día, los 7 días de la semana sobre el estado de sus cultivos, gracias a esto se puede operar de forma remota diferentes equipos agrícolas con el objetivo de mejorar la cantidad y calidad de los cultivos.</w:t>
+        <w:t xml:space="preserve">a la combinación de herramientas tecnológicas que permite a los productores obtener información actualizada las 24 horas del día, los 7 días de la semana sobre el estado de sus cultivos, gracias a esto se puede operar de forma </w:t>
+      </w:r>
+      <w:r>
+        <w:rPr>
+          <w:lang w:val="es-CO"/>
+        </w:rPr>
+        <w:lastRenderedPageBreak/>
+        <w:t>remota diferentes equipos agrícolas con el objetivo de mejorar la cantidad y calidad de los cultivos.</w:t>
       </w:r>
       <w:r>
         <w:rPr>
@@ -6332,7 +7081,6 @@
           <w:szCs w:val="24"/>
           <w:lang w:val="es-CO"/>
         </w:rPr>
-        <w:lastRenderedPageBreak/>
         <w:t>Modelos de referencia</w:t>
       </w:r>
       <w:bookmarkEnd w:id="17"/>
@@ -6407,27 +7155,14 @@
       <w:r>
         <w:t xml:space="preserve">Ilustración </w:t>
       </w:r>
-      <w:r>
-        <w:fldChar w:fldCharType="begin"/>
-      </w:r>
-      <w:r>
-        <w:instrText xml:space="preserve"> SEQ Ilustración \* ARABIC </w:instrText>
-      </w:r>
-      <w:r>
-        <w:fldChar w:fldCharType="separate"/>
-      </w:r>
-      <w:r>
-        <w:rPr>
-          <w:noProof/>
-        </w:rPr>
-        <w:t>2</w:t>
-      </w:r>
-      <w:r>
-        <w:rPr>
-          <w:noProof/>
-        </w:rPr>
-        <w:fldChar w:fldCharType="end"/>
-      </w:r>
+      <w:fldSimple w:instr=" SEQ Ilustración \* ARABIC ">
+        <w:r>
+          <w:rPr>
+            <w:noProof/>
+          </w:rPr>
+          <w:t>2</w:t>
+        </w:r>
+      </w:fldSimple>
       <w:r>
         <w:t xml:space="preserve"> Modelo general de la arquitectura de una red IoT</w:t>
       </w:r>
@@ -6495,8 +7230,16 @@
         <w:rPr>
           <w:lang w:val="es-CO"/>
         </w:rPr>
-        <w:t xml:space="preserve"> Modelo general de la arquitectura de una red IoT</w:t>
-      </w:r>
+        <w:t xml:space="preserve"> Modelo general de la arquitectura de una red </w:t>
+      </w:r>
+      <w:proofErr w:type="spellStart"/>
+      <w:r>
+        <w:rPr>
+          <w:lang w:val="es-CO"/>
+        </w:rPr>
+        <w:t>IoT</w:t>
+      </w:r>
+      <w:proofErr w:type="spellEnd"/>
       <w:r>
         <w:rPr>
           <w:szCs w:val="22"/>
@@ -6567,7 +7310,15 @@
           <w:szCs w:val="22"/>
           <w:lang w:val="es-CO"/>
         </w:rPr>
-        <w:t>a través de la red y gracias a esto actuar dependiendo el requerimiento o el objetivo al que se quiera llegar; como se mencionó anteriormente toda la información es enviada a la red o nube, la cual almacena toda esta información para ser procesada y con su posterior análisis de los datos, estar lista para la aplicación en las “cosas”</w:t>
+        <w:t xml:space="preserve">a través de la red y gracias a esto actuar dependiendo el requerimiento o el objetivo al que se quiera llegar; como se mencionó anteriormente toda la información es enviada a la red o nube, la cual almacena toda esta información para ser </w:t>
+      </w:r>
+      <w:r>
+        <w:rPr>
+          <w:szCs w:val="22"/>
+          <w:lang w:val="es-CO"/>
+        </w:rPr>
+        <w:lastRenderedPageBreak/>
+        <w:t>procesada y con su posterior análisis de los datos, estar lista para la aplicación en las “cosas”</w:t>
       </w:r>
       <w:sdt>
         <w:sdtPr>
@@ -6656,7 +7407,6 @@
           <w:szCs w:val="24"/>
           <w:lang w:val="es-CO"/>
         </w:rPr>
-        <w:lastRenderedPageBreak/>
         <w:t>Protocolos</w:t>
       </w:r>
       <w:bookmarkEnd w:id="22"/>
@@ -6977,7 +7727,6 @@
           <w:szCs w:val="22"/>
           <w:lang w:val="es-CO"/>
         </w:rPr>
-        <w:lastRenderedPageBreak/>
         <w:t xml:space="preserve">Los sensores son los dispositivos que recogen la información </w:t>
       </w:r>
       <w:r>
@@ -7205,12 +7954,6 @@
           <w:szCs w:val="22"/>
           <w:lang w:val="es-CO"/>
         </w:rPr>
-      </w:r>
-      <w:r>
-        <w:rPr>
-          <w:szCs w:val="22"/>
-          <w:lang w:val="es-CO"/>
-        </w:rPr>
         <w:instrText xml:space="preserve"> \* MERGEFORMAT </w:instrText>
       </w:r>
       <w:r>
@@ -7218,6 +7961,12 @@
           <w:szCs w:val="22"/>
           <w:lang w:val="es-CO"/>
         </w:rPr>
+      </w:r>
+      <w:r>
+        <w:rPr>
+          <w:szCs w:val="22"/>
+          <w:lang w:val="es-CO"/>
+        </w:rPr>
         <w:fldChar w:fldCharType="separate"/>
       </w:r>
       <w:r>
@@ -7237,8 +7986,16 @@
         <w:rPr>
           <w:lang w:val="es-CO"/>
         </w:rPr>
-        <w:t xml:space="preserve"> Funcionamiento de actuadores IoT</w:t>
-      </w:r>
+        <w:t xml:space="preserve"> Funcionamiento de actuadores </w:t>
+      </w:r>
+      <w:proofErr w:type="spellStart"/>
+      <w:r>
+        <w:rPr>
+          <w:lang w:val="es-CO"/>
+        </w:rPr>
+        <w:t>IoT</w:t>
+      </w:r>
+      <w:proofErr w:type="spellEnd"/>
       <w:r>
         <w:rPr>
           <w:szCs w:val="22"/>
@@ -7310,6 +8067,7 @@
           <w:noProof/>
           <w:lang w:val="es-CO"/>
         </w:rPr>
+        <w:lastRenderedPageBreak/>
         <w:drawing>
           <wp:inline distT="0" distB="0" distL="0" distR="0" wp14:anchorId="0BCD2965" wp14:editId="273A140C">
             <wp:extent cx="5113020" cy="2874890"/>
@@ -7358,27 +8116,14 @@
       <w:r>
         <w:t xml:space="preserve">Ilustración </w:t>
       </w:r>
-      <w:r>
-        <w:fldChar w:fldCharType="begin"/>
-      </w:r>
-      <w:r>
-        <w:instrText xml:space="preserve"> SEQ Ilustración \* ARABIC </w:instrText>
-      </w:r>
-      <w:r>
-        <w:fldChar w:fldCharType="separate"/>
-      </w:r>
-      <w:r>
-        <w:rPr>
-          <w:noProof/>
-        </w:rPr>
-        <w:t>3</w:t>
-      </w:r>
-      <w:r>
-        <w:rPr>
-          <w:noProof/>
-        </w:rPr>
-        <w:fldChar w:fldCharType="end"/>
-      </w:r>
+      <w:fldSimple w:instr=" SEQ Ilustración \* ARABIC ">
+        <w:r>
+          <w:rPr>
+            <w:noProof/>
+          </w:rPr>
+          <w:t>3</w:t>
+        </w:r>
+      </w:fldSimple>
       <w:r>
         <w:t xml:space="preserve"> Funcionamiento de actuadores IoT</w:t>
       </w:r>
@@ -7670,6 +8415,7 @@
           <w:szCs w:val="22"/>
           <w:lang w:val="es-CO"/>
         </w:rPr>
+        <w:lastRenderedPageBreak/>
         <w:t>La analítica de datos es la utilización de información que se puede tener u obtener de manera digital, con el propósito de extraer la mejor información para poder tomar las mejores decisiones</w:t>
       </w:r>
       <w:sdt>
@@ -7937,7 +8683,6 @@
           <w:sz w:val="24"/>
           <w:szCs w:val="24"/>
         </w:rPr>
-        <w:lastRenderedPageBreak/>
         <w:t xml:space="preserve">La </w:t>
       </w:r>
       <w:r>
@@ -8207,7 +8952,16 @@
           <w:szCs w:val="22"/>
           <w:lang w:val="es-CO"/>
         </w:rPr>
-        <w:t xml:space="preserve">; muchas de las áreas pueden ser de economía, probabilidad, administración, web, inteligencia artificial </w:t>
+        <w:t xml:space="preserve">; muchas </w:t>
+      </w:r>
+      <w:r>
+        <w:rPr>
+          <w:rFonts w:cs="Arial"/>
+          <w:szCs w:val="22"/>
+          <w:lang w:val="es-CO"/>
+        </w:rPr>
+        <w:lastRenderedPageBreak/>
+        <w:t xml:space="preserve">de las áreas pueden ser de economía, probabilidad, administración, web, inteligencia artificial </w:t>
       </w:r>
       <w:proofErr w:type="spellStart"/>
       <w:r>
@@ -8516,7 +9270,6 @@
           <w:sz w:val="24"/>
           <w:szCs w:val="24"/>
         </w:rPr>
-        <w:lastRenderedPageBreak/>
         <w:t>Integrar</w:t>
       </w:r>
       <w:r>
@@ -8711,6 +9464,7 @@
         <w:rPr>
           <w:noProof/>
         </w:rPr>
+        <w:lastRenderedPageBreak/>
         <w:drawing>
           <wp:inline distT="0" distB="0" distL="0" distR="0" wp14:anchorId="6E6244BD" wp14:editId="3B333955">
             <wp:extent cx="4845465" cy="3840480"/>
@@ -8761,27 +9515,14 @@
       <w:r>
         <w:t xml:space="preserve">Ilustración </w:t>
       </w:r>
-      <w:r>
-        <w:fldChar w:fldCharType="begin"/>
-      </w:r>
-      <w:r>
-        <w:instrText xml:space="preserve"> SEQ Ilustración \* ARABIC </w:instrText>
-      </w:r>
-      <w:r>
-        <w:fldChar w:fldCharType="separate"/>
-      </w:r>
-      <w:r>
-        <w:rPr>
-          <w:noProof/>
-        </w:rPr>
-        <w:t>5</w:t>
-      </w:r>
-      <w:r>
-        <w:rPr>
-          <w:noProof/>
-        </w:rPr>
-        <w:fldChar w:fldCharType="end"/>
-      </w:r>
+      <w:fldSimple w:instr=" SEQ Ilustración \* ARABIC ">
+        <w:r>
+          <w:rPr>
+            <w:noProof/>
+          </w:rPr>
+          <w:t>5</w:t>
+        </w:r>
+      </w:fldSimple>
       <w:r>
         <w:t xml:space="preserve"> Cadena de valor</w:t>
       </w:r>
@@ -8894,27 +9635,14 @@
       <w:r>
         <w:t xml:space="preserve">Tabla </w:t>
       </w:r>
-      <w:r>
-        <w:fldChar w:fldCharType="begin"/>
-      </w:r>
-      <w:r>
-        <w:instrText xml:space="preserve"> SEQ Tabla \* ARABIC </w:instrText>
-      </w:r>
-      <w:r>
-        <w:fldChar w:fldCharType="separate"/>
-      </w:r>
-      <w:r>
-        <w:rPr>
-          <w:noProof/>
-        </w:rPr>
-        <w:t>1</w:t>
-      </w:r>
-      <w:r>
-        <w:rPr>
-          <w:noProof/>
-        </w:rPr>
-        <w:fldChar w:fldCharType="end"/>
-      </w:r>
+      <w:fldSimple w:instr=" SEQ Tabla \* ARABIC ">
+        <w:r>
+          <w:rPr>
+            <w:noProof/>
+          </w:rPr>
+          <w:t>1</w:t>
+        </w:r>
+      </w:fldSimple>
       <w:r>
         <w:t xml:space="preserve"> Etapas para poder realizar una cadena de valor</w:t>
       </w:r>
@@ -8964,7 +9692,6 @@
                 <w:sz w:val="22"/>
                 <w:szCs w:val="22"/>
               </w:rPr>
-              <w:lastRenderedPageBreak/>
               <w:t>Collection</w:t>
             </w:r>
             <w:proofErr w:type="spellEnd"/>
@@ -9557,6 +10284,7 @@
           <w:szCs w:val="22"/>
           <w:lang w:val="es-CO"/>
         </w:rPr>
+        <w:lastRenderedPageBreak/>
         <w:t>La cadena de valor proporciona cierto modelo de aplicación el cual permite representar todas las actividades de cualquiera empresa y también proporciona un procedimiento para el desarrollo de ventajas</w:t>
       </w:r>
       <w:r>
@@ -9906,7 +10634,6 @@
           <w:bCs/>
           <w:lang w:val="es-CO"/>
         </w:rPr>
-        <w:lastRenderedPageBreak/>
         <w:t>Fuentes de datos</w:t>
       </w:r>
     </w:p>
@@ -10035,6 +10762,7 @@
           <w:szCs w:val="22"/>
           <w:lang w:val="es-CO"/>
         </w:rPr>
+        <w:lastRenderedPageBreak/>
         <w:t>Son la mayoría de los datos que se pueden encontrar almacenados en una base de datos; la cual se muestran en fila y columnas, tienen definido su longitud el formato en el cual se encuentra t el tamaño que tiene</w:t>
       </w:r>
       <w:sdt>
@@ -10502,7 +11230,6 @@
           <w:sz w:val="24"/>
           <w:szCs w:val="24"/>
         </w:rPr>
-        <w:lastRenderedPageBreak/>
         <w:t>Selección</w:t>
       </w:r>
       <w:r>
@@ -10604,6 +11331,7 @@
           <w:sz w:val="24"/>
           <w:szCs w:val="24"/>
         </w:rPr>
+        <w:lastRenderedPageBreak/>
         <w:t>Transformación/reducción</w:t>
       </w:r>
       <w:r>
@@ -10948,16 +11676,7 @@
           <w:shd w:val="clear" w:color="auto" w:fill="FFFFFF"/>
           <w:lang w:val="es-CO"/>
         </w:rPr>
-        <w:t xml:space="preserve">, el cual permite ver la composición principal dentro de un negocio como por </w:t>
-      </w:r>
-      <w:r>
-        <w:rPr>
-          <w:szCs w:val="22"/>
-          <w:shd w:val="clear" w:color="auto" w:fill="FFFFFF"/>
-          <w:lang w:val="es-CO"/>
-        </w:rPr>
-        <w:lastRenderedPageBreak/>
-        <w:t xml:space="preserve">ejemplo observar las ganancias o </w:t>
+        <w:t xml:space="preserve">, el cual permite ver la composición principal dentro de un negocio como por ejemplo observar las ganancias o </w:t>
       </w:r>
       <w:r>
         <w:rPr>
@@ -11119,7 +11838,15 @@
           <w:szCs w:val="22"/>
           <w:lang w:val="es-CO"/>
         </w:rPr>
-        <w:t xml:space="preserve">, con esto tener las herramientas necesarias para que el respectivo análisis en los datos se puedan obtener la causa de los problemas </w:t>
+        <w:t xml:space="preserve">, con esto tener las herramientas necesarias para que el </w:t>
+      </w:r>
+      <w:r>
+        <w:rPr>
+          <w:szCs w:val="22"/>
+          <w:lang w:val="es-CO"/>
+        </w:rPr>
+        <w:lastRenderedPageBreak/>
+        <w:t xml:space="preserve">respectivo análisis en los datos se puedan obtener la causa de los problemas </w:t>
       </w:r>
       <w:sdt>
         <w:sdtPr>
@@ -11652,7 +12379,16 @@
           <w:szCs w:val="22"/>
           <w:lang w:val="es-CO"/>
         </w:rPr>
-        <w:t xml:space="preserve"> es un apoyo para el conocimiento de ciertas generaciones, tiene una organización en el cual es el auto aprendizaje que muestra estadísticas con una gran velocidad de respuesta. Esto es una disciplina la cual trata de crear o construir modelos complejos, también algoritmos que buscan llegar o alcanzar una predicción, el cual funciona sin dar alguna instrucción u orden la cual busca que se actualice automáticamente con los datos que adquirió para poder adaptarse a la situación que se les presente</w:t>
+        <w:t xml:space="preserve"> es un apoyo para el conocimiento de ciertas generaciones, tiene una organización en el cual es el auto aprendizaje que muestra estadísticas con una gran velocidad de respuesta. Esto es una disciplina la cual trata de crear o construir modelos complejos, también algoritmos que buscan llegar o alcanzar una predicción, el cual funciona sin dar alguna instrucción u orden la cual </w:t>
+      </w:r>
+      <w:r>
+        <w:rPr>
+          <w:rFonts w:asciiTheme="majorHAnsi" w:hAnsiTheme="majorHAnsi" w:cs="Arial"/>
+          <w:szCs w:val="22"/>
+          <w:lang w:val="es-CO"/>
+        </w:rPr>
+        <w:lastRenderedPageBreak/>
+        <w:t>busca que se actualice automáticamente con los datos que adquirió para poder adaptarse a la situación que se les presente</w:t>
       </w:r>
       <w:sdt>
         <w:sdtPr>
@@ -12230,15 +12966,7 @@
           <w:szCs w:val="22"/>
           <w:lang w:val="es-CO"/>
         </w:rPr>
-        <w:t xml:space="preserve">La simulación es una representación exacta del comportamiento interno de un evento o fenómeno, diseñado para obtener el mismo resultado, características, información entre otros, consumiendo menos recursos de los que consumiría ejecutar el modelo real, sin </w:t>
-      </w:r>
-      <w:r>
-        <w:rPr>
-          <w:szCs w:val="22"/>
-          <w:lang w:val="es-CO"/>
-        </w:rPr>
-        <w:lastRenderedPageBreak/>
-        <w:t>necesidad de realizar dicho evento para obtener un análisis o estudio del resultado con una menor inversión</w:t>
+        <w:t>La simulación es una representación exacta del comportamiento interno de un evento o fenómeno, diseñado para obtener el mismo resultado, características, información entre otros, consumiendo menos recursos de los que consumiría ejecutar el modelo real, sin necesidad de realizar dicho evento para obtener un análisis o estudio del resultado con una menor inversión</w:t>
       </w:r>
       <w:sdt>
         <w:sdtPr>
@@ -12448,6 +13176,7 @@
           <w:sz w:val="24"/>
           <w:szCs w:val="24"/>
         </w:rPr>
+        <w:lastRenderedPageBreak/>
         <w:t>Simulación de realizar alguna situación:</w:t>
       </w:r>
       <w:r>
@@ -12870,7 +13599,6 @@
           <w:sz w:val="24"/>
           <w:szCs w:val="20"/>
         </w:rPr>
-        <w:lastRenderedPageBreak/>
         <w:t>Este modelo conceptual debe ser evaluado y comprobar que refleje fielmente el sistema que se desea emular teniendo en cuenta los objetivos que debe cumplir</w:t>
       </w:r>
       <w:sdt>
@@ -12971,7 +13699,16 @@
           <w:sz w:val="24"/>
           <w:szCs w:val="24"/>
         </w:rPr>
-        <w:t xml:space="preserve">Elaboración del sistema comunicativo: Los diseñadores del modelo conceptual son distintos muchas veces a los programadores del simulador. Para su comunicación entre si debe ser eficaz, por esta razón los diagramas de flujo son una opción útil para representar los eventos en el simulador como lo son los datos, el proceso, una decisión un avance en la simulación etc. </w:t>
+        <w:t xml:space="preserve">Elaboración del sistema comunicativo: Los diseñadores del modelo conceptual son distintos muchas veces a los programadores del simulador. Para su comunicación entre si debe ser eficaz, por esta razón los diagramas de flujo son una opción útil </w:t>
+      </w:r>
+      <w:r>
+        <w:rPr>
+          <w:rFonts w:ascii="Times New Roman" w:hAnsi="Times New Roman" w:cs="Times New Roman"/>
+          <w:sz w:val="24"/>
+          <w:szCs w:val="24"/>
+        </w:rPr>
+        <w:lastRenderedPageBreak/>
+        <w:t xml:space="preserve">para representar los eventos en el simulador como lo son los datos, el proceso, una decisión un avance en la simulación etc. </w:t>
       </w:r>
       <w:sdt>
         <w:sdtPr>
@@ -13493,7 +14230,6 @@
           <w:sz w:val="24"/>
           <w:szCs w:val="24"/>
         </w:rPr>
-        <w:lastRenderedPageBreak/>
         <w:t xml:space="preserve">Determinístico: </w:t>
       </w:r>
       <w:r>
@@ -13782,6 +14518,7 @@
           <w:sz w:val="24"/>
           <w:szCs w:val="24"/>
         </w:rPr>
+        <w:lastRenderedPageBreak/>
         <w:t>Continuo:</w:t>
       </w:r>
       <w:r>
@@ -14233,28 +14970,18 @@
           <w:u w:val="none"/>
           <w:lang w:val="es-CO"/>
         </w:rPr>
-        <w:t xml:space="preserve">, estas variables pueden tomar valores directamente proporcionales a este fenómeno no perteneciente al conjunto dicho anteriormente es decir que los valores de las variables aumentaran si el valor del fenómeno aumenta  y disminuirá si este disminuye, por otro </w:t>
-      </w:r>
-      <w:r>
+        <w:t>, estas variables pueden tomar valores directamente proporcionales a este fenómeno no perteneciente al conjunto dicho anteriormente es decir que los valores de las variables aumentaran si el valor del fenómeno aumenta  y disminuirá si este disminuye, por otro lado las variables aleatorias que son indirectamente proporcionales al fenómeno harán todo lo contrario si el valor del fenómeno aumenta, el valor de las variables disminuirá y si este disminuye las variables aumentaran.</w:t>
+      </w:r>
+    </w:p>
+    <w:p>
+      <w:pPr>
+        <w:spacing w:line="360" w:lineRule="auto"/>
         <w:rPr>
           <w:rStyle w:val="Hipervnculo"/>
           <w:color w:val="auto"/>
           <w:u w:val="none"/>
           <w:lang w:val="es-CO"/>
         </w:rPr>
-        <w:lastRenderedPageBreak/>
-        <w:t>lado las variables aleatorias que son indirectamente proporcionales al fenómeno harán todo lo contrario si el valor del fenómeno aumenta, el valor de las variables disminuirá y si este disminuye las variables aumentaran.</w:t>
-      </w:r>
-    </w:p>
-    <w:p>
-      <w:pPr>
-        <w:spacing w:line="360" w:lineRule="auto"/>
-        <w:rPr>
-          <w:rStyle w:val="Hipervnculo"/>
-          <w:color w:val="auto"/>
-          <w:u w:val="none"/>
-          <w:lang w:val="es-CO"/>
-        </w:rPr>
       </w:pPr>
     </w:p>
     <w:p>
@@ -14293,7 +15020,14 @@
         <w:rPr>
           <w:lang w:val="es-CO"/>
         </w:rPr>
-        <w:t>Las variables aleatorias son parte fundamental de una simulación, ya que los sistemas requieren diferentes tipos de datos no siempre serán los mismos para ejecutar un evento simulado, por esta razón es de vital importancia crear variables aleatorias ya que necesitamos que la simulación sea lo más apegado posible a la realidad</w:t>
+        <w:t xml:space="preserve">Las variables aleatorias son parte fundamental de una simulación, ya que los sistemas requieren diferentes tipos de datos no siempre serán los mismos para ejecutar un evento </w:t>
+      </w:r>
+      <w:r>
+        <w:rPr>
+          <w:lang w:val="es-CO"/>
+        </w:rPr>
+        <w:lastRenderedPageBreak/>
+        <w:t>simulado, por esta razón es de vital importancia crear variables aleatorias ya que necesitamos que la simulación sea lo más apegado posible a la realidad</w:t>
       </w:r>
       <w:sdt>
         <w:sdtPr>
@@ -14616,7 +15350,6 @@
           <w:szCs w:val="24"/>
           <w:lang w:val="es-CO"/>
         </w:rPr>
-        <w:lastRenderedPageBreak/>
         <w:t>Modelos probabilísticos</w:t>
       </w:r>
       <w:bookmarkEnd w:id="46"/>
@@ -14681,7 +15414,14 @@
         <w:rPr>
           <w:lang w:val="es-CO"/>
         </w:rPr>
-        <w:t xml:space="preserve">, esta serie de repeticiones permiten asemejar el modelo que se está construyendo con datos aleatorios a una conjunto de datos de una población mayor, con esto nos referimos a la simulación más acercada posible de un evento real mediante la prueba y repetición del modelo que se está simulando. </w:t>
+        <w:t xml:space="preserve">, esta serie de repeticiones permiten asemejar el modelo que se está construyendo con datos aleatorios a una conjunto de datos de una población mayor, con esto nos referimos a la simulación </w:t>
+      </w:r>
+      <w:r>
+        <w:rPr>
+          <w:lang w:val="es-CO"/>
+        </w:rPr>
+        <w:lastRenderedPageBreak/>
+        <w:t xml:space="preserve">más acercada posible de un evento real mediante la prueba y repetición del modelo que se está simulando. </w:t>
       </w:r>
     </w:p>
     <w:p>
@@ -15016,7 +15756,6 @@
           <w:szCs w:val="24"/>
           <w:lang w:val="es-CO"/>
         </w:rPr>
-        <w:lastRenderedPageBreak/>
         <w:t>Números pseudoaleatorios</w:t>
       </w:r>
       <w:bookmarkEnd w:id="47"/>
@@ -15042,7 +15781,14 @@
         <w:rPr>
           <w:lang w:val="es-CO"/>
         </w:rPr>
-        <w:t>Una simulación, muchas veces se compone de variables aleatorias es decir números al azar, para conseguir esto los números pseudoaleatorios son parte fundamental en este proceso de simulación, su nombre está compuesto de dos palabras, “Pseudo” lo cual significa falso y “aleatorio”, se le denomina falso debido a que es imposible generar números completamente aleatorios, al no ser posible generar números completamente aleatorios los números pseudoaleatorios son creados a partir de algoritmia determinística con parámetros de arranque, esto nos permitirá generar números que se comportaran similarmente a números totalmente aleatorios es decir números sin correlación entre ellos mismos permitiéndonos simular el comportamiento aleatorio de las variables en el evento que queremos simular</w:t>
+        <w:t xml:space="preserve">Una simulación, muchas veces se compone de variables aleatorias es decir números al azar, para conseguir esto los números pseudoaleatorios son parte fundamental en este proceso de simulación, su nombre está compuesto de dos palabras, “Pseudo” lo cual significa falso y “aleatorio”, se le denomina falso debido a que es imposible generar números completamente aleatorios, al no ser posible generar números completamente aleatorios los números pseudoaleatorios son creados a partir de algoritmia determinística con parámetros de arranque, esto nos permitirá generar números que se comportaran similarmente a números totalmente aleatorios es decir números sin correlación entre ellos </w:t>
+      </w:r>
+      <w:r>
+        <w:rPr>
+          <w:lang w:val="es-CO"/>
+        </w:rPr>
+        <w:lastRenderedPageBreak/>
+        <w:t>mismos permitiéndonos simular el comportamiento aleatorio de las variables en el evento que queremos simular</w:t>
       </w:r>
       <w:sdt>
         <w:sdtPr>
@@ -15262,14 +16008,7 @@
         <w:rPr>
           <w:lang w:val="es-CO"/>
         </w:rPr>
-        <w:t xml:space="preserve">Para aprobar el uso de estos números el conjunto de números pseudoaleatorios se debe someter a ciertas pruebas que nos permitan comprobar la independencia entre ellos y que estos sean uniformes, para ellos se mencionaran unas pruebas estadísticas para la aprobación de este conjunto se debe asegurar que los números de un conjunto deben ser uniformemente distribuidos lo cual significa que en los subintervalos haya la misma </w:t>
-      </w:r>
-      <w:r>
-        <w:rPr>
-          <w:lang w:val="es-CO"/>
-        </w:rPr>
-        <w:lastRenderedPageBreak/>
-        <w:t>cantidad de números del conjunto, deben ser continuos, la media del conjunto debe ser equivalente a ½ y la varianza también debe ser ½</w:t>
+        <w:t>Para aprobar el uso de estos números el conjunto de números pseudoaleatorios se debe someter a ciertas pruebas que nos permitan comprobar la independencia entre ellos y que estos sean uniformes, para ellos se mencionaran unas pruebas estadísticas para la aprobación de este conjunto se debe asegurar que los números de un conjunto deben ser uniformemente distribuidos lo cual significa que en los subintervalos haya la misma cantidad de números del conjunto, deben ser continuos, la media del conjunto debe ser equivalente a ½ y la varianza también debe ser ½</w:t>
       </w:r>
       <w:sdt>
         <w:sdtPr>
@@ -15567,6 +16306,7 @@
           <w:sz w:val="24"/>
           <w:szCs w:val="24"/>
         </w:rPr>
+        <w:lastRenderedPageBreak/>
         <w:t>Es posible a partir de la simulación comparar y escoger el sistema más viable dependiendo de una necesidad</w:t>
       </w:r>
       <w:sdt>
@@ -16075,7 +16815,6 @@
           <w:sz w:val="22"/>
           <w:szCs w:val="22"/>
         </w:rPr>
-        <w:lastRenderedPageBreak/>
         <w:t>Es la base o fundamentación sistémica, organizada y objetiva para afrontar el problema con la suficiencia requerida, ya que allí se relacionan el conocimiento básico y el especializado que existe en torno al tema específico del mismo. Como características esenciales de este marco cabe mencionar: precisión y concisión. No se trata de transcribir grandes textos sobre la materia, sino de sintetizar los principales conceptos y teorías alrededor del problema de investigación.</w:t>
       </w:r>
     </w:p>
@@ -16119,6 +16858,7 @@
           <w:szCs w:val="24"/>
           <w:lang w:val="es-CO"/>
         </w:rPr>
+        <w:lastRenderedPageBreak/>
         <w:t>Metodología</w:t>
       </w:r>
     </w:p>
@@ -16172,11 +16912,7 @@
         <w:t>Empírico-analítico:</w:t>
       </w:r>
       <w:r>
-        <w:t xml:space="preserve"> cuyo interés es el técnico, orientado a la interpretación y transformación del mundo material. Proporciona una estructura particular a la metodología de investigación en tanto que orienta el trabajo a la contrastación permanente de las aseveraciones teóricas con la verificación experimental, de manera que los cálculos generados a través de modelos matemáticos y simulaciones computacionales se deben retroalimentar con la experimentación, en la búsqueda de información cada vez más confiable y práctica para la solución del problema. Esta simbiótica debe llevar consigo </w:t>
-      </w:r>
-      <w:r>
-        <w:lastRenderedPageBreak/>
-        <w:t xml:space="preserve">una relación teórica al menos presumible entre variables, de manera que se puedan establecer relaciones funcionales entre ellas; igualmente y de acuerdo con los medios experimentales, también se deben establecer los parámetros experimentales convenientes. </w:t>
+        <w:t xml:space="preserve"> cuyo interés es el técnico, orientado a la interpretación y transformación del mundo material. Proporciona una estructura particular a la metodología de investigación en tanto que orienta el trabajo a la contrastación permanente de las aseveraciones teóricas con la verificación experimental, de manera que los cálculos generados a través de modelos matemáticos y simulaciones computacionales se deben retroalimentar con la experimentación, en la búsqueda de información cada vez más confiable y práctica para la solución del problema. Esta simbiótica debe llevar consigo una relación teórica al menos presumible entre variables, de manera que se puedan establecer relaciones funcionales entre ellas; igualmente y de acuerdo con los medios experimentales, también se deben establecer los parámetros experimentales convenientes. </w:t>
       </w:r>
     </w:p>
     <w:p>
@@ -16196,7 +16932,11 @@
         <w:t>Histórico-hermenéutico:</w:t>
       </w:r>
       <w:r>
-        <w:t xml:space="preserve"> Cuya estrategia de trabajo se centra en el estudio y análisis de textos, así como la confrontación de ideas, opiniones y razonamientos de diversos autores en marcos históricos diversos que permiten la construcción de nuevas ideas y opiniones que significan o reportan para la solución del problema de investigación un aporte al marco del conocimiento en el área de debate. En el área de ingeniería este enfoque es pertinente a la construcción de documentos de ingeniería que buscan constituirse como manuales de trabajo, manuales de procedimientos de certificación, normas de calidad, de diseño o experimentación, etc. surgidos del estudio de documentación y otros estudios </w:t>
+        <w:t xml:space="preserve"> Cuya estrategia de trabajo se centra en el estudio y análisis de textos, así como la confrontación de ideas, opiniones y razonamientos de diversos autores en marcos históricos diversos que permiten la construcción de nuevas ideas y opiniones que significan o reportan para la solución del problema de investigación un aporte al marco </w:t>
+      </w:r>
+      <w:r>
+        <w:lastRenderedPageBreak/>
+        <w:t xml:space="preserve">del conocimiento en el área de debate. En el área de ingeniería este enfoque es pertinente a la construcción de documentos de ingeniería que buscan constituirse como manuales de trabajo, manuales de procedimientos de certificación, normas de calidad, de diseño o experimentación, etc. surgidos del estudio de documentación y otros estudios </w:t>
       </w:r>
       <w:proofErr w:type="spellStart"/>
       <w:r>
@@ -16798,21 +17538,11 @@
       <w:r>
         <w:t xml:space="preserve"> </w:t>
       </w:r>
-      <w:r>
-        <w:fldChar w:fldCharType="begin"/>
-      </w:r>
-      <w:r>
-        <w:instrText xml:space="preserve"> SEQ Figure \* ARABIC </w:instrText>
-      </w:r>
-      <w:r>
-        <w:fldChar w:fldCharType="separate"/>
-      </w:r>
-      <w:r>
-        <w:t>1</w:t>
-      </w:r>
-      <w:r>
-        <w:fldChar w:fldCharType="end"/>
-      </w:r>
+      <w:fldSimple w:instr=" SEQ Figure \* ARABIC ">
+        <w:r>
+          <w:t>1</w:t>
+        </w:r>
+      </w:fldSimple>
       <w:r>
         <w:t xml:space="preserve">. </w:t>
       </w:r>
@@ -16894,10 +17624,10 @@
             <v:path o:extrusionok="f" gradientshapeok="t" o:connecttype="rect"/>
             <o:lock v:ext="edit" aspectratio="t"/>
           </v:shapetype>
-          <v:shape id="_x0000_i1025" type="#_x0000_t75" alt="" style="width:201.6pt;height:87pt;mso-width-percent:0;mso-height-percent:0;mso-width-percent:0;mso-height-percent:0" o:ole="">
+          <v:shape id="_x0000_i1025" type="#_x0000_t75" alt="" style="width:201.35pt;height:87.25pt;mso-width-percent:0;mso-height-percent:0;mso-width-percent:0;mso-height-percent:0" o:ole="">
             <v:imagedata r:id="rId21" o:title=""/>
           </v:shape>
-          <o:OLEObject Type="Embed" ProgID="Equation.3" ShapeID="_x0000_i1025" DrawAspect="Content" ObjectID="_1711735863" r:id="rId22"/>
+          <o:OLEObject Type="Embed" ProgID="Equation.3" ShapeID="_x0000_i1025" DrawAspect="Content" ObjectID="_1712153497" r:id="rId22"/>
         </w:object>
       </w:r>
       <w:r>
@@ -17469,23 +18199,13 @@
                   <w:szCs w:val="22"/>
                 </w:rPr>
               </w:pPr>
-              <w:proofErr w:type="spellStart"/>
               <w:r>
                 <w:rPr>
                   <w:sz w:val="22"/>
                   <w:szCs w:val="22"/>
                   <w:lang w:val="es-CO"/>
                 </w:rPr>
-                <w:t>Blankenberg</w:t>
-              </w:r>
-              <w:proofErr w:type="spellEnd"/>
-              <w:r>
-                <w:rPr>
-                  <w:sz w:val="22"/>
-                  <w:szCs w:val="22"/>
-                  <w:lang w:val="es-CO"/>
-                </w:rPr>
-                <w:t xml:space="preserve">, D., Kuster, G. V., Coraor, N., Ananda, G., Lazarus, R., Mangan, M., ... </w:t>
+                <w:t xml:space="preserve">Blankenberg, D., Kuster, G. V., Coraor, N., Ananda, G., Lazarus, R., Mangan, M., ... </w:t>
               </w:r>
               <w:r>
                 <w:rPr>
@@ -17535,23 +18255,7 @@
                   <w:sz w:val="22"/>
                   <w:szCs w:val="22"/>
                 </w:rPr>
-                <w:t xml:space="preserve">Bolger, A., &amp; Giorgi, F. </w:t>
-              </w:r>
-              <w:proofErr w:type="spellStart"/>
-              <w:r>
-                <w:rPr>
-                  <w:sz w:val="22"/>
-                  <w:szCs w:val="22"/>
-                </w:rPr>
-                <w:t>Trimmomatic</w:t>
-              </w:r>
-              <w:proofErr w:type="spellEnd"/>
-              <w:r>
-                <w:rPr>
-                  <w:sz w:val="22"/>
-                  <w:szCs w:val="22"/>
-                </w:rPr>
-                <w:t xml:space="preserve">: A Flexible Read Trimming Tool for Illumina NGS Data. </w:t>
+                <w:t xml:space="preserve">Bolger, A., &amp; Giorgi, F. Trimmomatic: A Flexible Read Trimming Tool for Illumina NGS Data. </w:t>
               </w:r>
               <w:r>
                 <w:rPr>
@@ -21326,118 +22030,118 @@
       </w:rPr>
     </w:lvl>
   </w:abstractNum>
-  <w:num w:numId="1" w16cid:durableId="1335036821">
+  <w:num w:numId="1">
     <w:abstractNumId w:val="9"/>
   </w:num>
-  <w:num w:numId="2" w16cid:durableId="2035887277">
+  <w:num w:numId="2">
     <w:abstractNumId w:val="7"/>
   </w:num>
-  <w:num w:numId="3" w16cid:durableId="2249758">
+  <w:num w:numId="3">
     <w:abstractNumId w:val="6"/>
   </w:num>
-  <w:num w:numId="4" w16cid:durableId="632449543">
+  <w:num w:numId="4">
     <w:abstractNumId w:val="5"/>
   </w:num>
-  <w:num w:numId="5" w16cid:durableId="1839492987">
+  <w:num w:numId="5">
     <w:abstractNumId w:val="4"/>
   </w:num>
-  <w:num w:numId="6" w16cid:durableId="1098135197">
+  <w:num w:numId="6">
     <w:abstractNumId w:val="8"/>
   </w:num>
-  <w:num w:numId="7" w16cid:durableId="1885829991">
+  <w:num w:numId="7">
     <w:abstractNumId w:val="3"/>
   </w:num>
-  <w:num w:numId="8" w16cid:durableId="1014528626">
+  <w:num w:numId="8">
     <w:abstractNumId w:val="2"/>
   </w:num>
-  <w:num w:numId="9" w16cid:durableId="172454475">
+  <w:num w:numId="9">
     <w:abstractNumId w:val="1"/>
   </w:num>
-  <w:num w:numId="10" w16cid:durableId="2132168481">
+  <w:num w:numId="10">
     <w:abstractNumId w:val="0"/>
   </w:num>
-  <w:num w:numId="11" w16cid:durableId="932860730">
+  <w:num w:numId="11">
     <w:abstractNumId w:val="21"/>
   </w:num>
-  <w:num w:numId="12" w16cid:durableId="265429436">
+  <w:num w:numId="12">
     <w:abstractNumId w:val="15"/>
   </w:num>
-  <w:num w:numId="13" w16cid:durableId="1996568408">
+  <w:num w:numId="13">
     <w:abstractNumId w:val="10"/>
   </w:num>
-  <w:num w:numId="14" w16cid:durableId="283967569">
+  <w:num w:numId="14">
     <w:abstractNumId w:val="34"/>
   </w:num>
-  <w:num w:numId="15" w16cid:durableId="1178736308">
+  <w:num w:numId="15">
     <w:abstractNumId w:val="19"/>
   </w:num>
-  <w:num w:numId="16" w16cid:durableId="924724339">
+  <w:num w:numId="16">
     <w:abstractNumId w:val="35"/>
   </w:num>
-  <w:num w:numId="17" w16cid:durableId="789975831">
+  <w:num w:numId="17">
     <w:abstractNumId w:val="28"/>
   </w:num>
-  <w:num w:numId="18" w16cid:durableId="503251056">
+  <w:num w:numId="18">
     <w:abstractNumId w:val="18"/>
   </w:num>
-  <w:num w:numId="19" w16cid:durableId="449587067">
+  <w:num w:numId="19">
     <w:abstractNumId w:val="11"/>
   </w:num>
-  <w:num w:numId="20" w16cid:durableId="285351337">
+  <w:num w:numId="20">
     <w:abstractNumId w:val="31"/>
   </w:num>
-  <w:num w:numId="21" w16cid:durableId="701134689">
+  <w:num w:numId="21">
     <w:abstractNumId w:val="17"/>
   </w:num>
-  <w:num w:numId="22" w16cid:durableId="1488545925">
+  <w:num w:numId="22">
     <w:abstractNumId w:val="24"/>
   </w:num>
-  <w:num w:numId="23" w16cid:durableId="1412894821">
+  <w:num w:numId="23">
     <w:abstractNumId w:val="33"/>
   </w:num>
-  <w:num w:numId="24" w16cid:durableId="1721053894">
+  <w:num w:numId="24">
     <w:abstractNumId w:val="16"/>
   </w:num>
-  <w:num w:numId="25" w16cid:durableId="188566152">
+  <w:num w:numId="25">
     <w:abstractNumId w:val="20"/>
   </w:num>
-  <w:num w:numId="26" w16cid:durableId="196043455">
+  <w:num w:numId="26">
     <w:abstractNumId w:val="25"/>
   </w:num>
-  <w:num w:numId="27" w16cid:durableId="1821385464">
+  <w:num w:numId="27">
     <w:abstractNumId w:val="26"/>
   </w:num>
-  <w:num w:numId="28" w16cid:durableId="1412005006">
+  <w:num w:numId="28">
     <w:abstractNumId w:val="30"/>
   </w:num>
-  <w:num w:numId="29" w16cid:durableId="1579169189">
+  <w:num w:numId="29">
     <w:abstractNumId w:val="14"/>
   </w:num>
-  <w:num w:numId="30" w16cid:durableId="1414627228">
+  <w:num w:numId="30">
     <w:abstractNumId w:val="27"/>
   </w:num>
-  <w:num w:numId="31" w16cid:durableId="1125658633">
+  <w:num w:numId="31">
     <w:abstractNumId w:val="37"/>
   </w:num>
-  <w:num w:numId="32" w16cid:durableId="1066338999">
+  <w:num w:numId="32">
     <w:abstractNumId w:val="36"/>
   </w:num>
-  <w:num w:numId="33" w16cid:durableId="758448497">
+  <w:num w:numId="33">
     <w:abstractNumId w:val="32"/>
   </w:num>
-  <w:num w:numId="34" w16cid:durableId="1289894452">
+  <w:num w:numId="34">
     <w:abstractNumId w:val="22"/>
   </w:num>
-  <w:num w:numId="35" w16cid:durableId="911891108">
+  <w:num w:numId="35">
     <w:abstractNumId w:val="23"/>
   </w:num>
-  <w:num w:numId="36" w16cid:durableId="532424457">
+  <w:num w:numId="36">
     <w:abstractNumId w:val="12"/>
   </w:num>
-  <w:num w:numId="37" w16cid:durableId="1766263496">
+  <w:num w:numId="37">
     <w:abstractNumId w:val="29"/>
   </w:num>
-  <w:num w:numId="38" w16cid:durableId="951210186">
+  <w:num w:numId="38">
     <w:abstractNumId w:val="13"/>
   </w:num>
 </w:numbering>
@@ -23265,18 +23969,18 @@
 </file>
 
 <file path=customXml/item2.xml><?xml version="1.0" encoding="utf-8"?>
+<p:properties xmlns:p="http://schemas.microsoft.com/office/2006/metadata/properties" xmlns:xsi="http://www.w3.org/2001/XMLSchema-instance" xmlns:pc="http://schemas.microsoft.com/office/infopath/2007/PartnerControls">
+  <documentManagement/>
+</p:properties>
+</file>
+
+<file path=customXml/item3.xml><?xml version="1.0" encoding="utf-8"?>
 <?mso-contentType ?>
 <FormTemplates xmlns="http://schemas.microsoft.com/sharepoint/v3/contenttype/forms">
   <Display>DocumentLibraryForm</Display>
   <Edit>DocumentLibraryForm</Edit>
   <New>DocumentLibraryForm</New>
 </FormTemplates>
-</file>
-
-<file path=customXml/item3.xml><?xml version="1.0" encoding="utf-8"?>
-<p:properties xmlns:p="http://schemas.microsoft.com/office/2006/metadata/properties" xmlns:xsi="http://www.w3.org/2001/XMLSchema-instance" xmlns:pc="http://schemas.microsoft.com/office/infopath/2007/PartnerControls">
-  <documentManagement/>
-</p:properties>
 </file>
 
 <file path=customXml/item4.xml><?xml version="1.0" encoding="utf-8"?>
@@ -23393,6 +24097,33 @@
     <b:URL>https://azure.microsoft.com/es-es/overview/machine-learning-algorithms/#overview</b:URL>
     <b:RefOrder>2</b:RefOrder>
   </b:Source>
+  <b:Source>
+    <b:Tag>IBM</b:Tag>
+    <b:SourceType>InternetSite</b:SourceType>
+    <b:Guid>{005333AE-38ED-4CFB-A387-57536C475EEB}</b:Guid>
+    <b:Title>IBM </b:Title>
+    <b:InternetSiteTitle>IBM </b:InternetSiteTitle>
+    <b:URL>https://www.ibm.com/es-es/cloud?</b:URL>
+    <b:RefOrder>1</b:RefOrder>
+  </b:Source>
+  <b:Source>
+    <b:Tag>Har</b:Tag>
+    <b:SourceType>InternetSite</b:SourceType>
+    <b:Guid>{93265A3E-02CA-4757-AD68-A6924213FC0F}</b:Guid>
+    <b:Title>Hardwarelibre</b:Title>
+    <b:InternetSiteTitle>Hardwarelibre</b:InternetSiteTitle>
+    <b:URL>https://www.hwlibre.com/iotify-servicio-web-desarrolladores-hardware-libre/#:~:text=As%C3%AD%20hace%20poco%20hemos%20conocido,compatible%20con%20cualquier%20hardware%20libre.</b:URL>
+    <b:RefOrder>2</b:RefOrder>
+  </b:Source>
+  <b:Source>
+    <b:Tag>Mat</b:Tag>
+    <b:SourceType>InternetSite</b:SourceType>
+    <b:Guid>{E8AB39BC-4DFA-4837-A628-58E93E9E8803}</b:Guid>
+    <b:Title>MathWorks</b:Title>
+    <b:InternetSiteTitle>MathWorks</b:InternetSiteTitle>
+    <b:URL>https://www.mathworks.com/solutions/internet-of-things.html</b:URL>
+    <b:RefOrder>3</b:RefOrder>
+  </b:Source>
 </b:Sources>
 </file>
 
@@ -23415,14 +24146,6 @@
 </file>
 
 <file path=customXml/itemProps2.xml><?xml version="1.0" encoding="utf-8"?>
-<ds:datastoreItem xmlns:ds="http://schemas.openxmlformats.org/officeDocument/2006/customXml" ds:itemID="{047DA448-9B6F-4EE5-9444-67E539F751E8}">
-  <ds:schemaRefs>
-    <ds:schemaRef ds:uri="http://schemas.microsoft.com/sharepoint/v3/contenttype/forms"/>
-  </ds:schemaRefs>
-</ds:datastoreItem>
-</file>
-
-<file path=customXml/itemProps3.xml><?xml version="1.0" encoding="utf-8"?>
 <ds:datastoreItem xmlns:ds="http://schemas.openxmlformats.org/officeDocument/2006/customXml" ds:itemID="{56226B57-2F91-41CE-9EE9-C4AEAF87F332}">
   <ds:schemaRefs>
     <ds:schemaRef ds:uri="http://schemas.microsoft.com/office/2006/metadata/properties"/>
@@ -23431,8 +24154,16 @@
 </ds:datastoreItem>
 </file>
 
+<file path=customXml/itemProps3.xml><?xml version="1.0" encoding="utf-8"?>
+<ds:datastoreItem xmlns:ds="http://schemas.openxmlformats.org/officeDocument/2006/customXml" ds:itemID="{047DA448-9B6F-4EE5-9444-67E539F751E8}">
+  <ds:schemaRefs>
+    <ds:schemaRef ds:uri="http://schemas.microsoft.com/sharepoint/v3/contenttype/forms"/>
+  </ds:schemaRefs>
+</ds:datastoreItem>
+</file>
+
 <file path=customXml/itemProps4.xml><?xml version="1.0" encoding="utf-8"?>
-<ds:datastoreItem xmlns:ds="http://schemas.openxmlformats.org/officeDocument/2006/customXml" ds:itemID="{F380BEA9-71F6-41BD-B88F-36E7035F4027}">
+<ds:datastoreItem xmlns:ds="http://schemas.openxmlformats.org/officeDocument/2006/customXml" ds:itemID="{043EFBCE-C5CA-4232-85F1-C5ED3BB4B578}">
   <ds:schemaRefs>
     <ds:schemaRef ds:uri="http://schemas.openxmlformats.org/officeDocument/2006/bibliography"/>
   </ds:schemaRefs>

</xml_diff>

<commit_message>
Actualización documento (23 de Abril, 2022)
</commit_message>
<xml_diff>
--- a/01. Documentación/4. Ante Proyecto/Documento Niote 2022.docx
+++ b/01. Documentación/4. Ante Proyecto/Documento Niote 2022.docx
@@ -192,7 +192,23 @@
           <w:sz w:val="22"/>
           <w:szCs w:val="22"/>
         </w:rPr>
-        <w:t>¿Cuándo? (épocas, fechas….)</w:t>
+        <w:t xml:space="preserve">¿Cuándo? (épocas, </w:t>
+      </w:r>
+      <w:proofErr w:type="gramStart"/>
+      <w:r>
+        <w:rPr>
+          <w:sz w:val="22"/>
+          <w:szCs w:val="22"/>
+        </w:rPr>
+        <w:t>fechas….</w:t>
+      </w:r>
+      <w:proofErr w:type="gramEnd"/>
+      <w:r>
+        <w:rPr>
+          <w:sz w:val="22"/>
+          <w:szCs w:val="22"/>
+        </w:rPr>
+        <w:t>)</w:t>
       </w:r>
     </w:p>
     <w:p>
@@ -1131,7 +1147,7 @@
         </w:rPr>
         <w:fldChar w:fldCharType="separate"/>
       </w:r>
-      <w:hyperlink w:anchor="_Toc101626774" w:history="1">
+      <w:hyperlink w:anchor="_Toc101627695" w:history="1">
         <w:r>
           <w:rPr>
             <w:rStyle w:val="Hipervnculo"/>
@@ -1159,7 +1175,7 @@
             <w:noProof/>
             <w:webHidden/>
           </w:rPr>
-          <w:instrText xml:space="preserve"> PAGEREF _Toc101626774 \h </w:instrText>
+          <w:instrText xml:space="preserve"> PAGEREF _Toc101627695 \h </w:instrText>
         </w:r>
         <w:r>
           <w:rPr>
@@ -1204,7 +1220,7 @@
           <w:lang w:val="es-CO" w:eastAsia="es-CO"/>
         </w:rPr>
       </w:pPr>
-      <w:hyperlink w:anchor="_Toc101626775" w:history="1">
+      <w:hyperlink w:anchor="_Toc101627696" w:history="1">
         <w:r>
           <w:rPr>
             <w:rStyle w:val="Hipervnculo"/>
@@ -1232,7 +1248,7 @@
             <w:noProof/>
             <w:webHidden/>
           </w:rPr>
-          <w:instrText xml:space="preserve"> PAGEREF _Toc101626775 \h </w:instrText>
+          <w:instrText xml:space="preserve"> PAGEREF _Toc101627696 \h </w:instrText>
         </w:r>
         <w:r>
           <w:rPr>
@@ -1277,7 +1293,7 @@
           <w:lang w:val="es-CO" w:eastAsia="es-CO"/>
         </w:rPr>
       </w:pPr>
-      <w:hyperlink w:anchor="_Toc101626776" w:history="1">
+      <w:hyperlink w:anchor="_Toc101627697" w:history="1">
         <w:r>
           <w:rPr>
             <w:rStyle w:val="Hipervnculo"/>
@@ -1305,7 +1321,7 @@
             <w:noProof/>
             <w:webHidden/>
           </w:rPr>
-          <w:instrText xml:space="preserve"> PAGEREF _Toc101626776 \h </w:instrText>
+          <w:instrText xml:space="preserve"> PAGEREF _Toc101627697 \h </w:instrText>
         </w:r>
         <w:r>
           <w:rPr>
@@ -1350,7 +1366,7 @@
           <w:lang w:val="es-CO" w:eastAsia="es-CO"/>
         </w:rPr>
       </w:pPr>
-      <w:hyperlink w:anchor="_Toc101626777" w:history="1">
+      <w:hyperlink w:anchor="_Toc101627698" w:history="1">
         <w:r>
           <w:rPr>
             <w:rStyle w:val="Hipervnculo"/>
@@ -1378,7 +1394,7 @@
             <w:noProof/>
             <w:webHidden/>
           </w:rPr>
-          <w:instrText xml:space="preserve"> PAGEREF _Toc101626777 \h </w:instrText>
+          <w:instrText xml:space="preserve"> PAGEREF _Toc101627698 \h </w:instrText>
         </w:r>
         <w:r>
           <w:rPr>
@@ -1423,7 +1439,7 @@
           <w:lang w:val="es-CO" w:eastAsia="es-CO"/>
         </w:rPr>
       </w:pPr>
-      <w:hyperlink w:anchor="_Toc101626778" w:history="1">
+      <w:hyperlink w:anchor="_Toc101627699" w:history="1">
         <w:r>
           <w:rPr>
             <w:rStyle w:val="Hipervnculo"/>
@@ -1450,7 +1466,7 @@
             <w:noProof/>
             <w:webHidden/>
           </w:rPr>
-          <w:instrText xml:space="preserve"> PAGEREF _Toc101626778 \h </w:instrText>
+          <w:instrText xml:space="preserve"> PAGEREF _Toc101627699 \h </w:instrText>
         </w:r>
         <w:r>
           <w:rPr>
@@ -1495,7 +1511,7 @@
           <w:lang w:val="es-CO" w:eastAsia="es-CO"/>
         </w:rPr>
       </w:pPr>
-      <w:hyperlink w:anchor="_Toc101626779" w:history="1">
+      <w:hyperlink w:anchor="_Toc101627700" w:history="1">
         <w:r>
           <w:rPr>
             <w:rStyle w:val="Hipervnculo"/>
@@ -1522,7 +1538,7 @@
             <w:noProof/>
             <w:webHidden/>
           </w:rPr>
-          <w:instrText xml:space="preserve"> PAGEREF _Toc101626779 \h </w:instrText>
+          <w:instrText xml:space="preserve"> PAGEREF _Toc101627700 \h </w:instrText>
         </w:r>
         <w:r>
           <w:rPr>
@@ -1567,7 +1583,7 @@
           <w:lang w:val="es-CO" w:eastAsia="es-CO"/>
         </w:rPr>
       </w:pPr>
-      <w:hyperlink w:anchor="_Toc101626780" w:history="1">
+      <w:hyperlink w:anchor="_Toc101627701" w:history="1">
         <w:r>
           <w:rPr>
             <w:rStyle w:val="Hipervnculo"/>
@@ -1594,7 +1610,7 @@
             <w:noProof/>
             <w:webHidden/>
           </w:rPr>
-          <w:instrText xml:space="preserve"> PAGEREF _Toc101626780 \h </w:instrText>
+          <w:instrText xml:space="preserve"> PAGEREF _Toc101627701 \h </w:instrText>
         </w:r>
         <w:r>
           <w:rPr>
@@ -1639,7 +1655,7 @@
           <w:lang w:val="es-CO" w:eastAsia="es-CO"/>
         </w:rPr>
       </w:pPr>
-      <w:hyperlink w:anchor="_Toc101626781" w:history="1">
+      <w:hyperlink w:anchor="_Toc101627702" w:history="1">
         <w:r>
           <w:rPr>
             <w:rStyle w:val="Hipervnculo"/>
@@ -1666,7 +1682,7 @@
             <w:noProof/>
             <w:webHidden/>
           </w:rPr>
-          <w:instrText xml:space="preserve"> PAGEREF _Toc101626781 \h </w:instrText>
+          <w:instrText xml:space="preserve"> PAGEREF _Toc101627702 \h </w:instrText>
         </w:r>
         <w:r>
           <w:rPr>
@@ -1711,7 +1727,7 @@
           <w:lang w:val="es-CO" w:eastAsia="es-CO"/>
         </w:rPr>
       </w:pPr>
-      <w:hyperlink w:anchor="_Toc101626782" w:history="1">
+      <w:hyperlink w:anchor="_Toc101627703" w:history="1">
         <w:r>
           <w:rPr>
             <w:rStyle w:val="Hipervnculo"/>
@@ -1738,7 +1754,7 @@
             <w:noProof/>
             <w:webHidden/>
           </w:rPr>
-          <w:instrText xml:space="preserve"> PAGEREF _Toc101626782 \h </w:instrText>
+          <w:instrText xml:space="preserve"> PAGEREF _Toc101627703 \h </w:instrText>
         </w:r>
         <w:r>
           <w:rPr>
@@ -1783,7 +1799,7 @@
           <w:lang w:val="es-CO" w:eastAsia="es-CO"/>
         </w:rPr>
       </w:pPr>
-      <w:hyperlink w:anchor="_Toc101626783" w:history="1">
+      <w:hyperlink w:anchor="_Toc101627704" w:history="1">
         <w:r>
           <w:rPr>
             <w:rStyle w:val="Hipervnculo"/>
@@ -1810,7 +1826,7 @@
             <w:noProof/>
             <w:webHidden/>
           </w:rPr>
-          <w:instrText xml:space="preserve"> PAGEREF _Toc101626783 \h </w:instrText>
+          <w:instrText xml:space="preserve"> PAGEREF _Toc101627704 \h </w:instrText>
         </w:r>
         <w:r>
           <w:rPr>
@@ -1855,7 +1871,7 @@
           <w:lang w:val="es-CO" w:eastAsia="es-CO"/>
         </w:rPr>
       </w:pPr>
-      <w:hyperlink w:anchor="_Toc101626784" w:history="1">
+      <w:hyperlink w:anchor="_Toc101627705" w:history="1">
         <w:r>
           <w:rPr>
             <w:rStyle w:val="Hipervnculo"/>
@@ -1882,7 +1898,7 @@
             <w:noProof/>
             <w:webHidden/>
           </w:rPr>
-          <w:instrText xml:space="preserve"> PAGEREF _Toc101626784 \h </w:instrText>
+          <w:instrText xml:space="preserve"> PAGEREF _Toc101627705 \h </w:instrText>
         </w:r>
         <w:r>
           <w:rPr>
@@ -1927,7 +1943,7 @@
           <w:lang w:val="es-CO" w:eastAsia="es-CO"/>
         </w:rPr>
       </w:pPr>
-      <w:hyperlink w:anchor="_Toc101626785" w:history="1">
+      <w:hyperlink w:anchor="_Toc101627706" w:history="1">
         <w:r>
           <w:rPr>
             <w:rStyle w:val="Hipervnculo"/>
@@ -1954,7 +1970,7 @@
             <w:noProof/>
             <w:webHidden/>
           </w:rPr>
-          <w:instrText xml:space="preserve"> PAGEREF _Toc101626785 \h </w:instrText>
+          <w:instrText xml:space="preserve"> PAGEREF _Toc101627706 \h </w:instrText>
         </w:r>
         <w:r>
           <w:rPr>
@@ -1999,7 +2015,7 @@
           <w:lang w:val="es-CO" w:eastAsia="es-CO"/>
         </w:rPr>
       </w:pPr>
-      <w:hyperlink w:anchor="_Toc101626786" w:history="1">
+      <w:hyperlink w:anchor="_Toc101627707" w:history="1">
         <w:r>
           <w:rPr>
             <w:rStyle w:val="Hipervnculo"/>
@@ -2026,7 +2042,7 @@
             <w:noProof/>
             <w:webHidden/>
           </w:rPr>
-          <w:instrText xml:space="preserve"> PAGEREF _Toc101626786 \h </w:instrText>
+          <w:instrText xml:space="preserve"> PAGEREF _Toc101627707 \h </w:instrText>
         </w:r>
         <w:r>
           <w:rPr>
@@ -2059,7 +2075,7 @@
     </w:p>
     <w:p>
       <w:pPr>
-        <w:pStyle w:val="TDC1"/>
+        <w:pStyle w:val="TDC2"/>
         <w:tabs>
           <w:tab w:val="right" w:leader="dot" w:pos="9350"/>
         </w:tabs>
@@ -2071,14 +2087,14 @@
           <w:lang w:val="es-CO" w:eastAsia="es-CO"/>
         </w:rPr>
       </w:pPr>
-      <w:hyperlink w:anchor="_Toc101626787" w:history="1">
+      <w:hyperlink w:anchor="_Toc101627708" w:history="1">
         <w:r>
           <w:rPr>
             <w:rStyle w:val="Hipervnculo"/>
             <w:noProof/>
             <w:lang w:val="es-CO"/>
           </w:rPr>
-          <w:t>Capítulo 2. Desarrollo de Ingeniería</w:t>
+          <w:t>Metodología</w:t>
         </w:r>
         <w:r>
           <w:rPr>
@@ -2099,7 +2115,223 @@
             <w:noProof/>
             <w:webHidden/>
           </w:rPr>
-          <w:instrText xml:space="preserve"> PAGEREF _Toc101626787 \h </w:instrText>
+          <w:instrText xml:space="preserve"> PAGEREF _Toc101627708 \h </w:instrText>
+        </w:r>
+        <w:r>
+          <w:rPr>
+            <w:noProof/>
+            <w:webHidden/>
+          </w:rPr>
+        </w:r>
+        <w:r>
+          <w:rPr>
+            <w:noProof/>
+            <w:webHidden/>
+          </w:rPr>
+          <w:fldChar w:fldCharType="separate"/>
+        </w:r>
+        <w:r>
+          <w:rPr>
+            <w:noProof/>
+            <w:webHidden/>
+          </w:rPr>
+          <w:t>29</w:t>
+        </w:r>
+        <w:r>
+          <w:rPr>
+            <w:noProof/>
+            <w:webHidden/>
+          </w:rPr>
+          <w:fldChar w:fldCharType="end"/>
+        </w:r>
+      </w:hyperlink>
+    </w:p>
+    <w:p>
+      <w:pPr>
+        <w:pStyle w:val="TDC3"/>
+        <w:tabs>
+          <w:tab w:val="right" w:leader="dot" w:pos="9350"/>
+        </w:tabs>
+        <w:rPr>
+          <w:rFonts w:asciiTheme="minorHAnsi" w:eastAsiaTheme="minorEastAsia" w:hAnsiTheme="minorHAnsi" w:cstheme="minorBidi"/>
+          <w:noProof/>
+          <w:sz w:val="22"/>
+          <w:szCs w:val="22"/>
+          <w:lang w:val="es-CO" w:eastAsia="es-CO"/>
+        </w:rPr>
+      </w:pPr>
+      <w:hyperlink w:anchor="_Toc101627709" w:history="1">
+        <w:r>
+          <w:rPr>
+            <w:rStyle w:val="Hipervnculo"/>
+            <w:noProof/>
+          </w:rPr>
+          <w:t>Fase 1: Documentación y aprendizaje</w:t>
+        </w:r>
+        <w:r>
+          <w:rPr>
+            <w:noProof/>
+            <w:webHidden/>
+          </w:rPr>
+          <w:tab/>
+        </w:r>
+        <w:r>
+          <w:rPr>
+            <w:noProof/>
+            <w:webHidden/>
+          </w:rPr>
+          <w:fldChar w:fldCharType="begin"/>
+        </w:r>
+        <w:r>
+          <w:rPr>
+            <w:noProof/>
+            <w:webHidden/>
+          </w:rPr>
+          <w:instrText xml:space="preserve"> PAGEREF _Toc101627709 \h </w:instrText>
+        </w:r>
+        <w:r>
+          <w:rPr>
+            <w:noProof/>
+            <w:webHidden/>
+          </w:rPr>
+        </w:r>
+        <w:r>
+          <w:rPr>
+            <w:noProof/>
+            <w:webHidden/>
+          </w:rPr>
+          <w:fldChar w:fldCharType="separate"/>
+        </w:r>
+        <w:r>
+          <w:rPr>
+            <w:noProof/>
+            <w:webHidden/>
+          </w:rPr>
+          <w:t>29</w:t>
+        </w:r>
+        <w:r>
+          <w:rPr>
+            <w:noProof/>
+            <w:webHidden/>
+          </w:rPr>
+          <w:fldChar w:fldCharType="end"/>
+        </w:r>
+      </w:hyperlink>
+    </w:p>
+    <w:p>
+      <w:pPr>
+        <w:pStyle w:val="TDC3"/>
+        <w:tabs>
+          <w:tab w:val="right" w:leader="dot" w:pos="9350"/>
+        </w:tabs>
+        <w:rPr>
+          <w:rFonts w:asciiTheme="minorHAnsi" w:eastAsiaTheme="minorEastAsia" w:hAnsiTheme="minorHAnsi" w:cstheme="minorBidi"/>
+          <w:noProof/>
+          <w:sz w:val="22"/>
+          <w:szCs w:val="22"/>
+          <w:lang w:val="es-CO" w:eastAsia="es-CO"/>
+        </w:rPr>
+      </w:pPr>
+      <w:hyperlink w:anchor="_Toc101627710" w:history="1">
+        <w:r>
+          <w:rPr>
+            <w:rStyle w:val="Hipervnculo"/>
+            <w:noProof/>
+          </w:rPr>
+          <w:t>Fase 2: Desarrollo</w:t>
+        </w:r>
+        <w:r>
+          <w:rPr>
+            <w:noProof/>
+            <w:webHidden/>
+          </w:rPr>
+          <w:tab/>
+        </w:r>
+        <w:r>
+          <w:rPr>
+            <w:noProof/>
+            <w:webHidden/>
+          </w:rPr>
+          <w:fldChar w:fldCharType="begin"/>
+        </w:r>
+        <w:r>
+          <w:rPr>
+            <w:noProof/>
+            <w:webHidden/>
+          </w:rPr>
+          <w:instrText xml:space="preserve"> PAGEREF _Toc101627710 \h </w:instrText>
+        </w:r>
+        <w:r>
+          <w:rPr>
+            <w:noProof/>
+            <w:webHidden/>
+          </w:rPr>
+        </w:r>
+        <w:r>
+          <w:rPr>
+            <w:noProof/>
+            <w:webHidden/>
+          </w:rPr>
+          <w:fldChar w:fldCharType="separate"/>
+        </w:r>
+        <w:r>
+          <w:rPr>
+            <w:noProof/>
+            <w:webHidden/>
+          </w:rPr>
+          <w:t>29</w:t>
+        </w:r>
+        <w:r>
+          <w:rPr>
+            <w:noProof/>
+            <w:webHidden/>
+          </w:rPr>
+          <w:fldChar w:fldCharType="end"/>
+        </w:r>
+      </w:hyperlink>
+    </w:p>
+    <w:p>
+      <w:pPr>
+        <w:pStyle w:val="TDC3"/>
+        <w:tabs>
+          <w:tab w:val="right" w:leader="dot" w:pos="9350"/>
+        </w:tabs>
+        <w:rPr>
+          <w:rFonts w:asciiTheme="minorHAnsi" w:eastAsiaTheme="minorEastAsia" w:hAnsiTheme="minorHAnsi" w:cstheme="minorBidi"/>
+          <w:noProof/>
+          <w:sz w:val="22"/>
+          <w:szCs w:val="22"/>
+          <w:lang w:val="es-CO" w:eastAsia="es-CO"/>
+        </w:rPr>
+      </w:pPr>
+      <w:hyperlink w:anchor="_Toc101627711" w:history="1">
+        <w:r>
+          <w:rPr>
+            <w:rStyle w:val="Hipervnculo"/>
+            <w:noProof/>
+          </w:rPr>
+          <w:t>Fase 3: Pruebas</w:t>
+        </w:r>
+        <w:r>
+          <w:rPr>
+            <w:noProof/>
+            <w:webHidden/>
+          </w:rPr>
+          <w:tab/>
+        </w:r>
+        <w:r>
+          <w:rPr>
+            <w:noProof/>
+            <w:webHidden/>
+          </w:rPr>
+          <w:fldChar w:fldCharType="begin"/>
+        </w:r>
+        <w:r>
+          <w:rPr>
+            <w:noProof/>
+            <w:webHidden/>
+          </w:rPr>
+          <w:instrText xml:space="preserve"> PAGEREF _Toc101627711 \h </w:instrText>
         </w:r>
         <w:r>
           <w:rPr>
@@ -2144,14 +2376,14 @@
           <w:lang w:val="es-CO" w:eastAsia="es-CO"/>
         </w:rPr>
       </w:pPr>
-      <w:hyperlink w:anchor="_Toc101626788" w:history="1">
+      <w:hyperlink w:anchor="_Toc101627712" w:history="1">
         <w:r>
           <w:rPr>
             <w:rStyle w:val="Hipervnculo"/>
             <w:noProof/>
             <w:lang w:val="es-CO"/>
           </w:rPr>
-          <w:t>Figuras y tablas</w:t>
+          <w:t>Cronograma</w:t>
         </w:r>
         <w:r>
           <w:rPr>
@@ -2172,7 +2404,7 @@
             <w:noProof/>
             <w:webHidden/>
           </w:rPr>
-          <w:instrText xml:space="preserve"> PAGEREF _Toc101626788 \h </w:instrText>
+          <w:instrText xml:space="preserve"> PAGEREF _Toc101627712 \h </w:instrText>
         </w:r>
         <w:r>
           <w:rPr>
@@ -2205,7 +2437,7 @@
     </w:p>
     <w:p>
       <w:pPr>
-        <w:pStyle w:val="TDC3"/>
+        <w:pStyle w:val="TDC1"/>
         <w:tabs>
           <w:tab w:val="right" w:leader="dot" w:pos="9350"/>
         </w:tabs>
@@ -2217,14 +2449,14 @@
           <w:lang w:val="es-CO" w:eastAsia="es-CO"/>
         </w:rPr>
       </w:pPr>
-      <w:hyperlink w:anchor="_Toc101626789" w:history="1">
+      <w:hyperlink w:anchor="_Toc101627713" w:history="1">
         <w:r>
           <w:rPr>
             <w:rStyle w:val="Hipervnculo"/>
             <w:noProof/>
             <w:lang w:val="es-CO"/>
           </w:rPr>
-          <w:t>Ecuaciones</w:t>
+          <w:t>Capítulo 2. Desarrollo de Ingeniería</w:t>
         </w:r>
         <w:r>
           <w:rPr>
@@ -2245,80 +2477,7 @@
             <w:noProof/>
             <w:webHidden/>
           </w:rPr>
-          <w:instrText xml:space="preserve"> PAGEREF _Toc101626789 \h </w:instrText>
-        </w:r>
-        <w:r>
-          <w:rPr>
-            <w:noProof/>
-            <w:webHidden/>
-          </w:rPr>
-        </w:r>
-        <w:r>
-          <w:rPr>
-            <w:noProof/>
-            <w:webHidden/>
-          </w:rPr>
-          <w:fldChar w:fldCharType="separate"/>
-        </w:r>
-        <w:r>
-          <w:rPr>
-            <w:noProof/>
-            <w:webHidden/>
-          </w:rPr>
-          <w:t>30</w:t>
-        </w:r>
-        <w:r>
-          <w:rPr>
-            <w:noProof/>
-            <w:webHidden/>
-          </w:rPr>
-          <w:fldChar w:fldCharType="end"/>
-        </w:r>
-      </w:hyperlink>
-    </w:p>
-    <w:p>
-      <w:pPr>
-        <w:pStyle w:val="TDC1"/>
-        <w:tabs>
-          <w:tab w:val="right" w:leader="dot" w:pos="9350"/>
-        </w:tabs>
-        <w:rPr>
-          <w:rFonts w:asciiTheme="minorHAnsi" w:eastAsiaTheme="minorEastAsia" w:hAnsiTheme="minorHAnsi" w:cstheme="minorBidi"/>
-          <w:noProof/>
-          <w:sz w:val="22"/>
-          <w:szCs w:val="22"/>
-          <w:lang w:val="es-CO" w:eastAsia="es-CO"/>
-        </w:rPr>
-      </w:pPr>
-      <w:hyperlink w:anchor="_Toc101626790" w:history="1">
-        <w:r>
-          <w:rPr>
-            <w:rStyle w:val="Hipervnculo"/>
-            <w:noProof/>
-            <w:lang w:val="es-CO"/>
-          </w:rPr>
-          <w:t>Capítulo 3. Análisis de resultados</w:t>
-        </w:r>
-        <w:r>
-          <w:rPr>
-            <w:noProof/>
-            <w:webHidden/>
-          </w:rPr>
-          <w:tab/>
-        </w:r>
-        <w:r>
-          <w:rPr>
-            <w:noProof/>
-            <w:webHidden/>
-          </w:rPr>
-          <w:fldChar w:fldCharType="begin"/>
-        </w:r>
-        <w:r>
-          <w:rPr>
-            <w:noProof/>
-            <w:webHidden/>
-          </w:rPr>
-          <w:instrText xml:space="preserve"> PAGEREF _Toc101626790 \h </w:instrText>
+          <w:instrText xml:space="preserve"> PAGEREF _Toc101627713 \h </w:instrText>
         </w:r>
         <w:r>
           <w:rPr>
@@ -2351,7 +2510,7 @@
     </w:p>
     <w:p>
       <w:pPr>
-        <w:pStyle w:val="TDC1"/>
+        <w:pStyle w:val="TDC3"/>
         <w:tabs>
           <w:tab w:val="right" w:leader="dot" w:pos="9350"/>
         </w:tabs>
@@ -2363,14 +2522,14 @@
           <w:lang w:val="es-CO" w:eastAsia="es-CO"/>
         </w:rPr>
       </w:pPr>
-      <w:hyperlink w:anchor="_Toc101626791" w:history="1">
+      <w:hyperlink w:anchor="_Toc101627714" w:history="1">
         <w:r>
           <w:rPr>
             <w:rStyle w:val="Hipervnculo"/>
             <w:noProof/>
             <w:lang w:val="es-CO"/>
           </w:rPr>
-          <w:t>Conclusiones</w:t>
+          <w:t>Figuras y tablas</w:t>
         </w:r>
         <w:r>
           <w:rPr>
@@ -2391,7 +2550,7 @@
             <w:noProof/>
             <w:webHidden/>
           </w:rPr>
-          <w:instrText xml:space="preserve"> PAGEREF _Toc101626791 \h </w:instrText>
+          <w:instrText xml:space="preserve"> PAGEREF _Toc101627714 \h </w:instrText>
         </w:r>
         <w:r>
           <w:rPr>
@@ -2411,7 +2570,7 @@
             <w:noProof/>
             <w:webHidden/>
           </w:rPr>
-          <w:t>33</w:t>
+          <w:t>32</w:t>
         </w:r>
         <w:r>
           <w:rPr>
@@ -2424,7 +2583,7 @@
     </w:p>
     <w:p>
       <w:pPr>
-        <w:pStyle w:val="TDC1"/>
+        <w:pStyle w:val="TDC3"/>
         <w:tabs>
           <w:tab w:val="right" w:leader="dot" w:pos="9350"/>
         </w:tabs>
@@ -2436,14 +2595,14 @@
           <w:lang w:val="es-CO" w:eastAsia="es-CO"/>
         </w:rPr>
       </w:pPr>
-      <w:hyperlink w:anchor="_Toc101626792" w:history="1">
+      <w:hyperlink w:anchor="_Toc101627715" w:history="1">
         <w:r>
           <w:rPr>
             <w:rStyle w:val="Hipervnculo"/>
             <w:noProof/>
             <w:lang w:val="es-CO"/>
           </w:rPr>
-          <w:t>Recomendaciones</w:t>
+          <w:t>Ecuaciones</w:t>
         </w:r>
         <w:r>
           <w:rPr>
@@ -2464,7 +2623,80 @@
             <w:noProof/>
             <w:webHidden/>
           </w:rPr>
-          <w:instrText xml:space="preserve"> PAGEREF _Toc101626792 \h </w:instrText>
+          <w:instrText xml:space="preserve"> PAGEREF _Toc101627715 \h </w:instrText>
+        </w:r>
+        <w:r>
+          <w:rPr>
+            <w:noProof/>
+            <w:webHidden/>
+          </w:rPr>
+        </w:r>
+        <w:r>
+          <w:rPr>
+            <w:noProof/>
+            <w:webHidden/>
+          </w:rPr>
+          <w:fldChar w:fldCharType="separate"/>
+        </w:r>
+        <w:r>
+          <w:rPr>
+            <w:noProof/>
+            <w:webHidden/>
+          </w:rPr>
+          <w:t>32</w:t>
+        </w:r>
+        <w:r>
+          <w:rPr>
+            <w:noProof/>
+            <w:webHidden/>
+          </w:rPr>
+          <w:fldChar w:fldCharType="end"/>
+        </w:r>
+      </w:hyperlink>
+    </w:p>
+    <w:p>
+      <w:pPr>
+        <w:pStyle w:val="TDC1"/>
+        <w:tabs>
+          <w:tab w:val="right" w:leader="dot" w:pos="9350"/>
+        </w:tabs>
+        <w:rPr>
+          <w:rFonts w:asciiTheme="minorHAnsi" w:eastAsiaTheme="minorEastAsia" w:hAnsiTheme="minorHAnsi" w:cstheme="minorBidi"/>
+          <w:noProof/>
+          <w:sz w:val="22"/>
+          <w:szCs w:val="22"/>
+          <w:lang w:val="es-CO" w:eastAsia="es-CO"/>
+        </w:rPr>
+      </w:pPr>
+      <w:hyperlink w:anchor="_Toc101627716" w:history="1">
+        <w:r>
+          <w:rPr>
+            <w:rStyle w:val="Hipervnculo"/>
+            <w:noProof/>
+            <w:lang w:val="es-CO"/>
+          </w:rPr>
+          <w:t>Capítulo 3. Análisis de resultados</w:t>
+        </w:r>
+        <w:r>
+          <w:rPr>
+            <w:noProof/>
+            <w:webHidden/>
+          </w:rPr>
+          <w:tab/>
+        </w:r>
+        <w:r>
+          <w:rPr>
+            <w:noProof/>
+            <w:webHidden/>
+          </w:rPr>
+          <w:fldChar w:fldCharType="begin"/>
+        </w:r>
+        <w:r>
+          <w:rPr>
+            <w:noProof/>
+            <w:webHidden/>
+          </w:rPr>
+          <w:instrText xml:space="preserve"> PAGEREF _Toc101627716 \h </w:instrText>
         </w:r>
         <w:r>
           <w:rPr>
@@ -2509,14 +2741,14 @@
           <w:lang w:val="es-CO" w:eastAsia="es-CO"/>
         </w:rPr>
       </w:pPr>
-      <w:hyperlink w:anchor="_Toc101626793" w:history="1">
+      <w:hyperlink w:anchor="_Toc101627717" w:history="1">
         <w:r>
           <w:rPr>
             <w:rStyle w:val="Hipervnculo"/>
             <w:noProof/>
             <w:lang w:val="es-CO"/>
           </w:rPr>
-          <w:t>Referencias</w:t>
+          <w:t>Conclusiones</w:t>
         </w:r>
         <w:r>
           <w:rPr>
@@ -2537,7 +2769,7 @@
             <w:noProof/>
             <w:webHidden/>
           </w:rPr>
-          <w:instrText xml:space="preserve"> PAGEREF _Toc101626793 \h </w:instrText>
+          <w:instrText xml:space="preserve"> PAGEREF _Toc101627717 \h </w:instrText>
         </w:r>
         <w:r>
           <w:rPr>
@@ -2582,7 +2814,153 @@
           <w:lang w:val="es-CO" w:eastAsia="es-CO"/>
         </w:rPr>
       </w:pPr>
-      <w:hyperlink w:anchor="_Toc101626794" w:history="1">
+      <w:hyperlink w:anchor="_Toc101627718" w:history="1">
+        <w:r>
+          <w:rPr>
+            <w:rStyle w:val="Hipervnculo"/>
+            <w:noProof/>
+            <w:lang w:val="es-CO"/>
+          </w:rPr>
+          <w:t>Recomendaciones</w:t>
+        </w:r>
+        <w:r>
+          <w:rPr>
+            <w:noProof/>
+            <w:webHidden/>
+          </w:rPr>
+          <w:tab/>
+        </w:r>
+        <w:r>
+          <w:rPr>
+            <w:noProof/>
+            <w:webHidden/>
+          </w:rPr>
+          <w:fldChar w:fldCharType="begin"/>
+        </w:r>
+        <w:r>
+          <w:rPr>
+            <w:noProof/>
+            <w:webHidden/>
+          </w:rPr>
+          <w:instrText xml:space="preserve"> PAGEREF _Toc101627718 \h </w:instrText>
+        </w:r>
+        <w:r>
+          <w:rPr>
+            <w:noProof/>
+            <w:webHidden/>
+          </w:rPr>
+        </w:r>
+        <w:r>
+          <w:rPr>
+            <w:noProof/>
+            <w:webHidden/>
+          </w:rPr>
+          <w:fldChar w:fldCharType="separate"/>
+        </w:r>
+        <w:r>
+          <w:rPr>
+            <w:noProof/>
+            <w:webHidden/>
+          </w:rPr>
+          <w:t>36</w:t>
+        </w:r>
+        <w:r>
+          <w:rPr>
+            <w:noProof/>
+            <w:webHidden/>
+          </w:rPr>
+          <w:fldChar w:fldCharType="end"/>
+        </w:r>
+      </w:hyperlink>
+    </w:p>
+    <w:p>
+      <w:pPr>
+        <w:pStyle w:val="TDC1"/>
+        <w:tabs>
+          <w:tab w:val="right" w:leader="dot" w:pos="9350"/>
+        </w:tabs>
+        <w:rPr>
+          <w:rFonts w:asciiTheme="minorHAnsi" w:eastAsiaTheme="minorEastAsia" w:hAnsiTheme="minorHAnsi" w:cstheme="minorBidi"/>
+          <w:noProof/>
+          <w:sz w:val="22"/>
+          <w:szCs w:val="22"/>
+          <w:lang w:val="es-CO" w:eastAsia="es-CO"/>
+        </w:rPr>
+      </w:pPr>
+      <w:hyperlink w:anchor="_Toc101627719" w:history="1">
+        <w:r>
+          <w:rPr>
+            <w:rStyle w:val="Hipervnculo"/>
+            <w:noProof/>
+            <w:lang w:val="es-CO"/>
+          </w:rPr>
+          <w:t>Referencias</w:t>
+        </w:r>
+        <w:r>
+          <w:rPr>
+            <w:noProof/>
+            <w:webHidden/>
+          </w:rPr>
+          <w:tab/>
+        </w:r>
+        <w:r>
+          <w:rPr>
+            <w:noProof/>
+            <w:webHidden/>
+          </w:rPr>
+          <w:fldChar w:fldCharType="begin"/>
+        </w:r>
+        <w:r>
+          <w:rPr>
+            <w:noProof/>
+            <w:webHidden/>
+          </w:rPr>
+          <w:instrText xml:space="preserve"> PAGEREF _Toc101627719 \h </w:instrText>
+        </w:r>
+        <w:r>
+          <w:rPr>
+            <w:noProof/>
+            <w:webHidden/>
+          </w:rPr>
+        </w:r>
+        <w:r>
+          <w:rPr>
+            <w:noProof/>
+            <w:webHidden/>
+          </w:rPr>
+          <w:fldChar w:fldCharType="separate"/>
+        </w:r>
+        <w:r>
+          <w:rPr>
+            <w:noProof/>
+            <w:webHidden/>
+          </w:rPr>
+          <w:t>37</w:t>
+        </w:r>
+        <w:r>
+          <w:rPr>
+            <w:noProof/>
+            <w:webHidden/>
+          </w:rPr>
+          <w:fldChar w:fldCharType="end"/>
+        </w:r>
+      </w:hyperlink>
+    </w:p>
+    <w:p>
+      <w:pPr>
+        <w:pStyle w:val="TDC1"/>
+        <w:tabs>
+          <w:tab w:val="right" w:leader="dot" w:pos="9350"/>
+        </w:tabs>
+        <w:rPr>
+          <w:rFonts w:asciiTheme="minorHAnsi" w:eastAsiaTheme="minorEastAsia" w:hAnsiTheme="minorHAnsi" w:cstheme="minorBidi"/>
+          <w:noProof/>
+          <w:sz w:val="22"/>
+          <w:szCs w:val="22"/>
+          <w:lang w:val="es-CO" w:eastAsia="es-CO"/>
+        </w:rPr>
+      </w:pPr>
+      <w:hyperlink w:anchor="_Toc101627720" w:history="1">
         <w:r>
           <w:rPr>
             <w:rStyle w:val="Hipervnculo"/>
@@ -2610,7 +2988,7 @@
             <w:noProof/>
             <w:webHidden/>
           </w:rPr>
-          <w:instrText xml:space="preserve"> PAGEREF _Toc101626794 \h </w:instrText>
+          <w:instrText xml:space="preserve"> PAGEREF _Toc101627720 \h </w:instrText>
         </w:r>
         <w:r>
           <w:rPr>
@@ -2630,7 +3008,7 @@
             <w:noProof/>
             <w:webHidden/>
           </w:rPr>
-          <w:t>36</w:t>
+          <w:t>42</w:t>
         </w:r>
         <w:r>
           <w:rPr>
@@ -3686,7 +4064,7 @@
           <w:lang w:val="es-CO"/>
         </w:rPr>
       </w:pPr>
-      <w:bookmarkStart w:id="2" w:name="_Toc101626774"/>
+      <w:bookmarkStart w:id="2" w:name="_Toc101627695"/>
       <w:r>
         <w:rPr>
           <w:lang w:val="es-CO"/>
@@ -3894,7 +4272,23 @@
           <w:sz w:val="22"/>
           <w:szCs w:val="22"/>
         </w:rPr>
-        <w:t xml:space="preserve"> Colombiana - NTC 1486 y el Manual de publicaciones de la APA, con el fin que sean usadas para la </w:t>
+        <w:t xml:space="preserve"> </w:t>
+      </w:r>
+      <w:proofErr w:type="gramStart"/>
+      <w:r>
+        <w:rPr>
+          <w:sz w:val="22"/>
+          <w:szCs w:val="22"/>
+        </w:rPr>
+        <w:t>Colombiana</w:t>
+      </w:r>
+      <w:proofErr w:type="gramEnd"/>
+      <w:r>
+        <w:rPr>
+          <w:sz w:val="22"/>
+          <w:szCs w:val="22"/>
+        </w:rPr>
+        <w:t xml:space="preserve"> - NTC 1486 y el Manual de publicaciones de la APA, con el fin que sean usadas para la </w:t>
       </w:r>
       <w:proofErr w:type="spellStart"/>
       <w:r>
@@ -4029,7 +4423,7 @@
           <w:lang w:val="es-CO"/>
         </w:rPr>
       </w:pPr>
-      <w:bookmarkStart w:id="3" w:name="_Toc101626775"/>
+      <w:bookmarkStart w:id="3" w:name="_Toc101627696"/>
       <w:r>
         <w:rPr>
           <w:lang w:val="es-CO"/>
@@ -4061,7 +4455,7 @@
           <w:lang w:val="es-CO"/>
         </w:rPr>
       </w:pPr>
-      <w:bookmarkStart w:id="4" w:name="_Toc101626776"/>
+      <w:bookmarkStart w:id="4" w:name="_Toc101627697"/>
       <w:r>
         <w:rPr>
           <w:lang w:val="es-CO"/>
@@ -5029,12 +5423,21 @@
           <w:szCs w:val="22"/>
         </w:rPr>
       </w:pPr>
+      <w:proofErr w:type="gramStart"/>
       <w:r>
         <w:rPr>
           <w:sz w:val="22"/>
           <w:szCs w:val="22"/>
         </w:rPr>
-        <w:t>PICO…..</w:t>
+        <w:t>PICO….</w:t>
+      </w:r>
+      <w:proofErr w:type="gramEnd"/>
+      <w:r>
+        <w:rPr>
+          <w:sz w:val="22"/>
+          <w:szCs w:val="22"/>
+        </w:rPr>
+        <w:t>.</w:t>
       </w:r>
     </w:p>
     <w:p>
@@ -5093,7 +5496,7 @@
           <w:lang w:val="es-CO"/>
         </w:rPr>
       </w:pPr>
-      <w:bookmarkStart w:id="5" w:name="_Toc101626777"/>
+      <w:bookmarkStart w:id="5" w:name="_Toc101627698"/>
       <w:r>
         <w:rPr>
           <w:lang w:val="es-CO"/>
@@ -5107,7 +5510,7 @@
       <w:pPr>
         <w:pStyle w:val="Ttulo3"/>
       </w:pPr>
-      <w:bookmarkStart w:id="6" w:name="_Toc101626778"/>
+      <w:bookmarkStart w:id="6" w:name="_Toc101627699"/>
       <w:r>
         <w:t>Justificación y pregunta de Investigación</w:t>
       </w:r>
@@ -5422,7 +5825,7 @@
       <w:pPr>
         <w:pStyle w:val="Ttulo3"/>
       </w:pPr>
-      <w:bookmarkStart w:id="7" w:name="_Toc101626779"/>
+      <w:bookmarkStart w:id="7" w:name="_Toc101627700"/>
       <w:r>
         <w:t>Árbol</w:t>
       </w:r>
@@ -5501,14 +5904,27 @@
       <w:r>
         <w:t xml:space="preserve">Ilustración </w:t>
       </w:r>
-      <w:fldSimple w:instr=" SEQ Ilustración \* ARABIC ">
-        <w:r>
-          <w:rPr>
-            <w:noProof/>
-          </w:rPr>
-          <w:t>1</w:t>
-        </w:r>
-      </w:fldSimple>
+      <w:r>
+        <w:fldChar w:fldCharType="begin"/>
+      </w:r>
+      <w:r>
+        <w:instrText xml:space="preserve"> SEQ Ilustración \* ARABIC </w:instrText>
+      </w:r>
+      <w:r>
+        <w:fldChar w:fldCharType="separate"/>
+      </w:r>
+      <w:r>
+        <w:rPr>
+          <w:noProof/>
+        </w:rPr>
+        <w:t>1</w:t>
+      </w:r>
+      <w:r>
+        <w:rPr>
+          <w:noProof/>
+        </w:rPr>
+        <w:fldChar w:fldCharType="end"/>
+      </w:r>
       <w:r>
         <w:rPr>
           <w:noProof/>
@@ -5936,7 +6352,7 @@
       <w:pPr>
         <w:pStyle w:val="Ttulo3"/>
       </w:pPr>
-      <w:bookmarkStart w:id="9" w:name="_Toc101626780"/>
+      <w:bookmarkStart w:id="9" w:name="_Toc101627701"/>
       <w:r>
         <w:t>Objetivo General</w:t>
       </w:r>
@@ -5970,7 +6386,7 @@
       <w:pPr>
         <w:pStyle w:val="Ttulo3"/>
       </w:pPr>
-      <w:bookmarkStart w:id="10" w:name="_Toc101626781"/>
+      <w:bookmarkStart w:id="10" w:name="_Toc101627702"/>
       <w:r>
         <w:t>Objetivos Específicos</w:t>
       </w:r>
@@ -6083,7 +6499,7 @@
       <w:pPr>
         <w:pStyle w:val="Ttulo3"/>
       </w:pPr>
-      <w:bookmarkStart w:id="11" w:name="_Toc101626782"/>
+      <w:bookmarkStart w:id="11" w:name="_Toc101627703"/>
       <w:r>
         <w:t>Alcances y Limitaciones</w:t>
       </w:r>
@@ -6356,7 +6772,7 @@
         <w:pStyle w:val="Ttulo2"/>
         <w:spacing w:line="360" w:lineRule="auto"/>
       </w:pPr>
-      <w:bookmarkStart w:id="12" w:name="_Toc101626783"/>
+      <w:bookmarkStart w:id="12" w:name="_Toc101627704"/>
       <w:r>
         <w:t>Marco Conceptual</w:t>
       </w:r>
@@ -6377,7 +6793,7 @@
         </w:rPr>
       </w:pPr>
       <w:bookmarkStart w:id="14" w:name="_Toc56811411"/>
-      <w:bookmarkStart w:id="15" w:name="_Toc101626784"/>
+      <w:bookmarkStart w:id="15" w:name="_Toc101627705"/>
       <w:r>
         <w:rPr>
           <w:lang w:val="en-US"/>
@@ -7135,14 +7551,27 @@
       <w:r>
         <w:t xml:space="preserve">Ilustración </w:t>
       </w:r>
-      <w:fldSimple w:instr=" SEQ Ilustración \* ARABIC ">
-        <w:r>
-          <w:rPr>
-            <w:noProof/>
-          </w:rPr>
-          <w:t>2</w:t>
-        </w:r>
-      </w:fldSimple>
+      <w:r>
+        <w:fldChar w:fldCharType="begin"/>
+      </w:r>
+      <w:r>
+        <w:instrText xml:space="preserve"> SEQ Ilustración \* ARABIC </w:instrText>
+      </w:r>
+      <w:r>
+        <w:fldChar w:fldCharType="separate"/>
+      </w:r>
+      <w:r>
+        <w:rPr>
+          <w:noProof/>
+        </w:rPr>
+        <w:t>2</w:t>
+      </w:r>
+      <w:r>
+        <w:rPr>
+          <w:noProof/>
+        </w:rPr>
+        <w:fldChar w:fldCharType="end"/>
+      </w:r>
       <w:r>
         <w:t xml:space="preserve"> Modelo general de la arquitectura de una red IoT</w:t>
       </w:r>
@@ -8080,14 +8509,27 @@
       <w:r>
         <w:t xml:space="preserve">Ilustración </w:t>
       </w:r>
-      <w:fldSimple w:instr=" SEQ Ilustración \* ARABIC ">
-        <w:r>
-          <w:rPr>
-            <w:noProof/>
-          </w:rPr>
-          <w:t>3</w:t>
-        </w:r>
-      </w:fldSimple>
+      <w:r>
+        <w:fldChar w:fldCharType="begin"/>
+      </w:r>
+      <w:r>
+        <w:instrText xml:space="preserve"> SEQ Ilustración \* ARABIC </w:instrText>
+      </w:r>
+      <w:r>
+        <w:fldChar w:fldCharType="separate"/>
+      </w:r>
+      <w:r>
+        <w:rPr>
+          <w:noProof/>
+        </w:rPr>
+        <w:t>3</w:t>
+      </w:r>
+      <w:r>
+        <w:rPr>
+          <w:noProof/>
+        </w:rPr>
+        <w:fldChar w:fldCharType="end"/>
+      </w:r>
       <w:r>
         <w:t xml:space="preserve"> Funcionamiento de actuadores IoT</w:t>
       </w:r>
@@ -8352,7 +8794,7 @@
         <w:pStyle w:val="Ttulo3"/>
       </w:pPr>
       <w:bookmarkStart w:id="28" w:name="_Toc56811417"/>
-      <w:bookmarkStart w:id="29" w:name="_Toc101626785"/>
+      <w:bookmarkStart w:id="29" w:name="_Toc101627706"/>
       <w:r>
         <w:t>Analítica de datos</w:t>
       </w:r>
@@ -9478,14 +9920,27 @@
       <w:r>
         <w:t xml:space="preserve">Ilustración </w:t>
       </w:r>
-      <w:fldSimple w:instr=" SEQ Ilustración \* ARABIC ">
-        <w:r>
-          <w:rPr>
-            <w:noProof/>
-          </w:rPr>
-          <w:t>5</w:t>
-        </w:r>
-      </w:fldSimple>
+      <w:r>
+        <w:fldChar w:fldCharType="begin"/>
+      </w:r>
+      <w:r>
+        <w:instrText xml:space="preserve"> SEQ Ilustración \* ARABIC </w:instrText>
+      </w:r>
+      <w:r>
+        <w:fldChar w:fldCharType="separate"/>
+      </w:r>
+      <w:r>
+        <w:rPr>
+          <w:noProof/>
+        </w:rPr>
+        <w:t>5</w:t>
+      </w:r>
+      <w:r>
+        <w:rPr>
+          <w:noProof/>
+        </w:rPr>
+        <w:fldChar w:fldCharType="end"/>
+      </w:r>
       <w:r>
         <w:t xml:space="preserve"> Cadena de valor</w:t>
       </w:r>
@@ -9598,14 +10053,27 @@
       <w:r>
         <w:t xml:space="preserve">Tabla </w:t>
       </w:r>
-      <w:fldSimple w:instr=" SEQ Tabla \* ARABIC ">
-        <w:r>
-          <w:rPr>
-            <w:noProof/>
-          </w:rPr>
-          <w:t>1</w:t>
-        </w:r>
-      </w:fldSimple>
+      <w:r>
+        <w:fldChar w:fldCharType="begin"/>
+      </w:r>
+      <w:r>
+        <w:instrText xml:space="preserve"> SEQ Tabla \* ARABIC </w:instrText>
+      </w:r>
+      <w:r>
+        <w:fldChar w:fldCharType="separate"/>
+      </w:r>
+      <w:r>
+        <w:rPr>
+          <w:noProof/>
+        </w:rPr>
+        <w:t>1</w:t>
+      </w:r>
+      <w:r>
+        <w:rPr>
+          <w:noProof/>
+        </w:rPr>
+        <w:fldChar w:fldCharType="end"/>
+      </w:r>
       <w:r>
         <w:t xml:space="preserve"> Etapas para poder realizar una cadena de valor</w:t>
       </w:r>
@@ -12908,7 +13376,7 @@
         </w:rPr>
       </w:pPr>
       <w:bookmarkStart w:id="39" w:name="_Toc56811425"/>
-      <w:bookmarkStart w:id="40" w:name="_Toc101626786"/>
+      <w:bookmarkStart w:id="40" w:name="_Toc101627707"/>
       <w:r>
         <w:t>Simulación</w:t>
       </w:r>
@@ -16937,33 +17405,34 @@
           <w:lang w:val="es-CO"/>
         </w:rPr>
       </w:pPr>
+      <w:bookmarkStart w:id="49" w:name="_Toc101627708"/>
       <w:r>
         <w:rPr>
           <w:lang w:val="es-CO"/>
         </w:rPr>
         <w:t>Metodología</w:t>
       </w:r>
+      <w:bookmarkEnd w:id="49"/>
+    </w:p>
+    <w:p>
+      <w:bookmarkStart w:id="50" w:name="_Toc36898860"/>
+      <w:r>
+        <w:t>XX</w:t>
+      </w:r>
     </w:p>
     <w:p>
       <w:pPr>
         <w:pStyle w:val="Ttulo3"/>
       </w:pPr>
-      <w:bookmarkStart w:id="49" w:name="_Toc36898860"/>
-      <w:r>
-        <w:t>XX</w:t>
-      </w:r>
-    </w:p>
-    <w:p>
-      <w:pPr>
-        <w:pStyle w:val="Ttulo3"/>
-      </w:pPr>
+      <w:bookmarkStart w:id="51" w:name="_Toc101627709"/>
       <w:r>
         <w:t>Fase 1: Documentación</w:t>
       </w:r>
-      <w:bookmarkEnd w:id="49"/>
+      <w:bookmarkEnd w:id="50"/>
       <w:r>
         <w:t xml:space="preserve"> y aprendizaje</w:t>
       </w:r>
+      <w:bookmarkEnd w:id="51"/>
     </w:p>
     <w:p>
       <w:pPr>
@@ -16996,7 +17465,7 @@
           <w:szCs w:val="24"/>
         </w:rPr>
       </w:pPr>
-      <w:bookmarkStart w:id="50" w:name="_Toc36898861"/>
+      <w:bookmarkStart w:id="52" w:name="_Toc36898861"/>
       <w:proofErr w:type="spellStart"/>
       <w:r>
         <w:rPr>
@@ -17017,7 +17486,7 @@
         </w:rPr>
         <w:t>:</w:t>
       </w:r>
-      <w:bookmarkEnd w:id="50"/>
+      <w:bookmarkEnd w:id="52"/>
     </w:p>
     <w:p>
       <w:pPr>
@@ -17212,7 +17681,7 @@
           <w:szCs w:val="24"/>
         </w:rPr>
       </w:pPr>
-      <w:bookmarkStart w:id="51" w:name="_Toc36898862"/>
+      <w:bookmarkStart w:id="53" w:name="_Toc36898862"/>
       <w:proofErr w:type="spellStart"/>
       <w:r>
         <w:rPr>
@@ -17233,7 +17702,7 @@
         </w:rPr>
         <w:t>:</w:t>
       </w:r>
-      <w:bookmarkEnd w:id="51"/>
+      <w:bookmarkEnd w:id="53"/>
       <w:r>
         <w:rPr>
           <w:i w:val="0"/>
@@ -17271,15 +17740,16 @@
       <w:pPr>
         <w:pStyle w:val="Ttulo3"/>
       </w:pPr>
-      <w:bookmarkStart w:id="52" w:name="_Toc36898863"/>
-      <w:r>
-        <w:lastRenderedPageBreak/>
+      <w:bookmarkStart w:id="54" w:name="_Toc36898863"/>
+      <w:bookmarkStart w:id="55" w:name="_Toc101627710"/>
+      <w:r>
         <w:t>Fase 2: D</w:t>
       </w:r>
-      <w:bookmarkEnd w:id="52"/>
+      <w:bookmarkEnd w:id="54"/>
       <w:r>
         <w:t>esarrollo</w:t>
       </w:r>
+      <w:bookmarkEnd w:id="55"/>
     </w:p>
     <w:p>
       <w:pPr>
@@ -17296,6 +17766,7 @@
           <w:sz w:val="22"/>
           <w:szCs w:val="18"/>
         </w:rPr>
+        <w:lastRenderedPageBreak/>
         <w:t xml:space="preserve">En esta etapa se realizará el </w:t>
       </w:r>
       <w:r>
@@ -17323,7 +17794,7 @@
           <w:szCs w:val="24"/>
         </w:rPr>
       </w:pPr>
-      <w:bookmarkStart w:id="53" w:name="_Toc36898864"/>
+      <w:bookmarkStart w:id="56" w:name="_Toc36898864"/>
       <w:proofErr w:type="spellStart"/>
       <w:r>
         <w:rPr>
@@ -17344,7 +17815,7 @@
         </w:rPr>
         <w:t>:</w:t>
       </w:r>
-      <w:bookmarkEnd w:id="53"/>
+      <w:bookmarkEnd w:id="56"/>
     </w:p>
     <w:p>
       <w:pPr>
@@ -17434,7 +17905,7 @@
           <w:szCs w:val="24"/>
         </w:rPr>
       </w:pPr>
-      <w:bookmarkStart w:id="54" w:name="_Toc36898865"/>
+      <w:bookmarkStart w:id="57" w:name="_Toc36898865"/>
       <w:proofErr w:type="spellStart"/>
       <w:r>
         <w:rPr>
@@ -17455,7 +17926,7 @@
         </w:rPr>
         <w:t>:</w:t>
       </w:r>
-      <w:bookmarkEnd w:id="54"/>
+      <w:bookmarkEnd w:id="57"/>
       <w:r>
         <w:rPr>
           <w:i w:val="0"/>
@@ -17483,14 +17954,16 @@
       <w:pPr>
         <w:pStyle w:val="Ttulo3"/>
       </w:pPr>
-      <w:bookmarkStart w:id="55" w:name="_Toc36898866"/>
+      <w:bookmarkStart w:id="58" w:name="_Toc36898866"/>
+      <w:bookmarkStart w:id="59" w:name="_Toc101627711"/>
       <w:r>
         <w:t xml:space="preserve">Fase 3: </w:t>
       </w:r>
-      <w:bookmarkEnd w:id="55"/>
+      <w:bookmarkEnd w:id="58"/>
       <w:r>
         <w:t>Pruebas</w:t>
       </w:r>
+      <w:bookmarkEnd w:id="59"/>
     </w:p>
     <w:p>
       <w:pPr>
@@ -17534,7 +18007,7 @@
           <w:szCs w:val="24"/>
         </w:rPr>
       </w:pPr>
-      <w:bookmarkStart w:id="56" w:name="_Toc36898867"/>
+      <w:bookmarkStart w:id="60" w:name="_Toc36898867"/>
       <w:proofErr w:type="spellStart"/>
       <w:r>
         <w:rPr>
@@ -17555,7 +18028,7 @@
         </w:rPr>
         <w:t>:</w:t>
       </w:r>
-      <w:bookmarkEnd w:id="56"/>
+      <w:bookmarkEnd w:id="60"/>
     </w:p>
     <w:p>
       <w:pPr>
@@ -17607,7 +18080,7 @@
           <w:szCs w:val="24"/>
         </w:rPr>
       </w:pPr>
-      <w:bookmarkStart w:id="57" w:name="_Toc36898868"/>
+      <w:bookmarkStart w:id="61" w:name="_Toc36898868"/>
       <w:proofErr w:type="spellStart"/>
       <w:r>
         <w:rPr>
@@ -17628,7 +18101,7 @@
         </w:rPr>
         <w:t>:</w:t>
       </w:r>
-      <w:bookmarkEnd w:id="57"/>
+      <w:bookmarkEnd w:id="61"/>
       <w:r>
         <w:rPr>
           <w:i w:val="0"/>
@@ -17672,12 +18145,14 @@
           <w:lang w:val="es-CO" w:eastAsia="ja-JP"/>
         </w:rPr>
       </w:pPr>
+      <w:bookmarkStart w:id="62" w:name="_Toc101627712"/>
       <w:r>
         <w:rPr>
           <w:lang w:val="es-CO"/>
         </w:rPr>
         <w:t>Cronograma</w:t>
       </w:r>
+      <w:bookmarkEnd w:id="62"/>
     </w:p>
     <w:p>
       <w:pPr>
@@ -22947,8 +23422,8 @@
           <w:lang w:val="es-CO"/>
         </w:rPr>
       </w:pPr>
-      <w:bookmarkStart w:id="58" w:name="_Toc285535805"/>
-      <w:bookmarkStart w:id="59" w:name="_Toc410627900"/>
+      <w:bookmarkStart w:id="63" w:name="_Toc285535805"/>
+      <w:bookmarkStart w:id="64" w:name="_Toc410627900"/>
       <w:r>
         <w:rPr>
           <w:sz w:val="28"/>
@@ -22957,7 +23432,7 @@
         </w:rPr>
         <w:br w:type="page"/>
       </w:r>
-      <w:bookmarkStart w:id="60" w:name="_Toc101626787"/>
+      <w:bookmarkStart w:id="65" w:name="_Toc101627713"/>
       <w:r>
         <w:rPr>
           <w:lang w:val="es-CO"/>
@@ -22971,7 +23446,7 @@
         </w:rPr>
         <w:t>2. Desarrollo de Ingeniería</w:t>
       </w:r>
-      <w:bookmarkEnd w:id="60"/>
+      <w:bookmarkEnd w:id="65"/>
       <w:r>
         <w:rPr>
           <w:lang w:val="es-CO"/>
@@ -22979,8 +23454,8 @@
         <w:t xml:space="preserve"> </w:t>
       </w:r>
     </w:p>
-    <w:bookmarkEnd w:id="58"/>
-    <w:bookmarkEnd w:id="59"/>
+    <w:bookmarkEnd w:id="63"/>
+    <w:bookmarkEnd w:id="64"/>
     <w:p>
       <w:pPr>
         <w:pStyle w:val="NormalWeb"/>
@@ -23015,22 +23490,22 @@
           <w:lang w:val="es-CO"/>
         </w:rPr>
       </w:pPr>
-      <w:bookmarkStart w:id="61" w:name="_Toc101626788"/>
+      <w:bookmarkStart w:id="66" w:name="_Toc101627714"/>
       <w:r>
         <w:rPr>
           <w:lang w:val="es-CO"/>
         </w:rPr>
         <w:t>Figuras y tablas</w:t>
       </w:r>
-      <w:bookmarkStart w:id="62" w:name="_Toc285535806"/>
-      <w:bookmarkEnd w:id="61"/>
+      <w:bookmarkStart w:id="67" w:name="_Toc285535806"/>
+      <w:bookmarkEnd w:id="66"/>
       <w:r>
         <w:rPr>
           <w:lang w:val="es-CO"/>
         </w:rPr>
         <w:tab/>
       </w:r>
-      <w:bookmarkEnd w:id="62"/>
+      <w:bookmarkEnd w:id="67"/>
     </w:p>
     <w:p>
       <w:pPr>
@@ -23042,8 +23517,8 @@
           <w:iCs w:val="0"/>
         </w:rPr>
       </w:pPr>
-      <w:bookmarkStart w:id="63" w:name="_Toc202755915"/>
-      <w:bookmarkStart w:id="64" w:name="_Toc536104043"/>
+      <w:bookmarkStart w:id="68" w:name="_Toc202755915"/>
+      <w:bookmarkStart w:id="69" w:name="_Toc536104043"/>
       <w:r>
         <w:rPr>
           <w:rStyle w:val="nfasis"/>
@@ -23108,7 +23583,7 @@
         </w:rPr>
         <w:t xml:space="preserve">. </w:t>
       </w:r>
-      <w:bookmarkEnd w:id="63"/>
+      <w:bookmarkEnd w:id="68"/>
       <w:r>
         <w:rPr>
           <w:rStyle w:val="nfasis"/>
@@ -23117,7 +23592,7 @@
         </w:rPr>
         <w:t>Título de Tabla</w:t>
       </w:r>
-      <w:bookmarkEnd w:id="64"/>
+      <w:bookmarkEnd w:id="69"/>
     </w:p>
     <w:p>
       <w:pPr>
@@ -23493,30 +23968,40 @@
         <w:pStyle w:val="Piedeimagen"/>
         <w:spacing w:line="360" w:lineRule="auto"/>
       </w:pPr>
-      <w:bookmarkStart w:id="65" w:name="_Toc202755916"/>
-      <w:bookmarkStart w:id="66" w:name="_Toc536103760"/>
+      <w:bookmarkStart w:id="70" w:name="_Toc202755916"/>
+      <w:bookmarkStart w:id="71" w:name="_Toc536103760"/>
       <w:r>
         <w:t>Figura</w:t>
       </w:r>
       <w:r>
         <w:t xml:space="preserve"> </w:t>
       </w:r>
-      <w:fldSimple w:instr=" SEQ Figure \* ARABIC ">
-        <w:r>
-          <w:t>1</w:t>
-        </w:r>
-      </w:fldSimple>
+      <w:r>
+        <w:fldChar w:fldCharType="begin"/>
+      </w:r>
+      <w:r>
+        <w:instrText xml:space="preserve"> SEQ Figure \* ARABIC </w:instrText>
+      </w:r>
+      <w:r>
+        <w:fldChar w:fldCharType="separate"/>
+      </w:r>
+      <w:r>
+        <w:t>1</w:t>
+      </w:r>
+      <w:r>
+        <w:fldChar w:fldCharType="end"/>
+      </w:r>
       <w:r>
         <w:t xml:space="preserve">. </w:t>
       </w:r>
-      <w:bookmarkEnd w:id="65"/>
+      <w:bookmarkEnd w:id="70"/>
       <w:r>
         <w:t>Descripción de la Figura</w:t>
       </w:r>
       <w:r>
         <w:t>.</w:t>
       </w:r>
-      <w:bookmarkEnd w:id="66"/>
+      <w:bookmarkEnd w:id="71"/>
     </w:p>
     <w:p>
       <w:pPr>
@@ -23526,14 +24011,14 @@
           <w:lang w:val="es-CO"/>
         </w:rPr>
       </w:pPr>
-      <w:bookmarkStart w:id="67" w:name="_Toc101626789"/>
+      <w:bookmarkStart w:id="72" w:name="_Toc101627715"/>
       <w:r>
         <w:rPr>
           <w:lang w:val="es-CO"/>
         </w:rPr>
         <w:t>Ecuaciones</w:t>
       </w:r>
-      <w:bookmarkEnd w:id="67"/>
+      <w:bookmarkEnd w:id="72"/>
     </w:p>
     <w:p>
       <w:pPr>
@@ -23586,10 +24071,10 @@
             <v:path o:extrusionok="f" gradientshapeok="t" o:connecttype="rect"/>
             <o:lock v:ext="edit" aspectratio="t"/>
           </v:shapetype>
-          <v:shape id="_x0000_i1025" type="#_x0000_t75" alt="" style="width:202pt;height:87.35pt;mso-width-percent:0;mso-height-percent:0;mso-width-percent:0;mso-height-percent:0" o:ole="">
+          <v:shape id="_x0000_i1025" type="#_x0000_t75" alt="" style="width:202.2pt;height:87.3pt;mso-width-percent:0;mso-height-percent:0;mso-width-percent:0;mso-height-percent:0" o:ole="">
             <v:imagedata r:id="rId20" o:title=""/>
           </v:shape>
-          <o:OLEObject Type="Embed" ProgID="Equation.3" ShapeID="_x0000_i1025" DrawAspect="Content" ObjectID="_1712240319" r:id="rId21"/>
+          <o:OLEObject Type="Embed" ProgID="Equation.3" ShapeID="_x0000_i1025" DrawAspect="Content" ObjectID="_1712240440" r:id="rId21"/>
         </w:object>
       </w:r>
       <w:r>
@@ -23654,8 +24139,8 @@
           <w:lang w:val="es-CO"/>
         </w:rPr>
       </w:pPr>
-      <w:bookmarkStart w:id="68" w:name="_Toc285535817"/>
-      <w:bookmarkStart w:id="69" w:name="_Toc410627905"/>
+      <w:bookmarkStart w:id="73" w:name="_Toc285535817"/>
+      <w:bookmarkStart w:id="74" w:name="_Toc410627905"/>
       <w:r>
         <w:rPr>
           <w:lang w:val="es-CO"/>
@@ -23671,7 +24156,7 @@
           <w:lang w:val="es-CO"/>
         </w:rPr>
       </w:pPr>
-      <w:bookmarkStart w:id="70" w:name="_Toc101626790"/>
+      <w:bookmarkStart w:id="75" w:name="_Toc101627716"/>
       <w:r>
         <w:rPr>
           <w:lang w:val="es-CO"/>
@@ -23691,7 +24176,7 @@
         </w:rPr>
         <w:t>. Análisis de resultados</w:t>
       </w:r>
-      <w:bookmarkEnd w:id="70"/>
+      <w:bookmarkEnd w:id="75"/>
     </w:p>
     <w:p>
       <w:pPr>
@@ -23761,10 +24246,10 @@
         <w:tab/>
         <w:t>Compara con otros trabajos realizados previamente (si aplica) a nivel local, nacional o internacional; esto resulta de gran utilidad pues permite evidenciar el aspecto innovador del trabajo (y permitiría además identificar su potencial para ser publicado posteriormente).</w:t>
       </w:r>
-      <w:bookmarkStart w:id="71" w:name="_Toc285535820"/>
-      <w:bookmarkStart w:id="72" w:name="_Toc410627908"/>
-      <w:bookmarkEnd w:id="68"/>
-      <w:bookmarkEnd w:id="69"/>
+      <w:bookmarkStart w:id="76" w:name="_Toc285535820"/>
+      <w:bookmarkStart w:id="77" w:name="_Toc410627908"/>
+      <w:bookmarkEnd w:id="73"/>
+      <w:bookmarkEnd w:id="74"/>
     </w:p>
     <w:p>
       <w:pPr>
@@ -23794,7 +24279,7 @@
           <w:lang w:val="es-CO"/>
         </w:rPr>
       </w:pPr>
-      <w:bookmarkStart w:id="73" w:name="_Toc101626791"/>
+      <w:bookmarkStart w:id="78" w:name="_Toc101627717"/>
       <w:r>
         <w:rPr>
           <w:sz w:val="22"/>
@@ -23804,7 +24289,7 @@
         <w:lastRenderedPageBreak/>
         <w:t>Conclusiones</w:t>
       </w:r>
-      <w:bookmarkEnd w:id="73"/>
+      <w:bookmarkEnd w:id="78"/>
     </w:p>
     <w:p>
       <w:pPr>
@@ -23853,7 +24338,7 @@
           <w:lang w:val="es-CO"/>
         </w:rPr>
       </w:pPr>
-      <w:bookmarkStart w:id="74" w:name="_Toc101626792"/>
+      <w:bookmarkStart w:id="79" w:name="_Toc101627718"/>
       <w:r>
         <w:rPr>
           <w:sz w:val="22"/>
@@ -23863,7 +24348,7 @@
         <w:lastRenderedPageBreak/>
         <w:t>Recomendaciones</w:t>
       </w:r>
-      <w:bookmarkEnd w:id="74"/>
+      <w:bookmarkEnd w:id="79"/>
     </w:p>
     <w:p>
       <w:pPr>
@@ -23906,8 +24391,8 @@
         <w:t>Se presentan como una serie de aspectos que se podrían realizar en un futuro para emprender investigaciones similares o fortalecer la investigación realizada.</w:t>
       </w:r>
     </w:p>
-    <w:bookmarkEnd w:id="71"/>
-    <w:bookmarkEnd w:id="72"/>
+    <w:bookmarkEnd w:id="76"/>
+    <w:bookmarkEnd w:id="77"/>
     <w:p>
       <w:pPr>
         <w:spacing w:line="360" w:lineRule="auto"/>
@@ -23936,7 +24421,7 @@
           <w:lang w:val="es-CO"/>
         </w:rPr>
       </w:pPr>
-      <w:bookmarkStart w:id="75" w:name="_Toc101626793"/>
+      <w:bookmarkStart w:id="80" w:name="_Toc101627719"/>
       <w:r>
         <w:rPr>
           <w:sz w:val="22"/>
@@ -23946,7 +24431,7 @@
         <w:lastRenderedPageBreak/>
         <w:t>Referencias</w:t>
       </w:r>
-      <w:bookmarkEnd w:id="75"/>
+      <w:bookmarkEnd w:id="80"/>
     </w:p>
     <w:sdt>
       <w:sdtPr>
@@ -23987,6 +24472,7 @@
                 <w:id w:val="-573587230"/>
                 <w:bibliography/>
               </w:sdtPr>
+              <w:sdtEndPr/>
               <w:sdtContent>
                 <w:p>
                   <w:pPr>
@@ -24796,6 +25282,7 @@
                     <w:ind w:left="720" w:hanging="720"/>
                     <w:rPr>
                       <w:noProof/>
+                      <w:lang w:val="es-CO"/>
                     </w:rPr>
                   </w:pPr>
                   <w:r>
@@ -24810,17 +25297,25 @@
                       <w:i/>
                       <w:iCs/>
                       <w:noProof/>
+                      <w:lang w:val="es-CO"/>
                     </w:rPr>
                     <w:t>Diario de gestion estrategica</w:t>
                   </w:r>
                   <w:r>
                     <w:rPr>
                       <w:noProof/>
+                      <w:lang w:val="es-CO"/>
                     </w:rPr>
                     <w:t>, 10(29,175-188.</w:t>
                   </w:r>
                 </w:p>
-                <w:p/>
+                <w:p>
+                  <w:pPr>
+                    <w:rPr>
+                      <w:lang w:val="es-CO"/>
+                    </w:rPr>
+                  </w:pPr>
+                </w:p>
                 <w:p>
                   <w:pPr>
                     <w:pStyle w:val="Bibliografa"/>
@@ -26230,7 +26725,7 @@
           <w:lang w:val="es-CO"/>
         </w:rPr>
       </w:pPr>
-      <w:bookmarkStart w:id="76" w:name="_Toc101626794"/>
+      <w:bookmarkStart w:id="81" w:name="_Toc101627720"/>
       <w:r>
         <w:rPr>
           <w:lang w:val="es-CO"/>
@@ -26244,7 +26739,7 @@
         </w:rPr>
         <w:t>nexo I</w:t>
       </w:r>
-      <w:bookmarkEnd w:id="76"/>
+      <w:bookmarkEnd w:id="81"/>
     </w:p>
     <w:p>
       <w:pPr>
@@ -32238,6 +32733,12 @@
 </file>
 
 <file path=customXml/item1.xml><?xml version="1.0" encoding="utf-8"?>
+<p:properties xmlns:p="http://schemas.microsoft.com/office/2006/metadata/properties" xmlns:xsi="http://www.w3.org/2001/XMLSchema-instance" xmlns:pc="http://schemas.microsoft.com/office/infopath/2007/PartnerControls">
+  <documentManagement/>
+</p:properties>
+</file>
+
+<file path=customXml/item2.xml><?xml version="1.0" encoding="utf-8"?>
 <ct:contentTypeSchema xmlns:ct="http://schemas.microsoft.com/office/2006/metadata/contentType" xmlns:ma="http://schemas.microsoft.com/office/2006/metadata/properties/metaAttributes" ct:_="" ma:_="" ma:contentTypeName="Documento" ma:contentTypeID="0x010100EB0C0A9D5006D94D941913D2AD4067DB" ma:contentTypeVersion="4" ma:contentTypeDescription="Crear nuevo documento." ma:contentTypeScope="" ma:versionID="a4b9919c13bfcabde89367097724a22e">
   <xsd:schema xmlns:xsd="http://www.w3.org/2001/XMLSchema" xmlns:xs="http://www.w3.org/2001/XMLSchema" xmlns:p="http://schemas.microsoft.com/office/2006/metadata/properties" xmlns:ns2="c796fc4d-9a60-437c-b2a3-32f3dd03fccd" targetNamespace="http://schemas.microsoft.com/office/2006/metadata/properties" ma:root="true" ma:fieldsID="aee2a1bf4f5062e13cd515c091874855" ns2:_="">
     <xsd:import namespace="c796fc4d-9a60-437c-b2a3-32f3dd03fccd"/>
@@ -32381,22 +32882,7 @@
 </ct:contentTypeSchema>
 </file>
 
-<file path=customXml/item2.xml><?xml version="1.0" encoding="utf-8"?>
-<p:properties xmlns:p="http://schemas.microsoft.com/office/2006/metadata/properties" xmlns:xsi="http://www.w3.org/2001/XMLSchema-instance" xmlns:pc="http://schemas.microsoft.com/office/infopath/2007/PartnerControls">
-  <documentManagement/>
-</p:properties>
-</file>
-
 <file path=customXml/item3.xml><?xml version="1.0" encoding="utf-8"?>
-<?mso-contentType ?>
-<FormTemplates xmlns="http://schemas.microsoft.com/sharepoint/v3/contenttype/forms">
-  <Display>DocumentLibraryForm</Display>
-  <Edit>DocumentLibraryForm</Edit>
-  <New>DocumentLibraryForm</New>
-</FormTemplates>
-</file>
-
-<file path=customXml/item4.xml><?xml version="1.0" encoding="utf-8"?>
 <b:Sources xmlns:b="http://schemas.openxmlformats.org/officeDocument/2006/bibliography" xmlns="http://schemas.openxmlformats.org/officeDocument/2006/bibliography" SelectedStyle="\APA.XSL" StyleName="APA">
   <b:Source>
     <b:Tag>Xia12</b:Tag>
@@ -33787,7 +34273,25 @@
 </b:Sources>
 </file>
 
+<file path=customXml/item4.xml><?xml version="1.0" encoding="utf-8"?>
+<?mso-contentType ?>
+<FormTemplates xmlns="http://schemas.microsoft.com/sharepoint/v3/contenttype/forms">
+  <Display>DocumentLibraryForm</Display>
+  <Edit>DocumentLibraryForm</Edit>
+  <New>DocumentLibraryForm</New>
+</FormTemplates>
+</file>
+
 <file path=customXml/itemProps1.xml><?xml version="1.0" encoding="utf-8"?>
+<ds:datastoreItem xmlns:ds="http://schemas.openxmlformats.org/officeDocument/2006/customXml" ds:itemID="{56226B57-2F91-41CE-9EE9-C4AEAF87F332}">
+  <ds:schemaRefs>
+    <ds:schemaRef ds:uri="http://schemas.microsoft.com/office/2006/metadata/properties"/>
+    <ds:schemaRef ds:uri="http://schemas.microsoft.com/office/infopath/2007/PartnerControls"/>
+  </ds:schemaRefs>
+</ds:datastoreItem>
+</file>
+
+<file path=customXml/itemProps2.xml><?xml version="1.0" encoding="utf-8"?>
 <ds:datastoreItem xmlns:ds="http://schemas.openxmlformats.org/officeDocument/2006/customXml" ds:itemID="{5C6FE22E-7B77-4833-8268-0BD99CDE314C}">
   <ds:schemaRefs>
     <ds:schemaRef ds:uri="http://schemas.microsoft.com/office/2006/metadata/contentType"/>
@@ -33805,27 +34309,18 @@
 </ds:datastoreItem>
 </file>
 
-<file path=customXml/itemProps2.xml><?xml version="1.0" encoding="utf-8"?>
-<ds:datastoreItem xmlns:ds="http://schemas.openxmlformats.org/officeDocument/2006/customXml" ds:itemID="{56226B57-2F91-41CE-9EE9-C4AEAF87F332}">
+<file path=customXml/itemProps3.xml><?xml version="1.0" encoding="utf-8"?>
+<ds:datastoreItem xmlns:ds="http://schemas.openxmlformats.org/officeDocument/2006/customXml" ds:itemID="{823442A0-B553-4461-AC23-933BD239A542}">
   <ds:schemaRefs>
-    <ds:schemaRef ds:uri="http://schemas.microsoft.com/office/2006/metadata/properties"/>
-    <ds:schemaRef ds:uri="http://schemas.microsoft.com/office/infopath/2007/PartnerControls"/>
+    <ds:schemaRef ds:uri="http://schemas.openxmlformats.org/officeDocument/2006/bibliography"/>
   </ds:schemaRefs>
 </ds:datastoreItem>
 </file>
 
-<file path=customXml/itemProps3.xml><?xml version="1.0" encoding="utf-8"?>
+<file path=customXml/itemProps4.xml><?xml version="1.0" encoding="utf-8"?>
 <ds:datastoreItem xmlns:ds="http://schemas.openxmlformats.org/officeDocument/2006/customXml" ds:itemID="{047DA448-9B6F-4EE5-9444-67E539F751E8}">
   <ds:schemaRefs>
     <ds:schemaRef ds:uri="http://schemas.microsoft.com/sharepoint/v3/contenttype/forms"/>
   </ds:schemaRefs>
 </ds:datastoreItem>
-</file>
-
-<file path=customXml/itemProps4.xml><?xml version="1.0" encoding="utf-8"?>
-<ds:datastoreItem xmlns:ds="http://schemas.openxmlformats.org/officeDocument/2006/customXml" ds:itemID="{823442A0-B553-4461-AC23-933BD239A542}">
-  <ds:schemaRefs>
-    <ds:schemaRef ds:uri="http://schemas.openxmlformats.org/officeDocument/2006/bibliography"/>
-  </ds:schemaRefs>
-</ds:datastoreItem>
 </file>
</xml_diff>

<commit_message>
Actualizacion 4/23/2022 5:40 pm
Se elimino el uso de tercera persona en la parte de simulacion
</commit_message>
<xml_diff>
--- a/01. Documentación/4. Ante Proyecto/Documento Niote 2022.docx
+++ b/01. Documentación/4. Ante Proyecto/Documento Niote 2022.docx
@@ -707,7 +707,6 @@
           <w:lang w:val="es-CO"/>
         </w:rPr>
       </w:pPr>
-      <w:proofErr w:type="spellStart"/>
       <w:r>
         <w:rPr>
           <w:b/>
@@ -733,29 +732,8 @@
           <w:szCs w:val="28"/>
           <w:lang w:val="es-CO"/>
         </w:rPr>
-        <w:t>kolay</w:t>
-      </w:r>
-      <w:proofErr w:type="spellEnd"/>
-      <w:r>
-        <w:rPr>
-          <w:b/>
-          <w:sz w:val="28"/>
-          <w:szCs w:val="28"/>
-          <w:lang w:val="es-CO"/>
-        </w:rPr>
-        <w:t xml:space="preserve"> Lenin Reyes </w:t>
-      </w:r>
-      <w:proofErr w:type="spellStart"/>
-      <w:r>
-        <w:rPr>
-          <w:b/>
-          <w:sz w:val="28"/>
-          <w:szCs w:val="28"/>
-          <w:lang w:val="es-CO"/>
-        </w:rPr>
-        <w:t>Jalizev</w:t>
-      </w:r>
-      <w:proofErr w:type="spellEnd"/>
+        <w:t>kolay Lenin Reyes Jalizev</w:t>
+      </w:r>
     </w:p>
     <w:p>
       <w:pPr>
@@ -3815,55 +3793,7 @@
           <w:sz w:val="22"/>
           <w:szCs w:val="22"/>
         </w:rPr>
-        <w:t xml:space="preserve"> tenga una </w:t>
-      </w:r>
-      <w:proofErr w:type="spellStart"/>
-      <w:r>
-        <w:rPr>
-          <w:sz w:val="22"/>
-          <w:szCs w:val="22"/>
-        </w:rPr>
-        <w:t>extensión</w:t>
-      </w:r>
-      <w:proofErr w:type="spellEnd"/>
-      <w:r>
-        <w:rPr>
-          <w:sz w:val="22"/>
-          <w:szCs w:val="22"/>
-        </w:rPr>
-        <w:t xml:space="preserve"> de </w:t>
-      </w:r>
-      <w:proofErr w:type="spellStart"/>
-      <w:r>
-        <w:rPr>
-          <w:sz w:val="22"/>
-          <w:szCs w:val="22"/>
-        </w:rPr>
-        <w:t>máximo</w:t>
-      </w:r>
-      <w:proofErr w:type="spellEnd"/>
-      <w:r>
-        <w:rPr>
-          <w:sz w:val="22"/>
-          <w:szCs w:val="22"/>
-        </w:rPr>
-        <w:t xml:space="preserve"> de 2 </w:t>
-      </w:r>
-      <w:proofErr w:type="spellStart"/>
-      <w:r>
-        <w:rPr>
-          <w:sz w:val="22"/>
-          <w:szCs w:val="22"/>
-        </w:rPr>
-        <w:t>páginas</w:t>
-      </w:r>
-      <w:proofErr w:type="spellEnd"/>
-      <w:r>
-        <w:rPr>
-          <w:sz w:val="22"/>
-          <w:szCs w:val="22"/>
-        </w:rPr>
-        <w:t xml:space="preserve">. </w:t>
+        <w:t xml:space="preserve"> tenga una extensión de máximo de 2 páginas. </w:t>
       </w:r>
     </w:p>
     <w:p>
@@ -3878,39 +3808,7 @@
           <w:sz w:val="22"/>
           <w:szCs w:val="22"/>
         </w:rPr>
-        <w:t xml:space="preserve">La presente plantilla tiene en cuenta aspectos importantes de la Norma </w:t>
-      </w:r>
-      <w:proofErr w:type="spellStart"/>
-      <w:r>
-        <w:rPr>
-          <w:sz w:val="22"/>
-          <w:szCs w:val="22"/>
-        </w:rPr>
-        <w:t>Técnica</w:t>
-      </w:r>
-      <w:proofErr w:type="spellEnd"/>
-      <w:r>
-        <w:rPr>
-          <w:sz w:val="22"/>
-          <w:szCs w:val="22"/>
-        </w:rPr>
-        <w:t xml:space="preserve"> Colombiana - NTC 1486 y el Manual de publicaciones de la APA, con el fin que sean usadas para la </w:t>
-      </w:r>
-      <w:proofErr w:type="spellStart"/>
-      <w:r>
-        <w:rPr>
-          <w:sz w:val="22"/>
-          <w:szCs w:val="22"/>
-        </w:rPr>
-        <w:t>presentación</w:t>
-      </w:r>
-      <w:proofErr w:type="spellEnd"/>
-      <w:r>
-        <w:rPr>
-          <w:sz w:val="22"/>
-          <w:szCs w:val="22"/>
-        </w:rPr>
-        <w:t xml:space="preserve"> final del proyecto de grado. </w:t>
+        <w:t xml:space="preserve">La presente plantilla tiene en cuenta aspectos importantes de la Norma Técnica Colombiana - NTC 1486 y el Manual de publicaciones de la APA, con el fin que sean usadas para la presentación final del proyecto de grado. </w:t>
       </w:r>
     </w:p>
     <w:p>
@@ -4121,39 +4019,7 @@
           <w:b/>
           <w:bCs/>
         </w:rPr>
-        <w:t xml:space="preserve">Cisco </w:t>
-      </w:r>
-      <w:proofErr w:type="spellStart"/>
-      <w:r>
-        <w:rPr>
-          <w:b/>
-          <w:bCs/>
-        </w:rPr>
-        <w:t>Packet</w:t>
-      </w:r>
-      <w:proofErr w:type="spellEnd"/>
-      <w:r>
-        <w:rPr>
-          <w:b/>
-          <w:bCs/>
-        </w:rPr>
-        <w:t xml:space="preserve"> </w:t>
-      </w:r>
-      <w:proofErr w:type="spellStart"/>
-      <w:r>
-        <w:rPr>
-          <w:b/>
-          <w:bCs/>
-        </w:rPr>
-        <w:t>Tracer</w:t>
-      </w:r>
-      <w:proofErr w:type="spellEnd"/>
-      <w:r>
-        <w:rPr>
-          <w:b/>
-          <w:bCs/>
-        </w:rPr>
-        <w:t>:</w:t>
+        <w:t>Cisco Packet Tracer:</w:t>
       </w:r>
       <w:r>
         <w:t xml:space="preserve"> es un software dirigido especialmente a la enseñanza y aprendizaje del comportamiento de las redes. En esta herramienta se puede desarrollar y simular redes gráficamente; uno de sus grandes servicios o usabilidad es la posibilidad de simular redes IoT, en donde se pueden encontrar distintos dispositivos tanto domésticos como industriales.</w:t>
@@ -4183,50 +4049,10 @@
           <w:b/>
           <w:bCs/>
         </w:rPr>
-        <w:t xml:space="preserve">IoT </w:t>
-      </w:r>
-      <w:proofErr w:type="spellStart"/>
-      <w:r>
-        <w:rPr>
-          <w:b/>
-          <w:bCs/>
-        </w:rPr>
-        <w:t>Device</w:t>
-      </w:r>
-      <w:proofErr w:type="spellEnd"/>
-      <w:r>
-        <w:rPr>
-          <w:b/>
-          <w:bCs/>
-        </w:rPr>
-        <w:t xml:space="preserve"> Simulator</w:t>
-      </w:r>
-      <w:r>
-        <w:t xml:space="preserve">: gracias a la plataforma AWS (Amazon Web </w:t>
-      </w:r>
-      <w:proofErr w:type="spellStart"/>
-      <w:r>
-        <w:t>Services</w:t>
-      </w:r>
-      <w:proofErr w:type="spellEnd"/>
-      <w:r>
-        <w:t xml:space="preserve">) la cual ofrece servicios en la web como lo dice su propio nombre, se puede encontrar el servicio IoT </w:t>
-      </w:r>
-      <w:proofErr w:type="spellStart"/>
-      <w:r>
-        <w:t>Device</w:t>
-      </w:r>
-      <w:proofErr w:type="spellEnd"/>
-      <w:r>
-        <w:t xml:space="preserve"> Simulator, en el cual, como lo menciona “ayuda a los clientes a probar la integración de dispositivos y a mejorar el rendimiento de sus servicios </w:t>
-      </w:r>
-      <w:proofErr w:type="spellStart"/>
-      <w:r>
-        <w:t>Backend</w:t>
-      </w:r>
-      <w:proofErr w:type="spellEnd"/>
-      <w:r>
-        <w:t xml:space="preserve"> de IoT, a través de una interfaz gráfica de usuario (GUI) intuitiva basada en la web. La solución permite a los clientes crear y simular cientos de dispositivos conectados, sin tener que configurar y administrar dispositivos físicos, o desarrollar scripts que consumen mucho tiempo.” (AWS, s. f.).</w:t>
+        <w:t>IoT Device Simulator</w:t>
+      </w:r>
+      <w:r>
+        <w:t>: gracias a la plataforma AWS (Amazon Web Services) la cual ofrece servicios en la web como lo dice su propio nombre, se puede encontrar el servicio IoT Device Simulator, en el cual, como lo menciona “ayuda a los clientes a probar la integración de dispositivos y a mejorar el rendimiento de sus servicios Backend de IoT, a través de una interfaz gráfica de usuario (GUI) intuitiva basada en la web. La solución permite a los clientes crear y simular cientos de dispositivos conectados, sin tener que configurar y administrar dispositivos físicos, o desarrollar scripts que consumen mucho tiempo.” (AWS, s. f.).</w:t>
       </w:r>
     </w:p>
     <w:p>
@@ -4302,63 +4128,7 @@
           <w:shd w:val="clear" w:color="auto" w:fill="FFFFFF"/>
         </w:rPr>
         <w:lastRenderedPageBreak/>
-        <w:t xml:space="preserve">desarrollo DevOps de manera integrada para crear, ejecutar, implementar y administrar aplicaciones en la nube. Bluemix se basa en la tecnología abierta de Cloud </w:t>
-      </w:r>
-      <w:proofErr w:type="spellStart"/>
-      <w:r>
-        <w:rPr>
-          <w:rStyle w:val="Textoennegrita"/>
-          <w:rFonts w:ascii="Times New Roman" w:hAnsi="Times New Roman" w:cs="Times New Roman"/>
-          <w:b w:val="0"/>
-          <w:bCs w:val="0"/>
-          <w:sz w:val="24"/>
-          <w:szCs w:val="24"/>
-          <w:bdr w:val="none" w:sz="0" w:space="0" w:color="auto" w:frame="1"/>
-          <w:shd w:val="clear" w:color="auto" w:fill="FFFFFF"/>
-        </w:rPr>
-        <w:t>Foundry</w:t>
-      </w:r>
-      <w:proofErr w:type="spellEnd"/>
-      <w:r>
-        <w:rPr>
-          <w:rStyle w:val="Textoennegrita"/>
-          <w:rFonts w:ascii="Times New Roman" w:hAnsi="Times New Roman" w:cs="Times New Roman"/>
-          <w:b w:val="0"/>
-          <w:bCs w:val="0"/>
-          <w:sz w:val="24"/>
-          <w:szCs w:val="24"/>
-          <w:bdr w:val="none" w:sz="0" w:space="0" w:color="auto" w:frame="1"/>
-          <w:shd w:val="clear" w:color="auto" w:fill="FFFFFF"/>
-        </w:rPr>
-        <w:t xml:space="preserve"> y se ejecuta en la infraestructura </w:t>
-      </w:r>
-      <w:proofErr w:type="spellStart"/>
-      <w:r>
-        <w:rPr>
-          <w:rStyle w:val="Textoennegrita"/>
-          <w:rFonts w:ascii="Times New Roman" w:hAnsi="Times New Roman" w:cs="Times New Roman"/>
-          <w:b w:val="0"/>
-          <w:bCs w:val="0"/>
-          <w:sz w:val="24"/>
-          <w:szCs w:val="24"/>
-          <w:bdr w:val="none" w:sz="0" w:space="0" w:color="auto" w:frame="1"/>
-          <w:shd w:val="clear" w:color="auto" w:fill="FFFFFF"/>
-        </w:rPr>
-        <w:t>SoftLayer</w:t>
-      </w:r>
-      <w:proofErr w:type="spellEnd"/>
-      <w:r>
-        <w:rPr>
-          <w:rStyle w:val="Textoennegrita"/>
-          <w:rFonts w:ascii="Times New Roman" w:hAnsi="Times New Roman" w:cs="Times New Roman"/>
-          <w:b w:val="0"/>
-          <w:bCs w:val="0"/>
-          <w:sz w:val="24"/>
-          <w:szCs w:val="24"/>
-          <w:bdr w:val="none" w:sz="0" w:space="0" w:color="auto" w:frame="1"/>
-          <w:shd w:val="clear" w:color="auto" w:fill="FFFFFF"/>
-        </w:rPr>
-        <w:t>.</w:t>
+        <w:t>desarrollo DevOps de manera integrada para crear, ejecutar, implementar y administrar aplicaciones en la nube. Bluemix se basa en la tecnología abierta de Cloud Foundry y se ejecuta en la infraestructura SoftLayer.</w:t>
       </w:r>
       <w:sdt>
         <w:sdtPr>
@@ -4535,7 +4305,6 @@
           <w:shd w:val="clear" w:color="auto" w:fill="FFFFFF"/>
         </w:rPr>
       </w:pPr>
-      <w:proofErr w:type="spellStart"/>
       <w:r>
         <w:rPr>
           <w:rStyle w:val="Textoennegrita"/>
@@ -4543,17 +4312,7 @@
           <w:bdr w:val="none" w:sz="0" w:space="0" w:color="auto" w:frame="1"/>
           <w:shd w:val="clear" w:color="auto" w:fill="FFFFFF"/>
         </w:rPr>
-        <w:t>Iotify</w:t>
-      </w:r>
-      <w:proofErr w:type="spellEnd"/>
-      <w:r>
-        <w:rPr>
-          <w:rStyle w:val="Textoennegrita"/>
-          <w:color w:val="222222"/>
-          <w:bdr w:val="none" w:sz="0" w:space="0" w:color="auto" w:frame="1"/>
-          <w:shd w:val="clear" w:color="auto" w:fill="FFFFFF"/>
-        </w:rPr>
-        <w:t>:</w:t>
+        <w:t>Iotify:</w:t>
       </w:r>
       <w:r>
         <w:rPr>
@@ -4598,55 +4357,7 @@
           <w:bdr w:val="none" w:sz="0" w:space="0" w:color="auto" w:frame="1"/>
           <w:shd w:val="clear" w:color="auto" w:fill="FFFFFF"/>
         </w:rPr>
-        <w:t xml:space="preserve">Simular una flota de vehículos conectados o una red de cámaras de vigilancia nunca ha sido tan fácil. Puede desarrollar sus modelos de IO utilizando plantillas de </w:t>
-      </w:r>
-      <w:proofErr w:type="spellStart"/>
-      <w:r>
-        <w:rPr>
-          <w:rStyle w:val="Textoennegrita"/>
-          <w:b w:val="0"/>
-          <w:bCs w:val="0"/>
-          <w:color w:val="222222"/>
-          <w:bdr w:val="none" w:sz="0" w:space="0" w:color="auto" w:frame="1"/>
-          <w:shd w:val="clear" w:color="auto" w:fill="FFFFFF"/>
-        </w:rPr>
-        <w:t>Javascript</w:t>
-      </w:r>
-      <w:proofErr w:type="spellEnd"/>
-      <w:r>
-        <w:rPr>
-          <w:rStyle w:val="Textoennegrita"/>
-          <w:b w:val="0"/>
-          <w:bCs w:val="0"/>
-          <w:color w:val="222222"/>
-          <w:bdr w:val="none" w:sz="0" w:space="0" w:color="auto" w:frame="1"/>
-          <w:shd w:val="clear" w:color="auto" w:fill="FFFFFF"/>
-        </w:rPr>
-        <w:t xml:space="preserve"> y generar tráfico en tiempo real a cualquier proveedor de plataforma en la nube a través de MQTT, HTTP o </w:t>
-      </w:r>
-      <w:proofErr w:type="spellStart"/>
-      <w:r>
-        <w:rPr>
-          <w:rStyle w:val="Textoennegrita"/>
-          <w:b w:val="0"/>
-          <w:bCs w:val="0"/>
-          <w:color w:val="222222"/>
-          <w:bdr w:val="none" w:sz="0" w:space="0" w:color="auto" w:frame="1"/>
-          <w:shd w:val="clear" w:color="auto" w:fill="FFFFFF"/>
-        </w:rPr>
-        <w:t>CoAP</w:t>
-      </w:r>
-      <w:proofErr w:type="spellEnd"/>
-      <w:r>
-        <w:rPr>
-          <w:rStyle w:val="Textoennegrita"/>
-          <w:b w:val="0"/>
-          <w:bCs w:val="0"/>
-          <w:color w:val="222222"/>
-          <w:bdr w:val="none" w:sz="0" w:space="0" w:color="auto" w:frame="1"/>
-          <w:shd w:val="clear" w:color="auto" w:fill="FFFFFF"/>
-        </w:rPr>
-        <w:t>.</w:t>
+        <w:t>Simular una flota de vehículos conectados o una red de cámaras de vigilancia nunca ha sido tan fácil. Puede desarrollar sus modelos de IO utilizando plantillas de Javascript y generar tráfico en tiempo real a cualquier proveedor de plataforma en la nube a través de MQTT, HTTP o CoAP.</w:t>
       </w:r>
       <w:sdt>
         <w:sdtPr>
@@ -4826,23 +4537,7 @@
           <w:shd w:val="clear" w:color="auto" w:fill="FFFFFF"/>
         </w:rPr>
         <w:lastRenderedPageBreak/>
-        <w:t xml:space="preserve">Más específicamente, puede desarrollar algoritmos en </w:t>
-      </w:r>
-      <w:proofErr w:type="spellStart"/>
-      <w:r>
-        <w:rPr>
-          <w:color w:val="222222"/>
-          <w:shd w:val="clear" w:color="auto" w:fill="FFFFFF"/>
-        </w:rPr>
-        <w:t>Simulink</w:t>
-      </w:r>
-      <w:proofErr w:type="spellEnd"/>
-      <w:r>
-        <w:rPr>
-          <w:color w:val="222222"/>
-          <w:shd w:val="clear" w:color="auto" w:fill="FFFFFF"/>
-        </w:rPr>
-        <w:t xml:space="preserve"> y luego implementarlos en su hardware embebido. También puedes crear prototipos de tus dispositivos inteligentes usando Arduino y Frambuesa Pi.</w:t>
+        <w:t>Más específicamente, puede desarrollar algoritmos en Simulink y luego implementarlos en su hardware embebido. También puedes crear prototipos de tus dispositivos inteligentes usando Arduino y Frambuesa Pi.</w:t>
       </w:r>
       <w:sdt>
         <w:sdtPr>
@@ -5138,39 +4833,7 @@
           <w:szCs w:val="22"/>
           <w:lang w:val="es-CO" w:eastAsia="es-CO"/>
         </w:rPr>
-        <w:t xml:space="preserve">En la actualidad, una gran parte de los objetos de uso diario por las personas están conectados a internet por diferentes propósitos, este concepto es conocido como IoT “Internet </w:t>
-      </w:r>
-      <w:proofErr w:type="spellStart"/>
-      <w:r>
-        <w:rPr>
-          <w:szCs w:val="22"/>
-          <w:lang w:val="es-CO" w:eastAsia="es-CO"/>
-        </w:rPr>
-        <w:t>of</w:t>
-      </w:r>
-      <w:proofErr w:type="spellEnd"/>
-      <w:r>
-        <w:rPr>
-          <w:szCs w:val="22"/>
-          <w:lang w:val="es-CO" w:eastAsia="es-CO"/>
-        </w:rPr>
-        <w:t xml:space="preserve"> </w:t>
-      </w:r>
-      <w:proofErr w:type="spellStart"/>
-      <w:r>
-        <w:rPr>
-          <w:szCs w:val="22"/>
-          <w:lang w:val="es-CO" w:eastAsia="es-CO"/>
-        </w:rPr>
-        <w:t>Things</w:t>
-      </w:r>
-      <w:proofErr w:type="spellEnd"/>
-      <w:r>
-        <w:rPr>
-          <w:szCs w:val="22"/>
-          <w:lang w:val="es-CO" w:eastAsia="es-CO"/>
-        </w:rPr>
-        <w:t xml:space="preserve">”, el cual, </w:t>
+        <w:t xml:space="preserve">En la actualidad, una gran parte de los objetos de uso diario por las personas están conectados a internet por diferentes propósitos, este concepto es conocido como IoT “Internet of Things”, el cual, </w:t>
       </w:r>
       <w:r>
         <w:rPr>
@@ -5501,27 +5164,35 @@
       <w:r>
         <w:t xml:space="preserve">Ilustración </w:t>
       </w:r>
-      <w:fldSimple w:instr=" SEQ Ilustración \* ARABIC ">
-        <w:r>
-          <w:rPr>
-            <w:noProof/>
-          </w:rPr>
-          <w:t>1</w:t>
-        </w:r>
-      </w:fldSimple>
+      <w:r>
+        <w:fldChar w:fldCharType="begin"/>
+      </w:r>
+      <w:r>
+        <w:instrText xml:space="preserve"> SEQ Ilustración \* ARABIC </w:instrText>
+      </w:r>
+      <w:r>
+        <w:fldChar w:fldCharType="separate"/>
+      </w:r>
       <w:r>
         <w:rPr>
           <w:noProof/>
         </w:rPr>
+        <w:t>1</w:t>
+      </w:r>
+      <w:r>
+        <w:rPr>
+          <w:noProof/>
+        </w:rPr>
+        <w:fldChar w:fldCharType="end"/>
+      </w:r>
+      <w:r>
+        <w:rPr>
+          <w:noProof/>
+        </w:rPr>
         <w:t xml:space="preserve"> </w:t>
       </w:r>
-      <w:proofErr w:type="spellStart"/>
-      <w:r>
-        <w:t>Arbol</w:t>
-      </w:r>
-      <w:proofErr w:type="spellEnd"/>
-      <w:r>
-        <w:t xml:space="preserve"> Problema</w:t>
+      <w:r>
+        <w:t>Arbol Problema</w:t>
       </w:r>
       <w:bookmarkEnd w:id="8"/>
     </w:p>
@@ -5545,21 +5216,7 @@
         <w:rPr>
           <w:lang w:val="es-CO"/>
         </w:rPr>
-        <w:t xml:space="preserve">En la ilustración 1 </w:t>
-      </w:r>
-      <w:proofErr w:type="spellStart"/>
-      <w:r>
-        <w:rPr>
-          <w:lang w:val="es-CO"/>
-        </w:rPr>
-        <w:t>Arbol</w:t>
-      </w:r>
-      <w:proofErr w:type="spellEnd"/>
-      <w:r>
-        <w:rPr>
-          <w:lang w:val="es-CO"/>
-        </w:rPr>
-        <w:t xml:space="preserve"> Problema</w:t>
+        <w:t>En la ilustración 1 Arbol Problema</w:t>
       </w:r>
       <w:r>
         <w:rPr>
@@ -5651,21 +5308,7 @@
         <w:rPr>
           <w:lang w:val="es-CO"/>
         </w:rPr>
-        <w:t xml:space="preserve">, </w:t>
-      </w:r>
-      <w:proofErr w:type="spellStart"/>
-      <w:r>
-        <w:rPr>
-          <w:lang w:val="es-CO"/>
-        </w:rPr>
-        <w:t>cloud</w:t>
-      </w:r>
-      <w:proofErr w:type="spellEnd"/>
-      <w:r>
-        <w:rPr>
-          <w:lang w:val="es-CO"/>
-        </w:rPr>
-        <w:t>, entre otros</w:t>
+        <w:t>, cloud, entre otros</w:t>
       </w:r>
       <w:r>
         <w:rPr>
@@ -6435,16 +6078,8 @@
         <w:rPr>
           <w:lang w:val="es-CO"/>
         </w:rPr>
-        <w:t xml:space="preserve"> por ejemplo, sensores de temperatura, gas, humo, humedad, velocidad del viento, </w:t>
-      </w:r>
-      <w:proofErr w:type="spellStart"/>
-      <w:r>
-        <w:rPr>
-          <w:lang w:val="es-CO"/>
-        </w:rPr>
-        <w:t>etc</w:t>
-      </w:r>
-      <w:proofErr w:type="spellEnd"/>
+        <w:t xml:space="preserve"> por ejemplo, sensores de temperatura, gas, humo, humedad, velocidad del viento, etc</w:t>
+      </w:r>
       <w:r>
         <w:rPr>
           <w:lang w:val="es-CO"/>
@@ -6497,21 +6132,7 @@
         <w:rPr>
           <w:lang w:val="es-CO"/>
         </w:rPr>
-        <w:t xml:space="preserve"> hace por medio de las puertas de enlace (</w:t>
-      </w:r>
-      <w:proofErr w:type="spellStart"/>
-      <w:r>
-        <w:rPr>
-          <w:lang w:val="es-CO"/>
-        </w:rPr>
-        <w:t>gateways</w:t>
-      </w:r>
-      <w:proofErr w:type="spellEnd"/>
-      <w:r>
-        <w:rPr>
-          <w:lang w:val="es-CO"/>
-        </w:rPr>
-        <w:t xml:space="preserve">) y de esta manera llegar a las </w:t>
+        <w:t xml:space="preserve"> hace por medio de las puertas de enlace (gateways) y de esta manera llegar a las </w:t>
       </w:r>
       <w:r>
         <w:rPr>
@@ -7135,14 +6756,27 @@
       <w:r>
         <w:t xml:space="preserve">Ilustración </w:t>
       </w:r>
-      <w:fldSimple w:instr=" SEQ Ilustración \* ARABIC ">
-        <w:r>
-          <w:rPr>
-            <w:noProof/>
-          </w:rPr>
-          <w:t>2</w:t>
-        </w:r>
-      </w:fldSimple>
+      <w:r>
+        <w:fldChar w:fldCharType="begin"/>
+      </w:r>
+      <w:r>
+        <w:instrText xml:space="preserve"> SEQ Ilustración \* ARABIC </w:instrText>
+      </w:r>
+      <w:r>
+        <w:fldChar w:fldCharType="separate"/>
+      </w:r>
+      <w:r>
+        <w:rPr>
+          <w:noProof/>
+        </w:rPr>
+        <w:t>2</w:t>
+      </w:r>
+      <w:r>
+        <w:rPr>
+          <w:noProof/>
+        </w:rPr>
+        <w:fldChar w:fldCharType="end"/>
+      </w:r>
       <w:r>
         <w:t xml:space="preserve"> Modelo general de la arquitectura de una red IoT</w:t>
       </w:r>
@@ -7238,23 +6872,7 @@
           <w:szCs w:val="22"/>
           <w:lang w:val="es-CO"/>
         </w:rPr>
-        <w:t xml:space="preserve">por medio de los </w:t>
-      </w:r>
-      <w:proofErr w:type="spellStart"/>
-      <w:r>
-        <w:rPr>
-          <w:szCs w:val="22"/>
-          <w:lang w:val="es-CO"/>
-        </w:rPr>
-        <w:t>gateways</w:t>
-      </w:r>
-      <w:proofErr w:type="spellEnd"/>
-      <w:r>
-        <w:rPr>
-          <w:szCs w:val="22"/>
-          <w:lang w:val="es-CO"/>
-        </w:rPr>
-        <w:t xml:space="preserve"> y</w:t>
+        <w:t>por medio de los gateways y</w:t>
       </w:r>
       <w:r>
         <w:rPr>
@@ -7483,23 +7101,7 @@
           <w:szCs w:val="22"/>
           <w:lang w:val="es-CO"/>
         </w:rPr>
-        <w:t xml:space="preserve">Para establecer el tipo de protocolo que se debe implementar en una red IoT se tiene que tener en cuenta los dispositivos que se interconectaran, función </w:t>
-      </w:r>
-      <w:proofErr w:type="spellStart"/>
-      <w:r>
-        <w:rPr>
-          <w:szCs w:val="22"/>
-          <w:lang w:val="es-CO"/>
-        </w:rPr>
-        <w:t>o</w:t>
-      </w:r>
-      <w:proofErr w:type="spellEnd"/>
-      <w:r>
-        <w:rPr>
-          <w:szCs w:val="22"/>
-          <w:lang w:val="es-CO"/>
-        </w:rPr>
-        <w:t xml:space="preserve"> objetivo a cumplir, la distancia que viajaran para la transición de los datos. Aun así, existen dos tipos de protocolos:</w:t>
+        <w:t>Para establecer el tipo de protocolo que se debe implementar en una red IoT se tiene que tener en cuenta los dispositivos que se interconectaran, función o objetivo a cumplir, la distancia que viajaran para la transición de los datos. Aun así, existen dos tipos de protocolos:</w:t>
       </w:r>
     </w:p>
     <w:p>
@@ -7762,23 +7364,7 @@
           <w:szCs w:val="22"/>
           <w:lang w:val="es-CO"/>
         </w:rPr>
-        <w:t xml:space="preserve"> de esta manera, por medio de los </w:t>
-      </w:r>
-      <w:proofErr w:type="spellStart"/>
-      <w:r>
-        <w:rPr>
-          <w:szCs w:val="22"/>
-          <w:lang w:val="es-CO"/>
-        </w:rPr>
-        <w:t>gateways</w:t>
-      </w:r>
-      <w:proofErr w:type="spellEnd"/>
-      <w:r>
-        <w:rPr>
-          <w:szCs w:val="22"/>
-          <w:lang w:val="es-CO"/>
-        </w:rPr>
-        <w:t xml:space="preserve"> es enviada todos los datos para luego ser procesada y analizada en la red.</w:t>
+        <w:t xml:space="preserve"> de esta manera, por medio de los gateways es enviada todos los datos para luego ser procesada y analizada en la red.</w:t>
       </w:r>
     </w:p>
     <w:p>
@@ -7836,23 +7422,7 @@
           <w:szCs w:val="22"/>
           <w:lang w:val="es-CO"/>
         </w:rPr>
-        <w:t xml:space="preserve">producida por los sensores y analizada en la red, todo esto por medio de los </w:t>
-      </w:r>
-      <w:proofErr w:type="spellStart"/>
-      <w:r>
-        <w:rPr>
-          <w:szCs w:val="22"/>
-          <w:lang w:val="es-CO"/>
-        </w:rPr>
-        <w:t>gateways</w:t>
-      </w:r>
-      <w:proofErr w:type="spellEnd"/>
-      <w:r>
-        <w:rPr>
-          <w:szCs w:val="22"/>
-          <w:lang w:val="es-CO"/>
-        </w:rPr>
-        <w:t>, para posteriormente por medio de la aplicación de control</w:t>
+        <w:t>producida por los sensores y analizada en la red, todo esto por medio de los gateways, para posteriormente por medio de la aplicación de control</w:t>
       </w:r>
       <w:r>
         <w:rPr>
@@ -8080,14 +7650,27 @@
       <w:r>
         <w:t xml:space="preserve">Ilustración </w:t>
       </w:r>
-      <w:fldSimple w:instr=" SEQ Ilustración \* ARABIC ">
-        <w:r>
-          <w:rPr>
-            <w:noProof/>
-          </w:rPr>
-          <w:t>3</w:t>
-        </w:r>
-      </w:fldSimple>
+      <w:r>
+        <w:fldChar w:fldCharType="begin"/>
+      </w:r>
+      <w:r>
+        <w:instrText xml:space="preserve"> SEQ Ilustración \* ARABIC </w:instrText>
+      </w:r>
+      <w:r>
+        <w:fldChar w:fldCharType="separate"/>
+      </w:r>
+      <w:r>
+        <w:rPr>
+          <w:noProof/>
+        </w:rPr>
+        <w:t>3</w:t>
+      </w:r>
+      <w:r>
+        <w:rPr>
+          <w:noProof/>
+        </w:rPr>
+        <w:fldChar w:fldCharType="end"/>
+      </w:r>
       <w:r>
         <w:t xml:space="preserve"> Funcionamiento de actuadores IoT</w:t>
       </w:r>
@@ -8134,23 +7717,7 @@
           <w:szCs w:val="22"/>
           <w:lang w:val="es-CO"/>
         </w:rPr>
-        <w:t xml:space="preserve">Los </w:t>
-      </w:r>
-      <w:proofErr w:type="spellStart"/>
-      <w:r>
-        <w:rPr>
-          <w:szCs w:val="22"/>
-          <w:lang w:val="es-CO"/>
-        </w:rPr>
-        <w:t>gateways</w:t>
-      </w:r>
-      <w:proofErr w:type="spellEnd"/>
-      <w:r>
-        <w:rPr>
-          <w:szCs w:val="22"/>
-          <w:lang w:val="es-CO"/>
-        </w:rPr>
-        <w:t xml:space="preserve"> son dispositivos intermediarios entre los sensores</w:t>
+        <w:t>Los gateways son dispositivos intermediarios entre los sensores</w:t>
       </w:r>
       <w:r>
         <w:rPr>
@@ -8471,77 +8038,7 @@
         <w:rPr>
           <w:lang w:val="es-CO" w:eastAsia="es-CO"/>
         </w:rPr>
-        <w:t>La analítica de datos puede clasificarse en tres grandes categorías: analítica descriptiva, analítica predictiva y analítica prescriptiva (</w:t>
-      </w:r>
-      <w:proofErr w:type="spellStart"/>
-      <w:r>
-        <w:rPr>
-          <w:lang w:val="es-CO" w:eastAsia="es-CO"/>
-        </w:rPr>
-        <w:t>Pusala</w:t>
-      </w:r>
-      <w:proofErr w:type="spellEnd"/>
-      <w:r>
-        <w:rPr>
-          <w:lang w:val="es-CO" w:eastAsia="es-CO"/>
-        </w:rPr>
-        <w:t xml:space="preserve">, </w:t>
-      </w:r>
-      <w:proofErr w:type="spellStart"/>
-      <w:r>
-        <w:rPr>
-          <w:lang w:val="es-CO" w:eastAsia="es-CO"/>
-        </w:rPr>
-        <w:t>Amini</w:t>
-      </w:r>
-      <w:proofErr w:type="spellEnd"/>
-      <w:r>
-        <w:rPr>
-          <w:lang w:val="es-CO" w:eastAsia="es-CO"/>
-        </w:rPr>
-        <w:t xml:space="preserve">, </w:t>
-      </w:r>
-      <w:proofErr w:type="spellStart"/>
-      <w:r>
-        <w:rPr>
-          <w:lang w:val="es-CO" w:eastAsia="es-CO"/>
-        </w:rPr>
-        <w:t>Katukuri</w:t>
-      </w:r>
-      <w:proofErr w:type="spellEnd"/>
-      <w:r>
-        <w:rPr>
-          <w:lang w:val="es-CO" w:eastAsia="es-CO"/>
-        </w:rPr>
-        <w:t xml:space="preserve">, </w:t>
-      </w:r>
-      <w:proofErr w:type="spellStart"/>
-      <w:r>
-        <w:rPr>
-          <w:lang w:val="es-CO" w:eastAsia="es-CO"/>
-        </w:rPr>
-        <w:t>Xie</w:t>
-      </w:r>
-      <w:proofErr w:type="spellEnd"/>
-      <w:r>
-        <w:rPr>
-          <w:lang w:val="es-CO" w:eastAsia="es-CO"/>
-        </w:rPr>
-        <w:t xml:space="preserve"> y </w:t>
-      </w:r>
-      <w:proofErr w:type="spellStart"/>
-      <w:r>
-        <w:rPr>
-          <w:lang w:val="es-CO" w:eastAsia="es-CO"/>
-        </w:rPr>
-        <w:t>Raghavan</w:t>
-      </w:r>
-      <w:proofErr w:type="spellEnd"/>
-      <w:r>
-        <w:rPr>
-          <w:lang w:val="es-CO" w:eastAsia="es-CO"/>
-        </w:rPr>
-        <w:t xml:space="preserve"> (2016)).</w:t>
+        <w:t>La analítica de datos puede clasificarse en tres grandes categorías: analítica descriptiva, analítica predictiva y analítica prescriptiva (Pusala, Amini, Katukuri, Xie y Raghavan (2016)).</w:t>
       </w:r>
     </w:p>
     <w:p>
@@ -8600,27 +8097,7 @@
           <w:szCs w:val="24"/>
           <w:lang w:eastAsia="es-CO"/>
         </w:rPr>
-        <w:t xml:space="preserve">, como estado inicial en el que los diferentes tomadores de decisiones profundizan en los respectivos datos históricos con el fin de detectar patrones de comportamiento en las respectivas variables con el de realizar </w:t>
-      </w:r>
-      <w:proofErr w:type="spellStart"/>
-      <w:r>
-        <w:rPr>
-          <w:rFonts w:ascii="Times New Roman" w:hAnsi="Times New Roman" w:cs="Times New Roman"/>
-          <w:sz w:val="24"/>
-          <w:szCs w:val="24"/>
-          <w:lang w:eastAsia="es-CO"/>
-        </w:rPr>
-        <w:t>analisis</w:t>
-      </w:r>
-      <w:proofErr w:type="spellEnd"/>
-      <w:r>
-        <w:rPr>
-          <w:rFonts w:ascii="Times New Roman" w:hAnsi="Times New Roman" w:cs="Times New Roman"/>
-          <w:sz w:val="24"/>
-          <w:szCs w:val="24"/>
-          <w:lang w:eastAsia="es-CO"/>
-        </w:rPr>
-        <w:t xml:space="preserve"> de correlación.</w:t>
+        <w:t>, como estado inicial en el que los diferentes tomadores de decisiones profundizan en los respectivos datos históricos con el fin de detectar patrones de comportamiento en las respectivas variables con el de realizar analisis de correlación.</w:t>
       </w:r>
     </w:p>
     <w:p>
@@ -8924,18 +8401,8 @@
           <w:lang w:val="es-CO"/>
         </w:rPr>
         <w:lastRenderedPageBreak/>
-        <w:t xml:space="preserve">de las áreas pueden ser de economía, probabilidad, administración, web, inteligencia artificial </w:t>
-      </w:r>
-      <w:proofErr w:type="spellStart"/>
-      <w:r>
-        <w:rPr>
-          <w:rFonts w:cs="Arial"/>
-          <w:szCs w:val="22"/>
-          <w:lang w:val="es-CO"/>
-        </w:rPr>
-        <w:t>etc</w:t>
-      </w:r>
-      <w:proofErr w:type="spellEnd"/>
+        <w:t>de las áreas pueden ser de economía, probabilidad, administración, web, inteligencia artificial etc</w:t>
+      </w:r>
       <w:sdt>
         <w:sdtPr>
           <w:rPr>
@@ -9396,25 +8863,7 @@
           <w:sz w:val="24"/>
           <w:szCs w:val="24"/>
         </w:rPr>
-        <w:t xml:space="preserve"> es el uso que se le pueden dar a los datos frente al impacto que pude tener frente a la empresa </w:t>
-      </w:r>
-      <w:proofErr w:type="spellStart"/>
-      <w:r>
-        <w:rPr>
-          <w:rFonts w:ascii="Times New Roman" w:hAnsi="Times New Roman" w:cs="Times New Roman"/>
-          <w:sz w:val="24"/>
-          <w:szCs w:val="24"/>
-        </w:rPr>
-        <w:t>o</w:t>
-      </w:r>
-      <w:proofErr w:type="spellEnd"/>
-      <w:r>
-        <w:rPr>
-          <w:rFonts w:ascii="Times New Roman" w:hAnsi="Times New Roman" w:cs="Times New Roman"/>
-          <w:sz w:val="24"/>
-          <w:szCs w:val="24"/>
-        </w:rPr>
-        <w:t xml:space="preserve"> organización</w:t>
+        <w:t xml:space="preserve"> es el uso que se le pueden dar a los datos frente al impacto que pude tener frente a la empresa o organización</w:t>
       </w:r>
     </w:p>
     <w:p>
@@ -9478,14 +8927,27 @@
       <w:r>
         <w:t xml:space="preserve">Ilustración </w:t>
       </w:r>
-      <w:fldSimple w:instr=" SEQ Ilustración \* ARABIC ">
-        <w:r>
-          <w:rPr>
-            <w:noProof/>
-          </w:rPr>
-          <w:t>5</w:t>
-        </w:r>
-      </w:fldSimple>
+      <w:r>
+        <w:fldChar w:fldCharType="begin"/>
+      </w:r>
+      <w:r>
+        <w:instrText xml:space="preserve"> SEQ Ilustración \* ARABIC </w:instrText>
+      </w:r>
+      <w:r>
+        <w:fldChar w:fldCharType="separate"/>
+      </w:r>
+      <w:r>
+        <w:rPr>
+          <w:noProof/>
+        </w:rPr>
+        <w:t>5</w:t>
+      </w:r>
+      <w:r>
+        <w:rPr>
+          <w:noProof/>
+        </w:rPr>
+        <w:fldChar w:fldCharType="end"/>
+      </w:r>
       <w:r>
         <w:t xml:space="preserve"> Cadena de valor</w:t>
       </w:r>
@@ -9598,14 +9060,27 @@
       <w:r>
         <w:t xml:space="preserve">Tabla </w:t>
       </w:r>
-      <w:fldSimple w:instr=" SEQ Tabla \* ARABIC ">
-        <w:r>
-          <w:rPr>
-            <w:noProof/>
-          </w:rPr>
-          <w:t>1</w:t>
-        </w:r>
-      </w:fldSimple>
+      <w:r>
+        <w:fldChar w:fldCharType="begin"/>
+      </w:r>
+      <w:r>
+        <w:instrText xml:space="preserve"> SEQ Tabla \* ARABIC </w:instrText>
+      </w:r>
+      <w:r>
+        <w:fldChar w:fldCharType="separate"/>
+      </w:r>
+      <w:r>
+        <w:rPr>
+          <w:noProof/>
+        </w:rPr>
+        <w:t>1</w:t>
+      </w:r>
+      <w:r>
+        <w:rPr>
+          <w:noProof/>
+        </w:rPr>
+        <w:fldChar w:fldCharType="end"/>
+      </w:r>
       <w:r>
         <w:t xml:space="preserve"> Etapas para poder realizar una cadena de valor</w:t>
       </w:r>
@@ -9647,7 +9122,6 @@
                 <w:szCs w:val="22"/>
               </w:rPr>
             </w:pPr>
-            <w:proofErr w:type="spellStart"/>
             <w:r>
               <w:rPr>
                 <w:rFonts w:cs="Arial"/>
@@ -9657,7 +9131,6 @@
               </w:rPr>
               <w:t>Collection</w:t>
             </w:r>
-            <w:proofErr w:type="spellEnd"/>
           </w:p>
         </w:tc>
         <w:tc>
@@ -9678,7 +9151,6 @@
                 <w:szCs w:val="22"/>
               </w:rPr>
             </w:pPr>
-            <w:proofErr w:type="spellStart"/>
             <w:r>
               <w:rPr>
                 <w:rFonts w:cs="Arial"/>
@@ -9688,7 +9160,6 @@
               </w:rPr>
               <w:t>Publication</w:t>
             </w:r>
-            <w:proofErr w:type="spellEnd"/>
           </w:p>
         </w:tc>
         <w:tc>
@@ -9709,7 +9180,6 @@
                 <w:szCs w:val="22"/>
               </w:rPr>
             </w:pPr>
-            <w:proofErr w:type="spellStart"/>
             <w:r>
               <w:rPr>
                 <w:rFonts w:cs="Arial"/>
@@ -9719,7 +9189,6 @@
               </w:rPr>
               <w:t>Uptake</w:t>
             </w:r>
-            <w:proofErr w:type="spellEnd"/>
           </w:p>
         </w:tc>
         <w:tc>
@@ -9740,7 +9209,6 @@
                 <w:szCs w:val="22"/>
               </w:rPr>
             </w:pPr>
-            <w:proofErr w:type="spellStart"/>
             <w:r>
               <w:rPr>
                 <w:rFonts w:cs="Arial"/>
@@ -9750,7 +9218,6 @@
               </w:rPr>
               <w:t>impact</w:t>
             </w:r>
-            <w:proofErr w:type="spellEnd"/>
           </w:p>
         </w:tc>
       </w:tr>
@@ -9783,7 +9250,6 @@
                 <w:szCs w:val="22"/>
               </w:rPr>
             </w:pPr>
-            <w:proofErr w:type="spellStart"/>
             <w:r>
               <w:rPr>
                 <w:rFonts w:cs="Arial"/>
@@ -9794,7 +9260,6 @@
               </w:rPr>
               <w:t>Indentify</w:t>
             </w:r>
-            <w:proofErr w:type="spellEnd"/>
           </w:p>
         </w:tc>
         <w:tc>
@@ -9820,7 +9285,6 @@
                 <w:szCs w:val="22"/>
               </w:rPr>
             </w:pPr>
-            <w:proofErr w:type="spellStart"/>
             <w:r>
               <w:rPr>
                 <w:rFonts w:cs="Arial"/>
@@ -9829,7 +9293,6 @@
               </w:rPr>
               <w:t>Analyze</w:t>
             </w:r>
-            <w:proofErr w:type="spellEnd"/>
           </w:p>
         </w:tc>
         <w:tc>
@@ -9855,7 +9318,6 @@
                 <w:szCs w:val="22"/>
               </w:rPr>
             </w:pPr>
-            <w:proofErr w:type="spellStart"/>
             <w:r>
               <w:rPr>
                 <w:rFonts w:cs="Arial"/>
@@ -9864,7 +9326,6 @@
               </w:rPr>
               <w:t>Connect</w:t>
             </w:r>
-            <w:proofErr w:type="spellEnd"/>
           </w:p>
         </w:tc>
         <w:tc>
@@ -9930,7 +9391,6 @@
                 <w:szCs w:val="22"/>
               </w:rPr>
             </w:pPr>
-            <w:proofErr w:type="spellStart"/>
             <w:r>
               <w:rPr>
                 <w:rFonts w:cs="Arial"/>
@@ -9941,7 +9401,6 @@
               </w:rPr>
               <w:t>Collet</w:t>
             </w:r>
-            <w:proofErr w:type="spellEnd"/>
           </w:p>
         </w:tc>
         <w:tc>
@@ -10000,7 +9459,6 @@
                 <w:szCs w:val="22"/>
               </w:rPr>
             </w:pPr>
-            <w:proofErr w:type="spellStart"/>
             <w:r>
               <w:rPr>
                 <w:rFonts w:cs="Arial"/>
@@ -10009,7 +9467,6 @@
               </w:rPr>
               <w:t>Inccentivize</w:t>
             </w:r>
-            <w:proofErr w:type="spellEnd"/>
           </w:p>
         </w:tc>
         <w:tc>
@@ -10075,7 +9532,6 @@
                 <w:szCs w:val="22"/>
               </w:rPr>
             </w:pPr>
-            <w:proofErr w:type="spellStart"/>
             <w:r>
               <w:rPr>
                 <w:rFonts w:cs="Arial"/>
@@ -10086,7 +9542,6 @@
               </w:rPr>
               <w:t>Proces</w:t>
             </w:r>
-            <w:proofErr w:type="spellEnd"/>
           </w:p>
         </w:tc>
         <w:tc>
@@ -10112,7 +9567,6 @@
                 <w:szCs w:val="22"/>
               </w:rPr>
             </w:pPr>
-            <w:proofErr w:type="spellStart"/>
             <w:r>
               <w:rPr>
                 <w:rFonts w:cs="Arial"/>
@@ -10121,7 +9575,6 @@
               </w:rPr>
               <w:t>Disseminate</w:t>
             </w:r>
-            <w:proofErr w:type="spellEnd"/>
           </w:p>
         </w:tc>
         <w:tc>
@@ -10147,7 +9600,6 @@
                 <w:szCs w:val="22"/>
               </w:rPr>
             </w:pPr>
-            <w:proofErr w:type="spellStart"/>
             <w:r>
               <w:rPr>
                 <w:rFonts w:cs="Arial"/>
@@ -10156,7 +9608,6 @@
               </w:rPr>
               <w:t>Influence</w:t>
             </w:r>
-            <w:proofErr w:type="spellEnd"/>
           </w:p>
         </w:tc>
         <w:tc>
@@ -10182,7 +9633,6 @@
                 <w:szCs w:val="22"/>
               </w:rPr>
             </w:pPr>
-            <w:proofErr w:type="spellStart"/>
             <w:r>
               <w:rPr>
                 <w:rFonts w:cs="Arial"/>
@@ -10191,7 +9641,6 @@
               </w:rPr>
               <w:t>reuse</w:t>
             </w:r>
-            <w:proofErr w:type="spellEnd"/>
           </w:p>
         </w:tc>
       </w:tr>
@@ -11485,23 +10934,7 @@
           <w:szCs w:val="22"/>
           <w:lang w:val="es-CO"/>
         </w:rPr>
-        <w:t xml:space="preserve"> se pueden extraer grandes cantidades de información las cuales se pueden utilizar para mejoramiento en empresas como predecir </w:t>
-      </w:r>
-      <w:proofErr w:type="spellStart"/>
-      <w:r>
-        <w:rPr>
-          <w:szCs w:val="22"/>
-          <w:lang w:val="es-CO"/>
-        </w:rPr>
-        <w:t>que</w:t>
-      </w:r>
-      <w:proofErr w:type="spellEnd"/>
-      <w:r>
-        <w:rPr>
-          <w:szCs w:val="22"/>
-          <w:lang w:val="es-CO"/>
-        </w:rPr>
-        <w:t xml:space="preserve"> mes se puede obtener más ganancias o el que menos se obtiene.</w:t>
+        <w:t xml:space="preserve"> se pueden extraer grandes cantidades de información las cuales se pueden utilizar para mejoramiento en empresas como predecir que mes se puede obtener más ganancias o el que menos se obtiene.</w:t>
       </w:r>
     </w:p>
     <w:p>
@@ -11545,23 +10978,7 @@
           <w:szCs w:val="22"/>
           <w:lang w:val="es-CO"/>
         </w:rPr>
-        <w:t xml:space="preserve">” (Davenport y </w:t>
-      </w:r>
-      <w:proofErr w:type="spellStart"/>
-      <w:r>
-        <w:rPr>
-          <w:szCs w:val="22"/>
-          <w:lang w:val="es-CO"/>
-        </w:rPr>
-        <w:t>Harrys</w:t>
-      </w:r>
-      <w:proofErr w:type="spellEnd"/>
-      <w:r>
-        <w:rPr>
-          <w:szCs w:val="22"/>
-          <w:lang w:val="es-CO"/>
-        </w:rPr>
-        <w:t>, 2017).</w:t>
+        <w:t>” (Davenport y Harrys, 2017).</w:t>
       </w:r>
     </w:p>
     <w:p>
@@ -12296,18 +11713,8 @@
           <w:bCs/>
           <w:lang w:val="es-CO"/>
         </w:rPr>
-        <w:t xml:space="preserve">achine </w:t>
-      </w:r>
-      <w:proofErr w:type="spellStart"/>
-      <w:r>
-        <w:rPr>
-          <w:b/>
-          <w:bCs/>
-          <w:lang w:val="es-CO"/>
-        </w:rPr>
-        <w:t>Learning</w:t>
-      </w:r>
-      <w:proofErr w:type="spellEnd"/>
+        <w:t>achine Learning</w:t>
+      </w:r>
     </w:p>
     <w:p>
       <w:pPr>
@@ -12324,25 +11731,7 @@
           <w:szCs w:val="22"/>
           <w:lang w:val="es-CO"/>
         </w:rPr>
-        <w:t xml:space="preserve">La técnica de machine </w:t>
-      </w:r>
-      <w:proofErr w:type="spellStart"/>
-      <w:r>
-        <w:rPr>
-          <w:rFonts w:asciiTheme="majorHAnsi" w:hAnsiTheme="majorHAnsi" w:cs="Arial"/>
-          <w:szCs w:val="22"/>
-          <w:lang w:val="es-CO"/>
-        </w:rPr>
-        <w:t>learning</w:t>
-      </w:r>
-      <w:proofErr w:type="spellEnd"/>
-      <w:r>
-        <w:rPr>
-          <w:rFonts w:asciiTheme="majorHAnsi" w:hAnsiTheme="majorHAnsi" w:cs="Arial"/>
-          <w:szCs w:val="22"/>
-          <w:lang w:val="es-CO"/>
-        </w:rPr>
-        <w:t xml:space="preserve"> es un apoyo para el conocimiento de ciertas generaciones, tiene una organización en el cual es el auto aprendizaje que muestra estadísticas con una gran velocidad de respuesta. Esto es una disciplina la cual trata de crear o construir modelos complejos, también algoritmos que buscan llegar o alcanzar una predicción, el cual funciona sin dar alguna instrucción u orden la cual </w:t>
+        <w:t xml:space="preserve">La técnica de machine learning es un apoyo para el conocimiento de ciertas generaciones, tiene una organización en el cual es el auto aprendizaje que muestra estadísticas con una gran velocidad de respuesta. Esto es una disciplina la cual trata de crear o construir modelos complejos, también algoritmos que buscan llegar o alcanzar una predicción, el cual funciona sin dar alguna instrucción u orden la cual </w:t>
       </w:r>
       <w:r>
         <w:rPr>
@@ -12581,7 +11970,6 @@
         </w:rPr>
         <w:t>los algoritmos trabajan con datos “etiquetados” (</w:t>
       </w:r>
-      <w:proofErr w:type="spellStart"/>
       <w:r>
         <w:rPr>
           <w:rStyle w:val="nfasis"/>
@@ -12589,17 +11977,7 @@
           <w:shd w:val="clear" w:color="auto" w:fill="FFFFFF"/>
           <w:lang w:val="es-CO"/>
         </w:rPr>
-        <w:t>labeled</w:t>
-      </w:r>
-      <w:proofErr w:type="spellEnd"/>
-      <w:r>
-        <w:rPr>
-          <w:rStyle w:val="nfasis"/>
-          <w:szCs w:val="22"/>
-          <w:shd w:val="clear" w:color="auto" w:fill="FFFFFF"/>
-          <w:lang w:val="es-CO"/>
-        </w:rPr>
-        <w:t xml:space="preserve"> data)</w:t>
+        <w:t>labeled data)</w:t>
       </w:r>
       <w:r>
         <w:rPr>
@@ -15062,7 +14440,19 @@
         <w:rPr>
           <w:lang w:val="es-CO"/>
         </w:rPr>
-        <w:t>El modelo que queremos construir debe estar compuesto de variables aleatorias que interactúen entre sí, para asemejarlo a la realidad</w:t>
+        <w:t xml:space="preserve">El modelo que </w:t>
+      </w:r>
+      <w:r>
+        <w:rPr>
+          <w:lang w:val="es-CO"/>
+        </w:rPr>
+        <w:t>se quiere</w:t>
+      </w:r>
+      <w:r>
+        <w:rPr>
+          <w:lang w:val="es-CO"/>
+        </w:rPr>
+        <w:t xml:space="preserve"> construir debe estar compuesto de variables aleatorias que interactúen entre sí, para asemejarlo a la realidad</w:t>
       </w:r>
       <w:sdt>
         <w:sdtPr>
@@ -15111,7 +14501,31 @@
         <w:rPr>
           <w:lang w:val="es-CO"/>
         </w:rPr>
-        <w:t>. Una variable aleatoria es una representación de un suceso o un numero de una parte del evento que estamos intentando emular, es decir que un suceso en el sistema puede variar en ese mismo proceso u otro proceso independiente, por ejemplo, si queremos emular un sensor de temperatura, una de las variables aleatorias será la temperatura ya que esta puede cambiar con el paso del tiempo o ser diferente en otra prueba del simulador</w:t>
+        <w:t xml:space="preserve">. Una variable aleatoria es una representación de un suceso o un numero de una parte del evento que </w:t>
+      </w:r>
+      <w:r>
+        <w:rPr>
+          <w:lang w:val="es-CO"/>
+        </w:rPr>
+        <w:t>se esta</w:t>
+      </w:r>
+      <w:r>
+        <w:rPr>
+          <w:lang w:val="es-CO"/>
+        </w:rPr>
+        <w:t xml:space="preserve"> intentando emular, es decir que un suceso en el sistema puede variar en ese mismo proceso u otro proceso independiente, por ejemplo, si </w:t>
+      </w:r>
+      <w:r>
+        <w:rPr>
+          <w:lang w:val="es-CO"/>
+        </w:rPr>
+        <w:t>se quiere</w:t>
+      </w:r>
+      <w:r>
+        <w:rPr>
+          <w:lang w:val="es-CO"/>
+        </w:rPr>
+        <w:t xml:space="preserve"> emular un sensor de temperatura, una de las variables aleatorias será la temperatura ya que esta puede cambiar con el paso del tiempo o ser diferente en otra prueba del simulador</w:t>
       </w:r>
       <w:sdt>
         <w:sdtPr>
@@ -15376,7 +14790,19 @@
         <w:rPr>
           <w:lang w:val="es-CO"/>
         </w:rPr>
-        <w:t xml:space="preserve">, esta serie de repeticiones permiten asemejar el modelo que se está construyendo con datos aleatorios a una conjunto de datos de una población mayor, con esto nos referimos a la simulación </w:t>
+        <w:t xml:space="preserve">, esta serie de repeticiones permiten asemejar el modelo que se está construyendo con datos aleatorios a un conjunto de datos de una población mayor, con esto </w:t>
+      </w:r>
+      <w:r>
+        <w:rPr>
+          <w:lang w:val="es-CO"/>
+        </w:rPr>
+        <w:t>se hace referencia</w:t>
+      </w:r>
+      <w:r>
+        <w:rPr>
+          <w:lang w:val="es-CO"/>
+        </w:rPr>
+        <w:t xml:space="preserve"> a la simulación </w:t>
       </w:r>
       <w:r>
         <w:rPr>
@@ -15545,18 +14971,8 @@
           <w:sz w:val="24"/>
           <w:szCs w:val="24"/>
         </w:rPr>
-        <w:t xml:space="preserve">Distribución t </w:t>
-      </w:r>
-      <w:proofErr w:type="spellStart"/>
-      <w:r>
-        <w:rPr>
-          <w:rFonts w:ascii="Times New Roman" w:hAnsi="Times New Roman" w:cs="Times New Roman"/>
-          <w:sz w:val="24"/>
-          <w:szCs w:val="24"/>
-        </w:rPr>
-        <w:t>Student</w:t>
-      </w:r>
-      <w:proofErr w:type="spellEnd"/>
+        <w:t>Distribución t Student</w:t>
+      </w:r>
     </w:p>
     <w:p>
       <w:pPr>
@@ -15578,18 +14994,8 @@
           <w:sz w:val="24"/>
           <w:szCs w:val="24"/>
         </w:rPr>
-        <w:t xml:space="preserve">Distribución F de </w:t>
-      </w:r>
-      <w:proofErr w:type="spellStart"/>
-      <w:r>
-        <w:rPr>
-          <w:rFonts w:ascii="Times New Roman" w:hAnsi="Times New Roman" w:cs="Times New Roman"/>
-          <w:sz w:val="24"/>
-          <w:szCs w:val="24"/>
-        </w:rPr>
-        <w:t>Sendecos</w:t>
-      </w:r>
-      <w:proofErr w:type="spellEnd"/>
+        <w:t>Distribución F de Sendecos</w:t>
+      </w:r>
     </w:p>
     <w:p>
       <w:pPr>
@@ -15848,7 +15254,19 @@
         <w:rPr>
           <w:lang w:val="es-CO"/>
         </w:rPr>
-        <w:t>Para hacer la generación de los números Pseudoaleatorios debemos tomar un espacio o rango lo suficientemente grande para ello, es decir cuente con demasiados números en secuencia para una vida útil prolongada</w:t>
+        <w:t xml:space="preserve">Para hacer la generación de los números Pseudoaleatorios </w:t>
+      </w:r>
+      <w:r>
+        <w:rPr>
+          <w:lang w:val="es-CO"/>
+        </w:rPr>
+        <w:t>se debe</w:t>
+      </w:r>
+      <w:r>
+        <w:rPr>
+          <w:lang w:val="es-CO"/>
+        </w:rPr>
+        <w:t xml:space="preserve"> tomar un espacio o rango lo suficientemente grande para ello, es decir cuente con demasiados números en secuencia para una vida útil prolongada</w:t>
       </w:r>
       <w:sdt>
         <w:sdtPr>
@@ -16041,7 +15459,6 @@
           <w:szCs w:val="24"/>
         </w:rPr>
       </w:pPr>
-      <w:proofErr w:type="spellStart"/>
       <w:r>
         <w:rPr>
           <w:i w:val="0"/>
@@ -16049,29 +15466,8 @@
           <w:sz w:val="24"/>
           <w:szCs w:val="24"/>
         </w:rPr>
-        <w:t>Ventajas</w:t>
-      </w:r>
-      <w:proofErr w:type="spellEnd"/>
-      <w:r>
-        <w:rPr>
-          <w:i w:val="0"/>
-          <w:iCs/>
-          <w:sz w:val="24"/>
-          <w:szCs w:val="24"/>
-        </w:rPr>
-        <w:t xml:space="preserve"> de la </w:t>
-      </w:r>
-      <w:proofErr w:type="spellStart"/>
-      <w:r>
-        <w:rPr>
-          <w:i w:val="0"/>
-          <w:iCs/>
-          <w:sz w:val="24"/>
-          <w:szCs w:val="24"/>
-        </w:rPr>
-        <w:t>simulación</w:t>
-      </w:r>
-      <w:proofErr w:type="spellEnd"/>
+        <w:t>Ventajas de la simulación</w:t>
+      </w:r>
     </w:p>
     <w:p>
       <w:pPr>
@@ -16533,7 +15929,6 @@
           <w:szCs w:val="24"/>
         </w:rPr>
       </w:pPr>
-      <w:proofErr w:type="spellStart"/>
       <w:r>
         <w:rPr>
           <w:i w:val="0"/>
@@ -16541,37 +15936,7 @@
           <w:sz w:val="24"/>
           <w:szCs w:val="24"/>
         </w:rPr>
-        <w:t>Desventajas</w:t>
-      </w:r>
-      <w:proofErr w:type="spellEnd"/>
-      <w:r>
-        <w:rPr>
-          <w:i w:val="0"/>
-          <w:iCs/>
-          <w:sz w:val="24"/>
-          <w:szCs w:val="24"/>
-        </w:rPr>
-        <w:t xml:space="preserve"> de la </w:t>
-      </w:r>
-      <w:proofErr w:type="spellStart"/>
-      <w:r>
-        <w:rPr>
-          <w:i w:val="0"/>
-          <w:iCs/>
-          <w:sz w:val="24"/>
-          <w:szCs w:val="24"/>
-        </w:rPr>
-        <w:t>simulación</w:t>
-      </w:r>
-      <w:proofErr w:type="spellEnd"/>
-      <w:r>
-        <w:rPr>
-          <w:i w:val="0"/>
-          <w:iCs/>
-          <w:sz w:val="24"/>
-          <w:szCs w:val="24"/>
-        </w:rPr>
-        <w:t xml:space="preserve"> </w:t>
+        <w:t xml:space="preserve">Desventajas de la simulación </w:t>
       </w:r>
     </w:p>
     <w:p>
@@ -16898,15 +16263,7 @@
       </w:r>
       <w:r>
         <w:lastRenderedPageBreak/>
-        <w:t xml:space="preserve">del conocimiento en el área de debate. En el área de ingeniería este enfoque es pertinente a la construcción de documentos de ingeniería que buscan constituirse como manuales de trabajo, manuales de procedimientos de certificación, normas de calidad, de diseño o experimentación, etc. surgidos del estudio de documentación y otros estudios </w:t>
-      </w:r>
-      <w:proofErr w:type="spellStart"/>
-      <w:r>
-        <w:t>pre-existentes</w:t>
-      </w:r>
-      <w:proofErr w:type="spellEnd"/>
-      <w:r>
-        <w:t xml:space="preserve"> sin involucrar experimentación o simulación computacional.</w:t>
+        <w:t>del conocimiento en el área de debate. En el área de ingeniería este enfoque es pertinente a la construcción de documentos de ingeniería que buscan constituirse como manuales de trabajo, manuales de procedimientos de certificación, normas de calidad, de diseño o experimentación, etc. surgidos del estudio de documentación y otros estudios pre-existentes sin involucrar experimentación o simulación computacional.</w:t>
       </w:r>
     </w:p>
     <w:p>
@@ -16997,7 +16354,6 @@
         </w:rPr>
       </w:pPr>
       <w:bookmarkStart w:id="50" w:name="_Toc36898861"/>
-      <w:proofErr w:type="spellStart"/>
       <w:r>
         <w:rPr>
           <w:i w:val="0"/>
@@ -17005,17 +16361,7 @@
           <w:sz w:val="24"/>
           <w:szCs w:val="24"/>
         </w:rPr>
-        <w:t>Actividades</w:t>
-      </w:r>
-      <w:proofErr w:type="spellEnd"/>
-      <w:r>
-        <w:rPr>
-          <w:i w:val="0"/>
-          <w:iCs/>
-          <w:sz w:val="24"/>
-          <w:szCs w:val="24"/>
-        </w:rPr>
-        <w:t>:</w:t>
+        <w:t>Actividades:</w:t>
       </w:r>
       <w:bookmarkEnd w:id="50"/>
     </w:p>
@@ -17213,7 +16559,6 @@
         </w:rPr>
       </w:pPr>
       <w:bookmarkStart w:id="51" w:name="_Toc36898862"/>
-      <w:proofErr w:type="spellStart"/>
       <w:r>
         <w:rPr>
           <w:i w:val="0"/>
@@ -17221,17 +16566,7 @@
           <w:sz w:val="24"/>
           <w:szCs w:val="24"/>
         </w:rPr>
-        <w:t>Entregables</w:t>
-      </w:r>
-      <w:proofErr w:type="spellEnd"/>
-      <w:r>
-        <w:rPr>
-          <w:i w:val="0"/>
-          <w:iCs/>
-          <w:sz w:val="24"/>
-          <w:szCs w:val="24"/>
-        </w:rPr>
-        <w:t>:</w:t>
+        <w:t>Entregables:</w:t>
       </w:r>
       <w:bookmarkEnd w:id="51"/>
       <w:r>
@@ -17324,7 +16659,6 @@
         </w:rPr>
       </w:pPr>
       <w:bookmarkStart w:id="53" w:name="_Toc36898864"/>
-      <w:proofErr w:type="spellStart"/>
       <w:r>
         <w:rPr>
           <w:i w:val="0"/>
@@ -17332,17 +16666,7 @@
           <w:sz w:val="24"/>
           <w:szCs w:val="24"/>
         </w:rPr>
-        <w:t>Actividades</w:t>
-      </w:r>
-      <w:proofErr w:type="spellEnd"/>
-      <w:r>
-        <w:rPr>
-          <w:i w:val="0"/>
-          <w:iCs/>
-          <w:sz w:val="24"/>
-          <w:szCs w:val="24"/>
-        </w:rPr>
-        <w:t>:</w:t>
+        <w:t>Actividades:</w:t>
       </w:r>
       <w:bookmarkEnd w:id="53"/>
     </w:p>
@@ -17399,15 +16723,7 @@
         <w:jc w:val="left"/>
       </w:pPr>
       <w:r>
-        <w:t xml:space="preserve">Actividad 11: Desarrollo del modelo de aprendizaje automático (Machine </w:t>
-      </w:r>
-      <w:proofErr w:type="spellStart"/>
-      <w:r>
-        <w:t>Learning</w:t>
-      </w:r>
-      <w:proofErr w:type="spellEnd"/>
-      <w:r>
-        <w:t>) para la generación de los datos.</w:t>
+        <w:t>Actividad 11: Desarrollo del modelo de aprendizaje automático (Machine Learning) para la generación de los datos.</w:t>
       </w:r>
     </w:p>
     <w:p>
@@ -17435,7 +16751,6 @@
         </w:rPr>
       </w:pPr>
       <w:bookmarkStart w:id="54" w:name="_Toc36898865"/>
-      <w:proofErr w:type="spellStart"/>
       <w:r>
         <w:rPr>
           <w:i w:val="0"/>
@@ -17443,17 +16758,7 @@
           <w:sz w:val="24"/>
           <w:szCs w:val="24"/>
         </w:rPr>
-        <w:t>Entregables</w:t>
-      </w:r>
-      <w:proofErr w:type="spellEnd"/>
-      <w:r>
-        <w:rPr>
-          <w:i w:val="0"/>
-          <w:iCs/>
-          <w:sz w:val="24"/>
-          <w:szCs w:val="24"/>
-        </w:rPr>
-        <w:t>:</w:t>
+        <w:t>Entregables:</w:t>
       </w:r>
       <w:bookmarkEnd w:id="54"/>
       <w:r>
@@ -17535,7 +16840,6 @@
         </w:rPr>
       </w:pPr>
       <w:bookmarkStart w:id="56" w:name="_Toc36898867"/>
-      <w:proofErr w:type="spellStart"/>
       <w:r>
         <w:rPr>
           <w:i w:val="0"/>
@@ -17543,17 +16847,7 @@
           <w:sz w:val="24"/>
           <w:szCs w:val="24"/>
         </w:rPr>
-        <w:t>Actividades</w:t>
-      </w:r>
-      <w:proofErr w:type="spellEnd"/>
-      <w:r>
-        <w:rPr>
-          <w:i w:val="0"/>
-          <w:iCs/>
-          <w:sz w:val="24"/>
-          <w:szCs w:val="24"/>
-        </w:rPr>
-        <w:t>:</w:t>
+        <w:t>Actividades:</w:t>
       </w:r>
       <w:bookmarkEnd w:id="56"/>
     </w:p>
@@ -17608,7 +16902,6 @@
         </w:rPr>
       </w:pPr>
       <w:bookmarkStart w:id="57" w:name="_Toc36898868"/>
-      <w:proofErr w:type="spellStart"/>
       <w:r>
         <w:rPr>
           <w:i w:val="0"/>
@@ -17616,17 +16909,7 @@
           <w:sz w:val="24"/>
           <w:szCs w:val="24"/>
         </w:rPr>
-        <w:t>Entregables</w:t>
-      </w:r>
-      <w:proofErr w:type="spellEnd"/>
-      <w:r>
-        <w:rPr>
-          <w:i w:val="0"/>
-          <w:iCs/>
-          <w:sz w:val="24"/>
-          <w:szCs w:val="24"/>
-        </w:rPr>
-        <w:t>:</w:t>
+        <w:t>Entregables:</w:t>
       </w:r>
       <w:bookmarkEnd w:id="57"/>
       <w:r>
@@ -23501,11 +22784,21 @@
       <w:r>
         <w:t xml:space="preserve"> </w:t>
       </w:r>
-      <w:fldSimple w:instr=" SEQ Figure \* ARABIC ">
-        <w:r>
-          <w:t>1</w:t>
-        </w:r>
-      </w:fldSimple>
+      <w:r>
+        <w:fldChar w:fldCharType="begin"/>
+      </w:r>
+      <w:r>
+        <w:instrText xml:space="preserve"> SEQ Figure \* ARABIC </w:instrText>
+      </w:r>
+      <w:r>
+        <w:fldChar w:fldCharType="separate"/>
+      </w:r>
+      <w:r>
+        <w:t>1</w:t>
+      </w:r>
+      <w:r>
+        <w:fldChar w:fldCharType="end"/>
+      </w:r>
       <w:r>
         <w:t xml:space="preserve">. </w:t>
       </w:r>
@@ -23586,10 +22879,10 @@
             <v:path o:extrusionok="f" gradientshapeok="t" o:connecttype="rect"/>
             <o:lock v:ext="edit" aspectratio="t"/>
           </v:shapetype>
-          <v:shape id="_x0000_i1025" type="#_x0000_t75" alt="" style="width:202pt;height:87.35pt;mso-width-percent:0;mso-height-percent:0;mso-width-percent:0;mso-height-percent:0" o:ole="">
+          <v:shape id="_x0000_i1025" type="#_x0000_t75" alt="" style="width:201.75pt;height:87pt;mso-width-percent:0;mso-height-percent:0;mso-width-percent:0;mso-height-percent:0" o:ole="">
             <v:imagedata r:id="rId20" o:title=""/>
           </v:shape>
-          <o:OLEObject Type="Embed" ProgID="Equation.3" ShapeID="_x0000_i1025" DrawAspect="Content" ObjectID="_1712240319" r:id="rId21"/>
+          <o:OLEObject Type="Embed" ProgID="Equation.3" ShapeID="_x0000_i1025" DrawAspect="Content" ObjectID="_1712240735" r:id="rId21"/>
         </w:object>
       </w:r>
       <w:r>
@@ -23987,6 +23280,7 @@
                 <w:id w:val="-573587230"/>
                 <w:bibliography/>
               </w:sdtPr>
+              <w:sdtEndPr/>
               <w:sdtContent>
                 <w:p>
                   <w:pPr>
@@ -24796,6 +24090,7 @@
                     <w:ind w:left="720" w:hanging="720"/>
                     <w:rPr>
                       <w:noProof/>
+                      <w:lang w:val="es-MX"/>
                     </w:rPr>
                   </w:pPr>
                   <w:r>
@@ -24810,17 +24105,25 @@
                       <w:i/>
                       <w:iCs/>
                       <w:noProof/>
+                      <w:lang w:val="es-MX"/>
                     </w:rPr>
                     <w:t>Diario de gestion estrategica</w:t>
                   </w:r>
                   <w:r>
                     <w:rPr>
                       <w:noProof/>
+                      <w:lang w:val="es-MX"/>
                     </w:rPr>
                     <w:t>, 10(29,175-188.</w:t>
                   </w:r>
                 </w:p>
-                <w:p/>
+                <w:p>
+                  <w:pPr>
+                    <w:rPr>
+                      <w:lang w:val="es-MX"/>
+                    </w:rPr>
+                  </w:pPr>
+                </w:p>
                 <w:p>
                   <w:pPr>
                     <w:pStyle w:val="Bibliografa"/>
@@ -32238,165 +31541,6 @@
 </file>
 
 <file path=customXml/item1.xml><?xml version="1.0" encoding="utf-8"?>
-<ct:contentTypeSchema xmlns:ct="http://schemas.microsoft.com/office/2006/metadata/contentType" xmlns:ma="http://schemas.microsoft.com/office/2006/metadata/properties/metaAttributes" ct:_="" ma:_="" ma:contentTypeName="Documento" ma:contentTypeID="0x010100EB0C0A9D5006D94D941913D2AD4067DB" ma:contentTypeVersion="4" ma:contentTypeDescription="Crear nuevo documento." ma:contentTypeScope="" ma:versionID="a4b9919c13bfcabde89367097724a22e">
-  <xsd:schema xmlns:xsd="http://www.w3.org/2001/XMLSchema" xmlns:xs="http://www.w3.org/2001/XMLSchema" xmlns:p="http://schemas.microsoft.com/office/2006/metadata/properties" xmlns:ns2="c796fc4d-9a60-437c-b2a3-32f3dd03fccd" targetNamespace="http://schemas.microsoft.com/office/2006/metadata/properties" ma:root="true" ma:fieldsID="aee2a1bf4f5062e13cd515c091874855" ns2:_="">
-    <xsd:import namespace="c796fc4d-9a60-437c-b2a3-32f3dd03fccd"/>
-    <xsd:element name="properties">
-      <xsd:complexType>
-        <xsd:sequence>
-          <xsd:element name="documentManagement">
-            <xsd:complexType>
-              <xsd:all>
-                <xsd:element ref="ns2:MediaServiceMetadata" minOccurs="0"/>
-                <xsd:element ref="ns2:MediaServiceFastMetadata" minOccurs="0"/>
-                <xsd:element ref="ns2:MediaServiceDateTaken" minOccurs="0"/>
-                <xsd:element ref="ns2:MediaLengthInSeconds" minOccurs="0"/>
-              </xsd:all>
-            </xsd:complexType>
-          </xsd:element>
-        </xsd:sequence>
-      </xsd:complexType>
-    </xsd:element>
-  </xsd:schema>
-  <xsd:schema xmlns:xsd="http://www.w3.org/2001/XMLSchema" xmlns:xs="http://www.w3.org/2001/XMLSchema" xmlns:dms="http://schemas.microsoft.com/office/2006/documentManagement/types" xmlns:pc="http://schemas.microsoft.com/office/infopath/2007/PartnerControls" targetNamespace="c796fc4d-9a60-437c-b2a3-32f3dd03fccd" elementFormDefault="qualified">
-    <xsd:import namespace="http://schemas.microsoft.com/office/2006/documentManagement/types"/>
-    <xsd:import namespace="http://schemas.microsoft.com/office/infopath/2007/PartnerControls"/>
-    <xsd:element name="MediaServiceMetadata" ma:index="8" nillable="true" ma:displayName="MediaServiceMetadata" ma:hidden="true" ma:internalName="MediaServiceMetadata" ma:readOnly="true">
-      <xsd:simpleType>
-        <xsd:restriction base="dms:Note"/>
-      </xsd:simpleType>
-    </xsd:element>
-    <xsd:element name="MediaServiceFastMetadata" ma:index="9" nillable="true" ma:displayName="MediaServiceFastMetadata" ma:hidden="true" ma:internalName="MediaServiceFastMetadata" ma:readOnly="true">
-      <xsd:simpleType>
-        <xsd:restriction base="dms:Note"/>
-      </xsd:simpleType>
-    </xsd:element>
-    <xsd:element name="MediaServiceDateTaken" ma:index="10" nillable="true" ma:displayName="MediaServiceDateTaken" ma:hidden="true" ma:internalName="MediaServiceDateTaken" ma:readOnly="true">
-      <xsd:simpleType>
-        <xsd:restriction base="dms:Text"/>
-      </xsd:simpleType>
-    </xsd:element>
-    <xsd:element name="MediaLengthInSeconds" ma:index="11" nillable="true" ma:displayName="Length (seconds)" ma:internalName="MediaLengthInSeconds" ma:readOnly="true">
-      <xsd:simpleType>
-        <xsd:restriction base="dms:Unknown"/>
-      </xsd:simpleType>
-    </xsd:element>
-  </xsd:schema>
-  <xsd:schema xmlns="http://schemas.openxmlformats.org/package/2006/metadata/core-properties" xmlns:xsd="http://www.w3.org/2001/XMLSchema" xmlns:xsi="http://www.w3.org/2001/XMLSchema-instance" xmlns:dc="http://purl.org/dc/elements/1.1/" xmlns:dcterms="http://purl.org/dc/terms/" xmlns:odoc="http://schemas.microsoft.com/internal/obd" targetNamespace="http://schemas.openxmlformats.org/package/2006/metadata/core-properties" elementFormDefault="qualified" attributeFormDefault="unqualified" blockDefault="#all">
-    <xsd:import namespace="http://purl.org/dc/elements/1.1/" schemaLocation="http://dublincore.org/schemas/xmls/qdc/2003/04/02/dc.xsd"/>
-    <xsd:import namespace="http://purl.org/dc/terms/" schemaLocation="http://dublincore.org/schemas/xmls/qdc/2003/04/02/dcterms.xsd"/>
-    <xsd:element name="coreProperties" type="CT_coreProperties"/>
-    <xsd:complexType name="CT_coreProperties">
-      <xsd:all>
-        <xsd:element ref="dc:creator" minOccurs="0" maxOccurs="1"/>
-        <xsd:element ref="dcterms:created" minOccurs="0" maxOccurs="1"/>
-        <xsd:element ref="dc:identifier" minOccurs="0" maxOccurs="1"/>
-        <xsd:element name="contentType" minOccurs="0" maxOccurs="1" type="xsd:string" ma:index="0" ma:displayName="Tipo de contenido"/>
-        <xsd:element ref="dc:title" minOccurs="0" maxOccurs="1" ma:index="4" ma:displayName="Título"/>
-        <xsd:element ref="dc:subject" minOccurs="0" maxOccurs="1"/>
-        <xsd:element ref="dc:description" minOccurs="0" maxOccurs="1"/>
-        <xsd:element name="keywords" minOccurs="0" maxOccurs="1" type="xsd:string"/>
-        <xsd:element ref="dc:language" minOccurs="0" maxOccurs="1"/>
-        <xsd:element name="category" minOccurs="0" maxOccurs="1" type="xsd:string"/>
-        <xsd:element name="version" minOccurs="0" maxOccurs="1" type="xsd:string"/>
-        <xsd:element name="revision" minOccurs="0" maxOccurs="1" type="xsd:string">
-          <xsd:annotation>
-            <xsd:documentation>
-                        This value indicates the number of saves or revisions. The application is responsible for updating this value after each revision.
-                    </xsd:documentation>
-          </xsd:annotation>
-        </xsd:element>
-        <xsd:element name="lastModifiedBy" minOccurs="0" maxOccurs="1" type="xsd:string"/>
-        <xsd:element ref="dcterms:modified" minOccurs="0" maxOccurs="1"/>
-        <xsd:element name="contentStatus" minOccurs="0" maxOccurs="1" type="xsd:string"/>
-      </xsd:all>
-    </xsd:complexType>
-  </xsd:schema>
-  <xs:schema xmlns:pc="http://schemas.microsoft.com/office/infopath/2007/PartnerControls" xmlns:xs="http://www.w3.org/2001/XMLSchema" targetNamespace="http://schemas.microsoft.com/office/infopath/2007/PartnerControls" elementFormDefault="qualified" attributeFormDefault="unqualified">
-    <xs:element name="Person">
-      <xs:complexType>
-        <xs:sequence>
-          <xs:element ref="pc:DisplayName" minOccurs="0"/>
-          <xs:element ref="pc:AccountId" minOccurs="0"/>
-          <xs:element ref="pc:AccountType" minOccurs="0"/>
-        </xs:sequence>
-      </xs:complexType>
-    </xs:element>
-    <xs:element name="DisplayName" type="xs:string"/>
-    <xs:element name="AccountId" type="xs:string"/>
-    <xs:element name="AccountType" type="xs:string"/>
-    <xs:element name="BDCAssociatedEntity">
-      <xs:complexType>
-        <xs:sequence>
-          <xs:element ref="pc:BDCEntity" minOccurs="0" maxOccurs="unbounded"/>
-        </xs:sequence>
-        <xs:attribute ref="pc:EntityNamespace"/>
-        <xs:attribute ref="pc:EntityName"/>
-        <xs:attribute ref="pc:SystemInstanceName"/>
-        <xs:attribute ref="pc:AssociationName"/>
-      </xs:complexType>
-    </xs:element>
-    <xs:attribute name="EntityNamespace" type="xs:string"/>
-    <xs:attribute name="EntityName" type="xs:string"/>
-    <xs:attribute name="SystemInstanceName" type="xs:string"/>
-    <xs:attribute name="AssociationName" type="xs:string"/>
-    <xs:element name="BDCEntity">
-      <xs:complexType>
-        <xs:sequence>
-          <xs:element ref="pc:EntityDisplayName" minOccurs="0"/>
-          <xs:element ref="pc:EntityInstanceReference" minOccurs="0"/>
-          <xs:element ref="pc:EntityId1" minOccurs="0"/>
-          <xs:element ref="pc:EntityId2" minOccurs="0"/>
-          <xs:element ref="pc:EntityId3" minOccurs="0"/>
-          <xs:element ref="pc:EntityId4" minOccurs="0"/>
-          <xs:element ref="pc:EntityId5" minOccurs="0"/>
-        </xs:sequence>
-      </xs:complexType>
-    </xs:element>
-    <xs:element name="EntityDisplayName" type="xs:string"/>
-    <xs:element name="EntityInstanceReference" type="xs:string"/>
-    <xs:element name="EntityId1" type="xs:string"/>
-    <xs:element name="EntityId2" type="xs:string"/>
-    <xs:element name="EntityId3" type="xs:string"/>
-    <xs:element name="EntityId4" type="xs:string"/>
-    <xs:element name="EntityId5" type="xs:string"/>
-    <xs:element name="Terms">
-      <xs:complexType>
-        <xs:sequence>
-          <xs:element ref="pc:TermInfo" minOccurs="0" maxOccurs="unbounded"/>
-        </xs:sequence>
-      </xs:complexType>
-    </xs:element>
-    <xs:element name="TermInfo">
-      <xs:complexType>
-        <xs:sequence>
-          <xs:element ref="pc:TermName" minOccurs="0"/>
-          <xs:element ref="pc:TermId" minOccurs="0"/>
-        </xs:sequence>
-      </xs:complexType>
-    </xs:element>
-    <xs:element name="TermName" type="xs:string"/>
-    <xs:element name="TermId" type="xs:string"/>
-  </xs:schema>
-</ct:contentTypeSchema>
-</file>
-
-<file path=customXml/item2.xml><?xml version="1.0" encoding="utf-8"?>
-<p:properties xmlns:p="http://schemas.microsoft.com/office/2006/metadata/properties" xmlns:xsi="http://www.w3.org/2001/XMLSchema-instance" xmlns:pc="http://schemas.microsoft.com/office/infopath/2007/PartnerControls">
-  <documentManagement/>
-</p:properties>
-</file>
-
-<file path=customXml/item3.xml><?xml version="1.0" encoding="utf-8"?>
-<?mso-contentType ?>
-<FormTemplates xmlns="http://schemas.microsoft.com/sharepoint/v3/contenttype/forms">
-  <Display>DocumentLibraryForm</Display>
-  <Edit>DocumentLibraryForm</Edit>
-  <New>DocumentLibraryForm</New>
-</FormTemplates>
-</file>
-
-<file path=customXml/item4.xml><?xml version="1.0" encoding="utf-8"?>
 <b:Sources xmlns:b="http://schemas.openxmlformats.org/officeDocument/2006/bibliography" xmlns="http://schemas.openxmlformats.org/officeDocument/2006/bibliography" SelectedStyle="\APA.XSL" StyleName="APA">
   <b:Source>
     <b:Tag>Xia12</b:Tag>
@@ -33787,7 +32931,191 @@
 </b:Sources>
 </file>
 
+<file path=customXml/item2.xml><?xml version="1.0" encoding="utf-8"?>
+<?mso-contentType ?>
+<FormTemplates xmlns="http://schemas.microsoft.com/sharepoint/v3/contenttype/forms">
+  <Display>DocumentLibraryForm</Display>
+  <Edit>DocumentLibraryForm</Edit>
+  <New>DocumentLibraryForm</New>
+</FormTemplates>
+</file>
+
+<file path=customXml/item3.xml><?xml version="1.0" encoding="utf-8"?>
+<p:properties xmlns:p="http://schemas.microsoft.com/office/2006/metadata/properties" xmlns:xsi="http://www.w3.org/2001/XMLSchema-instance" xmlns:pc="http://schemas.microsoft.com/office/infopath/2007/PartnerControls">
+  <documentManagement/>
+</p:properties>
+</file>
+
+<file path=customXml/item4.xml><?xml version="1.0" encoding="utf-8"?>
+<ct:contentTypeSchema xmlns:ct="http://schemas.microsoft.com/office/2006/metadata/contentType" xmlns:ma="http://schemas.microsoft.com/office/2006/metadata/properties/metaAttributes" ct:_="" ma:_="" ma:contentTypeName="Documento" ma:contentTypeID="0x010100EB0C0A9D5006D94D941913D2AD4067DB" ma:contentTypeVersion="4" ma:contentTypeDescription="Crear nuevo documento." ma:contentTypeScope="" ma:versionID="a4b9919c13bfcabde89367097724a22e">
+  <xsd:schema xmlns:xsd="http://www.w3.org/2001/XMLSchema" xmlns:xs="http://www.w3.org/2001/XMLSchema" xmlns:p="http://schemas.microsoft.com/office/2006/metadata/properties" xmlns:ns2="c796fc4d-9a60-437c-b2a3-32f3dd03fccd" targetNamespace="http://schemas.microsoft.com/office/2006/metadata/properties" ma:root="true" ma:fieldsID="aee2a1bf4f5062e13cd515c091874855" ns2:_="">
+    <xsd:import namespace="c796fc4d-9a60-437c-b2a3-32f3dd03fccd"/>
+    <xsd:element name="properties">
+      <xsd:complexType>
+        <xsd:sequence>
+          <xsd:element name="documentManagement">
+            <xsd:complexType>
+              <xsd:all>
+                <xsd:element ref="ns2:MediaServiceMetadata" minOccurs="0"/>
+                <xsd:element ref="ns2:MediaServiceFastMetadata" minOccurs="0"/>
+                <xsd:element ref="ns2:MediaServiceDateTaken" minOccurs="0"/>
+                <xsd:element ref="ns2:MediaLengthInSeconds" minOccurs="0"/>
+              </xsd:all>
+            </xsd:complexType>
+          </xsd:element>
+        </xsd:sequence>
+      </xsd:complexType>
+    </xsd:element>
+  </xsd:schema>
+  <xsd:schema xmlns:xsd="http://www.w3.org/2001/XMLSchema" xmlns:xs="http://www.w3.org/2001/XMLSchema" xmlns:dms="http://schemas.microsoft.com/office/2006/documentManagement/types" xmlns:pc="http://schemas.microsoft.com/office/infopath/2007/PartnerControls" targetNamespace="c796fc4d-9a60-437c-b2a3-32f3dd03fccd" elementFormDefault="qualified">
+    <xsd:import namespace="http://schemas.microsoft.com/office/2006/documentManagement/types"/>
+    <xsd:import namespace="http://schemas.microsoft.com/office/infopath/2007/PartnerControls"/>
+    <xsd:element name="MediaServiceMetadata" ma:index="8" nillable="true" ma:displayName="MediaServiceMetadata" ma:hidden="true" ma:internalName="MediaServiceMetadata" ma:readOnly="true">
+      <xsd:simpleType>
+        <xsd:restriction base="dms:Note"/>
+      </xsd:simpleType>
+    </xsd:element>
+    <xsd:element name="MediaServiceFastMetadata" ma:index="9" nillable="true" ma:displayName="MediaServiceFastMetadata" ma:hidden="true" ma:internalName="MediaServiceFastMetadata" ma:readOnly="true">
+      <xsd:simpleType>
+        <xsd:restriction base="dms:Note"/>
+      </xsd:simpleType>
+    </xsd:element>
+    <xsd:element name="MediaServiceDateTaken" ma:index="10" nillable="true" ma:displayName="MediaServiceDateTaken" ma:hidden="true" ma:internalName="MediaServiceDateTaken" ma:readOnly="true">
+      <xsd:simpleType>
+        <xsd:restriction base="dms:Text"/>
+      </xsd:simpleType>
+    </xsd:element>
+    <xsd:element name="MediaLengthInSeconds" ma:index="11" nillable="true" ma:displayName="Length (seconds)" ma:internalName="MediaLengthInSeconds" ma:readOnly="true">
+      <xsd:simpleType>
+        <xsd:restriction base="dms:Unknown"/>
+      </xsd:simpleType>
+    </xsd:element>
+  </xsd:schema>
+  <xsd:schema xmlns="http://schemas.openxmlformats.org/package/2006/metadata/core-properties" xmlns:xsd="http://www.w3.org/2001/XMLSchema" xmlns:xsi="http://www.w3.org/2001/XMLSchema-instance" xmlns:dc="http://purl.org/dc/elements/1.1/" xmlns:dcterms="http://purl.org/dc/terms/" xmlns:odoc="http://schemas.microsoft.com/internal/obd" targetNamespace="http://schemas.openxmlformats.org/package/2006/metadata/core-properties" elementFormDefault="qualified" attributeFormDefault="unqualified" blockDefault="#all">
+    <xsd:import namespace="http://purl.org/dc/elements/1.1/" schemaLocation="http://dublincore.org/schemas/xmls/qdc/2003/04/02/dc.xsd"/>
+    <xsd:import namespace="http://purl.org/dc/terms/" schemaLocation="http://dublincore.org/schemas/xmls/qdc/2003/04/02/dcterms.xsd"/>
+    <xsd:element name="coreProperties" type="CT_coreProperties"/>
+    <xsd:complexType name="CT_coreProperties">
+      <xsd:all>
+        <xsd:element ref="dc:creator" minOccurs="0" maxOccurs="1"/>
+        <xsd:element ref="dcterms:created" minOccurs="0" maxOccurs="1"/>
+        <xsd:element ref="dc:identifier" minOccurs="0" maxOccurs="1"/>
+        <xsd:element name="contentType" minOccurs="0" maxOccurs="1" type="xsd:string" ma:index="0" ma:displayName="Tipo de contenido"/>
+        <xsd:element ref="dc:title" minOccurs="0" maxOccurs="1" ma:index="4" ma:displayName="Título"/>
+        <xsd:element ref="dc:subject" minOccurs="0" maxOccurs="1"/>
+        <xsd:element ref="dc:description" minOccurs="0" maxOccurs="1"/>
+        <xsd:element name="keywords" minOccurs="0" maxOccurs="1" type="xsd:string"/>
+        <xsd:element ref="dc:language" minOccurs="0" maxOccurs="1"/>
+        <xsd:element name="category" minOccurs="0" maxOccurs="1" type="xsd:string"/>
+        <xsd:element name="version" minOccurs="0" maxOccurs="1" type="xsd:string"/>
+        <xsd:element name="revision" minOccurs="0" maxOccurs="1" type="xsd:string">
+          <xsd:annotation>
+            <xsd:documentation>
+                        This value indicates the number of saves or revisions. The application is responsible for updating this value after each revision.
+                    </xsd:documentation>
+          </xsd:annotation>
+        </xsd:element>
+        <xsd:element name="lastModifiedBy" minOccurs="0" maxOccurs="1" type="xsd:string"/>
+        <xsd:element ref="dcterms:modified" minOccurs="0" maxOccurs="1"/>
+        <xsd:element name="contentStatus" minOccurs="0" maxOccurs="1" type="xsd:string"/>
+      </xsd:all>
+    </xsd:complexType>
+  </xsd:schema>
+  <xs:schema xmlns:pc="http://schemas.microsoft.com/office/infopath/2007/PartnerControls" xmlns:xs="http://www.w3.org/2001/XMLSchema" targetNamespace="http://schemas.microsoft.com/office/infopath/2007/PartnerControls" elementFormDefault="qualified" attributeFormDefault="unqualified">
+    <xs:element name="Person">
+      <xs:complexType>
+        <xs:sequence>
+          <xs:element ref="pc:DisplayName" minOccurs="0"/>
+          <xs:element ref="pc:AccountId" minOccurs="0"/>
+          <xs:element ref="pc:AccountType" minOccurs="0"/>
+        </xs:sequence>
+      </xs:complexType>
+    </xs:element>
+    <xs:element name="DisplayName" type="xs:string"/>
+    <xs:element name="AccountId" type="xs:string"/>
+    <xs:element name="AccountType" type="xs:string"/>
+    <xs:element name="BDCAssociatedEntity">
+      <xs:complexType>
+        <xs:sequence>
+          <xs:element ref="pc:BDCEntity" minOccurs="0" maxOccurs="unbounded"/>
+        </xs:sequence>
+        <xs:attribute ref="pc:EntityNamespace"/>
+        <xs:attribute ref="pc:EntityName"/>
+        <xs:attribute ref="pc:SystemInstanceName"/>
+        <xs:attribute ref="pc:AssociationName"/>
+      </xs:complexType>
+    </xs:element>
+    <xs:attribute name="EntityNamespace" type="xs:string"/>
+    <xs:attribute name="EntityName" type="xs:string"/>
+    <xs:attribute name="SystemInstanceName" type="xs:string"/>
+    <xs:attribute name="AssociationName" type="xs:string"/>
+    <xs:element name="BDCEntity">
+      <xs:complexType>
+        <xs:sequence>
+          <xs:element ref="pc:EntityDisplayName" minOccurs="0"/>
+          <xs:element ref="pc:EntityInstanceReference" minOccurs="0"/>
+          <xs:element ref="pc:EntityId1" minOccurs="0"/>
+          <xs:element ref="pc:EntityId2" minOccurs="0"/>
+          <xs:element ref="pc:EntityId3" minOccurs="0"/>
+          <xs:element ref="pc:EntityId4" minOccurs="0"/>
+          <xs:element ref="pc:EntityId5" minOccurs="0"/>
+        </xs:sequence>
+      </xs:complexType>
+    </xs:element>
+    <xs:element name="EntityDisplayName" type="xs:string"/>
+    <xs:element name="EntityInstanceReference" type="xs:string"/>
+    <xs:element name="EntityId1" type="xs:string"/>
+    <xs:element name="EntityId2" type="xs:string"/>
+    <xs:element name="EntityId3" type="xs:string"/>
+    <xs:element name="EntityId4" type="xs:string"/>
+    <xs:element name="EntityId5" type="xs:string"/>
+    <xs:element name="Terms">
+      <xs:complexType>
+        <xs:sequence>
+          <xs:element ref="pc:TermInfo" minOccurs="0" maxOccurs="unbounded"/>
+        </xs:sequence>
+      </xs:complexType>
+    </xs:element>
+    <xs:element name="TermInfo">
+      <xs:complexType>
+        <xs:sequence>
+          <xs:element ref="pc:TermName" minOccurs="0"/>
+          <xs:element ref="pc:TermId" minOccurs="0"/>
+        </xs:sequence>
+      </xs:complexType>
+    </xs:element>
+    <xs:element name="TermName" type="xs:string"/>
+    <xs:element name="TermId" type="xs:string"/>
+  </xs:schema>
+</ct:contentTypeSchema>
+</file>
+
 <file path=customXml/itemProps1.xml><?xml version="1.0" encoding="utf-8"?>
+<ds:datastoreItem xmlns:ds="http://schemas.openxmlformats.org/officeDocument/2006/customXml" ds:itemID="{823442A0-B553-4461-AC23-933BD239A542}">
+  <ds:schemaRefs>
+    <ds:schemaRef ds:uri="http://schemas.openxmlformats.org/officeDocument/2006/bibliography"/>
+  </ds:schemaRefs>
+</ds:datastoreItem>
+</file>
+
+<file path=customXml/itemProps2.xml><?xml version="1.0" encoding="utf-8"?>
+<ds:datastoreItem xmlns:ds="http://schemas.openxmlformats.org/officeDocument/2006/customXml" ds:itemID="{047DA448-9B6F-4EE5-9444-67E539F751E8}">
+  <ds:schemaRefs>
+    <ds:schemaRef ds:uri="http://schemas.microsoft.com/sharepoint/v3/contenttype/forms"/>
+  </ds:schemaRefs>
+</ds:datastoreItem>
+</file>
+
+<file path=customXml/itemProps3.xml><?xml version="1.0" encoding="utf-8"?>
+<ds:datastoreItem xmlns:ds="http://schemas.openxmlformats.org/officeDocument/2006/customXml" ds:itemID="{56226B57-2F91-41CE-9EE9-C4AEAF87F332}">
+  <ds:schemaRefs>
+    <ds:schemaRef ds:uri="http://schemas.microsoft.com/office/2006/metadata/properties"/>
+    <ds:schemaRef ds:uri="http://schemas.microsoft.com/office/infopath/2007/PartnerControls"/>
+  </ds:schemaRefs>
+</ds:datastoreItem>
+</file>
+
+<file path=customXml/itemProps4.xml><?xml version="1.0" encoding="utf-8"?>
 <ds:datastoreItem xmlns:ds="http://schemas.openxmlformats.org/officeDocument/2006/customXml" ds:itemID="{5C6FE22E-7B77-4833-8268-0BD99CDE314C}">
   <ds:schemaRefs>
     <ds:schemaRef ds:uri="http://schemas.microsoft.com/office/2006/metadata/contentType"/>
@@ -33803,29 +33131,4 @@
     <ds:schemaRef ds:uri="http://schemas.microsoft.com/internal/obd"/>
   </ds:schemaRefs>
 </ds:datastoreItem>
-</file>
-
-<file path=customXml/itemProps2.xml><?xml version="1.0" encoding="utf-8"?>
-<ds:datastoreItem xmlns:ds="http://schemas.openxmlformats.org/officeDocument/2006/customXml" ds:itemID="{56226B57-2F91-41CE-9EE9-C4AEAF87F332}">
-  <ds:schemaRefs>
-    <ds:schemaRef ds:uri="http://schemas.microsoft.com/office/2006/metadata/properties"/>
-    <ds:schemaRef ds:uri="http://schemas.microsoft.com/office/infopath/2007/PartnerControls"/>
-  </ds:schemaRefs>
-</ds:datastoreItem>
-</file>
-
-<file path=customXml/itemProps3.xml><?xml version="1.0" encoding="utf-8"?>
-<ds:datastoreItem xmlns:ds="http://schemas.openxmlformats.org/officeDocument/2006/customXml" ds:itemID="{047DA448-9B6F-4EE5-9444-67E539F751E8}">
-  <ds:schemaRefs>
-    <ds:schemaRef ds:uri="http://schemas.microsoft.com/sharepoint/v3/contenttype/forms"/>
-  </ds:schemaRefs>
-</ds:datastoreItem>
-</file>
-
-<file path=customXml/itemProps4.xml><?xml version="1.0" encoding="utf-8"?>
-<ds:datastoreItem xmlns:ds="http://schemas.openxmlformats.org/officeDocument/2006/customXml" ds:itemID="{823442A0-B553-4461-AC23-933BD239A542}">
-  <ds:schemaRefs>
-    <ds:schemaRef ds:uri="http://schemas.openxmlformats.org/officeDocument/2006/bibliography"/>
-  </ds:schemaRefs>
-</ds:datastoreItem>
 </file>
</xml_diff>

<commit_message>
Actualizacion documento 1 de mayo 2022
</commit_message>
<xml_diff>
--- a/01. Documentación/4. Ante Proyecto/Documento Niote 2022.docx
+++ b/01. Documentación/4. Ante Proyecto/Documento Niote 2022.docx
@@ -1,6 +1,6 @@
 
 <file path=word/document.xml><?xml version="1.0" encoding="utf-8"?>
-<w:document xmlns:wpc="http://schemas.microsoft.com/office/word/2010/wordprocessingCanvas" xmlns:cx="http://schemas.microsoft.com/office/drawing/2014/chartex" xmlns:cx1="http://schemas.microsoft.com/office/drawing/2015/9/8/chartex" xmlns:cx2="http://schemas.microsoft.com/office/drawing/2015/10/21/chartex" xmlns:cx3="http://schemas.microsoft.com/office/drawing/2016/5/9/chartex" xmlns:cx4="http://schemas.microsoft.com/office/drawing/2016/5/10/chartex" xmlns:cx5="http://schemas.microsoft.com/office/drawing/2016/5/11/chartex" xmlns:cx6="http://schemas.microsoft.com/office/drawing/2016/5/12/chartex" xmlns:cx7="http://schemas.microsoft.com/office/drawing/2016/5/13/chartex" xmlns:cx8="http://schemas.microsoft.com/office/drawing/2016/5/14/chartex" xmlns:mc="http://schemas.openxmlformats.org/markup-compatibility/2006" xmlns:aink="http://schemas.microsoft.com/office/drawing/2016/ink" xmlns:am3d="http://schemas.microsoft.com/office/drawing/2017/model3d" xmlns:o="urn:schemas-microsoft-com:office:office" xmlns:r="http://schemas.openxmlformats.org/officeDocument/2006/relationships" xmlns:m="http://schemas.openxmlformats.org/officeDocument/2006/math" xmlns:v="urn:schemas-microsoft-com:vml" xmlns:wp14="http://schemas.microsoft.com/office/word/2010/wordprocessingDrawing" xmlns:wp="http://schemas.openxmlformats.org/drawingml/2006/wordprocessingDrawing" xmlns:w10="urn:schemas-microsoft-com:office:word" xmlns:w="http://schemas.openxmlformats.org/wordprocessingml/2006/main" xmlns:w14="http://schemas.microsoft.com/office/word/2010/wordml" xmlns:w15="http://schemas.microsoft.com/office/word/2012/wordml" xmlns:w16cex="http://schemas.microsoft.com/office/word/2018/wordml/cex" xmlns:w16cid="http://schemas.microsoft.com/office/word/2016/wordml/cid" xmlns:w16="http://schemas.microsoft.com/office/word/2018/wordml" xmlns:w16sdtdh="http://schemas.microsoft.com/office/word/2020/wordml/sdtdatahash" xmlns:w16se="http://schemas.microsoft.com/office/word/2015/wordml/symex" xmlns:wpg="http://schemas.microsoft.com/office/word/2010/wordprocessingGroup" xmlns:wpi="http://schemas.microsoft.com/office/word/2010/wordprocessingInk" xmlns:wne="http://schemas.microsoft.com/office/word/2006/wordml" xmlns:wps="http://schemas.microsoft.com/office/word/2010/wordprocessingShape" mc:Ignorable="w14 w15 w16se w16cid w16 w16cex w16sdtdh wp14">
+<w:document xmlns:wpc="http://schemas.microsoft.com/office/word/2010/wordprocessingCanvas" xmlns:cx="http://schemas.microsoft.com/office/drawing/2014/chartex" xmlns:cx1="http://schemas.microsoft.com/office/drawing/2015/9/8/chartex" xmlns:cx2="http://schemas.microsoft.com/office/drawing/2015/10/21/chartex" xmlns:cx3="http://schemas.microsoft.com/office/drawing/2016/5/9/chartex" xmlns:cx4="http://schemas.microsoft.com/office/drawing/2016/5/10/chartex" xmlns:cx5="http://schemas.microsoft.com/office/drawing/2016/5/11/chartex" xmlns:cx6="http://schemas.microsoft.com/office/drawing/2016/5/12/chartex" xmlns:cx7="http://schemas.microsoft.com/office/drawing/2016/5/13/chartex" xmlns:cx8="http://schemas.microsoft.com/office/drawing/2016/5/14/chartex" xmlns:mc="http://schemas.openxmlformats.org/markup-compatibility/2006" xmlns:aink="http://schemas.microsoft.com/office/drawing/2016/ink" xmlns:am3d="http://schemas.microsoft.com/office/drawing/2017/model3d" xmlns:o="urn:schemas-microsoft-com:office:office" xmlns:oel="http://schemas.microsoft.com/office/2019/extlst" xmlns:r="http://schemas.openxmlformats.org/officeDocument/2006/relationships" xmlns:m="http://schemas.openxmlformats.org/officeDocument/2006/math" xmlns:v="urn:schemas-microsoft-com:vml" xmlns:wp14="http://schemas.microsoft.com/office/word/2010/wordprocessingDrawing" xmlns:wp="http://schemas.openxmlformats.org/drawingml/2006/wordprocessingDrawing" xmlns:w10="urn:schemas-microsoft-com:office:word" xmlns:w="http://schemas.openxmlformats.org/wordprocessingml/2006/main" xmlns:w14="http://schemas.microsoft.com/office/word/2010/wordml" xmlns:w15="http://schemas.microsoft.com/office/word/2012/wordml" xmlns:w16cex="http://schemas.microsoft.com/office/word/2018/wordml/cex" xmlns:w16cid="http://schemas.microsoft.com/office/word/2016/wordml/cid" xmlns:w16="http://schemas.microsoft.com/office/word/2018/wordml" xmlns:w16sdtdh="http://schemas.microsoft.com/office/word/2020/wordml/sdtdatahash" xmlns:w16se="http://schemas.microsoft.com/office/word/2015/wordml/symex" xmlns:wpg="http://schemas.microsoft.com/office/word/2010/wordprocessingGroup" xmlns:wpi="http://schemas.microsoft.com/office/word/2010/wordprocessingInk" xmlns:wne="http://schemas.microsoft.com/office/word/2006/wordml" xmlns:wps="http://schemas.microsoft.com/office/word/2010/wordprocessingShape" mc:Ignorable="w14 w15 w16se w16cid w16 w16cex w16sdtdh wp14">
   <w:body>
     <w:p>
       <w:pPr>
@@ -11,6 +11,12 @@
           <w:lang w:val="es-CO"/>
         </w:rPr>
       </w:pPr>
+      <w:r>
+        <w:rPr>
+          <w:lang w:val="es-CO"/>
+        </w:rPr>
+        <w:t xml:space="preserve"> </w:t>
+      </w:r>
       <w:r>
         <w:rPr>
           <w:lang w:val="es-CO"/>
@@ -1772,7 +1778,21 @@
             <w:rStyle w:val="Hipervnculo"/>
             <w:noProof/>
           </w:rPr>
-          <w:t>Analítica de datos</w:t>
+          <w:t xml:space="preserve">Analítica de </w:t>
+        </w:r>
+        <w:r>
+          <w:rPr>
+            <w:rStyle w:val="Hipervnculo"/>
+            <w:noProof/>
+          </w:rPr>
+          <w:t>d</w:t>
+        </w:r>
+        <w:r>
+          <w:rPr>
+            <w:rStyle w:val="Hipervnculo"/>
+            <w:noProof/>
+          </w:rPr>
+          <w:t>atos</w:t>
         </w:r>
         <w:r>
           <w:rPr>
@@ -7316,8 +7336,16 @@
         <w:rPr>
           <w:lang w:val="es-CO"/>
         </w:rPr>
-        <w:t xml:space="preserve"> Modelo general de la arquitectura de una red IoT</w:t>
-      </w:r>
+        <w:t xml:space="preserve"> Modelo general de la arquitectura de una red </w:t>
+      </w:r>
+      <w:proofErr w:type="spellStart"/>
+      <w:r>
+        <w:rPr>
+          <w:lang w:val="es-CO"/>
+        </w:rPr>
+        <w:t>IoT</w:t>
+      </w:r>
+      <w:proofErr w:type="spellEnd"/>
       <w:r>
         <w:rPr>
           <w:lang w:val="es-CO"/>
@@ -7952,8 +7980,16 @@
         <w:rPr>
           <w:lang w:val="es-CO"/>
         </w:rPr>
-        <w:t xml:space="preserve"> Funcionamiento de actuadores IoT</w:t>
-      </w:r>
+        <w:t xml:space="preserve"> Funcionamiento de actuadores </w:t>
+      </w:r>
+      <w:proofErr w:type="spellStart"/>
+      <w:r>
+        <w:rPr>
+          <w:lang w:val="es-CO"/>
+        </w:rPr>
+        <w:t>IoT</w:t>
+      </w:r>
+      <w:proofErr w:type="spellEnd"/>
       <w:r>
         <w:rPr>
           <w:lang w:val="es-CO"/>
@@ -9496,7 +9532,6 @@
                 <w:szCs w:val="24"/>
               </w:rPr>
             </w:pPr>
-            <w:proofErr w:type="spellStart"/>
             <w:r>
               <w:rPr>
                 <w:rFonts w:ascii="Times New Roman" w:hAnsi="Times New Roman" w:cs="Times New Roman"/>
@@ -9504,9 +9539,8 @@
                 <w:sz w:val="24"/>
                 <w:szCs w:val="24"/>
               </w:rPr>
-              <w:t>Collection</w:t>
+              <w:t xml:space="preserve">Recopilación </w:t>
             </w:r>
-            <w:proofErr w:type="spellEnd"/>
           </w:p>
         </w:tc>
         <w:tc>
@@ -9527,7 +9561,6 @@
                 <w:szCs w:val="24"/>
               </w:rPr>
             </w:pPr>
-            <w:proofErr w:type="spellStart"/>
             <w:r>
               <w:rPr>
                 <w:rFonts w:ascii="Times New Roman" w:hAnsi="Times New Roman" w:cs="Times New Roman"/>
@@ -9535,9 +9568,26 @@
                 <w:sz w:val="24"/>
                 <w:szCs w:val="24"/>
               </w:rPr>
-              <w:t>Publication</w:t>
+              <w:t>Publica</w:t>
             </w:r>
-            <w:proofErr w:type="spellEnd"/>
+            <w:r>
+              <w:rPr>
+                <w:rFonts w:ascii="Times New Roman" w:hAnsi="Times New Roman" w:cs="Times New Roman"/>
+                <w:color w:val="auto"/>
+                <w:sz w:val="24"/>
+                <w:szCs w:val="24"/>
+              </w:rPr>
+              <w:t>c</w:t>
+            </w:r>
+            <w:r>
+              <w:rPr>
+                <w:rFonts w:ascii="Times New Roman" w:hAnsi="Times New Roman" w:cs="Times New Roman"/>
+                <w:color w:val="auto"/>
+                <w:sz w:val="24"/>
+                <w:szCs w:val="24"/>
+              </w:rPr>
+              <w:t>ión</w:t>
+            </w:r>
           </w:p>
         </w:tc>
         <w:tc>
@@ -9558,7 +9608,6 @@
                 <w:szCs w:val="24"/>
               </w:rPr>
             </w:pPr>
-            <w:proofErr w:type="spellStart"/>
             <w:r>
               <w:rPr>
                 <w:rFonts w:ascii="Times New Roman" w:hAnsi="Times New Roman" w:cs="Times New Roman"/>
@@ -9566,9 +9615,8 @@
                 <w:sz w:val="24"/>
                 <w:szCs w:val="24"/>
               </w:rPr>
-              <w:t>Uptake</w:t>
+              <w:t>Consumo</w:t>
             </w:r>
-            <w:proofErr w:type="spellEnd"/>
           </w:p>
         </w:tc>
         <w:tc>
@@ -9589,7 +9637,6 @@
                 <w:szCs w:val="24"/>
               </w:rPr>
             </w:pPr>
-            <w:proofErr w:type="spellStart"/>
             <w:r>
               <w:rPr>
                 <w:rFonts w:ascii="Times New Roman" w:hAnsi="Times New Roman" w:cs="Times New Roman"/>
@@ -9597,9 +9644,26 @@
                 <w:sz w:val="24"/>
                 <w:szCs w:val="24"/>
               </w:rPr>
-              <w:t>impact</w:t>
+              <w:t>I</w:t>
             </w:r>
-            <w:proofErr w:type="spellEnd"/>
+            <w:r>
+              <w:rPr>
+                <w:rFonts w:ascii="Times New Roman" w:hAnsi="Times New Roman" w:cs="Times New Roman"/>
+                <w:color w:val="auto"/>
+                <w:sz w:val="24"/>
+                <w:szCs w:val="24"/>
+              </w:rPr>
+              <w:t>mpact</w:t>
+            </w:r>
+            <w:r>
+              <w:rPr>
+                <w:rFonts w:ascii="Times New Roman" w:hAnsi="Times New Roman" w:cs="Times New Roman"/>
+                <w:color w:val="auto"/>
+                <w:sz w:val="24"/>
+                <w:szCs w:val="24"/>
+              </w:rPr>
+              <w:t>o</w:t>
+            </w:r>
           </w:p>
         </w:tc>
       </w:tr>
@@ -9640,7 +9704,17 @@
                 <w:sz w:val="24"/>
                 <w:szCs w:val="24"/>
               </w:rPr>
-              <w:t>Indentify</w:t>
+              <w:t>Identif</w:t>
+            </w:r>
+            <w:r>
+              <w:rPr>
+                <w:rFonts w:ascii="Times New Roman" w:hAnsi="Times New Roman" w:cs="Times New Roman"/>
+                <w:b w:val="0"/>
+                <w:bCs w:val="0"/>
+                <w:sz w:val="24"/>
+                <w:szCs w:val="24"/>
+              </w:rPr>
+              <w:t>icar</w:t>
             </w:r>
           </w:p>
         </w:tc>
@@ -9673,7 +9747,15 @@
                 <w:sz w:val="24"/>
                 <w:szCs w:val="24"/>
               </w:rPr>
-              <w:t>Analyze</w:t>
+              <w:t>Anal</w:t>
+            </w:r>
+            <w:r>
+              <w:rPr>
+                <w:rFonts w:ascii="Times New Roman" w:hAnsi="Times New Roman" w:cs="Times New Roman"/>
+                <w:sz w:val="24"/>
+                <w:szCs w:val="24"/>
+              </w:rPr>
+              <w:t>izar</w:t>
             </w:r>
           </w:p>
         </w:tc>
@@ -9706,7 +9788,15 @@
                 <w:sz w:val="24"/>
                 <w:szCs w:val="24"/>
               </w:rPr>
-              <w:t>Connect</w:t>
+              <w:t>Con</w:t>
+            </w:r>
+            <w:r>
+              <w:rPr>
+                <w:rFonts w:ascii="Times New Roman" w:hAnsi="Times New Roman" w:cs="Times New Roman"/>
+                <w:sz w:val="24"/>
+                <w:szCs w:val="24"/>
+              </w:rPr>
+              <w:t xml:space="preserve">ectar </w:t>
             </w:r>
           </w:p>
         </w:tc>
@@ -9739,7 +9829,15 @@
                 <w:sz w:val="24"/>
                 <w:szCs w:val="24"/>
               </w:rPr>
-              <w:t>Use</w:t>
+              <w:t>Us</w:t>
+            </w:r>
+            <w:r>
+              <w:rPr>
+                <w:rFonts w:ascii="Times New Roman" w:hAnsi="Times New Roman" w:cs="Times New Roman"/>
+                <w:sz w:val="24"/>
+                <w:szCs w:val="24"/>
+              </w:rPr>
+              <w:t>ar</w:t>
             </w:r>
           </w:p>
         </w:tc>
@@ -9781,7 +9879,17 @@
                 <w:sz w:val="24"/>
                 <w:szCs w:val="24"/>
               </w:rPr>
-              <w:t>Collet</w:t>
+              <w:t>Co</w:t>
+            </w:r>
+            <w:r>
+              <w:rPr>
+                <w:rFonts w:ascii="Times New Roman" w:hAnsi="Times New Roman" w:cs="Times New Roman"/>
+                <w:b w:val="0"/>
+                <w:bCs w:val="0"/>
+                <w:sz w:val="24"/>
+                <w:szCs w:val="24"/>
+              </w:rPr>
+              <w:t xml:space="preserve">ronilla </w:t>
             </w:r>
           </w:p>
         </w:tc>
@@ -9814,7 +9922,7 @@
                 <w:sz w:val="24"/>
                 <w:szCs w:val="24"/>
               </w:rPr>
-              <w:t>Reléase</w:t>
+              <w:t xml:space="preserve">Liberación </w:t>
             </w:r>
           </w:p>
         </w:tc>
@@ -9847,7 +9955,7 @@
                 <w:sz w:val="24"/>
                 <w:szCs w:val="24"/>
               </w:rPr>
-              <w:t>Inccentivize</w:t>
+              <w:t xml:space="preserve">Incentivar  </w:t>
             </w:r>
           </w:p>
         </w:tc>
@@ -9880,7 +9988,15 @@
                 <w:sz w:val="24"/>
                 <w:szCs w:val="24"/>
               </w:rPr>
-              <w:t>Change</w:t>
+              <w:t>C</w:t>
+            </w:r>
+            <w:r>
+              <w:rPr>
+                <w:rFonts w:ascii="Times New Roman" w:hAnsi="Times New Roman" w:cs="Times New Roman"/>
+                <w:sz w:val="24"/>
+                <w:szCs w:val="24"/>
+              </w:rPr>
+              <w:t xml:space="preserve">ambio </w:t>
             </w:r>
           </w:p>
         </w:tc>
@@ -9924,6 +10040,16 @@
               </w:rPr>
               <w:t>Proces</w:t>
             </w:r>
+            <w:r>
+              <w:rPr>
+                <w:rFonts w:ascii="Times New Roman" w:hAnsi="Times New Roman" w:cs="Times New Roman"/>
+                <w:b w:val="0"/>
+                <w:bCs w:val="0"/>
+                <w:sz w:val="24"/>
+                <w:szCs w:val="24"/>
+              </w:rPr>
+              <w:t>o</w:t>
+            </w:r>
           </w:p>
         </w:tc>
         <w:tc>
@@ -9955,7 +10081,7 @@
                 <w:sz w:val="24"/>
                 <w:szCs w:val="24"/>
               </w:rPr>
-              <w:t>Disseminate</w:t>
+              <w:t xml:space="preserve">Diseminar </w:t>
             </w:r>
           </w:p>
         </w:tc>
@@ -9988,7 +10114,15 @@
                 <w:sz w:val="24"/>
                 <w:szCs w:val="24"/>
               </w:rPr>
-              <w:t>Influence</w:t>
+              <w:t>Influen</w:t>
+            </w:r>
+            <w:r>
+              <w:rPr>
+                <w:rFonts w:ascii="Times New Roman" w:hAnsi="Times New Roman" w:cs="Times New Roman"/>
+                <w:sz w:val="24"/>
+                <w:szCs w:val="24"/>
+              </w:rPr>
+              <w:t xml:space="preserve">cia </w:t>
             </w:r>
           </w:p>
         </w:tc>
@@ -10021,7 +10155,7 @@
                 <w:sz w:val="24"/>
                 <w:szCs w:val="24"/>
               </w:rPr>
-              <w:t>reuse</w:t>
+              <w:t>Reutilizar</w:t>
             </w:r>
           </w:p>
         </w:tc>
@@ -23149,10 +23283,10 @@
             <v:path o:extrusionok="f" gradientshapeok="t" o:connecttype="rect"/>
             <o:lock v:ext="edit" aspectratio="t"/>
           </v:shapetype>
-          <v:shape id="_x0000_i1025" type="#_x0000_t75" alt="" style="width:202.2pt;height:87pt;mso-width-percent:0;mso-height-percent:0;mso-width-percent:0;mso-height-percent:0" o:ole="">
+          <v:shape id="_x0000_i1025" type="#_x0000_t75" alt="" style="width:202.3pt;height:86.85pt;mso-width-percent:0;mso-height-percent:0;mso-width-percent:0;mso-height-percent:0" o:ole="">
             <v:imagedata r:id="rId19" o:title=""/>
           </v:shape>
-          <o:OLEObject Type="Embed" ProgID="Equation.3" ShapeID="_x0000_i1025" DrawAspect="Content" ObjectID="_1712822522" r:id="rId20"/>
+          <o:OLEObject Type="Embed" ProgID="Equation.3" ShapeID="_x0000_i1025" DrawAspect="Content" ObjectID="_1712911245" r:id="rId20"/>
         </w:object>
       </w:r>
       <w:r>
@@ -25846,7 +25980,7 @@
 </file>
 
 <file path=word/endnotes.xml><?xml version="1.0" encoding="utf-8"?>
-<w:endnotes xmlns:wpc="http://schemas.microsoft.com/office/word/2010/wordprocessingCanvas" xmlns:cx="http://schemas.microsoft.com/office/drawing/2014/chartex" xmlns:cx1="http://schemas.microsoft.com/office/drawing/2015/9/8/chartex" xmlns:cx2="http://schemas.microsoft.com/office/drawing/2015/10/21/chartex" xmlns:cx3="http://schemas.microsoft.com/office/drawing/2016/5/9/chartex" xmlns:cx4="http://schemas.microsoft.com/office/drawing/2016/5/10/chartex" xmlns:cx5="http://schemas.microsoft.com/office/drawing/2016/5/11/chartex" xmlns:cx6="http://schemas.microsoft.com/office/drawing/2016/5/12/chartex" xmlns:cx7="http://schemas.microsoft.com/office/drawing/2016/5/13/chartex" xmlns:cx8="http://schemas.microsoft.com/office/drawing/2016/5/14/chartex" xmlns:mc="http://schemas.openxmlformats.org/markup-compatibility/2006" xmlns:aink="http://schemas.microsoft.com/office/drawing/2016/ink" xmlns:am3d="http://schemas.microsoft.com/office/drawing/2017/model3d" xmlns:o="urn:schemas-microsoft-com:office:office" xmlns:r="http://schemas.openxmlformats.org/officeDocument/2006/relationships" xmlns:m="http://schemas.openxmlformats.org/officeDocument/2006/math" xmlns:v="urn:schemas-microsoft-com:vml" xmlns:wp14="http://schemas.microsoft.com/office/word/2010/wordprocessingDrawing" xmlns:wp="http://schemas.openxmlformats.org/drawingml/2006/wordprocessingDrawing" xmlns:w10="urn:schemas-microsoft-com:office:word" xmlns:w="http://schemas.openxmlformats.org/wordprocessingml/2006/main" xmlns:w14="http://schemas.microsoft.com/office/word/2010/wordml" xmlns:w15="http://schemas.microsoft.com/office/word/2012/wordml" xmlns:w16cex="http://schemas.microsoft.com/office/word/2018/wordml/cex" xmlns:w16cid="http://schemas.microsoft.com/office/word/2016/wordml/cid" xmlns:w16="http://schemas.microsoft.com/office/word/2018/wordml" xmlns:w16sdtdh="http://schemas.microsoft.com/office/word/2020/wordml/sdtdatahash" xmlns:w16se="http://schemas.microsoft.com/office/word/2015/wordml/symex" xmlns:wpg="http://schemas.microsoft.com/office/word/2010/wordprocessingGroup" xmlns:wpi="http://schemas.microsoft.com/office/word/2010/wordprocessingInk" xmlns:wne="http://schemas.microsoft.com/office/word/2006/wordml" xmlns:wps="http://schemas.microsoft.com/office/word/2010/wordprocessingShape" mc:Ignorable="w14 w15 w16se w16cid w16 w16cex w16sdtdh wp14">
+<w:endnotes xmlns:wpc="http://schemas.microsoft.com/office/word/2010/wordprocessingCanvas" xmlns:cx="http://schemas.microsoft.com/office/drawing/2014/chartex" xmlns:cx1="http://schemas.microsoft.com/office/drawing/2015/9/8/chartex" xmlns:cx2="http://schemas.microsoft.com/office/drawing/2015/10/21/chartex" xmlns:cx3="http://schemas.microsoft.com/office/drawing/2016/5/9/chartex" xmlns:cx4="http://schemas.microsoft.com/office/drawing/2016/5/10/chartex" xmlns:cx5="http://schemas.microsoft.com/office/drawing/2016/5/11/chartex" xmlns:cx6="http://schemas.microsoft.com/office/drawing/2016/5/12/chartex" xmlns:cx7="http://schemas.microsoft.com/office/drawing/2016/5/13/chartex" xmlns:cx8="http://schemas.microsoft.com/office/drawing/2016/5/14/chartex" xmlns:mc="http://schemas.openxmlformats.org/markup-compatibility/2006" xmlns:aink="http://schemas.microsoft.com/office/drawing/2016/ink" xmlns:am3d="http://schemas.microsoft.com/office/drawing/2017/model3d" xmlns:o="urn:schemas-microsoft-com:office:office" xmlns:oel="http://schemas.microsoft.com/office/2019/extlst" xmlns:r="http://schemas.openxmlformats.org/officeDocument/2006/relationships" xmlns:m="http://schemas.openxmlformats.org/officeDocument/2006/math" xmlns:v="urn:schemas-microsoft-com:vml" xmlns:wp14="http://schemas.microsoft.com/office/word/2010/wordprocessingDrawing" xmlns:wp="http://schemas.openxmlformats.org/drawingml/2006/wordprocessingDrawing" xmlns:w10="urn:schemas-microsoft-com:office:word" xmlns:w="http://schemas.openxmlformats.org/wordprocessingml/2006/main" xmlns:w14="http://schemas.microsoft.com/office/word/2010/wordml" xmlns:w15="http://schemas.microsoft.com/office/word/2012/wordml" xmlns:w16cex="http://schemas.microsoft.com/office/word/2018/wordml/cex" xmlns:w16cid="http://schemas.microsoft.com/office/word/2016/wordml/cid" xmlns:w16="http://schemas.microsoft.com/office/word/2018/wordml" xmlns:w16sdtdh="http://schemas.microsoft.com/office/word/2020/wordml/sdtdatahash" xmlns:w16se="http://schemas.microsoft.com/office/word/2015/wordml/symex" xmlns:wpg="http://schemas.microsoft.com/office/word/2010/wordprocessingGroup" xmlns:wpi="http://schemas.microsoft.com/office/word/2010/wordprocessingInk" xmlns:wne="http://schemas.microsoft.com/office/word/2006/wordml" xmlns:wps="http://schemas.microsoft.com/office/word/2010/wordprocessingShape" mc:Ignorable="w14 w15 w16se w16cid w16 w16cex w16sdtdh wp14">
   <w:endnote w:type="separator" w:id="-1">
     <w:p>
       <w:r>
@@ -25867,7 +26001,7 @@
 </file>
 
 <file path=word/footer1.xml><?xml version="1.0" encoding="utf-8"?>
-<w:ftr xmlns:wpc="http://schemas.microsoft.com/office/word/2010/wordprocessingCanvas" xmlns:cx="http://schemas.microsoft.com/office/drawing/2014/chartex" xmlns:cx1="http://schemas.microsoft.com/office/drawing/2015/9/8/chartex" xmlns:cx2="http://schemas.microsoft.com/office/drawing/2015/10/21/chartex" xmlns:cx3="http://schemas.microsoft.com/office/drawing/2016/5/9/chartex" xmlns:cx4="http://schemas.microsoft.com/office/drawing/2016/5/10/chartex" xmlns:cx5="http://schemas.microsoft.com/office/drawing/2016/5/11/chartex" xmlns:cx6="http://schemas.microsoft.com/office/drawing/2016/5/12/chartex" xmlns:cx7="http://schemas.microsoft.com/office/drawing/2016/5/13/chartex" xmlns:cx8="http://schemas.microsoft.com/office/drawing/2016/5/14/chartex" xmlns:mc="http://schemas.openxmlformats.org/markup-compatibility/2006" xmlns:aink="http://schemas.microsoft.com/office/drawing/2016/ink" xmlns:am3d="http://schemas.microsoft.com/office/drawing/2017/model3d" xmlns:o="urn:schemas-microsoft-com:office:office" xmlns:r="http://schemas.openxmlformats.org/officeDocument/2006/relationships" xmlns:m="http://schemas.openxmlformats.org/officeDocument/2006/math" xmlns:v="urn:schemas-microsoft-com:vml" xmlns:wp14="http://schemas.microsoft.com/office/word/2010/wordprocessingDrawing" xmlns:wp="http://schemas.openxmlformats.org/drawingml/2006/wordprocessingDrawing" xmlns:w10="urn:schemas-microsoft-com:office:word" xmlns:w="http://schemas.openxmlformats.org/wordprocessingml/2006/main" xmlns:w14="http://schemas.microsoft.com/office/word/2010/wordml" xmlns:w15="http://schemas.microsoft.com/office/word/2012/wordml" xmlns:w16cex="http://schemas.microsoft.com/office/word/2018/wordml/cex" xmlns:w16cid="http://schemas.microsoft.com/office/word/2016/wordml/cid" xmlns:w16="http://schemas.microsoft.com/office/word/2018/wordml" xmlns:w16sdtdh="http://schemas.microsoft.com/office/word/2020/wordml/sdtdatahash" xmlns:w16se="http://schemas.microsoft.com/office/word/2015/wordml/symex" xmlns:wpg="http://schemas.microsoft.com/office/word/2010/wordprocessingGroup" xmlns:wpi="http://schemas.microsoft.com/office/word/2010/wordprocessingInk" xmlns:wne="http://schemas.microsoft.com/office/word/2006/wordml" xmlns:wps="http://schemas.microsoft.com/office/word/2010/wordprocessingShape" mc:Ignorable="w14 w15 w16se w16cid w16 w16cex w16sdtdh wp14">
+<w:ftr xmlns:wpc="http://schemas.microsoft.com/office/word/2010/wordprocessingCanvas" xmlns:cx="http://schemas.microsoft.com/office/drawing/2014/chartex" xmlns:cx1="http://schemas.microsoft.com/office/drawing/2015/9/8/chartex" xmlns:cx2="http://schemas.microsoft.com/office/drawing/2015/10/21/chartex" xmlns:cx3="http://schemas.microsoft.com/office/drawing/2016/5/9/chartex" xmlns:cx4="http://schemas.microsoft.com/office/drawing/2016/5/10/chartex" xmlns:cx5="http://schemas.microsoft.com/office/drawing/2016/5/11/chartex" xmlns:cx6="http://schemas.microsoft.com/office/drawing/2016/5/12/chartex" xmlns:cx7="http://schemas.microsoft.com/office/drawing/2016/5/13/chartex" xmlns:cx8="http://schemas.microsoft.com/office/drawing/2016/5/14/chartex" xmlns:mc="http://schemas.openxmlformats.org/markup-compatibility/2006" xmlns:aink="http://schemas.microsoft.com/office/drawing/2016/ink" xmlns:am3d="http://schemas.microsoft.com/office/drawing/2017/model3d" xmlns:o="urn:schemas-microsoft-com:office:office" xmlns:oel="http://schemas.microsoft.com/office/2019/extlst" xmlns:r="http://schemas.openxmlformats.org/officeDocument/2006/relationships" xmlns:m="http://schemas.openxmlformats.org/officeDocument/2006/math" xmlns:v="urn:schemas-microsoft-com:vml" xmlns:wp14="http://schemas.microsoft.com/office/word/2010/wordprocessingDrawing" xmlns:wp="http://schemas.openxmlformats.org/drawingml/2006/wordprocessingDrawing" xmlns:w10="urn:schemas-microsoft-com:office:word" xmlns:w="http://schemas.openxmlformats.org/wordprocessingml/2006/main" xmlns:w14="http://schemas.microsoft.com/office/word/2010/wordml" xmlns:w15="http://schemas.microsoft.com/office/word/2012/wordml" xmlns:w16cex="http://schemas.microsoft.com/office/word/2018/wordml/cex" xmlns:w16cid="http://schemas.microsoft.com/office/word/2016/wordml/cid" xmlns:w16="http://schemas.microsoft.com/office/word/2018/wordml" xmlns:w16sdtdh="http://schemas.microsoft.com/office/word/2020/wordml/sdtdatahash" xmlns:w16se="http://schemas.microsoft.com/office/word/2015/wordml/symex" xmlns:wpg="http://schemas.microsoft.com/office/word/2010/wordprocessingGroup" xmlns:wpi="http://schemas.microsoft.com/office/word/2010/wordprocessingInk" xmlns:wne="http://schemas.microsoft.com/office/word/2006/wordml" xmlns:wps="http://schemas.microsoft.com/office/word/2010/wordprocessingShape" mc:Ignorable="w14 w15 w16se w16cid w16 w16cex w16sdtdh wp14">
   <w:p>
     <w:pPr>
       <w:pStyle w:val="Piedepgina"/>
@@ -25884,7 +26018,7 @@
 </file>
 
 <file path=word/footnotes.xml><?xml version="1.0" encoding="utf-8"?>
-<w:footnotes xmlns:wpc="http://schemas.microsoft.com/office/word/2010/wordprocessingCanvas" xmlns:cx="http://schemas.microsoft.com/office/drawing/2014/chartex" xmlns:cx1="http://schemas.microsoft.com/office/drawing/2015/9/8/chartex" xmlns:cx2="http://schemas.microsoft.com/office/drawing/2015/10/21/chartex" xmlns:cx3="http://schemas.microsoft.com/office/drawing/2016/5/9/chartex" xmlns:cx4="http://schemas.microsoft.com/office/drawing/2016/5/10/chartex" xmlns:cx5="http://schemas.microsoft.com/office/drawing/2016/5/11/chartex" xmlns:cx6="http://schemas.microsoft.com/office/drawing/2016/5/12/chartex" xmlns:cx7="http://schemas.microsoft.com/office/drawing/2016/5/13/chartex" xmlns:cx8="http://schemas.microsoft.com/office/drawing/2016/5/14/chartex" xmlns:mc="http://schemas.openxmlformats.org/markup-compatibility/2006" xmlns:aink="http://schemas.microsoft.com/office/drawing/2016/ink" xmlns:am3d="http://schemas.microsoft.com/office/drawing/2017/model3d" xmlns:o="urn:schemas-microsoft-com:office:office" xmlns:r="http://schemas.openxmlformats.org/officeDocument/2006/relationships" xmlns:m="http://schemas.openxmlformats.org/officeDocument/2006/math" xmlns:v="urn:schemas-microsoft-com:vml" xmlns:wp14="http://schemas.microsoft.com/office/word/2010/wordprocessingDrawing" xmlns:wp="http://schemas.openxmlformats.org/drawingml/2006/wordprocessingDrawing" xmlns:w10="urn:schemas-microsoft-com:office:word" xmlns:w="http://schemas.openxmlformats.org/wordprocessingml/2006/main" xmlns:w14="http://schemas.microsoft.com/office/word/2010/wordml" xmlns:w15="http://schemas.microsoft.com/office/word/2012/wordml" xmlns:w16cex="http://schemas.microsoft.com/office/word/2018/wordml/cex" xmlns:w16cid="http://schemas.microsoft.com/office/word/2016/wordml/cid" xmlns:w16="http://schemas.microsoft.com/office/word/2018/wordml" xmlns:w16sdtdh="http://schemas.microsoft.com/office/word/2020/wordml/sdtdatahash" xmlns:w16se="http://schemas.microsoft.com/office/word/2015/wordml/symex" xmlns:wpg="http://schemas.microsoft.com/office/word/2010/wordprocessingGroup" xmlns:wpi="http://schemas.microsoft.com/office/word/2010/wordprocessingInk" xmlns:wne="http://schemas.microsoft.com/office/word/2006/wordml" xmlns:wps="http://schemas.microsoft.com/office/word/2010/wordprocessingShape" mc:Ignorable="w14 w15 w16se w16cid w16 w16cex w16sdtdh wp14">
+<w:footnotes xmlns:wpc="http://schemas.microsoft.com/office/word/2010/wordprocessingCanvas" xmlns:cx="http://schemas.microsoft.com/office/drawing/2014/chartex" xmlns:cx1="http://schemas.microsoft.com/office/drawing/2015/9/8/chartex" xmlns:cx2="http://schemas.microsoft.com/office/drawing/2015/10/21/chartex" xmlns:cx3="http://schemas.microsoft.com/office/drawing/2016/5/9/chartex" xmlns:cx4="http://schemas.microsoft.com/office/drawing/2016/5/10/chartex" xmlns:cx5="http://schemas.microsoft.com/office/drawing/2016/5/11/chartex" xmlns:cx6="http://schemas.microsoft.com/office/drawing/2016/5/12/chartex" xmlns:cx7="http://schemas.microsoft.com/office/drawing/2016/5/13/chartex" xmlns:cx8="http://schemas.microsoft.com/office/drawing/2016/5/14/chartex" xmlns:mc="http://schemas.openxmlformats.org/markup-compatibility/2006" xmlns:aink="http://schemas.microsoft.com/office/drawing/2016/ink" xmlns:am3d="http://schemas.microsoft.com/office/drawing/2017/model3d" xmlns:o="urn:schemas-microsoft-com:office:office" xmlns:oel="http://schemas.microsoft.com/office/2019/extlst" xmlns:r="http://schemas.openxmlformats.org/officeDocument/2006/relationships" xmlns:m="http://schemas.openxmlformats.org/officeDocument/2006/math" xmlns:v="urn:schemas-microsoft-com:vml" xmlns:wp14="http://schemas.microsoft.com/office/word/2010/wordprocessingDrawing" xmlns:wp="http://schemas.openxmlformats.org/drawingml/2006/wordprocessingDrawing" xmlns:w10="urn:schemas-microsoft-com:office:word" xmlns:w="http://schemas.openxmlformats.org/wordprocessingml/2006/main" xmlns:w14="http://schemas.microsoft.com/office/word/2010/wordml" xmlns:w15="http://schemas.microsoft.com/office/word/2012/wordml" xmlns:w16cex="http://schemas.microsoft.com/office/word/2018/wordml/cex" xmlns:w16cid="http://schemas.microsoft.com/office/word/2016/wordml/cid" xmlns:w16="http://schemas.microsoft.com/office/word/2018/wordml" xmlns:w16sdtdh="http://schemas.microsoft.com/office/word/2020/wordml/sdtdatahash" xmlns:w16se="http://schemas.microsoft.com/office/word/2015/wordml/symex" xmlns:wpg="http://schemas.microsoft.com/office/word/2010/wordprocessingGroup" xmlns:wpi="http://schemas.microsoft.com/office/word/2010/wordprocessingInk" xmlns:wne="http://schemas.microsoft.com/office/word/2006/wordml" xmlns:wps="http://schemas.microsoft.com/office/word/2010/wordprocessingShape" mc:Ignorable="w14 w15 w16se w16cid w16 w16cex w16sdtdh wp14">
   <w:footnote w:type="separator" w:id="-1">
     <w:p>
       <w:r>
@@ -25905,7 +26039,7 @@
 </file>
 
 <file path=word/header1.xml><?xml version="1.0" encoding="utf-8"?>
-<w:hdr xmlns:wpc="http://schemas.microsoft.com/office/word/2010/wordprocessingCanvas" xmlns:cx="http://schemas.microsoft.com/office/drawing/2014/chartex" xmlns:cx1="http://schemas.microsoft.com/office/drawing/2015/9/8/chartex" xmlns:cx2="http://schemas.microsoft.com/office/drawing/2015/10/21/chartex" xmlns:cx3="http://schemas.microsoft.com/office/drawing/2016/5/9/chartex" xmlns:cx4="http://schemas.microsoft.com/office/drawing/2016/5/10/chartex" xmlns:cx5="http://schemas.microsoft.com/office/drawing/2016/5/11/chartex" xmlns:cx6="http://schemas.microsoft.com/office/drawing/2016/5/12/chartex" xmlns:cx7="http://schemas.microsoft.com/office/drawing/2016/5/13/chartex" xmlns:cx8="http://schemas.microsoft.com/office/drawing/2016/5/14/chartex" xmlns:mc="http://schemas.openxmlformats.org/markup-compatibility/2006" xmlns:aink="http://schemas.microsoft.com/office/drawing/2016/ink" xmlns:am3d="http://schemas.microsoft.com/office/drawing/2017/model3d" xmlns:o="urn:schemas-microsoft-com:office:office" xmlns:r="http://schemas.openxmlformats.org/officeDocument/2006/relationships" xmlns:m="http://schemas.openxmlformats.org/officeDocument/2006/math" xmlns:v="urn:schemas-microsoft-com:vml" xmlns:wp14="http://schemas.microsoft.com/office/word/2010/wordprocessingDrawing" xmlns:wp="http://schemas.openxmlformats.org/drawingml/2006/wordprocessingDrawing" xmlns:w10="urn:schemas-microsoft-com:office:word" xmlns:w="http://schemas.openxmlformats.org/wordprocessingml/2006/main" xmlns:w14="http://schemas.microsoft.com/office/word/2010/wordml" xmlns:w15="http://schemas.microsoft.com/office/word/2012/wordml" xmlns:w16cex="http://schemas.microsoft.com/office/word/2018/wordml/cex" xmlns:w16cid="http://schemas.microsoft.com/office/word/2016/wordml/cid" xmlns:w16="http://schemas.microsoft.com/office/word/2018/wordml" xmlns:w16sdtdh="http://schemas.microsoft.com/office/word/2020/wordml/sdtdatahash" xmlns:w16se="http://schemas.microsoft.com/office/word/2015/wordml/symex" xmlns:wpg="http://schemas.microsoft.com/office/word/2010/wordprocessingGroup" xmlns:wpi="http://schemas.microsoft.com/office/word/2010/wordprocessingInk" xmlns:wne="http://schemas.microsoft.com/office/word/2006/wordml" xmlns:wps="http://schemas.microsoft.com/office/word/2010/wordprocessingShape" mc:Ignorable="w14 w15 w16se w16cid w16 w16cex w16sdtdh wp14">
+<w:hdr xmlns:wpc="http://schemas.microsoft.com/office/word/2010/wordprocessingCanvas" xmlns:cx="http://schemas.microsoft.com/office/drawing/2014/chartex" xmlns:cx1="http://schemas.microsoft.com/office/drawing/2015/9/8/chartex" xmlns:cx2="http://schemas.microsoft.com/office/drawing/2015/10/21/chartex" xmlns:cx3="http://schemas.microsoft.com/office/drawing/2016/5/9/chartex" xmlns:cx4="http://schemas.microsoft.com/office/drawing/2016/5/10/chartex" xmlns:cx5="http://schemas.microsoft.com/office/drawing/2016/5/11/chartex" xmlns:cx6="http://schemas.microsoft.com/office/drawing/2016/5/12/chartex" xmlns:cx7="http://schemas.microsoft.com/office/drawing/2016/5/13/chartex" xmlns:cx8="http://schemas.microsoft.com/office/drawing/2016/5/14/chartex" xmlns:mc="http://schemas.openxmlformats.org/markup-compatibility/2006" xmlns:aink="http://schemas.microsoft.com/office/drawing/2016/ink" xmlns:am3d="http://schemas.microsoft.com/office/drawing/2017/model3d" xmlns:o="urn:schemas-microsoft-com:office:office" xmlns:oel="http://schemas.microsoft.com/office/2019/extlst" xmlns:r="http://schemas.openxmlformats.org/officeDocument/2006/relationships" xmlns:m="http://schemas.openxmlformats.org/officeDocument/2006/math" xmlns:v="urn:schemas-microsoft-com:vml" xmlns:wp14="http://schemas.microsoft.com/office/word/2010/wordprocessingDrawing" xmlns:wp="http://schemas.openxmlformats.org/drawingml/2006/wordprocessingDrawing" xmlns:w10="urn:schemas-microsoft-com:office:word" xmlns:w="http://schemas.openxmlformats.org/wordprocessingml/2006/main" xmlns:w14="http://schemas.microsoft.com/office/word/2010/wordml" xmlns:w15="http://schemas.microsoft.com/office/word/2012/wordml" xmlns:w16cex="http://schemas.microsoft.com/office/word/2018/wordml/cex" xmlns:w16cid="http://schemas.microsoft.com/office/word/2016/wordml/cid" xmlns:w16="http://schemas.microsoft.com/office/word/2018/wordml" xmlns:w16sdtdh="http://schemas.microsoft.com/office/word/2020/wordml/sdtdatahash" xmlns:w16se="http://schemas.microsoft.com/office/word/2015/wordml/symex" xmlns:wpg="http://schemas.microsoft.com/office/word/2010/wordprocessingGroup" xmlns:wpi="http://schemas.microsoft.com/office/word/2010/wordprocessingInk" xmlns:wne="http://schemas.microsoft.com/office/word/2006/wordml" xmlns:wps="http://schemas.microsoft.com/office/word/2010/wordprocessingShape" mc:Ignorable="w14 w15 w16se w16cid w16 w16cex w16sdtdh wp14">
   <w:p>
     <w:pPr>
       <w:pStyle w:val="Encabezado"/>
@@ -25944,7 +26078,7 @@
 </file>
 
 <file path=word/header2.xml><?xml version="1.0" encoding="utf-8"?>
-<w:hdr xmlns:wpc="http://schemas.microsoft.com/office/word/2010/wordprocessingCanvas" xmlns:cx="http://schemas.microsoft.com/office/drawing/2014/chartex" xmlns:cx1="http://schemas.microsoft.com/office/drawing/2015/9/8/chartex" xmlns:cx2="http://schemas.microsoft.com/office/drawing/2015/10/21/chartex" xmlns:cx3="http://schemas.microsoft.com/office/drawing/2016/5/9/chartex" xmlns:cx4="http://schemas.microsoft.com/office/drawing/2016/5/10/chartex" xmlns:cx5="http://schemas.microsoft.com/office/drawing/2016/5/11/chartex" xmlns:cx6="http://schemas.microsoft.com/office/drawing/2016/5/12/chartex" xmlns:cx7="http://schemas.microsoft.com/office/drawing/2016/5/13/chartex" xmlns:cx8="http://schemas.microsoft.com/office/drawing/2016/5/14/chartex" xmlns:mc="http://schemas.openxmlformats.org/markup-compatibility/2006" xmlns:aink="http://schemas.microsoft.com/office/drawing/2016/ink" xmlns:am3d="http://schemas.microsoft.com/office/drawing/2017/model3d" xmlns:o="urn:schemas-microsoft-com:office:office" xmlns:r="http://schemas.openxmlformats.org/officeDocument/2006/relationships" xmlns:m="http://schemas.openxmlformats.org/officeDocument/2006/math" xmlns:v="urn:schemas-microsoft-com:vml" xmlns:wp14="http://schemas.microsoft.com/office/word/2010/wordprocessingDrawing" xmlns:wp="http://schemas.openxmlformats.org/drawingml/2006/wordprocessingDrawing" xmlns:w10="urn:schemas-microsoft-com:office:word" xmlns:w="http://schemas.openxmlformats.org/wordprocessingml/2006/main" xmlns:w14="http://schemas.microsoft.com/office/word/2010/wordml" xmlns:w15="http://schemas.microsoft.com/office/word/2012/wordml" xmlns:w16cex="http://schemas.microsoft.com/office/word/2018/wordml/cex" xmlns:w16cid="http://schemas.microsoft.com/office/word/2016/wordml/cid" xmlns:w16="http://schemas.microsoft.com/office/word/2018/wordml" xmlns:w16sdtdh="http://schemas.microsoft.com/office/word/2020/wordml/sdtdatahash" xmlns:w16se="http://schemas.microsoft.com/office/word/2015/wordml/symex" xmlns:wpg="http://schemas.microsoft.com/office/word/2010/wordprocessingGroup" xmlns:wpi="http://schemas.microsoft.com/office/word/2010/wordprocessingInk" xmlns:wne="http://schemas.microsoft.com/office/word/2006/wordml" xmlns:wps="http://schemas.microsoft.com/office/word/2010/wordprocessingShape" mc:Ignorable="w14 w15 w16se w16cid w16 w16cex w16sdtdh wp14">
+<w:hdr xmlns:wpc="http://schemas.microsoft.com/office/word/2010/wordprocessingCanvas" xmlns:cx="http://schemas.microsoft.com/office/drawing/2014/chartex" xmlns:cx1="http://schemas.microsoft.com/office/drawing/2015/9/8/chartex" xmlns:cx2="http://schemas.microsoft.com/office/drawing/2015/10/21/chartex" xmlns:cx3="http://schemas.microsoft.com/office/drawing/2016/5/9/chartex" xmlns:cx4="http://schemas.microsoft.com/office/drawing/2016/5/10/chartex" xmlns:cx5="http://schemas.microsoft.com/office/drawing/2016/5/11/chartex" xmlns:cx6="http://schemas.microsoft.com/office/drawing/2016/5/12/chartex" xmlns:cx7="http://schemas.microsoft.com/office/drawing/2016/5/13/chartex" xmlns:cx8="http://schemas.microsoft.com/office/drawing/2016/5/14/chartex" xmlns:mc="http://schemas.openxmlformats.org/markup-compatibility/2006" xmlns:aink="http://schemas.microsoft.com/office/drawing/2016/ink" xmlns:am3d="http://schemas.microsoft.com/office/drawing/2017/model3d" xmlns:o="urn:schemas-microsoft-com:office:office" xmlns:oel="http://schemas.microsoft.com/office/2019/extlst" xmlns:r="http://schemas.openxmlformats.org/officeDocument/2006/relationships" xmlns:m="http://schemas.openxmlformats.org/officeDocument/2006/math" xmlns:v="urn:schemas-microsoft-com:vml" xmlns:wp14="http://schemas.microsoft.com/office/word/2010/wordprocessingDrawing" xmlns:wp="http://schemas.openxmlformats.org/drawingml/2006/wordprocessingDrawing" xmlns:w10="urn:schemas-microsoft-com:office:word" xmlns:w="http://schemas.openxmlformats.org/wordprocessingml/2006/main" xmlns:w14="http://schemas.microsoft.com/office/word/2010/wordml" xmlns:w15="http://schemas.microsoft.com/office/word/2012/wordml" xmlns:w16cex="http://schemas.microsoft.com/office/word/2018/wordml/cex" xmlns:w16cid="http://schemas.microsoft.com/office/word/2016/wordml/cid" xmlns:w16="http://schemas.microsoft.com/office/word/2018/wordml" xmlns:w16sdtdh="http://schemas.microsoft.com/office/word/2020/wordml/sdtdatahash" xmlns:w16se="http://schemas.microsoft.com/office/word/2015/wordml/symex" xmlns:wpg="http://schemas.microsoft.com/office/word/2010/wordprocessingGroup" xmlns:wpi="http://schemas.microsoft.com/office/word/2010/wordprocessingInk" xmlns:wne="http://schemas.microsoft.com/office/word/2006/wordml" xmlns:wps="http://schemas.microsoft.com/office/word/2010/wordprocessingShape" mc:Ignorable="w14 w15 w16se w16cid w16 w16cex w16sdtdh wp14">
   <w:p>
     <w:pPr>
       <w:pStyle w:val="Encabezado"/>
@@ -25996,7 +26130,7 @@
 </file>
 
 <file path=word/numbering.xml><?xml version="1.0" encoding="utf-8"?>
-<w:numbering xmlns:wpc="http://schemas.microsoft.com/office/word/2010/wordprocessingCanvas" xmlns:cx="http://schemas.microsoft.com/office/drawing/2014/chartex" xmlns:cx1="http://schemas.microsoft.com/office/drawing/2015/9/8/chartex" xmlns:cx2="http://schemas.microsoft.com/office/drawing/2015/10/21/chartex" xmlns:cx3="http://schemas.microsoft.com/office/drawing/2016/5/9/chartex" xmlns:cx4="http://schemas.microsoft.com/office/drawing/2016/5/10/chartex" xmlns:cx5="http://schemas.microsoft.com/office/drawing/2016/5/11/chartex" xmlns:cx6="http://schemas.microsoft.com/office/drawing/2016/5/12/chartex" xmlns:cx7="http://schemas.microsoft.com/office/drawing/2016/5/13/chartex" xmlns:cx8="http://schemas.microsoft.com/office/drawing/2016/5/14/chartex" xmlns:mc="http://schemas.openxmlformats.org/markup-compatibility/2006" xmlns:aink="http://schemas.microsoft.com/office/drawing/2016/ink" xmlns:am3d="http://schemas.microsoft.com/office/drawing/2017/model3d" xmlns:o="urn:schemas-microsoft-com:office:office" xmlns:r="http://schemas.openxmlformats.org/officeDocument/2006/relationships" xmlns:m="http://schemas.openxmlformats.org/officeDocument/2006/math" xmlns:v="urn:schemas-microsoft-com:vml" xmlns:wp14="http://schemas.microsoft.com/office/word/2010/wordprocessingDrawing" xmlns:wp="http://schemas.openxmlformats.org/drawingml/2006/wordprocessingDrawing" xmlns:w10="urn:schemas-microsoft-com:office:word" xmlns:w="http://schemas.openxmlformats.org/wordprocessingml/2006/main" xmlns:w14="http://schemas.microsoft.com/office/word/2010/wordml" xmlns:w15="http://schemas.microsoft.com/office/word/2012/wordml" xmlns:w16cex="http://schemas.microsoft.com/office/word/2018/wordml/cex" xmlns:w16cid="http://schemas.microsoft.com/office/word/2016/wordml/cid" xmlns:w16="http://schemas.microsoft.com/office/word/2018/wordml" xmlns:w16sdtdh="http://schemas.microsoft.com/office/word/2020/wordml/sdtdatahash" xmlns:w16se="http://schemas.microsoft.com/office/word/2015/wordml/symex" xmlns:wpg="http://schemas.microsoft.com/office/word/2010/wordprocessingGroup" xmlns:wpi="http://schemas.microsoft.com/office/word/2010/wordprocessingInk" xmlns:wne="http://schemas.microsoft.com/office/word/2006/wordml" xmlns:wps="http://schemas.microsoft.com/office/word/2010/wordprocessingShape" mc:Ignorable="w14 w15 w16se w16cid w16 w16cex w16sdtdh wp14">
+<w:numbering xmlns:wpc="http://schemas.microsoft.com/office/word/2010/wordprocessingCanvas" xmlns:cx="http://schemas.microsoft.com/office/drawing/2014/chartex" xmlns:cx1="http://schemas.microsoft.com/office/drawing/2015/9/8/chartex" xmlns:cx2="http://schemas.microsoft.com/office/drawing/2015/10/21/chartex" xmlns:cx3="http://schemas.microsoft.com/office/drawing/2016/5/9/chartex" xmlns:cx4="http://schemas.microsoft.com/office/drawing/2016/5/10/chartex" xmlns:cx5="http://schemas.microsoft.com/office/drawing/2016/5/11/chartex" xmlns:cx6="http://schemas.microsoft.com/office/drawing/2016/5/12/chartex" xmlns:cx7="http://schemas.microsoft.com/office/drawing/2016/5/13/chartex" xmlns:cx8="http://schemas.microsoft.com/office/drawing/2016/5/14/chartex" xmlns:mc="http://schemas.openxmlformats.org/markup-compatibility/2006" xmlns:aink="http://schemas.microsoft.com/office/drawing/2016/ink" xmlns:am3d="http://schemas.microsoft.com/office/drawing/2017/model3d" xmlns:o="urn:schemas-microsoft-com:office:office" xmlns:oel="http://schemas.microsoft.com/office/2019/extlst" xmlns:r="http://schemas.openxmlformats.org/officeDocument/2006/relationships" xmlns:m="http://schemas.openxmlformats.org/officeDocument/2006/math" xmlns:v="urn:schemas-microsoft-com:vml" xmlns:wp14="http://schemas.microsoft.com/office/word/2010/wordprocessingDrawing" xmlns:wp="http://schemas.openxmlformats.org/drawingml/2006/wordprocessingDrawing" xmlns:w10="urn:schemas-microsoft-com:office:word" xmlns:w="http://schemas.openxmlformats.org/wordprocessingml/2006/main" xmlns:w14="http://schemas.microsoft.com/office/word/2010/wordml" xmlns:w15="http://schemas.microsoft.com/office/word/2012/wordml" xmlns:w16cex="http://schemas.microsoft.com/office/word/2018/wordml/cex" xmlns:w16cid="http://schemas.microsoft.com/office/word/2016/wordml/cid" xmlns:w16="http://schemas.microsoft.com/office/word/2018/wordml" xmlns:w16sdtdh="http://schemas.microsoft.com/office/word/2020/wordml/sdtdatahash" xmlns:w16se="http://schemas.microsoft.com/office/word/2015/wordml/symex" xmlns:wpg="http://schemas.microsoft.com/office/word/2010/wordprocessingGroup" xmlns:wpi="http://schemas.microsoft.com/office/word/2010/wordprocessingInk" xmlns:wne="http://schemas.microsoft.com/office/word/2006/wordml" xmlns:wps="http://schemas.microsoft.com/office/word/2010/wordprocessingShape" mc:Ignorable="w14 w15 w16se w16cid w16 w16cex w16sdtdh wp14">
   <w:abstractNum w:abstractNumId="0" w15:restartNumberingAfterBreak="0">
     <w:nsid w:val="FFFFFF7C"/>
     <w:multiLevelType w:val="singleLevel"/>
@@ -31770,6 +31904,150 @@
 </file>
 
 <file path=customXml/item1.xml><?xml version="1.0" encoding="utf-8"?>
+<ct:contentTypeSchema xmlns:ct="http://schemas.microsoft.com/office/2006/metadata/contentType" xmlns:ma="http://schemas.microsoft.com/office/2006/metadata/properties/metaAttributes" ct:_="" ma:_="" ma:contentTypeName="Documento" ma:contentTypeID="0x010100EB0C0A9D5006D94D941913D2AD4067DB" ma:contentTypeVersion="4" ma:contentTypeDescription="Crear nuevo documento." ma:contentTypeScope="" ma:versionID="a4b9919c13bfcabde89367097724a22e">
+  <xsd:schema xmlns:xsd="http://www.w3.org/2001/XMLSchema" xmlns:xs="http://www.w3.org/2001/XMLSchema" xmlns:p="http://schemas.microsoft.com/office/2006/metadata/properties" xmlns:ns2="c796fc4d-9a60-437c-b2a3-32f3dd03fccd" targetNamespace="http://schemas.microsoft.com/office/2006/metadata/properties" ma:root="true" ma:fieldsID="aee2a1bf4f5062e13cd515c091874855" ns2:_="">
+    <xsd:import namespace="c796fc4d-9a60-437c-b2a3-32f3dd03fccd"/>
+    <xsd:element name="properties">
+      <xsd:complexType>
+        <xsd:sequence>
+          <xsd:element name="documentManagement">
+            <xsd:complexType>
+              <xsd:all>
+                <xsd:element ref="ns2:MediaServiceMetadata" minOccurs="0"/>
+                <xsd:element ref="ns2:MediaServiceFastMetadata" minOccurs="0"/>
+                <xsd:element ref="ns2:MediaServiceDateTaken" minOccurs="0"/>
+                <xsd:element ref="ns2:MediaLengthInSeconds" minOccurs="0"/>
+              </xsd:all>
+            </xsd:complexType>
+          </xsd:element>
+        </xsd:sequence>
+      </xsd:complexType>
+    </xsd:element>
+  </xsd:schema>
+  <xsd:schema xmlns:xsd="http://www.w3.org/2001/XMLSchema" xmlns:xs="http://www.w3.org/2001/XMLSchema" xmlns:dms="http://schemas.microsoft.com/office/2006/documentManagement/types" xmlns:pc="http://schemas.microsoft.com/office/infopath/2007/PartnerControls" targetNamespace="c796fc4d-9a60-437c-b2a3-32f3dd03fccd" elementFormDefault="qualified">
+    <xsd:import namespace="http://schemas.microsoft.com/office/2006/documentManagement/types"/>
+    <xsd:import namespace="http://schemas.microsoft.com/office/infopath/2007/PartnerControls"/>
+    <xsd:element name="MediaServiceMetadata" ma:index="8" nillable="true" ma:displayName="MediaServiceMetadata" ma:hidden="true" ma:internalName="MediaServiceMetadata" ma:readOnly="true">
+      <xsd:simpleType>
+        <xsd:restriction base="dms:Note"/>
+      </xsd:simpleType>
+    </xsd:element>
+    <xsd:element name="MediaServiceFastMetadata" ma:index="9" nillable="true" ma:displayName="MediaServiceFastMetadata" ma:hidden="true" ma:internalName="MediaServiceFastMetadata" ma:readOnly="true">
+      <xsd:simpleType>
+        <xsd:restriction base="dms:Note"/>
+      </xsd:simpleType>
+    </xsd:element>
+    <xsd:element name="MediaServiceDateTaken" ma:index="10" nillable="true" ma:displayName="MediaServiceDateTaken" ma:hidden="true" ma:internalName="MediaServiceDateTaken" ma:readOnly="true">
+      <xsd:simpleType>
+        <xsd:restriction base="dms:Text"/>
+      </xsd:simpleType>
+    </xsd:element>
+    <xsd:element name="MediaLengthInSeconds" ma:index="11" nillable="true" ma:displayName="Length (seconds)" ma:internalName="MediaLengthInSeconds" ma:readOnly="true">
+      <xsd:simpleType>
+        <xsd:restriction base="dms:Unknown"/>
+      </xsd:simpleType>
+    </xsd:element>
+  </xsd:schema>
+  <xsd:schema xmlns="http://schemas.openxmlformats.org/package/2006/metadata/core-properties" xmlns:xsd="http://www.w3.org/2001/XMLSchema" xmlns:xsi="http://www.w3.org/2001/XMLSchema-instance" xmlns:dc="http://purl.org/dc/elements/1.1/" xmlns:dcterms="http://purl.org/dc/terms/" xmlns:odoc="http://schemas.microsoft.com/internal/obd" targetNamespace="http://schemas.openxmlformats.org/package/2006/metadata/core-properties" elementFormDefault="qualified" attributeFormDefault="unqualified" blockDefault="#all">
+    <xsd:import namespace="http://purl.org/dc/elements/1.1/" schemaLocation="http://dublincore.org/schemas/xmls/qdc/2003/04/02/dc.xsd"/>
+    <xsd:import namespace="http://purl.org/dc/terms/" schemaLocation="http://dublincore.org/schemas/xmls/qdc/2003/04/02/dcterms.xsd"/>
+    <xsd:element name="coreProperties" type="CT_coreProperties"/>
+    <xsd:complexType name="CT_coreProperties">
+      <xsd:all>
+        <xsd:element ref="dc:creator" minOccurs="0" maxOccurs="1"/>
+        <xsd:element ref="dcterms:created" minOccurs="0" maxOccurs="1"/>
+        <xsd:element ref="dc:identifier" minOccurs="0" maxOccurs="1"/>
+        <xsd:element name="contentType" minOccurs="0" maxOccurs="1" type="xsd:string" ma:index="0" ma:displayName="Tipo de contenido"/>
+        <xsd:element ref="dc:title" minOccurs="0" maxOccurs="1" ma:index="4" ma:displayName="Título"/>
+        <xsd:element ref="dc:subject" minOccurs="0" maxOccurs="1"/>
+        <xsd:element ref="dc:description" minOccurs="0" maxOccurs="1"/>
+        <xsd:element name="keywords" minOccurs="0" maxOccurs="1" type="xsd:string"/>
+        <xsd:element ref="dc:language" minOccurs="0" maxOccurs="1"/>
+        <xsd:element name="category" minOccurs="0" maxOccurs="1" type="xsd:string"/>
+        <xsd:element name="version" minOccurs="0" maxOccurs="1" type="xsd:string"/>
+        <xsd:element name="revision" minOccurs="0" maxOccurs="1" type="xsd:string">
+          <xsd:annotation>
+            <xsd:documentation>
+                        This value indicates the number of saves or revisions. The application is responsible for updating this value after each revision.
+                    </xsd:documentation>
+          </xsd:annotation>
+        </xsd:element>
+        <xsd:element name="lastModifiedBy" minOccurs="0" maxOccurs="1" type="xsd:string"/>
+        <xsd:element ref="dcterms:modified" minOccurs="0" maxOccurs="1"/>
+        <xsd:element name="contentStatus" minOccurs="0" maxOccurs="1" type="xsd:string"/>
+      </xsd:all>
+    </xsd:complexType>
+  </xsd:schema>
+  <xs:schema xmlns:pc="http://schemas.microsoft.com/office/infopath/2007/PartnerControls" xmlns:xs="http://www.w3.org/2001/XMLSchema" targetNamespace="http://schemas.microsoft.com/office/infopath/2007/PartnerControls" elementFormDefault="qualified" attributeFormDefault="unqualified">
+    <xs:element name="Person">
+      <xs:complexType>
+        <xs:sequence>
+          <xs:element ref="pc:DisplayName" minOccurs="0"/>
+          <xs:element ref="pc:AccountId" minOccurs="0"/>
+          <xs:element ref="pc:AccountType" minOccurs="0"/>
+        </xs:sequence>
+      </xs:complexType>
+    </xs:element>
+    <xs:element name="DisplayName" type="xs:string"/>
+    <xs:element name="AccountId" type="xs:string"/>
+    <xs:element name="AccountType" type="xs:string"/>
+    <xs:element name="BDCAssociatedEntity">
+      <xs:complexType>
+        <xs:sequence>
+          <xs:element ref="pc:BDCEntity" minOccurs="0" maxOccurs="unbounded"/>
+        </xs:sequence>
+        <xs:attribute ref="pc:EntityNamespace"/>
+        <xs:attribute ref="pc:EntityName"/>
+        <xs:attribute ref="pc:SystemInstanceName"/>
+        <xs:attribute ref="pc:AssociationName"/>
+      </xs:complexType>
+    </xs:element>
+    <xs:attribute name="EntityNamespace" type="xs:string"/>
+    <xs:attribute name="EntityName" type="xs:string"/>
+    <xs:attribute name="SystemInstanceName" type="xs:string"/>
+    <xs:attribute name="AssociationName" type="xs:string"/>
+    <xs:element name="BDCEntity">
+      <xs:complexType>
+        <xs:sequence>
+          <xs:element ref="pc:EntityDisplayName" minOccurs="0"/>
+          <xs:element ref="pc:EntityInstanceReference" minOccurs="0"/>
+          <xs:element ref="pc:EntityId1" minOccurs="0"/>
+          <xs:element ref="pc:EntityId2" minOccurs="0"/>
+          <xs:element ref="pc:EntityId3" minOccurs="0"/>
+          <xs:element ref="pc:EntityId4" minOccurs="0"/>
+          <xs:element ref="pc:EntityId5" minOccurs="0"/>
+        </xs:sequence>
+      </xs:complexType>
+    </xs:element>
+    <xs:element name="EntityDisplayName" type="xs:string"/>
+    <xs:element name="EntityInstanceReference" type="xs:string"/>
+    <xs:element name="EntityId1" type="xs:string"/>
+    <xs:element name="EntityId2" type="xs:string"/>
+    <xs:element name="EntityId3" type="xs:string"/>
+    <xs:element name="EntityId4" type="xs:string"/>
+    <xs:element name="EntityId5" type="xs:string"/>
+    <xs:element name="Terms">
+      <xs:complexType>
+        <xs:sequence>
+          <xs:element ref="pc:TermInfo" minOccurs="0" maxOccurs="unbounded"/>
+        </xs:sequence>
+      </xs:complexType>
+    </xs:element>
+    <xs:element name="TermInfo">
+      <xs:complexType>
+        <xs:sequence>
+          <xs:element ref="pc:TermName" minOccurs="0"/>
+          <xs:element ref="pc:TermId" minOccurs="0"/>
+        </xs:sequence>
+      </xs:complexType>
+    </xs:element>
+    <xs:element name="TermName" type="xs:string"/>
+    <xs:element name="TermId" type="xs:string"/>
+  </xs:schema>
+</ct:contentTypeSchema>
+</file>
+
+<file path=customXml/item2.xml><?xml version="1.0" encoding="utf-8"?>
 <b:Sources xmlns:b="http://schemas.openxmlformats.org/officeDocument/2006/bibliography" xmlns="http://schemas.openxmlformats.org/officeDocument/2006/bibliography" SelectedStyle="\APA.XSL" StyleName="APA">
   <b:Source>
     <b:Tag>Xia12</b:Tag>
@@ -33253,157 +33531,7 @@
 </b:Sources>
 </file>
 
-<file path=customXml/item2.xml><?xml version="1.0" encoding="utf-8"?>
-<ct:contentTypeSchema xmlns:ct="http://schemas.microsoft.com/office/2006/metadata/contentType" xmlns:ma="http://schemas.microsoft.com/office/2006/metadata/properties/metaAttributes" ct:_="" ma:_="" ma:contentTypeName="Documento" ma:contentTypeID="0x010100EB0C0A9D5006D94D941913D2AD4067DB" ma:contentTypeVersion="4" ma:contentTypeDescription="Crear nuevo documento." ma:contentTypeScope="" ma:versionID="a4b9919c13bfcabde89367097724a22e">
-  <xsd:schema xmlns:xsd="http://www.w3.org/2001/XMLSchema" xmlns:xs="http://www.w3.org/2001/XMLSchema" xmlns:p="http://schemas.microsoft.com/office/2006/metadata/properties" xmlns:ns2="c796fc4d-9a60-437c-b2a3-32f3dd03fccd" targetNamespace="http://schemas.microsoft.com/office/2006/metadata/properties" ma:root="true" ma:fieldsID="aee2a1bf4f5062e13cd515c091874855" ns2:_="">
-    <xsd:import namespace="c796fc4d-9a60-437c-b2a3-32f3dd03fccd"/>
-    <xsd:element name="properties">
-      <xsd:complexType>
-        <xsd:sequence>
-          <xsd:element name="documentManagement">
-            <xsd:complexType>
-              <xsd:all>
-                <xsd:element ref="ns2:MediaServiceMetadata" minOccurs="0"/>
-                <xsd:element ref="ns2:MediaServiceFastMetadata" minOccurs="0"/>
-                <xsd:element ref="ns2:MediaServiceDateTaken" minOccurs="0"/>
-                <xsd:element ref="ns2:MediaLengthInSeconds" minOccurs="0"/>
-              </xsd:all>
-            </xsd:complexType>
-          </xsd:element>
-        </xsd:sequence>
-      </xsd:complexType>
-    </xsd:element>
-  </xsd:schema>
-  <xsd:schema xmlns:xsd="http://www.w3.org/2001/XMLSchema" xmlns:xs="http://www.w3.org/2001/XMLSchema" xmlns:dms="http://schemas.microsoft.com/office/2006/documentManagement/types" xmlns:pc="http://schemas.microsoft.com/office/infopath/2007/PartnerControls" targetNamespace="c796fc4d-9a60-437c-b2a3-32f3dd03fccd" elementFormDefault="qualified">
-    <xsd:import namespace="http://schemas.microsoft.com/office/2006/documentManagement/types"/>
-    <xsd:import namespace="http://schemas.microsoft.com/office/infopath/2007/PartnerControls"/>
-    <xsd:element name="MediaServiceMetadata" ma:index="8" nillable="true" ma:displayName="MediaServiceMetadata" ma:hidden="true" ma:internalName="MediaServiceMetadata" ma:readOnly="true">
-      <xsd:simpleType>
-        <xsd:restriction base="dms:Note"/>
-      </xsd:simpleType>
-    </xsd:element>
-    <xsd:element name="MediaServiceFastMetadata" ma:index="9" nillable="true" ma:displayName="MediaServiceFastMetadata" ma:hidden="true" ma:internalName="MediaServiceFastMetadata" ma:readOnly="true">
-      <xsd:simpleType>
-        <xsd:restriction base="dms:Note"/>
-      </xsd:simpleType>
-    </xsd:element>
-    <xsd:element name="MediaServiceDateTaken" ma:index="10" nillable="true" ma:displayName="MediaServiceDateTaken" ma:hidden="true" ma:internalName="MediaServiceDateTaken" ma:readOnly="true">
-      <xsd:simpleType>
-        <xsd:restriction base="dms:Text"/>
-      </xsd:simpleType>
-    </xsd:element>
-    <xsd:element name="MediaLengthInSeconds" ma:index="11" nillable="true" ma:displayName="Length (seconds)" ma:internalName="MediaLengthInSeconds" ma:readOnly="true">
-      <xsd:simpleType>
-        <xsd:restriction base="dms:Unknown"/>
-      </xsd:simpleType>
-    </xsd:element>
-  </xsd:schema>
-  <xsd:schema xmlns="http://schemas.openxmlformats.org/package/2006/metadata/core-properties" xmlns:xsd="http://www.w3.org/2001/XMLSchema" xmlns:xsi="http://www.w3.org/2001/XMLSchema-instance" xmlns:dc="http://purl.org/dc/elements/1.1/" xmlns:dcterms="http://purl.org/dc/terms/" xmlns:odoc="http://schemas.microsoft.com/internal/obd" targetNamespace="http://schemas.openxmlformats.org/package/2006/metadata/core-properties" elementFormDefault="qualified" attributeFormDefault="unqualified" blockDefault="#all">
-    <xsd:import namespace="http://purl.org/dc/elements/1.1/" schemaLocation="http://dublincore.org/schemas/xmls/qdc/2003/04/02/dc.xsd"/>
-    <xsd:import namespace="http://purl.org/dc/terms/" schemaLocation="http://dublincore.org/schemas/xmls/qdc/2003/04/02/dcterms.xsd"/>
-    <xsd:element name="coreProperties" type="CT_coreProperties"/>
-    <xsd:complexType name="CT_coreProperties">
-      <xsd:all>
-        <xsd:element ref="dc:creator" minOccurs="0" maxOccurs="1"/>
-        <xsd:element ref="dcterms:created" minOccurs="0" maxOccurs="1"/>
-        <xsd:element ref="dc:identifier" minOccurs="0" maxOccurs="1"/>
-        <xsd:element name="contentType" minOccurs="0" maxOccurs="1" type="xsd:string" ma:index="0" ma:displayName="Tipo de contenido"/>
-        <xsd:element ref="dc:title" minOccurs="0" maxOccurs="1" ma:index="4" ma:displayName="Título"/>
-        <xsd:element ref="dc:subject" minOccurs="0" maxOccurs="1"/>
-        <xsd:element ref="dc:description" minOccurs="0" maxOccurs="1"/>
-        <xsd:element name="keywords" minOccurs="0" maxOccurs="1" type="xsd:string"/>
-        <xsd:element ref="dc:language" minOccurs="0" maxOccurs="1"/>
-        <xsd:element name="category" minOccurs="0" maxOccurs="1" type="xsd:string"/>
-        <xsd:element name="version" minOccurs="0" maxOccurs="1" type="xsd:string"/>
-        <xsd:element name="revision" minOccurs="0" maxOccurs="1" type="xsd:string">
-          <xsd:annotation>
-            <xsd:documentation>
-                        This value indicates the number of saves or revisions. The application is responsible for updating this value after each revision.
-                    </xsd:documentation>
-          </xsd:annotation>
-        </xsd:element>
-        <xsd:element name="lastModifiedBy" minOccurs="0" maxOccurs="1" type="xsd:string"/>
-        <xsd:element ref="dcterms:modified" minOccurs="0" maxOccurs="1"/>
-        <xsd:element name="contentStatus" minOccurs="0" maxOccurs="1" type="xsd:string"/>
-      </xsd:all>
-    </xsd:complexType>
-  </xsd:schema>
-  <xs:schema xmlns:pc="http://schemas.microsoft.com/office/infopath/2007/PartnerControls" xmlns:xs="http://www.w3.org/2001/XMLSchema" targetNamespace="http://schemas.microsoft.com/office/infopath/2007/PartnerControls" elementFormDefault="qualified" attributeFormDefault="unqualified">
-    <xs:element name="Person">
-      <xs:complexType>
-        <xs:sequence>
-          <xs:element ref="pc:DisplayName" minOccurs="0"/>
-          <xs:element ref="pc:AccountId" minOccurs="0"/>
-          <xs:element ref="pc:AccountType" minOccurs="0"/>
-        </xs:sequence>
-      </xs:complexType>
-    </xs:element>
-    <xs:element name="DisplayName" type="xs:string"/>
-    <xs:element name="AccountId" type="xs:string"/>
-    <xs:element name="AccountType" type="xs:string"/>
-    <xs:element name="BDCAssociatedEntity">
-      <xs:complexType>
-        <xs:sequence>
-          <xs:element ref="pc:BDCEntity" minOccurs="0" maxOccurs="unbounded"/>
-        </xs:sequence>
-        <xs:attribute ref="pc:EntityNamespace"/>
-        <xs:attribute ref="pc:EntityName"/>
-        <xs:attribute ref="pc:SystemInstanceName"/>
-        <xs:attribute ref="pc:AssociationName"/>
-      </xs:complexType>
-    </xs:element>
-    <xs:attribute name="EntityNamespace" type="xs:string"/>
-    <xs:attribute name="EntityName" type="xs:string"/>
-    <xs:attribute name="SystemInstanceName" type="xs:string"/>
-    <xs:attribute name="AssociationName" type="xs:string"/>
-    <xs:element name="BDCEntity">
-      <xs:complexType>
-        <xs:sequence>
-          <xs:element ref="pc:EntityDisplayName" minOccurs="0"/>
-          <xs:element ref="pc:EntityInstanceReference" minOccurs="0"/>
-          <xs:element ref="pc:EntityId1" minOccurs="0"/>
-          <xs:element ref="pc:EntityId2" minOccurs="0"/>
-          <xs:element ref="pc:EntityId3" minOccurs="0"/>
-          <xs:element ref="pc:EntityId4" minOccurs="0"/>
-          <xs:element ref="pc:EntityId5" minOccurs="0"/>
-        </xs:sequence>
-      </xs:complexType>
-    </xs:element>
-    <xs:element name="EntityDisplayName" type="xs:string"/>
-    <xs:element name="EntityInstanceReference" type="xs:string"/>
-    <xs:element name="EntityId1" type="xs:string"/>
-    <xs:element name="EntityId2" type="xs:string"/>
-    <xs:element name="EntityId3" type="xs:string"/>
-    <xs:element name="EntityId4" type="xs:string"/>
-    <xs:element name="EntityId5" type="xs:string"/>
-    <xs:element name="Terms">
-      <xs:complexType>
-        <xs:sequence>
-          <xs:element ref="pc:TermInfo" minOccurs="0" maxOccurs="unbounded"/>
-        </xs:sequence>
-      </xs:complexType>
-    </xs:element>
-    <xs:element name="TermInfo">
-      <xs:complexType>
-        <xs:sequence>
-          <xs:element ref="pc:TermName" minOccurs="0"/>
-          <xs:element ref="pc:TermId" minOccurs="0"/>
-        </xs:sequence>
-      </xs:complexType>
-    </xs:element>
-    <xs:element name="TermName" type="xs:string"/>
-    <xs:element name="TermId" type="xs:string"/>
-  </xs:schema>
-</ct:contentTypeSchema>
-</file>
-
 <file path=customXml/item3.xml><?xml version="1.0" encoding="utf-8"?>
-<p:properties xmlns:p="http://schemas.microsoft.com/office/2006/metadata/properties" xmlns:xsi="http://www.w3.org/2001/XMLSchema-instance" xmlns:pc="http://schemas.microsoft.com/office/infopath/2007/PartnerControls">
-  <documentManagement/>
-</p:properties>
-</file>
-
-<file path=customXml/item4.xml><?xml version="1.0" encoding="utf-8"?>
 <?mso-contentType ?>
 <FormTemplates xmlns="http://schemas.microsoft.com/sharepoint/v3/contenttype/forms">
   <Display>DocumentLibraryForm</Display>
@@ -33412,15 +33540,13 @@
 </FormTemplates>
 </file>
 
-<file path=customXml/itemProps1.xml><?xml version="1.0" encoding="utf-8"?>
-<ds:datastoreItem xmlns:ds="http://schemas.openxmlformats.org/officeDocument/2006/customXml" ds:itemID="{6DB468E1-2292-493D-94E4-4FF36EF0BE92}">
-  <ds:schemaRefs>
-    <ds:schemaRef ds:uri="http://schemas.openxmlformats.org/officeDocument/2006/bibliography"/>
-  </ds:schemaRefs>
-</ds:datastoreItem>
+<file path=customXml/item4.xml><?xml version="1.0" encoding="utf-8"?>
+<p:properties xmlns:p="http://schemas.microsoft.com/office/2006/metadata/properties" xmlns:xsi="http://www.w3.org/2001/XMLSchema-instance" xmlns:pc="http://schemas.microsoft.com/office/infopath/2007/PartnerControls">
+  <documentManagement/>
+</p:properties>
 </file>
 
-<file path=customXml/itemProps2.xml><?xml version="1.0" encoding="utf-8"?>
+<file path=customXml/itemProps1.xml><?xml version="1.0" encoding="utf-8"?>
 <ds:datastoreItem xmlns:ds="http://schemas.openxmlformats.org/officeDocument/2006/customXml" ds:itemID="{5C6FE22E-7B77-4833-8268-0BD99CDE314C}">
   <ds:schemaRefs>
     <ds:schemaRef ds:uri="http://schemas.microsoft.com/office/2006/metadata/contentType"/>
@@ -33438,19 +33564,27 @@
 </ds:datastoreItem>
 </file>
 
+<file path=customXml/itemProps2.xml><?xml version="1.0" encoding="utf-8"?>
+<ds:datastoreItem xmlns:ds="http://schemas.openxmlformats.org/officeDocument/2006/customXml" ds:itemID="{6DB468E1-2292-493D-94E4-4FF36EF0BE92}">
+  <ds:schemaRefs>
+    <ds:schemaRef ds:uri="http://schemas.openxmlformats.org/officeDocument/2006/bibliography"/>
+  </ds:schemaRefs>
+</ds:datastoreItem>
+</file>
+
 <file path=customXml/itemProps3.xml><?xml version="1.0" encoding="utf-8"?>
+<ds:datastoreItem xmlns:ds="http://schemas.openxmlformats.org/officeDocument/2006/customXml" ds:itemID="{047DA448-9B6F-4EE5-9444-67E539F751E8}">
+  <ds:schemaRefs>
+    <ds:schemaRef ds:uri="http://schemas.microsoft.com/sharepoint/v3/contenttype/forms"/>
+  </ds:schemaRefs>
+</ds:datastoreItem>
+</file>
+
+<file path=customXml/itemProps4.xml><?xml version="1.0" encoding="utf-8"?>
 <ds:datastoreItem xmlns:ds="http://schemas.openxmlformats.org/officeDocument/2006/customXml" ds:itemID="{56226B57-2F91-41CE-9EE9-C4AEAF87F332}">
   <ds:schemaRefs>
     <ds:schemaRef ds:uri="http://schemas.microsoft.com/office/2006/metadata/properties"/>
     <ds:schemaRef ds:uri="http://schemas.microsoft.com/office/infopath/2007/PartnerControls"/>
   </ds:schemaRefs>
 </ds:datastoreItem>
-</file>
-
-<file path=customXml/itemProps4.xml><?xml version="1.0" encoding="utf-8"?>
-<ds:datastoreItem xmlns:ds="http://schemas.openxmlformats.org/officeDocument/2006/customXml" ds:itemID="{047DA448-9B6F-4EE5-9444-67E539F751E8}">
-  <ds:schemaRefs>
-    <ds:schemaRef ds:uri="http://schemas.microsoft.com/sharepoint/v3/contenttype/forms"/>
-  </ds:schemaRefs>
-</ds:datastoreItem>
 </file>
</xml_diff>

<commit_message>
Actualización final de documentos
</commit_message>
<xml_diff>
--- a/01. Documentación/4. Ante Proyecto/Documento Niote 2022.docx
+++ b/01. Documentación/4. Ante Proyecto/Documento Niote 2022.docx
@@ -2902,340 +2902,6 @@
         </w:numPr>
         <w:spacing w:line="360" w:lineRule="auto"/>
         <w:rPr>
-          <w:b/>
-          <w:lang w:val="es-CO"/>
-        </w:rPr>
-      </w:pPr>
-      <w:r>
-        <w:rPr>
-          <w:b/>
-          <w:bCs/>
-          <w:lang w:val="es-CO"/>
-        </w:rPr>
-        <w:br w:type="page"/>
-      </w:r>
-      <w:r>
-        <w:rPr>
-          <w:b/>
-          <w:bCs/>
-          <w:lang w:val="es-CO"/>
-        </w:rPr>
-        <w:lastRenderedPageBreak/>
-        <w:t>List</w:t>
-      </w:r>
-      <w:r>
-        <w:rPr>
-          <w:b/>
-          <w:bCs/>
-          <w:lang w:val="es-CO"/>
-        </w:rPr>
-        <w:t>a de tabla</w:t>
-      </w:r>
-      <w:r>
-        <w:rPr>
-          <w:b/>
-          <w:bCs/>
-          <w:lang w:val="es-CO"/>
-        </w:rPr>
-        <w:t>s</w:t>
-      </w:r>
-    </w:p>
-    <w:p>
-      <w:pPr>
-        <w:numPr>
-          <w:ilvl w:val="12"/>
-          <w:numId w:val="0"/>
-        </w:numPr>
-        <w:spacing w:line="360" w:lineRule="auto"/>
-        <w:jc w:val="center"/>
-        <w:rPr>
-          <w:lang w:val="es-CO"/>
-        </w:rPr>
-      </w:pPr>
-    </w:p>
-    <w:p>
-      <w:pPr>
-        <w:pStyle w:val="TDC1"/>
-        <w:tabs>
-          <w:tab w:val="right" w:leader="dot" w:pos="9350"/>
-        </w:tabs>
-        <w:spacing w:line="360" w:lineRule="auto"/>
-        <w:rPr>
-          <w:rFonts w:eastAsiaTheme="minorEastAsia"/>
-          <w:noProof/>
-          <w:lang w:val="es-CO" w:eastAsia="es-ES_tradnl"/>
-        </w:rPr>
-      </w:pPr>
-      <w:r>
-        <w:rPr>
-          <w:lang w:val="es-CO"/>
-        </w:rPr>
-        <w:fldChar w:fldCharType="begin"/>
-      </w:r>
-      <w:r>
-        <w:rPr>
-          <w:lang w:val="es-CO"/>
-        </w:rPr>
-        <w:instrText xml:space="preserve"> TOC \h \z \t "Titulo tabla,1" </w:instrText>
-      </w:r>
-      <w:r>
-        <w:rPr>
-          <w:lang w:val="es-CO"/>
-        </w:rPr>
-        <w:fldChar w:fldCharType="separate"/>
-      </w:r>
-      <w:hyperlink w:anchor="_Toc536104043" w:history="1">
-        <w:r>
-          <w:rPr>
-            <w:rStyle w:val="Hipervnculo"/>
-            <w:noProof/>
-            <w:color w:val="auto"/>
-            <w:lang w:val="es-CO"/>
-          </w:rPr>
-          <w:t>Tabla 1. Título de Tabla</w:t>
-        </w:r>
-        <w:r>
-          <w:rPr>
-            <w:noProof/>
-            <w:webHidden/>
-            <w:lang w:val="es-CO"/>
-          </w:rPr>
-          <w:tab/>
-        </w:r>
-        <w:r>
-          <w:rPr>
-            <w:noProof/>
-            <w:webHidden/>
-            <w:lang w:val="es-CO"/>
-          </w:rPr>
-          <w:fldChar w:fldCharType="begin"/>
-        </w:r>
-        <w:r>
-          <w:rPr>
-            <w:noProof/>
-            <w:webHidden/>
-            <w:lang w:val="es-CO"/>
-          </w:rPr>
-          <w:instrText xml:space="preserve"> PAGEREF _Toc536104043 \h </w:instrText>
-        </w:r>
-        <w:r>
-          <w:rPr>
-            <w:noProof/>
-            <w:webHidden/>
-            <w:lang w:val="es-CO"/>
-          </w:rPr>
-        </w:r>
-        <w:r>
-          <w:rPr>
-            <w:noProof/>
-            <w:webHidden/>
-            <w:lang w:val="es-CO"/>
-          </w:rPr>
-          <w:fldChar w:fldCharType="separate"/>
-        </w:r>
-        <w:r>
-          <w:rPr>
-            <w:noProof/>
-            <w:webHidden/>
-            <w:lang w:val="es-CO"/>
-          </w:rPr>
-          <w:t>3</w:t>
-        </w:r>
-        <w:r>
-          <w:rPr>
-            <w:noProof/>
-            <w:webHidden/>
-            <w:lang w:val="es-CO"/>
-          </w:rPr>
-          <w:fldChar w:fldCharType="end"/>
-        </w:r>
-      </w:hyperlink>
-    </w:p>
-    <w:p>
-      <w:pPr>
-        <w:numPr>
-          <w:ilvl w:val="12"/>
-          <w:numId w:val="0"/>
-        </w:numPr>
-        <w:spacing w:line="360" w:lineRule="auto"/>
-        <w:jc w:val="center"/>
-        <w:rPr>
-          <w:b/>
-          <w:lang w:val="es-CO"/>
-        </w:rPr>
-      </w:pPr>
-      <w:r>
-        <w:rPr>
-          <w:lang w:val="es-CO"/>
-        </w:rPr>
-        <w:fldChar w:fldCharType="end"/>
-      </w:r>
-      <w:r>
-        <w:rPr>
-          <w:lang w:val="es-CO"/>
-        </w:rPr>
-        <w:br w:type="page"/>
-      </w:r>
-      <w:r>
-        <w:rPr>
-          <w:b/>
-          <w:bCs/>
-          <w:lang w:val="es-CO"/>
-        </w:rPr>
-        <w:lastRenderedPageBreak/>
-        <w:t>List</w:t>
-      </w:r>
-      <w:r>
-        <w:rPr>
-          <w:b/>
-          <w:bCs/>
-          <w:lang w:val="es-CO"/>
-        </w:rPr>
-        <w:t xml:space="preserve">a de </w:t>
-      </w:r>
-      <w:r>
-        <w:rPr>
-          <w:b/>
-          <w:bCs/>
-          <w:lang w:val="es-CO"/>
-        </w:rPr>
-        <w:t>F</w:t>
-      </w:r>
-      <w:r>
-        <w:rPr>
-          <w:b/>
-          <w:bCs/>
-          <w:lang w:val="es-CO"/>
-        </w:rPr>
-        <w:t>igura</w:t>
-      </w:r>
-      <w:r>
-        <w:rPr>
-          <w:b/>
-          <w:bCs/>
-          <w:lang w:val="es-CO"/>
-        </w:rPr>
-        <w:t>s</w:t>
-      </w:r>
-    </w:p>
-    <w:p>
-      <w:pPr>
-        <w:numPr>
-          <w:ilvl w:val="12"/>
-          <w:numId w:val="0"/>
-        </w:numPr>
-        <w:spacing w:line="360" w:lineRule="auto"/>
-        <w:rPr>
-          <w:lang w:val="es-CO"/>
-        </w:rPr>
-      </w:pPr>
-    </w:p>
-    <w:p>
-      <w:pPr>
-        <w:pStyle w:val="TDC1"/>
-        <w:tabs>
-          <w:tab w:val="right" w:leader="dot" w:pos="9350"/>
-        </w:tabs>
-        <w:spacing w:line="360" w:lineRule="auto"/>
-        <w:rPr>
-          <w:rFonts w:eastAsiaTheme="minorEastAsia"/>
-          <w:noProof/>
-          <w:lang w:val="es-CO" w:eastAsia="es-ES_tradnl"/>
-        </w:rPr>
-      </w:pPr>
-      <w:r>
-        <w:rPr>
-          <w:lang w:val="es-CO"/>
-        </w:rPr>
-        <w:fldChar w:fldCharType="begin"/>
-      </w:r>
-      <w:r>
-        <w:rPr>
-          <w:lang w:val="es-CO"/>
-        </w:rPr>
-        <w:instrText xml:space="preserve"> TOC \h \z \t "Pie de imagen,1" </w:instrText>
-      </w:r>
-      <w:r>
-        <w:rPr>
-          <w:lang w:val="es-CO"/>
-        </w:rPr>
-        <w:fldChar w:fldCharType="separate"/>
-      </w:r>
-      <w:hyperlink w:anchor="_Toc536103760" w:history="1">
-        <w:r>
-          <w:rPr>
-            <w:rStyle w:val="Hipervnculo"/>
-            <w:noProof/>
-            <w:color w:val="auto"/>
-            <w:lang w:val="es-CO"/>
-          </w:rPr>
-          <w:t>Figura 1. Formas y descripción de las formas.</w:t>
-        </w:r>
-        <w:r>
-          <w:rPr>
-            <w:noProof/>
-            <w:webHidden/>
-            <w:lang w:val="es-CO"/>
-          </w:rPr>
-          <w:tab/>
-        </w:r>
-        <w:r>
-          <w:rPr>
-            <w:noProof/>
-            <w:webHidden/>
-            <w:lang w:val="es-CO"/>
-          </w:rPr>
-          <w:fldChar w:fldCharType="begin"/>
-        </w:r>
-        <w:r>
-          <w:rPr>
-            <w:noProof/>
-            <w:webHidden/>
-            <w:lang w:val="es-CO"/>
-          </w:rPr>
-          <w:instrText xml:space="preserve"> PAGEREF _Toc536103760 \h </w:instrText>
-        </w:r>
-        <w:r>
-          <w:rPr>
-            <w:noProof/>
-            <w:webHidden/>
-            <w:lang w:val="es-CO"/>
-          </w:rPr>
-        </w:r>
-        <w:r>
-          <w:rPr>
-            <w:noProof/>
-            <w:webHidden/>
-            <w:lang w:val="es-CO"/>
-          </w:rPr>
-          <w:fldChar w:fldCharType="separate"/>
-        </w:r>
-        <w:r>
-          <w:rPr>
-            <w:noProof/>
-            <w:webHidden/>
-            <w:lang w:val="es-CO"/>
-          </w:rPr>
-          <w:t>3</w:t>
-        </w:r>
-        <w:r>
-          <w:rPr>
-            <w:noProof/>
-            <w:webHidden/>
-            <w:lang w:val="es-CO"/>
-          </w:rPr>
-          <w:fldChar w:fldCharType="end"/>
-        </w:r>
-      </w:hyperlink>
-    </w:p>
-    <w:p>
-      <w:pPr>
-        <w:numPr>
-          <w:ilvl w:val="12"/>
-          <w:numId w:val="0"/>
-        </w:numPr>
-        <w:spacing w:line="360" w:lineRule="auto"/>
-        <w:rPr>
           <w:lang w:val="es-CO"/>
         </w:rPr>
         <w:sectPr>
@@ -3252,9 +2918,11 @@
       </w:pPr>
       <w:r>
         <w:rPr>
-          <w:lang w:val="es-CO"/>
-        </w:rPr>
-        <w:fldChar w:fldCharType="end"/>
+          <w:b/>
+          <w:bCs/>
+          <w:lang w:val="es-CO"/>
+        </w:rPr>
+        <w:br w:type="page"/>
       </w:r>
     </w:p>
     <w:p>
@@ -3622,497 +3290,137 @@
     </w:p>
     <w:p>
       <w:pPr>
-        <w:numPr>
-          <w:ilvl w:val="12"/>
-          <w:numId w:val="0"/>
-        </w:numPr>
-        <w:spacing w:line="360" w:lineRule="auto"/>
-        <w:jc w:val="center"/>
+        <w:pStyle w:val="Ttulo1"/>
+        <w:spacing w:line="360" w:lineRule="auto"/>
+        <w:rPr>
+          <w:lang w:val="es-CO"/>
+        </w:rPr>
+      </w:pPr>
+      <w:bookmarkStart w:id="2" w:name="_Toc101718642"/>
+      <w:bookmarkEnd w:id="0"/>
+      <w:bookmarkEnd w:id="1"/>
+      <w:r>
+        <w:rPr>
+          <w:lang w:val="es-CO"/>
+        </w:rPr>
+        <w:lastRenderedPageBreak/>
+        <w:t>Introducción</w:t>
+      </w:r>
+      <w:bookmarkEnd w:id="2"/>
+    </w:p>
+    <w:p>
+      <w:pPr>
+        <w:pStyle w:val="NormalWeb"/>
+        <w:spacing w:line="360" w:lineRule="auto"/>
+        <w:ind w:firstLine="720"/>
+        <w:jc w:val="both"/>
+      </w:pPr>
+      <w:r>
+        <w:t>Actualmente la humanidad está en un proceso de desarrollo en la tecnología, el cual, esta con un crecimiento exponencial de lo cual las personas aún no están preparadas para los grandes cambios que esto refiere.</w:t>
+      </w:r>
+    </w:p>
+    <w:p>
+      <w:pPr>
+        <w:pStyle w:val="NormalWeb"/>
+        <w:spacing w:line="360" w:lineRule="auto"/>
+        <w:ind w:firstLine="720"/>
+        <w:jc w:val="both"/>
+      </w:pPr>
+      <w:r>
+        <w:t>Uno de esos desarrollos que está impactando no tan solo directamente a la vida cotidiana de las personas si no también industrialmente son las redes IoT, la cual, inicio en los años 90, concretamente en el año 1999 cuando Kevin Ashton creo un grupo de investigación dentro del Instituto Tecnológico de Massachussets (MIT) el cual se dedicaban a averiguar información sobre tecnologías de sensores, entre otras cosas; siendo este el origen del término IoT, gracias a lo anterior y a su desarrollo dentro de las próximas 2 décadas ha generado mayor eficiencia en procesos y conocimiento gracias a la información generada.</w:t>
+      </w:r>
+    </w:p>
+    <w:p>
+      <w:pPr>
+        <w:pStyle w:val="NormalWeb"/>
+        <w:spacing w:line="360" w:lineRule="auto"/>
+        <w:ind w:firstLine="720"/>
+      </w:pPr>
+      <w:r>
+        <w:t>IoT actualmente es un fuerte pilar de la Industria 4.0 o cuarta revolución industrial, la cual, mezcla todas las nuevas tecnologías o sistemas inteligentes que se integran a las industrias y a las personas con el respectivo avance que tiene la tecnología actualmente.</w:t>
+      </w:r>
+    </w:p>
+    <w:p>
+      <w:pPr>
+        <w:spacing w:line="360" w:lineRule="auto"/>
         <w:rPr>
           <w:b/>
           <w:lang w:val="es-CO"/>
         </w:rPr>
       </w:pPr>
       <w:r>
+        <w:rPr>
+          <w:lang w:val="es-CO"/>
+        </w:rPr>
+        <w:t>Por esta razón, el proyecto “</w:t>
+      </w:r>
+      <w:r>
+        <w:rPr>
+          <w:lang w:val="es-CO"/>
+        </w:rPr>
+        <w:fldChar w:fldCharType="begin"/>
+      </w:r>
+      <w:r>
+        <w:rPr>
+          <w:lang w:val="es-CO"/>
+        </w:rPr>
+        <w:instrText xml:space="preserve"> SEQ CHAPTER \h \r 1</w:instrText>
+      </w:r>
+      <w:r>
+        <w:rPr>
+          <w:lang w:val="es-CO"/>
+        </w:rPr>
+        <w:fldChar w:fldCharType="end"/>
+      </w:r>
+      <w:r>
+        <w:rPr>
+          <w:lang w:val="es-CO"/>
+        </w:rPr>
+        <w:t xml:space="preserve">Simulador de datos climáticos para el desarrollo de proyectos IoT”; el cual se obtendrá un modelo para la generación de datos climáticos y posteriormente hacer la validación de dispositivos IoT. Para esto se desarrollarán algoritmos y pruebas para generar un </w:t>
+      </w:r>
+      <w:proofErr w:type="spellStart"/>
+      <w:r>
+        <w:rPr>
+          <w:lang w:val="es-CO"/>
+        </w:rPr>
+        <w:t>optimo</w:t>
+      </w:r>
+      <w:proofErr w:type="spellEnd"/>
+      <w:r>
+        <w:rPr>
+          <w:lang w:val="es-CO"/>
+        </w:rPr>
+        <w:t xml:space="preserve"> funcionamiento del modelo, con ello, llegar al objetivo general y suplir la necesidad de los desarrolladores, investigadores y técnicos de redes IoT en la ciudad de Bogotá.</w:t>
+      </w:r>
+    </w:p>
+    <w:p>
+      <w:pPr>
+        <w:pStyle w:val="NormalWeb"/>
+        <w:spacing w:line="360" w:lineRule="auto"/>
+        <w:ind w:firstLine="720"/>
+        <w:jc w:val="both"/>
+      </w:pPr>
+    </w:p>
+    <w:p>
+      <w:pPr>
+        <w:pStyle w:val="NormalWeb"/>
+        <w:spacing w:line="360" w:lineRule="auto"/>
+        <w:jc w:val="both"/>
+      </w:pPr>
+    </w:p>
+    <w:p>
+      <w:pPr>
+        <w:spacing w:line="360" w:lineRule="auto"/>
         <w:rPr>
           <w:b/>
           <w:bCs/>
           <w:lang w:val="es-CO"/>
         </w:rPr>
-        <w:lastRenderedPageBreak/>
-        <w:t>Nomenclatura</w:t>
-      </w:r>
-    </w:p>
-    <w:p>
-      <w:pPr>
-        <w:spacing w:line="360" w:lineRule="auto"/>
-        <w:rPr>
-          <w:lang w:val="es-CO"/>
-        </w:rPr>
-      </w:pPr>
-    </w:p>
-    <w:p>
-      <w:pPr>
-        <w:spacing w:line="360" w:lineRule="auto"/>
-        <w:rPr>
-          <w:lang w:val="es-CO"/>
-        </w:rPr>
-      </w:pPr>
-    </w:p>
-    <w:p>
-      <w:pPr>
-        <w:spacing w:line="360" w:lineRule="auto"/>
-        <w:rPr>
-          <w:lang w:val="es-CO"/>
-        </w:rPr>
-      </w:pPr>
-    </w:p>
-    <w:p>
-      <w:pPr>
-        <w:spacing w:line="360" w:lineRule="auto"/>
-        <w:rPr>
-          <w:lang w:val="es-CO"/>
-        </w:rPr>
-      </w:pPr>
-    </w:p>
-    <w:p>
-      <w:pPr>
-        <w:spacing w:line="360" w:lineRule="auto"/>
-        <w:rPr>
-          <w:lang w:val="es-CO"/>
-        </w:rPr>
-      </w:pPr>
-    </w:p>
-    <w:p>
-      <w:pPr>
-        <w:spacing w:line="360" w:lineRule="auto"/>
-        <w:rPr>
-          <w:lang w:val="es-CO"/>
-        </w:rPr>
-      </w:pPr>
-    </w:p>
-    <w:p>
-      <w:pPr>
-        <w:spacing w:line="360" w:lineRule="auto"/>
-        <w:rPr>
-          <w:lang w:val="es-CO"/>
-        </w:rPr>
-      </w:pPr>
-    </w:p>
-    <w:p>
-      <w:pPr>
-        <w:spacing w:line="360" w:lineRule="auto"/>
-        <w:rPr>
-          <w:lang w:val="es-CO"/>
-        </w:rPr>
-      </w:pPr>
-    </w:p>
-    <w:p>
-      <w:pPr>
-        <w:spacing w:line="360" w:lineRule="auto"/>
-        <w:rPr>
-          <w:lang w:val="es-CO"/>
-        </w:rPr>
-      </w:pPr>
-    </w:p>
-    <w:p>
-      <w:pPr>
-        <w:spacing w:line="360" w:lineRule="auto"/>
-        <w:rPr>
-          <w:lang w:val="es-CO"/>
-        </w:rPr>
-      </w:pPr>
-    </w:p>
-    <w:p>
-      <w:pPr>
-        <w:spacing w:line="360" w:lineRule="auto"/>
-        <w:rPr>
-          <w:lang w:val="es-CO"/>
-        </w:rPr>
-      </w:pPr>
-    </w:p>
-    <w:p>
-      <w:pPr>
-        <w:spacing w:line="360" w:lineRule="auto"/>
-        <w:rPr>
-          <w:lang w:val="es-CO"/>
-        </w:rPr>
-      </w:pPr>
-    </w:p>
-    <w:p>
-      <w:pPr>
-        <w:spacing w:line="360" w:lineRule="auto"/>
-        <w:rPr>
-          <w:lang w:val="es-CO"/>
-        </w:rPr>
-      </w:pPr>
-    </w:p>
-    <w:p>
-      <w:pPr>
-        <w:spacing w:line="360" w:lineRule="auto"/>
-        <w:rPr>
-          <w:lang w:val="es-CO"/>
-        </w:rPr>
-      </w:pPr>
-    </w:p>
-    <w:p>
-      <w:pPr>
-        <w:spacing w:line="360" w:lineRule="auto"/>
-        <w:rPr>
-          <w:lang w:val="es-CO"/>
-        </w:rPr>
-      </w:pPr>
-    </w:p>
-    <w:p>
-      <w:pPr>
-        <w:spacing w:line="360" w:lineRule="auto"/>
-        <w:rPr>
-          <w:lang w:val="es-CO"/>
-        </w:rPr>
-      </w:pPr>
-    </w:p>
-    <w:p>
-      <w:pPr>
-        <w:spacing w:line="360" w:lineRule="auto"/>
-        <w:rPr>
-          <w:lang w:val="es-CO"/>
-        </w:rPr>
-      </w:pPr>
-    </w:p>
-    <w:p>
-      <w:pPr>
-        <w:spacing w:line="360" w:lineRule="auto"/>
-        <w:rPr>
-          <w:lang w:val="es-CO"/>
-        </w:rPr>
-      </w:pPr>
-    </w:p>
-    <w:p>
-      <w:pPr>
-        <w:spacing w:line="360" w:lineRule="auto"/>
-        <w:rPr>
-          <w:lang w:val="es-CO"/>
-        </w:rPr>
-      </w:pPr>
-    </w:p>
-    <w:p>
-      <w:pPr>
-        <w:spacing w:line="360" w:lineRule="auto"/>
-        <w:rPr>
-          <w:lang w:val="es-CO"/>
-        </w:rPr>
-      </w:pPr>
-    </w:p>
-    <w:p>
-      <w:pPr>
-        <w:spacing w:line="360" w:lineRule="auto"/>
-        <w:rPr>
-          <w:lang w:val="es-CO"/>
-        </w:rPr>
-      </w:pPr>
-    </w:p>
-    <w:p>
-      <w:pPr>
-        <w:spacing w:line="360" w:lineRule="auto"/>
-        <w:rPr>
-          <w:lang w:val="es-CO"/>
-        </w:rPr>
-      </w:pPr>
-    </w:p>
-    <w:p>
-      <w:pPr>
-        <w:spacing w:line="360" w:lineRule="auto"/>
-        <w:rPr>
-          <w:lang w:val="es-CO"/>
-        </w:rPr>
-      </w:pPr>
-    </w:p>
-    <w:p>
-      <w:pPr>
-        <w:spacing w:line="360" w:lineRule="auto"/>
-        <w:rPr>
-          <w:lang w:val="es-CO"/>
-        </w:rPr>
-      </w:pPr>
-    </w:p>
-    <w:p>
-      <w:pPr>
-        <w:spacing w:line="360" w:lineRule="auto"/>
-        <w:rPr>
-          <w:lang w:val="es-CO"/>
-        </w:rPr>
-      </w:pPr>
-    </w:p>
-    <w:p>
-      <w:pPr>
-        <w:spacing w:line="360" w:lineRule="auto"/>
-        <w:rPr>
-          <w:lang w:val="es-CO"/>
-        </w:rPr>
-      </w:pPr>
-    </w:p>
-    <w:p>
-      <w:pPr>
-        <w:spacing w:line="360" w:lineRule="auto"/>
-        <w:rPr>
-          <w:lang w:val="es-CO"/>
-        </w:rPr>
-      </w:pPr>
-    </w:p>
-    <w:p>
-      <w:pPr>
-        <w:spacing w:line="360" w:lineRule="auto"/>
-        <w:rPr>
-          <w:lang w:val="es-CO"/>
-        </w:rPr>
-      </w:pPr>
-    </w:p>
-    <w:p>
-      <w:pPr>
-        <w:pStyle w:val="Ttulo1"/>
-        <w:spacing w:line="360" w:lineRule="auto"/>
-        <w:rPr>
-          <w:lang w:val="es-CO"/>
-        </w:rPr>
-      </w:pPr>
-      <w:bookmarkStart w:id="2" w:name="_Toc101718642"/>
-      <w:r>
-        <w:rPr>
-          <w:lang w:val="es-CO"/>
-        </w:rPr>
-        <w:lastRenderedPageBreak/>
-        <w:t>Introducción</w:t>
-      </w:r>
-      <w:bookmarkEnd w:id="2"/>
-    </w:p>
-    <w:p>
-      <w:pPr>
-        <w:pStyle w:val="NormalWeb"/>
-        <w:spacing w:line="360" w:lineRule="auto"/>
-        <w:ind w:firstLine="720"/>
-        <w:jc w:val="both"/>
-      </w:pPr>
-      <w:r>
-        <w:t>Actualmente la humanidad está en un proceso de desarrollo en la tecnología</w:t>
-      </w:r>
-      <w:r>
-        <w:t>,</w:t>
-      </w:r>
-      <w:r>
-        <w:t xml:space="preserve"> el cual</w:t>
-      </w:r>
-      <w:r>
-        <w:t>,</w:t>
-      </w:r>
-      <w:r>
-        <w:t xml:space="preserve"> esta con un </w:t>
-      </w:r>
-      <w:r>
-        <w:t>crecimiento</w:t>
-      </w:r>
-      <w:r>
-        <w:t xml:space="preserve"> exponencial</w:t>
-      </w:r>
-      <w:r>
-        <w:t xml:space="preserve"> de lo cual </w:t>
-      </w:r>
-      <w:r>
-        <w:t xml:space="preserve">las personas </w:t>
-      </w:r>
-      <w:r>
-        <w:t>aún</w:t>
-      </w:r>
-      <w:r>
-        <w:t xml:space="preserve"> no están preparadas para </w:t>
-      </w:r>
-      <w:r>
-        <w:t>los grandes cambios que esto refiere.</w:t>
-      </w:r>
-    </w:p>
-    <w:p>
-      <w:pPr>
-        <w:pStyle w:val="NormalWeb"/>
-        <w:spacing w:line="360" w:lineRule="auto"/>
-        <w:ind w:firstLine="720"/>
-        <w:jc w:val="both"/>
-      </w:pPr>
-      <w:r>
-        <w:t xml:space="preserve">Uno de esos desarrollos </w:t>
-      </w:r>
-      <w:r>
-        <w:t>que</w:t>
-      </w:r>
-      <w:r>
-        <w:t xml:space="preserve"> está impactando no tan solo directamente a la vida cotidiana de las personas si no también industrialmente</w:t>
-      </w:r>
-      <w:r>
-        <w:t xml:space="preserve"> son las redes IoT, la cual</w:t>
-      </w:r>
-      <w:r>
-        <w:t>,</w:t>
-      </w:r>
-      <w:r>
-        <w:t xml:space="preserve"> inicio en los años 90, concretamente en el año 1999 cuando Kevin Ashton creo un grupo de investigación dentro del Instituto Tecnológico de Massachussets (MIT) el cual se dedicaban a averiguar información sobre tecnologías de sensores, entre otras cosas; siendo este el origen del término IoT, gracias a lo anterior y a su desarrollo dentro de las próximas 2 décadas ha</w:t>
-      </w:r>
-      <w:r>
-        <w:t xml:space="preserve"> generado mayor eficiencia en procesos y</w:t>
-      </w:r>
-      <w:r>
-        <w:t xml:space="preserve"> conocimiento gracias a la información generada</w:t>
-      </w:r>
-      <w:r>
-        <w:t>.</w:t>
-      </w:r>
-    </w:p>
-    <w:p>
-      <w:pPr>
-        <w:pStyle w:val="NormalWeb"/>
-        <w:spacing w:line="360" w:lineRule="auto"/>
-        <w:ind w:firstLine="720"/>
-      </w:pPr>
-      <w:r>
-        <w:t>IoT actualmente es un fuerte pilar de la Industria 4.0 o cuarta revolución industrial, la cual, mezcla todas las nuevas tecnologías o sistemas inteligentes que se integran a las industrias y a las personas con el respectivo avance que tiene la tecnología actualmente.</w:t>
-      </w:r>
-    </w:p>
-    <w:p>
-      <w:pPr>
-        <w:spacing w:line="360" w:lineRule="auto"/>
-        <w:rPr>
-          <w:b/>
-          <w:lang w:val="es-CO"/>
-        </w:rPr>
-      </w:pPr>
-      <w:r>
-        <w:rPr>
-          <w:lang w:val="es-CO"/>
-        </w:rPr>
-        <w:t xml:space="preserve">Por esta razón, el </w:t>
-      </w:r>
-      <w:r>
-        <w:rPr>
-          <w:lang w:val="es-CO"/>
-        </w:rPr>
-        <w:t>proyecto</w:t>
-      </w:r>
-      <w:r>
-        <w:rPr>
-          <w:lang w:val="es-CO"/>
-        </w:rPr>
-        <w:t xml:space="preserve"> </w:t>
-      </w:r>
-      <w:r>
-        <w:rPr>
-          <w:lang w:val="es-CO"/>
-        </w:rPr>
-        <w:t>“</w:t>
-      </w:r>
-      <w:r>
-        <w:rPr>
-          <w:lang w:val="es-CO"/>
-        </w:rPr>
-        <w:fldChar w:fldCharType="begin"/>
-      </w:r>
-      <w:r>
-        <w:rPr>
-          <w:lang w:val="es-CO"/>
-        </w:rPr>
-        <w:instrText xml:space="preserve"> SEQ CHAPTER \h \r 1</w:instrText>
-      </w:r>
-      <w:r>
-        <w:rPr>
-          <w:lang w:val="es-CO"/>
-        </w:rPr>
-        <w:fldChar w:fldCharType="end"/>
-      </w:r>
-      <w:r>
-        <w:rPr>
-          <w:lang w:val="es-CO"/>
-        </w:rPr>
-        <w:t>Simulador de datos climáticos para el desarrollo de proyectos IoT</w:t>
-      </w:r>
-      <w:r>
-        <w:rPr>
-          <w:lang w:val="es-CO"/>
-        </w:rPr>
-        <w:t>”</w:t>
-      </w:r>
-      <w:r>
-        <w:rPr>
-          <w:lang w:val="es-CO"/>
-        </w:rPr>
-        <w:t>;</w:t>
-      </w:r>
-      <w:r>
-        <w:rPr>
-          <w:lang w:val="es-CO"/>
-        </w:rPr>
-        <w:t xml:space="preserve"> el cual se obtendrá un modelo para la generación de datos climáticos </w:t>
-      </w:r>
-      <w:r>
-        <w:rPr>
-          <w:lang w:val="es-CO"/>
-        </w:rPr>
-        <w:t>y posteriormente</w:t>
-      </w:r>
-      <w:r>
-        <w:rPr>
-          <w:lang w:val="es-CO"/>
-        </w:rPr>
-        <w:t xml:space="preserve"> hacer la validación de </w:t>
-      </w:r>
-      <w:r>
-        <w:rPr>
-          <w:lang w:val="es-CO"/>
-        </w:rPr>
-        <w:t xml:space="preserve">dispositivos IoT. Para esto se </w:t>
-      </w:r>
-      <w:r>
-        <w:rPr>
-          <w:lang w:val="es-CO"/>
-        </w:rPr>
-        <w:t>desarrollarán</w:t>
-      </w:r>
-      <w:r>
-        <w:rPr>
-          <w:lang w:val="es-CO"/>
-        </w:rPr>
-        <w:t xml:space="preserve"> algoritmos y pruebas para generar un optimo funcionamiento del modelo, con ello, llegar al objetivo general y suplir la necesidad de los desarrolladores, investigadores y técnicos de redes IoT </w:t>
-      </w:r>
-      <w:r>
-        <w:rPr>
-          <w:lang w:val="es-CO"/>
-        </w:rPr>
-        <w:t>en la ciudad de Bogotá.</w:t>
-      </w:r>
-    </w:p>
-    <w:p>
-      <w:pPr>
-        <w:pStyle w:val="NormalWeb"/>
-        <w:spacing w:line="360" w:lineRule="auto"/>
-        <w:ind w:firstLine="720"/>
-        <w:jc w:val="both"/>
-      </w:pPr>
-    </w:p>
-    <w:p>
-      <w:pPr>
-        <w:pStyle w:val="NormalWeb"/>
-        <w:spacing w:line="360" w:lineRule="auto"/>
-        <w:jc w:val="both"/>
-      </w:pPr>
-    </w:p>
-    <w:p>
-      <w:pPr>
-        <w:pStyle w:val="Ttulo1"/>
-        <w:spacing w:line="360" w:lineRule="auto"/>
-        <w:rPr>
-          <w:lang w:val="es-CO"/>
-        </w:rPr>
         <w:sectPr>
-          <w:pgSz w:w="12240" w:h="15840" w:code="1"/>
+          <w:pgSz w:w="12240" w:h="15840"/>
           <w:pgMar w:top="2016" w:right="1800" w:bottom="1440" w:left="1800" w:header="1440" w:footer="1440" w:gutter="0"/>
           <w:pgNumType w:start="1"/>
           <w:cols w:space="720"/>
-          <w:noEndnote/>
         </w:sectPr>
       </w:pPr>
     </w:p>
@@ -4126,8 +3434,6 @@
       </w:pPr>
       <w:bookmarkStart w:id="3" w:name="_Toc101646401"/>
       <w:bookmarkStart w:id="4" w:name="_Toc101718643"/>
-      <w:bookmarkEnd w:id="0"/>
-      <w:bookmarkEnd w:id="1"/>
       <w:r>
         <w:rPr>
           <w:lang w:val="es-CO"/>
@@ -4191,7 +3497,7 @@
         <w:pStyle w:val="NormalWeb"/>
         <w:numPr>
           <w:ilvl w:val="0"/>
-          <w:numId w:val="39"/>
+          <w:numId w:val="44"/>
         </w:numPr>
         <w:spacing w:line="360" w:lineRule="auto"/>
         <w:jc w:val="both"/>
@@ -4201,7 +3507,39 @@
           <w:b/>
           <w:bCs/>
         </w:rPr>
-        <w:t>Cisco Packet Tracer:</w:t>
+        <w:t xml:space="preserve">Cisco </w:t>
+      </w:r>
+      <w:proofErr w:type="spellStart"/>
+      <w:r>
+        <w:rPr>
+          <w:b/>
+          <w:bCs/>
+        </w:rPr>
+        <w:t>Packet</w:t>
+      </w:r>
+      <w:proofErr w:type="spellEnd"/>
+      <w:r>
+        <w:rPr>
+          <w:b/>
+          <w:bCs/>
+        </w:rPr>
+        <w:t xml:space="preserve"> </w:t>
+      </w:r>
+      <w:proofErr w:type="spellStart"/>
+      <w:r>
+        <w:rPr>
+          <w:b/>
+          <w:bCs/>
+        </w:rPr>
+        <w:t>Tracer</w:t>
+      </w:r>
+      <w:proofErr w:type="spellEnd"/>
+      <w:r>
+        <w:rPr>
+          <w:b/>
+          <w:bCs/>
+        </w:rPr>
+        <w:t>:</w:t>
       </w:r>
       <w:r>
         <w:t xml:space="preserve"> es un software dirigido especialmente a la enseñanza y aprendizaje del comportamiento de las redes. En esta herramienta se puede desarrollar y simular redes gráficamente; uno de sus grandes servicios o usabilidad es la posibilidad de simular redes IoT, en donde se pueden encontrar distintos dispositivos tanto domésticos como industriales.</w:t>
@@ -4221,7 +3559,7 @@
         <w:pStyle w:val="NormalWeb"/>
         <w:numPr>
           <w:ilvl w:val="0"/>
-          <w:numId w:val="39"/>
+          <w:numId w:val="44"/>
         </w:numPr>
         <w:spacing w:line="360" w:lineRule="auto"/>
         <w:jc w:val="both"/>
@@ -4231,10 +3569,50 @@
           <w:b/>
           <w:bCs/>
         </w:rPr>
-        <w:t>IoT Device Simulator (AWS)</w:t>
-      </w:r>
-      <w:r>
-        <w:t>: gracias a la plataforma AWS (Amazon Web Services) la cual ofrece servicios en la web como lo dice su propio nombre, se puede encontrar el servicio IoT Device Simulator, en el cual, como lo menciona “ayuda a los clientes a probar la integración de dispositivos y a mejorar el rendimiento de sus servicios Backend de IoT, a través de una interfaz gráfica de usuario (GUI) intuitiva basada en la web. La solución permite a los clientes crear y simular cientos de dispositivos conectados, sin tener que configurar y administrar dispositivos físicos, o desarrollar scripts que consumen mucho tiempo.” (AWS, s. f.).</w:t>
+        <w:t xml:space="preserve">IoT </w:t>
+      </w:r>
+      <w:proofErr w:type="spellStart"/>
+      <w:r>
+        <w:rPr>
+          <w:b/>
+          <w:bCs/>
+        </w:rPr>
+        <w:t>Device</w:t>
+      </w:r>
+      <w:proofErr w:type="spellEnd"/>
+      <w:r>
+        <w:rPr>
+          <w:b/>
+          <w:bCs/>
+        </w:rPr>
+        <w:t xml:space="preserve"> Simulator (AWS)</w:t>
+      </w:r>
+      <w:r>
+        <w:t xml:space="preserve">: gracias a la plataforma AWS (Amazon Web </w:t>
+      </w:r>
+      <w:proofErr w:type="spellStart"/>
+      <w:r>
+        <w:t>Services</w:t>
+      </w:r>
+      <w:proofErr w:type="spellEnd"/>
+      <w:r>
+        <w:t xml:space="preserve">) la cual ofrece servicios en la web como lo dice su propio nombre, se puede encontrar el servicio IoT </w:t>
+      </w:r>
+      <w:proofErr w:type="spellStart"/>
+      <w:r>
+        <w:t>Device</w:t>
+      </w:r>
+      <w:proofErr w:type="spellEnd"/>
+      <w:r>
+        <w:t xml:space="preserve"> Simulator, en el cual, como lo menciona “ayuda a los clientes a probar la integración de dispositivos y a mejorar el rendimiento de sus servicios </w:t>
+      </w:r>
+      <w:proofErr w:type="spellStart"/>
+      <w:r>
+        <w:t>Backend</w:t>
+      </w:r>
+      <w:proofErr w:type="spellEnd"/>
+      <w:r>
+        <w:t xml:space="preserve"> de IoT, a través de una interfaz gráfica de usuario (GUI) intuitiva basada en la web. La solución permite a los clientes crear y simular cientos de dispositivos conectados, sin tener que configurar y administrar dispositivos físicos, o desarrollar scripts que consumen mucho tiempo.” (AWS, s. f.).</w:t>
       </w:r>
     </w:p>
     <w:p>
@@ -4249,157 +3627,51 @@
         <w:pStyle w:val="Prrafodelista"/>
         <w:numPr>
           <w:ilvl w:val="0"/>
-          <w:numId w:val="39"/>
+          <w:numId w:val="44"/>
         </w:numPr>
         <w:spacing w:line="360" w:lineRule="auto"/>
-        <w:rPr>
-          <w:rStyle w:val="Textoennegrita"/>
-          <w:rFonts w:ascii="Times New Roman" w:hAnsi="Times New Roman" w:cs="Times New Roman"/>
-          <w:b w:val="0"/>
-          <w:bCs w:val="0"/>
-          <w:sz w:val="24"/>
-          <w:szCs w:val="24"/>
-          <w:bdr w:val="none" w:sz="0" w:space="0" w:color="auto" w:frame="1"/>
-          <w:shd w:val="clear" w:color="auto" w:fill="FFFFFF"/>
-        </w:rPr>
-      </w:pPr>
-      <w:r>
-        <w:rPr>
-          <w:rStyle w:val="Textoennegrita"/>
-          <w:rFonts w:ascii="Times New Roman" w:hAnsi="Times New Roman" w:cs="Times New Roman"/>
-          <w:sz w:val="24"/>
-          <w:szCs w:val="24"/>
-          <w:bdr w:val="none" w:sz="0" w:space="0" w:color="auto" w:frame="1"/>
-          <w:shd w:val="clear" w:color="auto" w:fill="FFFFFF"/>
-        </w:rPr>
-        <w:lastRenderedPageBreak/>
-        <w:t xml:space="preserve">Bluemix (IBM): </w:t>
-      </w:r>
-      <w:r>
         <w:rPr>
           <w:rStyle w:val="Textoennegrita"/>
           <w:b w:val="0"/>
           <w:bCs w:val="0"/>
+          <w:sz w:val="24"/>
+          <w:szCs w:val="24"/>
           <w:bdr w:val="none" w:sz="0" w:space="0" w:color="auto" w:frame="1"/>
           <w:shd w:val="clear" w:color="auto" w:fill="FFFFFF"/>
         </w:rPr>
-        <w:t xml:space="preserve">Es una servicio completamente almacenado y gestionado en la nube </w:t>
-      </w:r>
-      <w:r>
-        <w:rPr>
-          <w:shd w:val="clear" w:color="auto" w:fill="FFFFFF"/>
-        </w:rPr>
-        <w:t>que facilita la derivación de valor de los dispositivos de Internet de las cosas (IoT)</w:t>
-      </w:r>
+      </w:pPr>
       <w:r>
         <w:rPr>
           <w:rStyle w:val="Textoennegrita"/>
-          <w:b w:val="0"/>
-          <w:bCs w:val="0"/>
+          <w:sz w:val="24"/>
+          <w:szCs w:val="24"/>
           <w:bdr w:val="none" w:sz="0" w:space="0" w:color="auto" w:frame="1"/>
           <w:shd w:val="clear" w:color="auto" w:fill="FFFFFF"/>
         </w:rPr>
-        <w:t>, para el uso de este</w:t>
+        <w:lastRenderedPageBreak/>
+        <w:t xml:space="preserve">Bluemix (IBM): </w:t>
       </w:r>
       <w:r>
         <w:rPr>
           <w:rStyle w:val="Textoennegrita"/>
-          <w:b w:val="0"/>
-          <w:bCs w:val="0"/>
           <w:bdr w:val="none" w:sz="0" w:space="0" w:color="auto" w:frame="1"/>
           <w:shd w:val="clear" w:color="auto" w:fill="FFFFFF"/>
         </w:rPr>
-        <w:t xml:space="preserve"> Bluemix </w:t>
+        <w:t xml:space="preserve">Es una servicio completamente almacenado y gestionado en la nube </w:t>
+      </w:r>
+      <w:r>
+        <w:rPr>
+          <w:shd w:val="clear" w:color="auto" w:fill="FFFFFF"/>
+        </w:rPr>
+        <w:t>que facilita la derivación de valor de los dispositivos de Internet de las cosas (IoT)</w:t>
       </w:r>
       <w:r>
         <w:rPr>
           <w:rStyle w:val="Textoennegrita"/>
-          <w:b w:val="0"/>
-          <w:bCs w:val="0"/>
           <w:bdr w:val="none" w:sz="0" w:space="0" w:color="auto" w:frame="1"/>
           <w:shd w:val="clear" w:color="auto" w:fill="FFFFFF"/>
         </w:rPr>
-        <w:t>es</w:t>
-      </w:r>
-      <w:r>
-        <w:rPr>
-          <w:rStyle w:val="Textoennegrita"/>
-          <w:b w:val="0"/>
-          <w:bCs w:val="0"/>
-          <w:bdr w:val="none" w:sz="0" w:space="0" w:color="auto" w:frame="1"/>
-          <w:shd w:val="clear" w:color="auto" w:fill="FFFFFF"/>
-        </w:rPr>
-        <w:t xml:space="preserve"> necesarios tener los </w:t>
-      </w:r>
-      <w:r>
-        <w:rPr>
-          <w:rStyle w:val="Textoennegrita"/>
-          <w:b w:val="0"/>
-          <w:bCs w:val="0"/>
-          <w:bdr w:val="none" w:sz="0" w:space="0" w:color="auto" w:frame="1"/>
-          <w:shd w:val="clear" w:color="auto" w:fill="FFFFFF"/>
-        </w:rPr>
-        <w:t>dispositivos en físico</w:t>
-      </w:r>
-      <w:r>
-        <w:rPr>
-          <w:rStyle w:val="Textoennegrita"/>
-          <w:b w:val="0"/>
-          <w:bCs w:val="0"/>
-          <w:bdr w:val="none" w:sz="0" w:space="0" w:color="auto" w:frame="1"/>
-          <w:shd w:val="clear" w:color="auto" w:fill="FFFFFF"/>
-        </w:rPr>
-        <w:t xml:space="preserve">, al tenerlos </w:t>
-      </w:r>
-      <w:r>
-        <w:rPr>
-          <w:rStyle w:val="Textoennegrita"/>
-          <w:b w:val="0"/>
-          <w:bCs w:val="0"/>
-          <w:bdr w:val="none" w:sz="0" w:space="0" w:color="auto" w:frame="1"/>
-          <w:shd w:val="clear" w:color="auto" w:fill="FFFFFF"/>
-        </w:rPr>
-        <w:t>se conectan</w:t>
-      </w:r>
-      <w:r>
-        <w:rPr>
-          <w:rStyle w:val="Textoennegrita"/>
-          <w:b w:val="0"/>
-          <w:bCs w:val="0"/>
-          <w:bdr w:val="none" w:sz="0" w:space="0" w:color="auto" w:frame="1"/>
-          <w:shd w:val="clear" w:color="auto" w:fill="FFFFFF"/>
-        </w:rPr>
-        <w:t xml:space="preserve"> con la plataforma</w:t>
-      </w:r>
-      <w:r>
-        <w:rPr>
-          <w:rStyle w:val="Textoennegrita"/>
-          <w:b w:val="0"/>
-          <w:bCs w:val="0"/>
-          <w:bdr w:val="none" w:sz="0" w:space="0" w:color="auto" w:frame="1"/>
-          <w:shd w:val="clear" w:color="auto" w:fill="FFFFFF"/>
-        </w:rPr>
-        <w:t xml:space="preserve"> y est</w:t>
-      </w:r>
-      <w:r>
-        <w:rPr>
-          <w:rStyle w:val="Textoennegrita"/>
-          <w:b w:val="0"/>
-          <w:bCs w:val="0"/>
-          <w:bdr w:val="none" w:sz="0" w:space="0" w:color="auto" w:frame="1"/>
-          <w:shd w:val="clear" w:color="auto" w:fill="FFFFFF"/>
-        </w:rPr>
-        <w:t>a</w:t>
-      </w:r>
-      <w:r>
-        <w:rPr>
-          <w:rStyle w:val="Textoennegrita"/>
-          <w:b w:val="0"/>
-          <w:bCs w:val="0"/>
-          <w:bdr w:val="none" w:sz="0" w:space="0" w:color="auto" w:frame="1"/>
-          <w:shd w:val="clear" w:color="auto" w:fill="FFFFFF"/>
-        </w:rPr>
-        <w:t xml:space="preserve"> empezara enviar datos de forma segura por medio de MQQT, </w:t>
+        <w:t xml:space="preserve">, para el uso de este Bluemix es necesarios tener los dispositivos en físico, al tenerlos se conectan con la plataforma y esta empezara enviar datos de forma segura por medio de MQQT, </w:t>
       </w:r>
       <w:r>
         <w:rPr>
@@ -4411,7 +3683,6 @@
         <w:sdtPr>
           <w:rPr>
             <w:rStyle w:val="Textoennegrita"/>
-            <w:rFonts w:ascii="Times New Roman" w:hAnsi="Times New Roman" w:cs="Times New Roman"/>
             <w:b w:val="0"/>
             <w:bCs w:val="0"/>
             <w:sz w:val="24"/>
@@ -4431,7 +3702,6 @@
           <w:r>
             <w:rPr>
               <w:rStyle w:val="Textoennegrita"/>
-              <w:rFonts w:ascii="Times New Roman" w:hAnsi="Times New Roman" w:cs="Times New Roman"/>
               <w:b w:val="0"/>
               <w:bCs w:val="0"/>
               <w:sz w:val="24"/>
@@ -4444,7 +3714,16 @@
           <w:r>
             <w:rPr>
               <w:rStyle w:val="Textoennegrita"/>
-              <w:rFonts w:ascii="Times New Roman" w:hAnsi="Times New Roman" w:cs="Times New Roman"/>
+              <w:sz w:val="24"/>
+              <w:szCs w:val="24"/>
+              <w:bdr w:val="none" w:sz="0" w:space="0" w:color="auto" w:frame="1"/>
+              <w:shd w:val="clear" w:color="auto" w:fill="FFFFFF"/>
+            </w:rPr>
+            <w:instrText xml:space="preserve"> CITATION IBM \l 9226 </w:instrText>
+          </w:r>
+          <w:r>
+            <w:rPr>
+              <w:rStyle w:val="Textoennegrita"/>
               <w:b w:val="0"/>
               <w:bCs w:val="0"/>
               <w:sz w:val="24"/>
@@ -4452,25 +3731,22 @@
               <w:bdr w:val="none" w:sz="0" w:space="0" w:color="auto" w:frame="1"/>
               <w:shd w:val="clear" w:color="auto" w:fill="FFFFFF"/>
             </w:rPr>
-            <w:instrText xml:space="preserve"> CITATION IBM \l 9226 </w:instrText>
+            <w:fldChar w:fldCharType="separate"/>
           </w:r>
           <w:r>
             <w:rPr>
               <w:rStyle w:val="Textoennegrita"/>
-              <w:rFonts w:ascii="Times New Roman" w:hAnsi="Times New Roman" w:cs="Times New Roman"/>
-              <w:b w:val="0"/>
-              <w:bCs w:val="0"/>
+              <w:noProof/>
               <w:sz w:val="24"/>
               <w:szCs w:val="24"/>
               <w:bdr w:val="none" w:sz="0" w:space="0" w:color="auto" w:frame="1"/>
               <w:shd w:val="clear" w:color="auto" w:fill="FFFFFF"/>
             </w:rPr>
-            <w:fldChar w:fldCharType="separate"/>
+            <w:t xml:space="preserve"> </w:t>
           </w:r>
           <w:r>
             <w:rPr>
               <w:rStyle w:val="Textoennegrita"/>
-              <w:rFonts w:ascii="Times New Roman" w:hAnsi="Times New Roman" w:cs="Times New Roman"/>
               <w:b w:val="0"/>
               <w:bCs w:val="0"/>
               <w:noProof/>
@@ -4479,23 +3755,11 @@
               <w:bdr w:val="none" w:sz="0" w:space="0" w:color="auto" w:frame="1"/>
               <w:shd w:val="clear" w:color="auto" w:fill="FFFFFF"/>
             </w:rPr>
-            <w:t xml:space="preserve"> </w:t>
-          </w:r>
-          <w:r>
-            <w:rPr>
-              <w:rFonts w:ascii="Times New Roman" w:hAnsi="Times New Roman" w:cs="Times New Roman"/>
-              <w:noProof/>
-              <w:sz w:val="24"/>
-              <w:szCs w:val="24"/>
-              <w:bdr w:val="none" w:sz="0" w:space="0" w:color="auto" w:frame="1"/>
-              <w:shd w:val="clear" w:color="auto" w:fill="FFFFFF"/>
-            </w:rPr>
             <w:t>(IBM , s.f.)</w:t>
           </w:r>
           <w:r>
             <w:rPr>
               <w:rStyle w:val="Textoennegrita"/>
-              <w:rFonts w:ascii="Times New Roman" w:hAnsi="Times New Roman" w:cs="Times New Roman"/>
               <w:b w:val="0"/>
               <w:bCs w:val="0"/>
               <w:sz w:val="24"/>
@@ -4510,7 +3774,19 @@
       <w:r>
         <w:rPr>
           <w:rStyle w:val="Textoennegrita"/>
-          <w:rFonts w:ascii="Times New Roman" w:hAnsi="Times New Roman" w:cs="Times New Roman"/>
+          <w:sz w:val="24"/>
+          <w:szCs w:val="24"/>
+          <w:bdr w:val="none" w:sz="0" w:space="0" w:color="auto" w:frame="1"/>
+          <w:shd w:val="clear" w:color="auto" w:fill="FFFFFF"/>
+        </w:rPr>
+        <w:t>.</w:t>
+      </w:r>
+    </w:p>
+    <w:p>
+      <w:pPr>
+        <w:pStyle w:val="Prrafodelista"/>
+        <w:rPr>
+          <w:rStyle w:val="Textoennegrita"/>
           <w:b w:val="0"/>
           <w:bCs w:val="0"/>
           <w:sz w:val="24"/>
@@ -4518,31 +3794,14 @@
           <w:bdr w:val="none" w:sz="0" w:space="0" w:color="auto" w:frame="1"/>
           <w:shd w:val="clear" w:color="auto" w:fill="FFFFFF"/>
         </w:rPr>
-        <w:t>.</w:t>
-      </w:r>
+      </w:pPr>
     </w:p>
     <w:p>
       <w:pPr>
         <w:pStyle w:val="Prrafodelista"/>
+        <w:spacing w:line="360" w:lineRule="auto"/>
         <w:rPr>
           <w:rStyle w:val="Textoennegrita"/>
-          <w:rFonts w:ascii="Times New Roman" w:hAnsi="Times New Roman" w:cs="Times New Roman"/>
-          <w:b w:val="0"/>
-          <w:bCs w:val="0"/>
-          <w:sz w:val="24"/>
-          <w:szCs w:val="24"/>
-          <w:bdr w:val="none" w:sz="0" w:space="0" w:color="auto" w:frame="1"/>
-          <w:shd w:val="clear" w:color="auto" w:fill="FFFFFF"/>
-        </w:rPr>
-      </w:pPr>
-    </w:p>
-    <w:p>
-      <w:pPr>
-        <w:pStyle w:val="Prrafodelista"/>
-        <w:spacing w:line="360" w:lineRule="auto"/>
-        <w:rPr>
-          <w:rStyle w:val="Textoennegrita"/>
-          <w:rFonts w:ascii="Times New Roman" w:hAnsi="Times New Roman" w:cs="Times New Roman"/>
           <w:b w:val="0"/>
           <w:bCs w:val="0"/>
           <w:sz w:val="24"/>
@@ -4557,7 +3816,7 @@
         <w:pStyle w:val="NormalWeb"/>
         <w:numPr>
           <w:ilvl w:val="0"/>
-          <w:numId w:val="39"/>
+          <w:numId w:val="44"/>
         </w:numPr>
         <w:spacing w:line="360" w:lineRule="auto"/>
         <w:jc w:val="both"/>
@@ -4568,6 +3827,7 @@
           <w:shd w:val="clear" w:color="auto" w:fill="FFFFFF"/>
         </w:rPr>
       </w:pPr>
+      <w:proofErr w:type="spellStart"/>
       <w:r>
         <w:rPr>
           <w:rStyle w:val="Textoennegrita"/>
@@ -4575,106 +3835,17 @@
           <w:bdr w:val="none" w:sz="0" w:space="0" w:color="auto" w:frame="1"/>
           <w:shd w:val="clear" w:color="auto" w:fill="FFFFFF"/>
         </w:rPr>
-        <w:t xml:space="preserve">Iotify: </w:t>
-      </w:r>
+        <w:t>Iotify</w:t>
+      </w:r>
+      <w:proofErr w:type="spellEnd"/>
       <w:r>
         <w:rPr>
           <w:rStyle w:val="Textoennegrita"/>
-          <w:b w:val="0"/>
-          <w:bCs w:val="0"/>
           <w:color w:val="222222"/>
           <w:bdr w:val="none" w:sz="0" w:space="0" w:color="auto" w:frame="1"/>
           <w:shd w:val="clear" w:color="auto" w:fill="FFFFFF"/>
         </w:rPr>
-        <w:t>Simulador IoT que te permite desarrollar rápidamente soluciones IoT en la nube. Esta herramienta le permite simular instalaciones de IoT a gran escala en su propio laboratorio.</w:t>
-      </w:r>
-      <w:r>
-        <w:rPr>
-          <w:rStyle w:val="Textoennegrita"/>
-          <w:b w:val="0"/>
-          <w:bCs w:val="0"/>
-          <w:color w:val="222222"/>
-          <w:bdr w:val="none" w:sz="0" w:space="0" w:color="auto" w:frame="1"/>
-          <w:shd w:val="clear" w:color="auto" w:fill="FFFFFF"/>
-        </w:rPr>
-        <w:t xml:space="preserve"> </w:t>
-      </w:r>
-      <w:r>
-        <w:rPr>
-          <w:rStyle w:val="Textoennegrita"/>
-          <w:b w:val="0"/>
-          <w:bCs w:val="0"/>
-          <w:color w:val="222222"/>
-          <w:bdr w:val="none" w:sz="0" w:space="0" w:color="auto" w:frame="1"/>
-          <w:shd w:val="clear" w:color="auto" w:fill="FFFFFF"/>
-        </w:rPr>
-        <w:t>Es un hardware libre, todo esto con la creación de proyectos de</w:t>
-      </w:r>
-      <w:r>
-        <w:rPr>
-          <w:rStyle w:val="Textoennegrita"/>
-          <w:b w:val="0"/>
-          <w:bCs w:val="0"/>
-          <w:color w:val="222222"/>
-          <w:bdr w:val="none" w:sz="0" w:space="0" w:color="auto" w:frame="1"/>
-          <w:shd w:val="clear" w:color="auto" w:fill="FFFFFF"/>
-        </w:rPr>
-        <w:t xml:space="preserve"> </w:t>
-      </w:r>
-      <w:r>
-        <w:rPr>
-          <w:rStyle w:val="Textoennegrita"/>
-          <w:b w:val="0"/>
-          <w:bCs w:val="0"/>
-          <w:color w:val="222222"/>
-          <w:bdr w:val="none" w:sz="0" w:space="0" w:color="auto" w:frame="1"/>
-          <w:shd w:val="clear" w:color="auto" w:fill="FFFFFF"/>
-        </w:rPr>
-        <w:t>simulación</w:t>
-      </w:r>
-      <w:r>
-        <w:rPr>
-          <w:rStyle w:val="Textoennegrita"/>
-          <w:b w:val="0"/>
-          <w:bCs w:val="0"/>
-          <w:color w:val="222222"/>
-          <w:bdr w:val="none" w:sz="0" w:space="0" w:color="auto" w:frame="1"/>
-          <w:shd w:val="clear" w:color="auto" w:fill="FFFFFF"/>
-        </w:rPr>
-        <w:t xml:space="preserve">, </w:t>
-      </w:r>
-      <w:r>
-        <w:rPr>
-          <w:rStyle w:val="Textoennegrita"/>
-          <w:b w:val="0"/>
-          <w:bCs w:val="0"/>
-          <w:color w:val="222222"/>
-          <w:bdr w:val="none" w:sz="0" w:space="0" w:color="auto" w:frame="1"/>
-          <w:shd w:val="clear" w:color="auto" w:fill="FFFFFF"/>
-        </w:rPr>
-        <w:t>su</w:t>
-      </w:r>
-      <w:r>
-        <w:rPr>
-          <w:rStyle w:val="Textoennegrita"/>
-          <w:b w:val="0"/>
-          <w:bCs w:val="0"/>
-          <w:color w:val="222222"/>
-          <w:bdr w:val="none" w:sz="0" w:space="0" w:color="auto" w:frame="1"/>
-          <w:shd w:val="clear" w:color="auto" w:fill="FFFFFF"/>
-        </w:rPr>
-        <w:t xml:space="preserve"> gran compacto fue la creación de proyectos gratis pero después cambiaron a tener una membrecía para poder utilizarla.</w:t>
-      </w:r>
-      <w:r>
-        <w:rPr>
-          <w:rStyle w:val="Textoennegrita"/>
-          <w:b w:val="0"/>
-          <w:bCs w:val="0"/>
-          <w:color w:val="222222"/>
-          <w:bdr w:val="none" w:sz="0" w:space="0" w:color="auto" w:frame="1"/>
-          <w:shd w:val="clear" w:color="auto" w:fill="FFFFFF"/>
-        </w:rPr>
-        <w:t xml:space="preserve"> </w:t>
+        <w:t xml:space="preserve">: Simulador IoT que te permite desarrollar rápidamente soluciones IoT en la nube. Esta herramienta le permite simular instalaciones de IoT a gran escala en su propio laboratorio. Es un hardware libre, todo esto con la creación de proyectos de simulación, su gran compacto fue la creación de proyectos gratis pero después cambiaron a tener una membrecía para poder utilizarla. </w:t>
       </w:r>
       <w:sdt>
         <w:sdtPr>
@@ -4709,8 +3880,6 @@
           <w:r>
             <w:rPr>
               <w:rStyle w:val="Textoennegrita"/>
-              <w:b w:val="0"/>
-              <w:bCs w:val="0"/>
               <w:color w:val="222222"/>
               <w:bdr w:val="none" w:sz="0" w:space="0" w:color="auto" w:frame="1"/>
               <w:shd w:val="clear" w:color="auto" w:fill="FFFFFF"/>
@@ -4730,6 +3899,9 @@
           </w:r>
           <w:r>
             <w:rPr>
+              <w:rStyle w:val="Textoennegrita"/>
+              <w:b w:val="0"/>
+              <w:bCs w:val="0"/>
               <w:noProof/>
               <w:color w:val="222222"/>
               <w:bdr w:val="none" w:sz="0" w:space="0" w:color="auto" w:frame="1"/>
@@ -4770,10 +3942,131 @@
         <w:pStyle w:val="NormalWeb"/>
         <w:numPr>
           <w:ilvl w:val="0"/>
-          <w:numId w:val="39"/>
+          <w:numId w:val="44"/>
         </w:numPr>
         <w:spacing w:line="360" w:lineRule="auto"/>
         <w:jc w:val="both"/>
+      </w:pPr>
+      <w:r>
+        <w:rPr>
+          <w:rStyle w:val="Textoennegrita"/>
+          <w:color w:val="222222"/>
+          <w:bdr w:val="none" w:sz="0" w:space="0" w:color="auto" w:frame="1"/>
+          <w:shd w:val="clear" w:color="auto" w:fill="FFFFFF"/>
+        </w:rPr>
+        <w:t xml:space="preserve">Matlab: Una herramienta que tiene módulos de simulación de IoT para poder desarrollar y modelar dispositivos inteligentes, </w:t>
+      </w:r>
+      <w:r>
+        <w:rPr>
+          <w:color w:val="222222"/>
+          <w:shd w:val="clear" w:color="auto" w:fill="FFFFFF"/>
+        </w:rPr>
+        <w:t>también puedes crear prototipos de tus dispositivos inteligentes, también permite la manipulación de archivos y su visualización</w:t>
+      </w:r>
+    </w:p>
+    <w:p>
+      <w:pPr>
+        <w:pStyle w:val="NormalWeb"/>
+        <w:spacing w:line="360" w:lineRule="auto"/>
+        <w:ind w:left="720"/>
+        <w:jc w:val="both"/>
+        <w:rPr>
+          <w:color w:val="222222"/>
+          <w:shd w:val="clear" w:color="auto" w:fill="FFFFFF"/>
+        </w:rPr>
+      </w:pPr>
+    </w:p>
+    <w:p>
+      <w:pPr>
+        <w:pStyle w:val="NormalWeb"/>
+        <w:spacing w:line="360" w:lineRule="auto"/>
+        <w:ind w:firstLine="720"/>
+        <w:jc w:val="both"/>
+      </w:pPr>
+      <w:r>
+        <w:t>De igual manera, se encuentran proyectos que están dirigidos al desarrollo o implementación de redes IoT, como lo pueden ser:</w:t>
+      </w:r>
+    </w:p>
+    <w:p>
+      <w:pPr>
+        <w:pStyle w:val="NormalWeb"/>
+        <w:spacing w:line="360" w:lineRule="auto"/>
+        <w:ind w:firstLine="720"/>
+        <w:jc w:val="both"/>
+      </w:pPr>
+    </w:p>
+    <w:p>
+      <w:pPr>
+        <w:pStyle w:val="NormalWeb"/>
+        <w:numPr>
+          <w:ilvl w:val="0"/>
+          <w:numId w:val="44"/>
+        </w:numPr>
+        <w:spacing w:line="360" w:lineRule="auto"/>
+        <w:jc w:val="both"/>
+        <w:rPr>
+          <w:b/>
+          <w:bCs/>
+          <w:color w:val="212121"/>
+        </w:rPr>
+      </w:pPr>
+      <w:r>
+        <w:rPr>
+          <w:rStyle w:val="Textoennegrita"/>
+          <w:color w:val="222222"/>
+          <w:bdr w:val="none" w:sz="0" w:space="0" w:color="auto" w:frame="1"/>
+          <w:shd w:val="clear" w:color="auto" w:fill="FFFFFF"/>
+        </w:rPr>
+        <w:t xml:space="preserve">Control y simulación de una planta piloto de laboratorio docente con integración de plataformas IoT para subida de datos a la nube: </w:t>
+      </w:r>
+      <w:r>
+        <w:rPr>
+          <w:color w:val="212121"/>
+          <w:shd w:val="clear" w:color="auto" w:fill="FFFFFF"/>
+        </w:rPr>
+        <w:t xml:space="preserve">Este trabajo de </w:t>
+      </w:r>
+      <w:r>
+        <w:rPr>
+          <w:color w:val="212121"/>
+          <w:shd w:val="clear" w:color="auto" w:fill="FFFFFF"/>
+        </w:rPr>
+        <w:lastRenderedPageBreak/>
+        <w:t xml:space="preserve">grado es una continuación del anterior TFG, que lleva por nombre Monitorización y Seguimiento de Simuladores de Procesos Industriales con Fines Educativos creado por John Paúl Mayorga </w:t>
+      </w:r>
+      <w:proofErr w:type="spellStart"/>
+      <w:r>
+        <w:rPr>
+          <w:color w:val="212121"/>
+          <w:shd w:val="clear" w:color="auto" w:fill="FFFFFF"/>
+        </w:rPr>
+        <w:t>Jines</w:t>
+      </w:r>
+      <w:proofErr w:type="spellEnd"/>
+      <w:r>
+        <w:rPr>
+          <w:color w:val="212121"/>
+          <w:shd w:val="clear" w:color="auto" w:fill="FFFFFF"/>
+        </w:rPr>
+        <w:t xml:space="preserve">. En TFG, el control y la monitorización se realizan en SIMATIC Manager y </w:t>
+      </w:r>
+      <w:proofErr w:type="spellStart"/>
+      <w:r>
+        <w:rPr>
+          <w:color w:val="212121"/>
+          <w:shd w:val="clear" w:color="auto" w:fill="FFFFFF"/>
+        </w:rPr>
+        <w:t>WinCC</w:t>
+      </w:r>
+      <w:proofErr w:type="spellEnd"/>
+      <w:r>
+        <w:rPr>
+          <w:color w:val="212121"/>
+          <w:shd w:val="clear" w:color="auto" w:fill="FFFFFF"/>
+        </w:rPr>
+        <w:t xml:space="preserve"> Flexible 2008.</w:t>
+      </w:r>
+      <w:r>
         <w:rPr>
           <w:b/>
           <w:bCs/>
@@ -4781,6 +4074,53 @@
           <w:bdr w:val="none" w:sz="0" w:space="0" w:color="auto" w:frame="1"/>
           <w:shd w:val="clear" w:color="auto" w:fill="FFFFFF"/>
         </w:rPr>
+        <w:t xml:space="preserve"> </w:t>
+      </w:r>
+    </w:p>
+    <w:p>
+      <w:pPr>
+        <w:pStyle w:val="NormalWeb"/>
+        <w:spacing w:line="360" w:lineRule="auto"/>
+        <w:ind w:left="720"/>
+        <w:jc w:val="both"/>
+        <w:rPr>
+          <w:color w:val="212121"/>
+          <w:shd w:val="clear" w:color="auto" w:fill="FFFFFF"/>
+        </w:rPr>
+      </w:pPr>
+      <w:r>
+        <w:rPr>
+          <w:color w:val="212121"/>
+          <w:shd w:val="clear" w:color="auto" w:fill="FFFFFF"/>
+        </w:rPr>
+        <w:t>TFG se divide en dos partes: simular el modelo en la simulación SIMIT y subir los datos a la nube por medio de la plataforma IBM Cloud, tanto en la simulación como en el modelo real. Los datos del modelo real se cargan a través de la puerta de enlace IoT2040.</w:t>
+      </w:r>
+    </w:p>
+    <w:p>
+      <w:pPr>
+        <w:pStyle w:val="NormalWeb"/>
+        <w:spacing w:line="360" w:lineRule="auto"/>
+        <w:ind w:left="720"/>
+        <w:jc w:val="both"/>
+        <w:rPr>
+          <w:b/>
+          <w:bCs/>
+          <w:color w:val="212121"/>
+        </w:rPr>
+      </w:pPr>
+    </w:p>
+    <w:p>
+      <w:pPr>
+        <w:pStyle w:val="NormalWeb"/>
+        <w:numPr>
+          <w:ilvl w:val="0"/>
+          <w:numId w:val="44"/>
+        </w:numPr>
+        <w:spacing w:line="360" w:lineRule="auto"/>
+        <w:jc w:val="both"/>
+        <w:rPr>
+          <w:color w:val="212121"/>
+        </w:rPr>
       </w:pPr>
       <w:r>
         <w:rPr>
@@ -4789,9 +4129,66 @@
           <w:bdr w:val="none" w:sz="0" w:space="0" w:color="auto" w:frame="1"/>
           <w:shd w:val="clear" w:color="auto" w:fill="FFFFFF"/>
         </w:rPr>
-        <w:t xml:space="preserve">Matlab: </w:t>
-      </w:r>
-      <w:r>
+        <w:t xml:space="preserve">Simulación realista de comunicaciones IoT en entornos urbanos: </w:t>
+      </w:r>
+      <w:r>
+        <w:rPr>
+          <w:color w:val="212121"/>
+        </w:rPr>
+        <w:t>Pensando en la implementación de ciudades inteligentes, este proyecto utiliza redes IoT para que los dispositivos que integraran la red que abarca la ciudad estén interconectados, ya que al tener un bajo consumo energético y un rango de conexión de larga distancia permite ahorrar costes en instalación y mantenimiento.</w:t>
+      </w:r>
+    </w:p>
+    <w:p>
+      <w:pPr>
+        <w:pStyle w:val="NormalWeb"/>
+        <w:spacing w:line="360" w:lineRule="auto"/>
+        <w:ind w:left="720"/>
+        <w:jc w:val="both"/>
+        <w:rPr>
+          <w:color w:val="212121"/>
+        </w:rPr>
+      </w:pPr>
+      <w:r>
+        <w:rPr>
+          <w:color w:val="212121"/>
+        </w:rPr>
+        <w:t>Este trabajo de grado presenta una solución que incluye un simulador de red para medir el rendimiento de las comunicaciones LPWAN en un entorno regulado, un motor 3D para la construcción de este entorno y un motor 3D. Incluyendo el trazado de rayos que ayuda a mejorar los patrones de propagación y ofrece los resultados de rendimiento esperados cuando se utiliza la tecnología de red de área amplia (</w:t>
+      </w:r>
+      <w:proofErr w:type="spellStart"/>
+      <w:r>
+        <w:rPr>
+          <w:color w:val="212121"/>
+        </w:rPr>
+        <w:t>LoRaWAN</w:t>
+      </w:r>
+      <w:proofErr w:type="spellEnd"/>
+      <w:r>
+        <w:rPr>
+          <w:color w:val="212121"/>
+        </w:rPr>
+        <w:t>).</w:t>
+      </w:r>
+    </w:p>
+    <w:p>
+      <w:pPr>
+        <w:pStyle w:val="NormalWeb"/>
+        <w:spacing w:line="360" w:lineRule="auto"/>
+        <w:ind w:left="720"/>
+        <w:jc w:val="both"/>
+        <w:rPr>
+          <w:color w:val="212121"/>
+        </w:rPr>
+      </w:pPr>
+    </w:p>
+    <w:p>
+      <w:pPr>
+        <w:pStyle w:val="NormalWeb"/>
+        <w:numPr>
+          <w:ilvl w:val="0"/>
+          <w:numId w:val="44"/>
+        </w:numPr>
+        <w:spacing w:line="360" w:lineRule="auto"/>
+        <w:jc w:val="both"/>
         <w:rPr>
           <w:rStyle w:val="Textoennegrita"/>
           <w:b w:val="0"/>
@@ -4800,7 +4197,15 @@
           <w:bdr w:val="none" w:sz="0" w:space="0" w:color="auto" w:frame="1"/>
           <w:shd w:val="clear" w:color="auto" w:fill="FFFFFF"/>
         </w:rPr>
-        <w:t>Una</w:t>
+      </w:pPr>
+      <w:r>
+        <w:rPr>
+          <w:rStyle w:val="Textoennegrita"/>
+          <w:color w:val="222222"/>
+          <w:bdr w:val="none" w:sz="0" w:space="0" w:color="auto" w:frame="1"/>
+          <w:shd w:val="clear" w:color="auto" w:fill="FFFFFF"/>
+        </w:rPr>
+        <w:t xml:space="preserve">Análisis de la simulación de dispositivos, circuitos y sistemas electrónicos para Internet de las cosas (IoT): </w:t>
       </w:r>
       <w:r>
         <w:rPr>
@@ -4811,7 +4216,7 @@
           <w:bdr w:val="none" w:sz="0" w:space="0" w:color="auto" w:frame="1"/>
           <w:shd w:val="clear" w:color="auto" w:fill="FFFFFF"/>
         </w:rPr>
-        <w:t xml:space="preserve"> herramienta que tiene módulos de simulación de I</w:t>
+        <w:t xml:space="preserve">Los dispositivos que componen una red IoT son conocidos como nodos, al funcionar con energía eléctrica, por lo que puede llegar a ser importante cuanta energía eléctrica puede llegar a consumir una red IoT, por </w:t>
       </w:r>
       <w:r>
         <w:rPr>
@@ -4822,9 +4227,16 @@
           <w:bdr w:val="none" w:sz="0" w:space="0" w:color="auto" w:frame="1"/>
           <w:shd w:val="clear" w:color="auto" w:fill="FFFFFF"/>
         </w:rPr>
-        <w:t>oT</w:t>
-      </w:r>
-      <w:r>
+        <w:lastRenderedPageBreak/>
+        <w:t>esto, este proyecto de grado pretende simular el consumo energético de los nodos, tomando como referencia la plataforma hardware Cookies, desarrollada en el Centro de Electrónica industrial de la universidad Politécnica de Madrid.</w:t>
+      </w:r>
+    </w:p>
+    <w:p>
+      <w:pPr>
+        <w:pStyle w:val="NormalWeb"/>
+        <w:spacing w:line="360" w:lineRule="auto"/>
+        <w:ind w:left="720"/>
+        <w:jc w:val="both"/>
         <w:rPr>
           <w:rStyle w:val="Textoennegrita"/>
           <w:b w:val="0"/>
@@ -4833,8 +4245,7 @@
           <w:bdr w:val="none" w:sz="0" w:space="0" w:color="auto" w:frame="1"/>
           <w:shd w:val="clear" w:color="auto" w:fill="FFFFFF"/>
         </w:rPr>
-        <w:t xml:space="preserve"> para poder desarrollar y modelar dispositivos inteligentes</w:t>
-      </w:r>
+      </w:pPr>
       <w:r>
         <w:rPr>
           <w:rStyle w:val="Textoennegrita"/>
@@ -4844,549 +4255,7 @@
           <w:bdr w:val="none" w:sz="0" w:space="0" w:color="auto" w:frame="1"/>
           <w:shd w:val="clear" w:color="auto" w:fill="FFFFFF"/>
         </w:rPr>
-        <w:t>,</w:t>
-      </w:r>
-      <w:r>
-        <w:rPr>
-          <w:rStyle w:val="Textoennegrita"/>
-          <w:b w:val="0"/>
-          <w:bCs w:val="0"/>
-          <w:color w:val="222222"/>
-          <w:bdr w:val="none" w:sz="0" w:space="0" w:color="auto" w:frame="1"/>
-          <w:shd w:val="clear" w:color="auto" w:fill="FFFFFF"/>
-        </w:rPr>
-        <w:t xml:space="preserve"> </w:t>
-      </w:r>
-      <w:r>
-        <w:rPr>
-          <w:color w:val="222222"/>
-          <w:shd w:val="clear" w:color="auto" w:fill="FFFFFF"/>
-        </w:rPr>
-        <w:t>t</w:t>
-      </w:r>
-      <w:r>
-        <w:rPr>
-          <w:color w:val="222222"/>
-          <w:shd w:val="clear" w:color="auto" w:fill="FFFFFF"/>
-        </w:rPr>
-        <w:t>ambién puedes crear prototipos de tus dispositivos inteligentes</w:t>
-      </w:r>
-      <w:r>
-        <w:rPr>
-          <w:color w:val="222222"/>
-          <w:shd w:val="clear" w:color="auto" w:fill="FFFFFF"/>
-        </w:rPr>
-        <w:t>, también permite la manipulación de archivos y su visualización</w:t>
-      </w:r>
-    </w:p>
-    <w:p>
-      <w:pPr>
-        <w:pStyle w:val="NormalWeb"/>
-        <w:spacing w:line="360" w:lineRule="auto"/>
-        <w:ind w:left="720"/>
-        <w:jc w:val="both"/>
-        <w:rPr>
-          <w:color w:val="222222"/>
-          <w:shd w:val="clear" w:color="auto" w:fill="FFFFFF"/>
-        </w:rPr>
-      </w:pPr>
-    </w:p>
-    <w:p>
-      <w:pPr>
-        <w:pStyle w:val="NormalWeb"/>
-        <w:spacing w:line="360" w:lineRule="auto"/>
-        <w:ind w:firstLine="720"/>
-        <w:jc w:val="both"/>
-      </w:pPr>
-      <w:r>
-        <w:t xml:space="preserve">De igual manera, se encuentran proyectos que están dirigidos al desarrollo o implementación de redes IoT, como lo </w:t>
-      </w:r>
-      <w:r>
-        <w:t>pueden ser</w:t>
-      </w:r>
-      <w:r>
-        <w:t>:</w:t>
-      </w:r>
-    </w:p>
-    <w:p>
-      <w:pPr>
-        <w:pStyle w:val="NormalWeb"/>
-        <w:spacing w:line="360" w:lineRule="auto"/>
-        <w:ind w:firstLine="720"/>
-        <w:jc w:val="both"/>
-      </w:pPr>
-    </w:p>
-    <w:p>
-      <w:pPr>
-        <w:pStyle w:val="NormalWeb"/>
-        <w:numPr>
-          <w:ilvl w:val="0"/>
-          <w:numId w:val="39"/>
-        </w:numPr>
-        <w:spacing w:line="360" w:lineRule="auto"/>
-        <w:jc w:val="both"/>
-        <w:rPr>
-          <w:b/>
-          <w:bCs/>
-          <w:color w:val="212121"/>
-        </w:rPr>
-      </w:pPr>
-      <w:r>
-        <w:rPr>
-          <w:rStyle w:val="Textoennegrita"/>
-          <w:color w:val="222222"/>
-          <w:bdr w:val="none" w:sz="0" w:space="0" w:color="auto" w:frame="1"/>
-          <w:shd w:val="clear" w:color="auto" w:fill="FFFFFF"/>
-        </w:rPr>
-        <w:t>Control y simulación de una planta piloto de laboratorio docente con integración de plataformas IoT para subida de datos a la nube</w:t>
-      </w:r>
-      <w:r>
-        <w:rPr>
-          <w:rStyle w:val="Textoennegrita"/>
-          <w:color w:val="222222"/>
-          <w:bdr w:val="none" w:sz="0" w:space="0" w:color="auto" w:frame="1"/>
-          <w:shd w:val="clear" w:color="auto" w:fill="FFFFFF"/>
-        </w:rPr>
-        <w:t>:</w:t>
-      </w:r>
-      <w:r>
-        <w:rPr>
-          <w:rStyle w:val="Textoennegrita"/>
-          <w:color w:val="222222"/>
-          <w:bdr w:val="none" w:sz="0" w:space="0" w:color="auto" w:frame="1"/>
-          <w:shd w:val="clear" w:color="auto" w:fill="FFFFFF"/>
-        </w:rPr>
-        <w:t xml:space="preserve"> </w:t>
-      </w:r>
-      <w:r>
-        <w:rPr>
-          <w:color w:val="212121"/>
-          <w:shd w:val="clear" w:color="auto" w:fill="FFFFFF"/>
-        </w:rPr>
-        <w:t>Este</w:t>
-      </w:r>
-      <w:r>
-        <w:rPr>
-          <w:color w:val="212121"/>
-          <w:shd w:val="clear" w:color="auto" w:fill="FFFFFF"/>
-        </w:rPr>
-        <w:t xml:space="preserve"> trabajo de grado es una continuación del anterior TFG, que lleva por nombre Monitorización </w:t>
-      </w:r>
-      <w:r>
-        <w:rPr>
-          <w:color w:val="212121"/>
-          <w:shd w:val="clear" w:color="auto" w:fill="FFFFFF"/>
-        </w:rPr>
-        <w:lastRenderedPageBreak/>
-        <w:t>y Seguimiento de Simuladores de Procesos Industriales con Fines Educativos creado por John Paúl Mayorga Jines. En TFG, el control y la monitorización se realizan en SIMATIC Manager y WinCC Flexible 2008.</w:t>
-      </w:r>
-      <w:r>
-        <w:rPr>
-          <w:b/>
-          <w:bCs/>
-          <w:color w:val="222222"/>
-          <w:bdr w:val="none" w:sz="0" w:space="0" w:color="auto" w:frame="1"/>
-          <w:shd w:val="clear" w:color="auto" w:fill="FFFFFF"/>
-        </w:rPr>
-        <w:t xml:space="preserve"> </w:t>
-      </w:r>
-    </w:p>
-    <w:p>
-      <w:pPr>
-        <w:pStyle w:val="NormalWeb"/>
-        <w:spacing w:line="360" w:lineRule="auto"/>
-        <w:ind w:left="720"/>
-        <w:jc w:val="both"/>
-        <w:rPr>
-          <w:color w:val="212121"/>
-          <w:shd w:val="clear" w:color="auto" w:fill="FFFFFF"/>
-        </w:rPr>
-      </w:pPr>
-      <w:r>
-        <w:rPr>
-          <w:color w:val="212121"/>
-          <w:shd w:val="clear" w:color="auto" w:fill="FFFFFF"/>
-        </w:rPr>
-        <w:t xml:space="preserve">TFG se divide en dos partes: simular el modelo en la simulación SIMIT y subir los datos a la nube </w:t>
-      </w:r>
-      <w:r>
-        <w:rPr>
-          <w:color w:val="212121"/>
-          <w:shd w:val="clear" w:color="auto" w:fill="FFFFFF"/>
-        </w:rPr>
-        <w:t xml:space="preserve">por medio de </w:t>
-      </w:r>
-      <w:r>
-        <w:rPr>
-          <w:color w:val="212121"/>
-          <w:shd w:val="clear" w:color="auto" w:fill="FFFFFF"/>
-        </w:rPr>
-        <w:t>la plataforma IBM Cloud, tanto en la simulación como en el modelo real. Los datos del modelo real se cargan a través de la puerta de enlace IoT2040</w:t>
-      </w:r>
-      <w:r>
-        <w:rPr>
-          <w:color w:val="212121"/>
-          <w:shd w:val="clear" w:color="auto" w:fill="FFFFFF"/>
-        </w:rPr>
-        <w:t>.</w:t>
-      </w:r>
-    </w:p>
-    <w:p>
-      <w:pPr>
-        <w:pStyle w:val="NormalWeb"/>
-        <w:spacing w:line="360" w:lineRule="auto"/>
-        <w:ind w:left="720"/>
-        <w:jc w:val="both"/>
-        <w:rPr>
-          <w:b/>
-          <w:bCs/>
-          <w:color w:val="212121"/>
-        </w:rPr>
-      </w:pPr>
-    </w:p>
-    <w:p>
-      <w:pPr>
-        <w:pStyle w:val="NormalWeb"/>
-        <w:numPr>
-          <w:ilvl w:val="0"/>
-          <w:numId w:val="39"/>
-        </w:numPr>
-        <w:spacing w:line="360" w:lineRule="auto"/>
-        <w:jc w:val="both"/>
-        <w:rPr>
-          <w:color w:val="212121"/>
-        </w:rPr>
-      </w:pPr>
-      <w:r>
-        <w:rPr>
-          <w:rStyle w:val="Textoennegrita"/>
-          <w:color w:val="222222"/>
-          <w:bdr w:val="none" w:sz="0" w:space="0" w:color="auto" w:frame="1"/>
-          <w:shd w:val="clear" w:color="auto" w:fill="FFFFFF"/>
-        </w:rPr>
-        <w:t>Simulación realista de comunicaciones IoT en entornos urbanos</w:t>
-      </w:r>
-      <w:r>
-        <w:rPr>
-          <w:rStyle w:val="Textoennegrita"/>
-          <w:color w:val="222222"/>
-          <w:bdr w:val="none" w:sz="0" w:space="0" w:color="auto" w:frame="1"/>
-          <w:shd w:val="clear" w:color="auto" w:fill="FFFFFF"/>
-        </w:rPr>
-        <w:t>:</w:t>
-      </w:r>
-      <w:r>
-        <w:rPr>
-          <w:rStyle w:val="Textoennegrita"/>
-          <w:color w:val="222222"/>
-          <w:bdr w:val="none" w:sz="0" w:space="0" w:color="auto" w:frame="1"/>
-          <w:shd w:val="clear" w:color="auto" w:fill="FFFFFF"/>
-        </w:rPr>
-        <w:t xml:space="preserve"> </w:t>
-      </w:r>
-      <w:r>
-        <w:rPr>
-          <w:color w:val="212121"/>
-        </w:rPr>
-        <w:t xml:space="preserve">Pensando en la implementación de ciudades inteligentes, este proyecto </w:t>
-      </w:r>
-      <w:r>
-        <w:rPr>
-          <w:color w:val="212121"/>
-        </w:rPr>
-        <w:t xml:space="preserve">utiliza redes IoT para que los dispositivos que integraran la red que abarca la ciudad </w:t>
-      </w:r>
-      <w:r>
-        <w:rPr>
-          <w:color w:val="212121"/>
-        </w:rPr>
-        <w:t xml:space="preserve">estén interconectados, ya que al tener un bajo consumo energético y un rango de </w:t>
-      </w:r>
-      <w:r>
-        <w:rPr>
-          <w:color w:val="212121"/>
-        </w:rPr>
-        <w:t>c</w:t>
-      </w:r>
-      <w:r>
-        <w:rPr>
-          <w:color w:val="212121"/>
-        </w:rPr>
-        <w:t>onexión</w:t>
-      </w:r>
-      <w:r>
-        <w:rPr>
-          <w:color w:val="212121"/>
-        </w:rPr>
-        <w:t xml:space="preserve"> de larga distancia permite ahorrar costes en instalación y mantenimiento.</w:t>
-      </w:r>
-    </w:p>
-    <w:p>
-      <w:pPr>
-        <w:pStyle w:val="NormalWeb"/>
-        <w:spacing w:line="360" w:lineRule="auto"/>
-        <w:ind w:left="720"/>
-        <w:jc w:val="both"/>
-        <w:rPr>
-          <w:color w:val="212121"/>
-        </w:rPr>
-      </w:pPr>
-      <w:r>
-        <w:rPr>
-          <w:color w:val="212121"/>
-        </w:rPr>
-        <w:t>E</w:t>
-      </w:r>
-      <w:r>
-        <w:rPr>
-          <w:color w:val="212121"/>
-        </w:rPr>
-        <w:t xml:space="preserve">ste trabajo de grado presenta una solución que incluye un simulador de red para medir el rendimiento de las comunicaciones LPWAN en un </w:t>
-      </w:r>
-      <w:r>
-        <w:rPr>
-          <w:color w:val="212121"/>
-        </w:rPr>
-        <w:t>entorno regulado</w:t>
-      </w:r>
-      <w:r>
-        <w:rPr>
-          <w:color w:val="212121"/>
-        </w:rPr>
-        <w:t>, un motor 3D para la construcción de este entorno y un motor 3</w:t>
-      </w:r>
-      <w:r>
-        <w:rPr>
-          <w:color w:val="212121"/>
-        </w:rPr>
-        <w:t>D.</w:t>
-      </w:r>
-      <w:r>
-        <w:rPr>
-          <w:color w:val="212121"/>
-        </w:rPr>
-        <w:t xml:space="preserve"> Incluyendo</w:t>
-      </w:r>
-      <w:r>
-        <w:rPr>
-          <w:color w:val="212121"/>
-        </w:rPr>
-        <w:t xml:space="preserve"> e</w:t>
-      </w:r>
-      <w:r>
-        <w:rPr>
-          <w:color w:val="212121"/>
-        </w:rPr>
-        <w:t>l trazado de rayos</w:t>
-      </w:r>
-      <w:r>
-        <w:rPr>
-          <w:color w:val="212121"/>
-        </w:rPr>
-        <w:t xml:space="preserve"> que</w:t>
-      </w:r>
-      <w:r>
-        <w:rPr>
-          <w:color w:val="212121"/>
-        </w:rPr>
-        <w:t xml:space="preserve"> </w:t>
-      </w:r>
-      <w:r>
-        <w:rPr>
-          <w:color w:val="212121"/>
-        </w:rPr>
-        <w:t xml:space="preserve">ayuda a </w:t>
-      </w:r>
-      <w:r>
-        <w:rPr>
-          <w:color w:val="212121"/>
-        </w:rPr>
-        <w:t>mejora</w:t>
-      </w:r>
-      <w:r>
-        <w:rPr>
-          <w:color w:val="212121"/>
-        </w:rPr>
-        <w:t>r</w:t>
-      </w:r>
-      <w:r>
-        <w:rPr>
-          <w:color w:val="212121"/>
-        </w:rPr>
-        <w:t xml:space="preserve"> los patrones de propagación y ofrece los resultados de rendimiento esperados cuando se utiliza la tecnología de red de área amplia (LoRaWAN).</w:t>
-      </w:r>
-    </w:p>
-    <w:p>
-      <w:pPr>
-        <w:pStyle w:val="NormalWeb"/>
-        <w:spacing w:line="360" w:lineRule="auto"/>
-        <w:ind w:left="720"/>
-        <w:jc w:val="both"/>
-        <w:rPr>
-          <w:color w:val="212121"/>
-        </w:rPr>
-      </w:pPr>
-    </w:p>
-    <w:p>
-      <w:pPr>
-        <w:pStyle w:val="NormalWeb"/>
-        <w:numPr>
-          <w:ilvl w:val="0"/>
-          <w:numId w:val="39"/>
-        </w:numPr>
-        <w:spacing w:line="360" w:lineRule="auto"/>
-        <w:jc w:val="both"/>
-        <w:rPr>
-          <w:rStyle w:val="Textoennegrita"/>
-          <w:b w:val="0"/>
-          <w:bCs w:val="0"/>
-          <w:color w:val="222222"/>
-          <w:bdr w:val="none" w:sz="0" w:space="0" w:color="auto" w:frame="1"/>
-          <w:shd w:val="clear" w:color="auto" w:fill="FFFFFF"/>
-        </w:rPr>
-      </w:pPr>
-      <w:r>
-        <w:rPr>
-          <w:rStyle w:val="Textoennegrita"/>
-          <w:color w:val="222222"/>
-          <w:bdr w:val="none" w:sz="0" w:space="0" w:color="auto" w:frame="1"/>
-          <w:shd w:val="clear" w:color="auto" w:fill="FFFFFF"/>
-        </w:rPr>
-        <w:t>Análisis de la simulación de dispositivos, circuitos y sistemas electrónicos para Internet de las cosas (IoT)</w:t>
-      </w:r>
-      <w:r>
-        <w:rPr>
-          <w:rStyle w:val="Textoennegrita"/>
-          <w:color w:val="222222"/>
-          <w:bdr w:val="none" w:sz="0" w:space="0" w:color="auto" w:frame="1"/>
-          <w:shd w:val="clear" w:color="auto" w:fill="FFFFFF"/>
-        </w:rPr>
-        <w:t>:</w:t>
-      </w:r>
-      <w:r>
-        <w:rPr>
-          <w:rStyle w:val="Textoennegrita"/>
-          <w:color w:val="222222"/>
-          <w:bdr w:val="none" w:sz="0" w:space="0" w:color="auto" w:frame="1"/>
-          <w:shd w:val="clear" w:color="auto" w:fill="FFFFFF"/>
-        </w:rPr>
-        <w:t xml:space="preserve"> </w:t>
-      </w:r>
-      <w:r>
-        <w:rPr>
-          <w:rStyle w:val="Textoennegrita"/>
-          <w:b w:val="0"/>
-          <w:bCs w:val="0"/>
-          <w:color w:val="222222"/>
-          <w:bdr w:val="none" w:sz="0" w:space="0" w:color="auto" w:frame="1"/>
-          <w:shd w:val="clear" w:color="auto" w:fill="FFFFFF"/>
-        </w:rPr>
-        <w:t xml:space="preserve">Los dispositivos que componen una red IoT son conocidos como nodos, al funcionar con energía eléctrica, por lo que </w:t>
-      </w:r>
-      <w:r>
-        <w:rPr>
-          <w:rStyle w:val="Textoennegrita"/>
-          <w:b w:val="0"/>
-          <w:bCs w:val="0"/>
-          <w:color w:val="222222"/>
-          <w:bdr w:val="none" w:sz="0" w:space="0" w:color="auto" w:frame="1"/>
-          <w:shd w:val="clear" w:color="auto" w:fill="FFFFFF"/>
-        </w:rPr>
-        <w:t xml:space="preserve">puede llegar a ser importante cuanta energía eléctrica puede llega a consumir una red IoT, por esto, este proyecto de grado pretende simular el consumo energético de los nodos, </w:t>
-      </w:r>
-      <w:r>
-        <w:rPr>
-          <w:rStyle w:val="Textoennegrita"/>
-          <w:b w:val="0"/>
-          <w:bCs w:val="0"/>
-          <w:color w:val="222222"/>
-          <w:bdr w:val="none" w:sz="0" w:space="0" w:color="auto" w:frame="1"/>
-          <w:shd w:val="clear" w:color="auto" w:fill="FFFFFF"/>
-        </w:rPr>
-        <w:lastRenderedPageBreak/>
-        <w:t>tomando como referencia la plataforma hardware Cookies, desarrollada en el Centro de Electrónica industrial de la universidad Politécnica de Madrid.</w:t>
-      </w:r>
-    </w:p>
-    <w:p>
-      <w:pPr>
-        <w:pStyle w:val="NormalWeb"/>
-        <w:spacing w:line="360" w:lineRule="auto"/>
-        <w:ind w:left="720"/>
-        <w:jc w:val="both"/>
-        <w:rPr>
-          <w:rStyle w:val="Textoennegrita"/>
-          <w:b w:val="0"/>
-          <w:bCs w:val="0"/>
-          <w:color w:val="222222"/>
-          <w:bdr w:val="none" w:sz="0" w:space="0" w:color="auto" w:frame="1"/>
-          <w:shd w:val="clear" w:color="auto" w:fill="FFFFFF"/>
-        </w:rPr>
-      </w:pPr>
-      <w:r>
-        <w:rPr>
-          <w:rStyle w:val="Textoennegrita"/>
-          <w:b w:val="0"/>
-          <w:bCs w:val="0"/>
-          <w:color w:val="222222"/>
-          <w:bdr w:val="none" w:sz="0" w:space="0" w:color="auto" w:frame="1"/>
-          <w:shd w:val="clear" w:color="auto" w:fill="FFFFFF"/>
-        </w:rPr>
-        <w:t xml:space="preserve">En este proyecto </w:t>
-      </w:r>
-      <w:r>
-        <w:rPr>
-          <w:rStyle w:val="Textoennegrita"/>
-          <w:b w:val="0"/>
-          <w:bCs w:val="0"/>
-          <w:color w:val="222222"/>
-          <w:bdr w:val="none" w:sz="0" w:space="0" w:color="auto" w:frame="1"/>
-          <w:shd w:val="clear" w:color="auto" w:fill="FFFFFF"/>
-        </w:rPr>
-        <w:t xml:space="preserve">se </w:t>
-      </w:r>
-      <w:r>
-        <w:rPr>
-          <w:rStyle w:val="Textoennegrita"/>
-          <w:b w:val="0"/>
-          <w:bCs w:val="0"/>
-          <w:color w:val="222222"/>
-          <w:bdr w:val="none" w:sz="0" w:space="0" w:color="auto" w:frame="1"/>
-          <w:shd w:val="clear" w:color="auto" w:fill="FFFFFF"/>
-        </w:rPr>
-        <w:t xml:space="preserve">han realizado modelos de </w:t>
-      </w:r>
-      <w:r>
-        <w:rPr>
-          <w:rStyle w:val="Textoennegrita"/>
-          <w:b w:val="0"/>
-          <w:bCs w:val="0"/>
-          <w:color w:val="222222"/>
-          <w:bdr w:val="none" w:sz="0" w:space="0" w:color="auto" w:frame="1"/>
-          <w:shd w:val="clear" w:color="auto" w:fill="FFFFFF"/>
-        </w:rPr>
-        <w:t>consumo</w:t>
-      </w:r>
-      <w:r>
-        <w:rPr>
-          <w:rStyle w:val="Textoennegrita"/>
-          <w:b w:val="0"/>
-          <w:bCs w:val="0"/>
-          <w:color w:val="222222"/>
-          <w:bdr w:val="none" w:sz="0" w:space="0" w:color="auto" w:frame="1"/>
-          <w:shd w:val="clear" w:color="auto" w:fill="FFFFFF"/>
-        </w:rPr>
-        <w:t xml:space="preserve"> parametrizable permitiendo así al usuario adaptar dichos modelos a las especificaciones concretas </w:t>
-      </w:r>
-      <w:r>
-        <w:rPr>
-          <w:rStyle w:val="Textoennegrita"/>
-          <w:b w:val="0"/>
-          <w:bCs w:val="0"/>
-          <w:color w:val="222222"/>
-          <w:bdr w:val="none" w:sz="0" w:space="0" w:color="auto" w:frame="1"/>
-          <w:shd w:val="clear" w:color="auto" w:fill="FFFFFF"/>
-        </w:rPr>
-        <w:t xml:space="preserve">de una red IoT. </w:t>
+        <w:t xml:space="preserve">En este proyecto se han realizado modelos de consumo parametrizable permitiendo así al usuario adaptar dichos modelos a las especificaciones concretas de una red IoT. </w:t>
       </w:r>
     </w:p>
     <w:p>
@@ -7232,7 +6101,21 @@
         <w:rPr>
           <w:lang w:val="es-CO"/>
         </w:rPr>
-        <w:t xml:space="preserve"> datos por el ambiente donde se encuentre montado</w:t>
+        <w:t xml:space="preserve"> </w:t>
+      </w:r>
+      <w:proofErr w:type="spellStart"/>
+      <w:r>
+        <w:rPr>
+          <w:lang w:val="es-CO"/>
+        </w:rPr>
+        <w:t>datos</w:t>
+      </w:r>
+      <w:proofErr w:type="spellEnd"/>
+      <w:r>
+        <w:rPr>
+          <w:lang w:val="es-CO"/>
+        </w:rPr>
+        <w:t xml:space="preserve"> por el ambiente donde se encuentre montado</w:t>
       </w:r>
       <w:r>
         <w:rPr>
@@ -7380,7 +6263,21 @@
         <w:rPr>
           <w:lang w:val="es-CO"/>
         </w:rPr>
-        <w:t xml:space="preserve"> como se puede evidenciar en el estudio realizado por Deloitte Industry 4.0 en donde se puede observar </w:t>
+        <w:t xml:space="preserve"> como se puede evidenciar en el estudio realizado por Deloitte </w:t>
+      </w:r>
+      <w:proofErr w:type="spellStart"/>
+      <w:r>
+        <w:rPr>
+          <w:lang w:val="es-CO"/>
+        </w:rPr>
+        <w:t>Industry</w:t>
+      </w:r>
+      <w:proofErr w:type="spellEnd"/>
+      <w:r>
+        <w:rPr>
+          <w:lang w:val="es-CO"/>
+        </w:rPr>
+        <w:t xml:space="preserve"> 4.0 en donde se puede observar </w:t>
       </w:r>
       <w:r>
         <w:rPr>
@@ -7905,8 +6802,16 @@
         <w:rPr>
           <w:lang w:val="es-CO"/>
         </w:rPr>
-        <w:t>por medio de los gateways</w:t>
-      </w:r>
+        <w:t xml:space="preserve">por medio de los </w:t>
+      </w:r>
+      <w:proofErr w:type="spellStart"/>
+      <w:r>
+        <w:rPr>
+          <w:lang w:val="es-CO"/>
+        </w:rPr>
+        <w:t>gateways</w:t>
+      </w:r>
+      <w:proofErr w:type="spellEnd"/>
       <w:r>
         <w:rPr>
           <w:lang w:val="es-CO"/>
@@ -9091,7 +7996,57 @@
         <w:rPr>
           <w:lang w:val="es-CO" w:eastAsia="es-CO"/>
         </w:rPr>
-        <w:t>La analítica de datos puede clasificarse en tres grandes categorías: analítica descriptiva, analítica predictiva y analítica prescriptiva (Pusala, Amini, Katukuri(2016)).</w:t>
+        <w:t>La analítica de datos puede clasificarse en tres grandes categorías: analítica descriptiva, analítica predictiva y analítica prescriptiva (</w:t>
+      </w:r>
+      <w:proofErr w:type="spellStart"/>
+      <w:r>
+        <w:rPr>
+          <w:lang w:val="es-CO" w:eastAsia="es-CO"/>
+        </w:rPr>
+        <w:t>Pusala</w:t>
+      </w:r>
+      <w:proofErr w:type="spellEnd"/>
+      <w:r>
+        <w:rPr>
+          <w:lang w:val="es-CO" w:eastAsia="es-CO"/>
+        </w:rPr>
+        <w:t xml:space="preserve">, </w:t>
+      </w:r>
+      <w:proofErr w:type="spellStart"/>
+      <w:r>
+        <w:rPr>
+          <w:lang w:val="es-CO" w:eastAsia="es-CO"/>
+        </w:rPr>
+        <w:t>Amini</w:t>
+      </w:r>
+      <w:proofErr w:type="spellEnd"/>
+      <w:r>
+        <w:rPr>
+          <w:lang w:val="es-CO" w:eastAsia="es-CO"/>
+        </w:rPr>
+        <w:t xml:space="preserve">, </w:t>
+      </w:r>
+      <w:proofErr w:type="spellStart"/>
+      <w:proofErr w:type="gramStart"/>
+      <w:r>
+        <w:rPr>
+          <w:lang w:val="es-CO" w:eastAsia="es-CO"/>
+        </w:rPr>
+        <w:t>Katukuri</w:t>
+      </w:r>
+      <w:proofErr w:type="spellEnd"/>
+      <w:r>
+        <w:rPr>
+          <w:lang w:val="es-CO" w:eastAsia="es-CO"/>
+        </w:rPr>
+        <w:t>(</w:t>
+      </w:r>
+      <w:proofErr w:type="gramEnd"/>
+      <w:r>
+        <w:rPr>
+          <w:lang w:val="es-CO" w:eastAsia="es-CO"/>
+        </w:rPr>
+        <w:t>2016)).</w:t>
       </w:r>
     </w:p>
     <w:p>
@@ -10178,6 +9133,24 @@
         </w:rPr>
       </w:pPr>
     </w:p>
+    <w:p>
+      <w:pPr>
+        <w:spacing w:line="360" w:lineRule="auto"/>
+        <w:jc w:val="both"/>
+        <w:rPr>
+          <w:lang w:val="es-CO"/>
+        </w:rPr>
+      </w:pPr>
+    </w:p>
+    <w:p>
+      <w:pPr>
+        <w:spacing w:line="360" w:lineRule="auto"/>
+        <w:jc w:val="both"/>
+        <w:rPr>
+          <w:lang w:val="es-CO"/>
+        </w:rPr>
+      </w:pPr>
+    </w:p>
     <w:tbl>
       <w:tblPr>
         <w:tblStyle w:val="Tablaconcuadrcula4-nfasis6"/>
@@ -10221,6 +9194,7 @@
                 <w:sz w:val="24"/>
                 <w:szCs w:val="24"/>
               </w:rPr>
+              <w:lastRenderedPageBreak/>
               <w:t>Recopilación</w:t>
             </w:r>
           </w:p>
@@ -10539,7 +9513,6 @@
                 <w:sz w:val="24"/>
                 <w:szCs w:val="24"/>
               </w:rPr>
-              <w:lastRenderedPageBreak/>
               <w:t>Co</w:t>
             </w:r>
             <w:r>
@@ -10791,26 +9764,50 @@
     <w:p>
       <w:pPr>
         <w:pStyle w:val="Descripcin"/>
-        <w:framePr w:hSpace="141" w:wrap="around" w:vAnchor="text" w:hAnchor="page" w:x="3388" w:y="1927"/>
-      </w:pPr>
-      <w:bookmarkStart w:id="36" w:name="_Toc54025824"/>
+        <w:framePr w:hSpace="141" w:wrap="around" w:vAnchor="text" w:hAnchor="page" w:x="3484" w:y="1861"/>
+      </w:pPr>
+      <w:bookmarkStart w:id="36" w:name="_Toc56811420"/>
       <w:r>
         <w:t xml:space="preserve">Tabla </w:t>
       </w:r>
-      <w:fldSimple w:instr=" SEQ Tabla \* ARABIC ">
-        <w:r>
-          <w:rPr>
-            <w:noProof/>
-          </w:rPr>
-          <w:t>1</w:t>
-        </w:r>
-      </w:fldSimple>
-      <w:r>
-        <w:t xml:space="preserve"> </w:t>
+      <w:r>
+        <w:fldChar w:fldCharType="begin"/>
+      </w:r>
+      <w:r>
+        <w:instrText xml:space="preserve"> SEQ Tabla \* ARABIC </w:instrText>
+      </w:r>
+      <w:r>
+        <w:fldChar w:fldCharType="separate"/>
+      </w:r>
+      <w:r>
+        <w:rPr>
+          <w:noProof/>
+        </w:rPr>
+        <w:t>1</w:t>
+      </w:r>
+      <w:r>
+        <w:rPr>
+          <w:noProof/>
+        </w:rPr>
+        <w:fldChar w:fldCharType="end"/>
       </w:r>
       <w:r>
         <w:t>Etapas para poder realizar una cadena de valor</w:t>
       </w:r>
+    </w:p>
+    <w:p>
+      <w:pPr>
+        <w:rPr>
+          <w:lang w:val="es-CO"/>
+        </w:rPr>
+      </w:pPr>
+    </w:p>
+    <w:p>
+      <w:pPr>
+        <w:rPr>
+          <w:lang w:val="es-CO"/>
+        </w:rPr>
+      </w:pPr>
     </w:p>
     <w:p>
       <w:pPr>
@@ -10821,35 +9818,20 @@
           <w:iCs/>
           <w:sz w:val="24"/>
           <w:szCs w:val="24"/>
-          <w:lang w:val="es-CO"/>
-        </w:rPr>
-      </w:pPr>
-      <w:bookmarkStart w:id="37" w:name="_Toc56811420"/>
-      <w:bookmarkEnd w:id="36"/>
-    </w:p>
-    <w:p>
-      <w:pPr>
-        <w:pStyle w:val="Ttulo4"/>
-        <w:spacing w:line="360" w:lineRule="auto"/>
+          <w:lang w:val="es-CO" w:eastAsia="ja-JP"/>
+        </w:rPr>
+      </w:pPr>
+      <w:r>
         <w:rPr>
           <w:i w:val="0"/>
           <w:iCs/>
           <w:sz w:val="24"/>
           <w:szCs w:val="24"/>
-          <w:lang w:val="es-CO" w:eastAsia="ja-JP"/>
-        </w:rPr>
-      </w:pPr>
-      <w:r>
-        <w:rPr>
-          <w:i w:val="0"/>
-          <w:iCs/>
-          <w:sz w:val="24"/>
-          <w:szCs w:val="24"/>
           <w:lang w:val="es-CO"/>
         </w:rPr>
         <w:t>Datos</w:t>
       </w:r>
-      <w:bookmarkEnd w:id="37"/>
+      <w:bookmarkEnd w:id="36"/>
     </w:p>
     <w:p>
       <w:pPr>
@@ -11113,6 +10095,7 @@
         <w:rPr>
           <w:lang w:val="es-CO"/>
         </w:rPr>
+        <w:lastRenderedPageBreak/>
         <w:t>La fuente de datos son conjuntos de información con sus respectivos datos recolectados para su respectivo análisis en la cual son fuentes de información para nivel informático y analítico</w:t>
       </w:r>
       <w:sdt>
@@ -11486,7 +10469,7 @@
           <w:lang w:val="es-CO"/>
         </w:rPr>
       </w:pPr>
-      <w:bookmarkStart w:id="38" w:name="_Toc56811421"/>
+      <w:bookmarkStart w:id="37" w:name="_Toc56811421"/>
       <w:r>
         <w:rPr>
           <w:i w:val="0"/>
@@ -11497,7 +10480,7 @@
         </w:rPr>
         <w:t>Ciclo de la analítica KDD – Metodologías</w:t>
       </w:r>
-      <w:bookmarkEnd w:id="38"/>
+      <w:bookmarkEnd w:id="37"/>
     </w:p>
     <w:p>
       <w:pPr>
@@ -11597,6 +10580,7 @@
           <w:sz w:val="24"/>
           <w:szCs w:val="24"/>
         </w:rPr>
+        <w:lastRenderedPageBreak/>
         <w:t>Selección: se crea un conjunto de datos objetivo seleccionando todo el conjunto de datos o una muestra representativa de este.</w:t>
       </w:r>
     </w:p>
@@ -11632,7 +10616,6 @@
           <w:sz w:val="24"/>
           <w:szCs w:val="24"/>
         </w:rPr>
-        <w:lastRenderedPageBreak/>
         <w:t>Preprocesamiento/limpieza: Se analiza la calidad de los datos, se aplican operaciones básicas como la remoción de datos ruidosos, se seleccionan estrategias para el manejo de datos desconocidos.</w:t>
       </w:r>
     </w:p>
@@ -11753,7 +10736,7 @@
           <w:lang w:val="es-CO"/>
         </w:rPr>
       </w:pPr>
-      <w:bookmarkStart w:id="39" w:name="_Toc56811422"/>
+      <w:bookmarkStart w:id="38" w:name="_Toc56811422"/>
       <w:r>
         <w:rPr>
           <w:i w:val="0"/>
@@ -11764,7 +10747,7 @@
         </w:rPr>
         <w:t>Tipos de analítica</w:t>
       </w:r>
-      <w:bookmarkEnd w:id="39"/>
+      <w:bookmarkEnd w:id="38"/>
     </w:p>
     <w:p>
       <w:pPr>
@@ -11852,7 +10835,21 @@
         <w:rPr>
           <w:lang w:val="es-CO"/>
         </w:rPr>
-        <w:t>” (Davenport y Harrys, 2017).</w:t>
+        <w:t xml:space="preserve">” (Davenport y </w:t>
+      </w:r>
+      <w:proofErr w:type="spellStart"/>
+      <w:r>
+        <w:rPr>
+          <w:lang w:val="es-CO"/>
+        </w:rPr>
+        <w:t>Harrys</w:t>
+      </w:r>
+      <w:proofErr w:type="spellEnd"/>
+      <w:r>
+        <w:rPr>
+          <w:lang w:val="es-CO"/>
+        </w:rPr>
+        <w:t>, 2017).</w:t>
       </w:r>
     </w:p>
     <w:p>
@@ -11908,7 +10905,15 @@
           <w:shd w:val="clear" w:color="auto" w:fill="FFFFFF"/>
           <w:lang w:val="es-CO"/>
         </w:rPr>
-        <w:t xml:space="preserve">  o ¿Qué está pasando? un resumen del desempeño del total de las actividades empresariales, el cual permite ver la composición principal dentro de un negocio como por ejemplo observar las ganancias o pérdidas en el mes </w:t>
+        <w:t xml:space="preserve">  o ¿Qué está pasando? un resumen del desempeño del total de las actividades empresariales, el cual </w:t>
+      </w:r>
+      <w:r>
+        <w:rPr>
+          <w:shd w:val="clear" w:color="auto" w:fill="FFFFFF"/>
+          <w:lang w:val="es-CO"/>
+        </w:rPr>
+        <w:lastRenderedPageBreak/>
+        <w:t xml:space="preserve">permite ver la composición principal dentro de un negocio como por ejemplo observar las ganancias o pérdidas en el mes </w:t>
       </w:r>
       <w:sdt>
         <w:sdtPr>
@@ -12390,7 +11395,7 @@
           <w:lang w:val="es-CO"/>
         </w:rPr>
       </w:pPr>
-      <w:bookmarkStart w:id="40" w:name="_Toc56811423"/>
+      <w:bookmarkStart w:id="39" w:name="_Toc56811423"/>
       <w:r>
         <w:rPr>
           <w:i w:val="0"/>
@@ -12399,10 +11404,9 @@
           <w:szCs w:val="24"/>
           <w:lang w:val="es-CO"/>
         </w:rPr>
-        <w:lastRenderedPageBreak/>
         <w:t>Técnicas de analítica</w:t>
       </w:r>
-      <w:bookmarkEnd w:id="40"/>
+      <w:bookmarkEnd w:id="39"/>
     </w:p>
     <w:p>
       <w:pPr>
@@ -12497,21 +11501,45 @@
           <w:bCs/>
           <w:lang w:val="es-CO"/>
         </w:rPr>
-        <w:t>Machine Learning</w:t>
-      </w:r>
-    </w:p>
-    <w:p>
-      <w:pPr>
-        <w:spacing w:line="360" w:lineRule="auto"/>
-        <w:rPr>
-          <w:lang w:val="es-CO"/>
-        </w:rPr>
-      </w:pPr>
-      <w:r>
-        <w:rPr>
-          <w:lang w:val="es-CO"/>
-        </w:rPr>
-        <w:t>La técnica de machine learning es un apoyo para el conocimiento de ciertas generaciones, tiene una organización en el cual es el auto aprendizaje que muestra estadísticas con una gran velocidad de respuesta. Esto es una disciplina la cual trata de crear o construir modelos complejos, también algoritmos que buscan llegar o alcanzar una predicción, el cual funciona sin dar alguna instrucción u orden la cual busca que se actualice automáticamente con los datos que adquirió para poder adaptarse a la situación que se les presente</w:t>
+        <w:t xml:space="preserve">Machine </w:t>
+      </w:r>
+      <w:proofErr w:type="spellStart"/>
+      <w:r>
+        <w:rPr>
+          <w:b/>
+          <w:bCs/>
+          <w:lang w:val="es-CO"/>
+        </w:rPr>
+        <w:t>Learning</w:t>
+      </w:r>
+      <w:proofErr w:type="spellEnd"/>
+    </w:p>
+    <w:p>
+      <w:pPr>
+        <w:spacing w:line="360" w:lineRule="auto"/>
+        <w:rPr>
+          <w:lang w:val="es-CO"/>
+        </w:rPr>
+      </w:pPr>
+      <w:r>
+        <w:rPr>
+          <w:lang w:val="es-CO"/>
+        </w:rPr>
+        <w:t xml:space="preserve">La técnica de machine </w:t>
+      </w:r>
+      <w:proofErr w:type="spellStart"/>
+      <w:r>
+        <w:rPr>
+          <w:lang w:val="es-CO"/>
+        </w:rPr>
+        <w:t>learning</w:t>
+      </w:r>
+      <w:proofErr w:type="spellEnd"/>
+      <w:r>
+        <w:rPr>
+          <w:lang w:val="es-CO"/>
+        </w:rPr>
+        <w:t xml:space="preserve"> es un apoyo para el conocimiento de ciertas generaciones, tiene una organización en el cual es el auto aprendizaje que muestra estadísticas con una gran velocidad de respuesta. Esto es una disciplina la cual trata de crear o construir modelos complejos, también algoritmos que buscan llegar o alcanzar una predicción, el cual funciona sin dar alguna instrucción u orden la cual busca que se actualice automáticamente con los datos que adquirió para poder adaptarse a la situación que se les presente</w:t>
       </w:r>
       <w:sdt>
         <w:sdtPr>
@@ -12591,7 +11619,7 @@
           <w:lang w:val="es-CO"/>
         </w:rPr>
       </w:pPr>
-      <w:bookmarkStart w:id="41" w:name="_Toc56811424"/>
+      <w:bookmarkStart w:id="40" w:name="_Toc56811424"/>
       <w:r>
         <w:rPr>
           <w:i w:val="0"/>
@@ -12602,7 +11630,7 @@
         </w:rPr>
         <w:t>Tipos de algoritmos</w:t>
       </w:r>
-      <w:bookmarkEnd w:id="41"/>
+      <w:bookmarkEnd w:id="40"/>
       <w:r>
         <w:rPr>
           <w:i w:val="0"/>
@@ -12751,13 +11779,23 @@
         </w:rPr>
         <w:t>“los algoritmos trabajan con datos “etiquetados” (</w:t>
       </w:r>
+      <w:proofErr w:type="spellStart"/>
       <w:r>
         <w:rPr>
           <w:rStyle w:val="nfasis"/>
           <w:shd w:val="clear" w:color="auto" w:fill="FFFFFF"/>
           <w:lang w:val="es-CO"/>
         </w:rPr>
-        <w:t>labeled data)</w:t>
+        <w:t>labeled</w:t>
+      </w:r>
+      <w:proofErr w:type="spellEnd"/>
+      <w:r>
+        <w:rPr>
+          <w:rStyle w:val="nfasis"/>
+          <w:shd w:val="clear" w:color="auto" w:fill="FFFFFF"/>
+          <w:lang w:val="es-CO"/>
+        </w:rPr>
+        <w:t xml:space="preserve"> data)</w:t>
       </w:r>
       <w:r>
         <w:rPr>
@@ -13061,13 +12099,13 @@
       <w:pPr>
         <w:pStyle w:val="Ttulo3"/>
       </w:pPr>
-      <w:bookmarkStart w:id="42" w:name="_Toc56811425"/>
-      <w:bookmarkStart w:id="43" w:name="_Toc101718654"/>
+      <w:bookmarkStart w:id="41" w:name="_Toc56811425"/>
+      <w:bookmarkStart w:id="42" w:name="_Toc101718654"/>
       <w:r>
         <w:t>Simulación</w:t>
       </w:r>
+      <w:bookmarkEnd w:id="41"/>
       <w:bookmarkEnd w:id="42"/>
-      <w:bookmarkEnd w:id="43"/>
     </w:p>
     <w:p>
       <w:pPr>
@@ -13159,7 +12197,7 @@
           <w:lang w:val="es-CO"/>
         </w:rPr>
       </w:pPr>
-      <w:bookmarkStart w:id="44" w:name="_Toc56811426"/>
+      <w:bookmarkStart w:id="43" w:name="_Toc56811426"/>
       <w:r>
         <w:rPr>
           <w:i w:val="0"/>
@@ -13170,7 +12208,7 @@
         </w:rPr>
         <w:t>Tipos de simulación</w:t>
       </w:r>
-      <w:bookmarkEnd w:id="44"/>
+      <w:bookmarkEnd w:id="43"/>
     </w:p>
     <w:p>
       <w:pPr>
@@ -13403,7 +12441,7 @@
           <w:lang w:val="es-CO"/>
         </w:rPr>
       </w:pPr>
-      <w:bookmarkStart w:id="45" w:name="_Toc56811427"/>
+      <w:bookmarkStart w:id="44" w:name="_Toc56811427"/>
       <w:r>
         <w:rPr>
           <w:i w:val="0"/>
@@ -13415,7 +12453,7 @@
         <w:lastRenderedPageBreak/>
         <w:t>Fases de estudio de simulación</w:t>
       </w:r>
-      <w:bookmarkEnd w:id="45"/>
+      <w:bookmarkEnd w:id="44"/>
     </w:p>
     <w:p>
       <w:pPr>
@@ -14139,7 +13177,7 @@
           <w:lang w:val="es-CO"/>
         </w:rPr>
       </w:pPr>
-      <w:bookmarkStart w:id="46" w:name="_Toc56811428"/>
+      <w:bookmarkStart w:id="45" w:name="_Toc56811428"/>
       <w:r>
         <w:rPr>
           <w:i w:val="0"/>
@@ -14150,7 +13188,7 @@
         </w:rPr>
         <w:t>Modelos de simulación</w:t>
       </w:r>
-      <w:bookmarkEnd w:id="46"/>
+      <w:bookmarkEnd w:id="45"/>
     </w:p>
     <w:p>
       <w:pPr>
@@ -14196,7 +13234,17 @@
           <w:sz w:val="24"/>
           <w:szCs w:val="24"/>
         </w:rPr>
-        <w:t xml:space="preserve"> La simulación no depende del tiempo </w:t>
+        <w:t xml:space="preserve"> </w:t>
+      </w:r>
+      <w:r>
+        <w:rPr>
+          <w:rStyle w:val="normaltextrun"/>
+          <w:rFonts w:ascii="Cambria" w:hAnsi="Cambria"/>
+          <w:color w:val="000000"/>
+          <w:sz w:val="22"/>
+          <w:szCs w:val="22"/>
+        </w:rPr>
+        <w:t>La simulación no depende del tiempo, por ejemplo, un sistema que se encuentra en un estado de equilibrio o reposo.</w:t>
       </w:r>
       <w:sdt>
         <w:sdtPr>
@@ -14292,7 +13340,18 @@
           <w:sz w:val="24"/>
           <w:szCs w:val="24"/>
         </w:rPr>
-        <w:t xml:space="preserve"> La simulación depende del tiempo, sus procesos pueden variar respecto al tiempo que va transcurriendo </w:t>
+        <w:t xml:space="preserve"> </w:t>
+      </w:r>
+      <w:r>
+        <w:rPr>
+          <w:rStyle w:val="normaltextrun"/>
+          <w:rFonts w:ascii="Cambria" w:hAnsi="Cambria"/>
+          <w:color w:val="000000"/>
+          <w:sz w:val="22"/>
+          <w:szCs w:val="22"/>
+          <w:bdr w:val="none" w:sz="0" w:space="0" w:color="auto" w:frame="1"/>
+        </w:rPr>
+        <w:t xml:space="preserve">En contraparte a la simulación estática, el modelo dinámico depende del tiempo, sus procesos pueden variar respecto al tiempo que va transcurriendo, por ejemplo, un modelo que represente el incremento poblacional al cabo de n años. </w:t>
       </w:r>
       <w:sdt>
         <w:sdtPr>
@@ -14384,11 +13443,21 @@
       </w:r>
       <w:r>
         <w:rPr>
+          <w:rStyle w:val="normaltextrun"/>
+          <w:rFonts w:ascii="Cambria" w:hAnsi="Cambria"/>
+          <w:color w:val="000000"/>
+          <w:sz w:val="22"/>
+          <w:szCs w:val="22"/>
+        </w:rPr>
+        <w:t>Su ejecución será siempre igual, el valor de su resultado será el un resultado ya esperado debido a las condiciones iniciales, por lo tanto, no tiene ninguna variable o proceso al azar, por ejemplo, el uso de un dispositivo programado para realizar una tarea determinada al momento de que el usuario oprima un botón.</w:t>
+      </w:r>
+      <w:r>
+        <w:rPr>
           <w:rFonts w:ascii="Times New Roman" w:hAnsi="Times New Roman" w:cs="Times New Roman"/>
           <w:sz w:val="24"/>
           <w:szCs w:val="24"/>
         </w:rPr>
-        <w:t xml:space="preserve">Su ejecución será siempre igual, el valor de su resultado será ya esperado, no tiene ninguna variable o proceso al azar </w:t>
+        <w:t xml:space="preserve"> </w:t>
       </w:r>
       <w:sdt>
         <w:sdtPr>
@@ -14484,7 +13553,192 @@
           <w:sz w:val="24"/>
           <w:szCs w:val="24"/>
         </w:rPr>
-        <w:t xml:space="preserve"> Contiene variables o procesos al azar el cual puede variar el resultado de la simulación </w:t>
+        <w:t xml:space="preserve"> </w:t>
+      </w:r>
+      <w:r>
+        <w:rPr>
+          <w:rFonts w:ascii="Times New Roman" w:hAnsi="Times New Roman" w:cs="Times New Roman"/>
+          <w:sz w:val="24"/>
+          <w:szCs w:val="24"/>
+        </w:rPr>
+        <w:t>A diferencia del modelo determinístico, los procesos estocásticos c</w:t>
+      </w:r>
+      <w:r>
+        <w:rPr>
+          <w:rFonts w:ascii="Times New Roman" w:hAnsi="Times New Roman" w:cs="Times New Roman"/>
+          <w:sz w:val="24"/>
+          <w:szCs w:val="24"/>
+        </w:rPr>
+        <w:t>ontiene</w:t>
+      </w:r>
+      <w:r>
+        <w:rPr>
+          <w:rFonts w:ascii="Times New Roman" w:hAnsi="Times New Roman" w:cs="Times New Roman"/>
+          <w:sz w:val="24"/>
+          <w:szCs w:val="24"/>
+        </w:rPr>
+        <w:t>n</w:t>
+      </w:r>
+      <w:r>
+        <w:rPr>
+          <w:rFonts w:ascii="Times New Roman" w:hAnsi="Times New Roman" w:cs="Times New Roman"/>
+          <w:sz w:val="24"/>
+          <w:szCs w:val="24"/>
+        </w:rPr>
+        <w:t xml:space="preserve"> variables o procesos al azar </w:t>
+      </w:r>
+      <w:r>
+        <w:rPr>
+          <w:rFonts w:ascii="Times New Roman" w:hAnsi="Times New Roman" w:cs="Times New Roman"/>
+          <w:sz w:val="24"/>
+          <w:szCs w:val="24"/>
+        </w:rPr>
+        <w:t xml:space="preserve">que </w:t>
+      </w:r>
+      <w:r>
+        <w:rPr>
+          <w:rFonts w:ascii="Times New Roman" w:hAnsi="Times New Roman" w:cs="Times New Roman"/>
+          <w:sz w:val="24"/>
+          <w:szCs w:val="24"/>
+        </w:rPr>
+        <w:t>cual puede variar el resultado de la simulación</w:t>
+      </w:r>
+      <w:r>
+        <w:rPr>
+          <w:rFonts w:ascii="Times New Roman" w:hAnsi="Times New Roman" w:cs="Times New Roman"/>
+          <w:sz w:val="24"/>
+          <w:szCs w:val="24"/>
+        </w:rPr>
+        <w:t xml:space="preserve">, de esta manera funciona todo en la vida real, por ejemplo, un modelo que </w:t>
+      </w:r>
+      <w:r>
+        <w:rPr>
+          <w:rFonts w:ascii="Times New Roman" w:hAnsi="Times New Roman" w:cs="Times New Roman"/>
+          <w:sz w:val="24"/>
+          <w:szCs w:val="24"/>
+        </w:rPr>
+        <w:t>permita predecir</w:t>
+      </w:r>
+      <w:r>
+        <w:rPr>
+          <w:rFonts w:ascii="Times New Roman" w:hAnsi="Times New Roman" w:cs="Times New Roman"/>
+          <w:sz w:val="24"/>
+          <w:szCs w:val="24"/>
+        </w:rPr>
+        <w:t xml:space="preserve"> el tiempo que puede tardar en realizarse una transacción bancaria, </w:t>
+      </w:r>
+      <w:r>
+        <w:rPr>
+          <w:rFonts w:ascii="Times New Roman" w:hAnsi="Times New Roman" w:cs="Times New Roman"/>
+          <w:sz w:val="24"/>
+          <w:szCs w:val="24"/>
+        </w:rPr>
+        <w:t xml:space="preserve">en la mayoría de veces es posible calcular un tiempo promedio pero </w:t>
+      </w:r>
+      <w:r>
+        <w:rPr>
+          <w:rFonts w:ascii="Times New Roman" w:hAnsi="Times New Roman" w:cs="Times New Roman"/>
+          <w:sz w:val="24"/>
+          <w:szCs w:val="24"/>
+        </w:rPr>
+        <w:t xml:space="preserve">su vez hay factores que pueden afectar </w:t>
+      </w:r>
+      <w:r>
+        <w:rPr>
+          <w:rFonts w:ascii="Times New Roman" w:hAnsi="Times New Roman" w:cs="Times New Roman"/>
+          <w:sz w:val="24"/>
+          <w:szCs w:val="24"/>
+        </w:rPr>
+        <w:t>la velocidad en la que se realiza la transacción</w:t>
+      </w:r>
+      <w:r>
+        <w:rPr>
+          <w:rFonts w:ascii="Times New Roman" w:hAnsi="Times New Roman" w:cs="Times New Roman"/>
+          <w:sz w:val="24"/>
+          <w:szCs w:val="24"/>
+        </w:rPr>
+        <w:t xml:space="preserve">, uno de estos factores es </w:t>
+      </w:r>
+      <w:r>
+        <w:rPr>
+          <w:rFonts w:ascii="Times New Roman" w:hAnsi="Times New Roman" w:cs="Times New Roman"/>
+          <w:sz w:val="24"/>
+          <w:szCs w:val="24"/>
+        </w:rPr>
+        <w:t>el tráfico en la red</w:t>
+      </w:r>
+      <w:r>
+        <w:rPr>
+          <w:rFonts w:ascii="Times New Roman" w:hAnsi="Times New Roman" w:cs="Times New Roman"/>
+          <w:sz w:val="24"/>
+          <w:szCs w:val="24"/>
+        </w:rPr>
+        <w:t xml:space="preserve"> </w:t>
+      </w:r>
+      <w:r>
+        <w:rPr>
+          <w:rFonts w:ascii="Times New Roman" w:hAnsi="Times New Roman" w:cs="Times New Roman"/>
+          <w:sz w:val="24"/>
+          <w:szCs w:val="24"/>
+        </w:rPr>
+        <w:t xml:space="preserve">afectado por la cantidad de usuarios </w:t>
+      </w:r>
+      <w:r>
+        <w:rPr>
+          <w:rFonts w:ascii="Times New Roman" w:hAnsi="Times New Roman" w:cs="Times New Roman"/>
+          <w:sz w:val="24"/>
+          <w:szCs w:val="24"/>
+        </w:rPr>
+        <w:t xml:space="preserve">que </w:t>
+      </w:r>
+      <w:r>
+        <w:rPr>
+          <w:rFonts w:ascii="Times New Roman" w:hAnsi="Times New Roman" w:cs="Times New Roman"/>
+          <w:sz w:val="24"/>
+          <w:szCs w:val="24"/>
+        </w:rPr>
+        <w:lastRenderedPageBreak/>
+        <w:t xml:space="preserve">está realizando </w:t>
+      </w:r>
+      <w:r>
+        <w:rPr>
+          <w:rFonts w:ascii="Times New Roman" w:hAnsi="Times New Roman" w:cs="Times New Roman"/>
+          <w:sz w:val="24"/>
+          <w:szCs w:val="24"/>
+        </w:rPr>
+        <w:t>una</w:t>
+      </w:r>
+      <w:r>
+        <w:rPr>
+          <w:rFonts w:ascii="Times New Roman" w:hAnsi="Times New Roman" w:cs="Times New Roman"/>
+          <w:sz w:val="24"/>
+          <w:szCs w:val="24"/>
+        </w:rPr>
+        <w:t xml:space="preserve"> transferencia</w:t>
+      </w:r>
+      <w:r>
+        <w:rPr>
+          <w:rFonts w:ascii="Times New Roman" w:hAnsi="Times New Roman" w:cs="Times New Roman"/>
+          <w:sz w:val="24"/>
+          <w:szCs w:val="24"/>
+        </w:rPr>
+        <w:t xml:space="preserve"> al mismo tiempo</w:t>
+      </w:r>
+      <w:r>
+        <w:rPr>
+          <w:rFonts w:ascii="Times New Roman" w:hAnsi="Times New Roman" w:cs="Times New Roman"/>
+          <w:sz w:val="24"/>
+          <w:szCs w:val="24"/>
+        </w:rPr>
+        <w:t>.</w:t>
+      </w:r>
+      <w:r>
+        <w:rPr>
+          <w:rFonts w:ascii="Times New Roman" w:hAnsi="Times New Roman" w:cs="Times New Roman"/>
+          <w:sz w:val="24"/>
+          <w:szCs w:val="24"/>
+        </w:rPr>
+        <w:t xml:space="preserve"> </w:t>
       </w:r>
       <w:sdt>
         <w:sdtPr>
@@ -14582,6 +13836,38 @@
         </w:rPr>
         <w:t xml:space="preserve"> Varía dependiendo de sucesos que ocurran en la simulación del modelo </w:t>
       </w:r>
+      <w:r>
+        <w:rPr>
+          <w:rFonts w:ascii="Times New Roman" w:hAnsi="Times New Roman" w:cs="Times New Roman"/>
+          <w:sz w:val="24"/>
+          <w:szCs w:val="24"/>
+        </w:rPr>
+        <w:t>y en un tiempo determinado</w:t>
+      </w:r>
+      <w:r>
+        <w:rPr>
+          <w:rFonts w:ascii="Times New Roman" w:hAnsi="Times New Roman" w:cs="Times New Roman"/>
+          <w:sz w:val="24"/>
+          <w:szCs w:val="24"/>
+        </w:rPr>
+        <w:t xml:space="preserve">, por ejemplo, </w:t>
+      </w:r>
+      <w:r>
+        <w:rPr>
+          <w:rFonts w:ascii="Times New Roman" w:hAnsi="Times New Roman" w:cs="Times New Roman"/>
+          <w:sz w:val="24"/>
+          <w:szCs w:val="24"/>
+        </w:rPr>
+        <w:t>en una sala de urgencias los pacientes son remitidos a diferentes especialistas y tratamientos según la incidencia que hayan sufrido, por lo que el tiempo y otros factores son alterados con respecto a el tipo de atención que dicho paciente requiera.</w:t>
+      </w:r>
+      <w:r>
+        <w:rPr>
+          <w:rFonts w:ascii="Times New Roman" w:hAnsi="Times New Roman" w:cs="Times New Roman"/>
+          <w:sz w:val="24"/>
+          <w:szCs w:val="24"/>
+        </w:rPr>
+        <w:t xml:space="preserve"> </w:t>
+      </w:r>
       <w:sdt>
         <w:sdtPr>
           <w:rPr>
@@ -14676,7 +13962,23 @@
           <w:sz w:val="24"/>
           <w:szCs w:val="24"/>
         </w:rPr>
-        <w:t xml:space="preserve"> Tiene un rango de tiempo el cual es previamente establecido. Sin importar los sucesos que ocurran seguirá ejecutándose.</w:t>
+        <w:t xml:space="preserve"> Tiene un rango de tiempo el cual es previamente establecido. Sin importar los sucesos que ocurran seguirá ejecutándose</w:t>
+      </w:r>
+      <w:r>
+        <w:rPr>
+          <w:rFonts w:ascii="Times New Roman" w:hAnsi="Times New Roman" w:cs="Times New Roman"/>
+          <w:sz w:val="24"/>
+          <w:szCs w:val="24"/>
+        </w:rPr>
+        <w:t xml:space="preserve"> y sus variables estarán cambiando en cualquier momento, por ejemplo, al comprar productos en internet, la compra será realizada según la disponibilidad del producto, ya que este puede ser vendido por completo a otro cliente en cualquier momento</w:t>
+      </w:r>
+      <w:r>
+        <w:rPr>
+          <w:rFonts w:ascii="Times New Roman" w:hAnsi="Times New Roman" w:cs="Times New Roman"/>
+          <w:sz w:val="24"/>
+          <w:szCs w:val="24"/>
+        </w:rPr>
+        <w:t>.</w:t>
       </w:r>
     </w:p>
     <w:p>
@@ -14709,7 +14011,23 @@
           <w:sz w:val="24"/>
           <w:szCs w:val="24"/>
         </w:rPr>
-        <w:t xml:space="preserve"> Se basan en eventos físicos o fenómenos que ocurren y no son posibles de controlar y estudiar </w:t>
+        <w:t xml:space="preserve"> Se basan en eventos físicos o fenómenos que ocurren y no son posibles de controlar y estudiar</w:t>
+      </w:r>
+      <w:r>
+        <w:rPr>
+          <w:rFonts w:ascii="Times New Roman" w:hAnsi="Times New Roman" w:cs="Times New Roman"/>
+          <w:sz w:val="24"/>
+          <w:szCs w:val="24"/>
+        </w:rPr>
+        <w:t>, por ejemplo, el cambio climático en una región de Colombia</w:t>
+      </w:r>
+      <w:r>
+        <w:rPr>
+          <w:rFonts w:ascii="Times New Roman" w:hAnsi="Times New Roman" w:cs="Times New Roman"/>
+          <w:sz w:val="24"/>
+          <w:szCs w:val="24"/>
+        </w:rPr>
+        <w:t xml:space="preserve"> </w:t>
       </w:r>
       <w:sdt>
         <w:sdtPr>
@@ -14802,7 +14120,7 @@
           <w:lang w:val="es-CO"/>
         </w:rPr>
       </w:pPr>
-      <w:bookmarkStart w:id="47" w:name="_Toc56811429"/>
+      <w:bookmarkStart w:id="46" w:name="_Toc56811429"/>
       <w:r>
         <w:rPr>
           <w:i w:val="0"/>
@@ -14811,10 +14129,9 @@
           <w:szCs w:val="24"/>
           <w:lang w:val="es-CO"/>
         </w:rPr>
-        <w:lastRenderedPageBreak/>
         <w:t>Procesos estocásticos</w:t>
       </w:r>
-      <w:bookmarkEnd w:id="47"/>
+      <w:bookmarkEnd w:id="46"/>
       <w:r>
         <w:rPr>
           <w:i w:val="0"/>
@@ -15058,6 +14375,7 @@
           <w:u w:val="none"/>
           <w:lang w:val="es-CO"/>
         </w:rPr>
+        <w:lastRenderedPageBreak/>
         <w:t>El conjunto de variables que dependen de otra variable son aquellos que su evolución no dependen del tiempo sino de otro fenómeno</w:t>
       </w:r>
       <w:sdt>
@@ -15165,7 +14483,7 @@
           <w:lang w:val="es-CO"/>
         </w:rPr>
       </w:pPr>
-      <w:bookmarkStart w:id="48" w:name="_Toc56811430"/>
+      <w:bookmarkStart w:id="47" w:name="_Toc56811430"/>
       <w:r>
         <w:rPr>
           <w:i w:val="0"/>
@@ -15176,7 +14494,7 @@
         </w:rPr>
         <w:t>Variables aleatorias</w:t>
       </w:r>
-      <w:bookmarkEnd w:id="48"/>
+      <w:bookmarkEnd w:id="47"/>
     </w:p>
     <w:p>
       <w:pPr>
@@ -15267,7 +14585,6 @@
         <w:rPr>
           <w:lang w:val="es-CO"/>
         </w:rPr>
-        <w:lastRenderedPageBreak/>
         <w:t xml:space="preserve">El modelo que </w:t>
       </w:r>
       <w:r>
@@ -15500,7 +14817,14 @@
         <w:rPr>
           <w:lang w:val="es-CO"/>
         </w:rPr>
-        <w:t>, por otra parte la variable aleatoria continua es más caracterizada por su uso para las mediciones en este caso si puede contener valores decimales, retomando el ejemplo del medidor de temperatura podemos decir que esta simulación consta de variable aleatoria continua ya que la temperatura es una medida y puede tener parte decimal</w:t>
+        <w:t xml:space="preserve">, por otra </w:t>
+      </w:r>
+      <w:r>
+        <w:rPr>
+          <w:lang w:val="es-CO"/>
+        </w:rPr>
+        <w:lastRenderedPageBreak/>
+        <w:t>parte la variable aleatoria continua es más caracterizada por su uso para las mediciones en este caso si puede contener valores decimales, retomando el ejemplo del medidor de temperatura podemos decir que esta simulación consta de variable aleatoria continua ya que la temperatura es una medida y puede tener parte decimal</w:t>
       </w:r>
       <w:sdt>
         <w:sdtPr>
@@ -15579,7 +14903,7 @@
           <w:lang w:val="es-CO"/>
         </w:rPr>
       </w:pPr>
-      <w:bookmarkStart w:id="49" w:name="_Toc56811431"/>
+      <w:bookmarkStart w:id="48" w:name="_Toc56811431"/>
       <w:r>
         <w:rPr>
           <w:i w:val="0"/>
@@ -15590,20 +14914,56 @@
         </w:rPr>
         <w:t>Modelos probabilísticos</w:t>
       </w:r>
-      <w:bookmarkEnd w:id="49"/>
-    </w:p>
-    <w:p>
-      <w:pPr>
-        <w:spacing w:line="360" w:lineRule="auto"/>
-        <w:rPr>
-          <w:lang w:val="es-CO"/>
-        </w:rPr>
-      </w:pPr>
-      <w:r>
-        <w:rPr>
-          <w:lang w:val="es-CO"/>
-        </w:rPr>
-        <w:t>Cuando hablamos de un modelo probabilístico nos referimos a un conjunto de datos obtenidos por diversas repeticiones de un evento aleatorio usados para poder predecir el comportamiento de este evento con los mismos o diferentes datos para las futuras repeticiones de dicho evento</w:t>
+      <w:bookmarkEnd w:id="48"/>
+    </w:p>
+    <w:p>
+      <w:pPr>
+        <w:spacing w:line="360" w:lineRule="auto"/>
+        <w:rPr>
+          <w:lang w:val="es-CO"/>
+        </w:rPr>
+      </w:pPr>
+      <w:r>
+        <w:rPr>
+          <w:lang w:val="es-CO"/>
+        </w:rPr>
+        <w:t>Cuando</w:t>
+      </w:r>
+      <w:r>
+        <w:rPr>
+          <w:lang w:val="es-CO"/>
+        </w:rPr>
+        <w:t xml:space="preserve"> se habla</w:t>
+      </w:r>
+      <w:r>
+        <w:rPr>
+          <w:lang w:val="es-CO"/>
+        </w:rPr>
+        <w:t xml:space="preserve"> de un modelo probabilístico </w:t>
+      </w:r>
+      <w:r>
+        <w:rPr>
+          <w:lang w:val="es-CO"/>
+        </w:rPr>
+        <w:t>se hace</w:t>
+      </w:r>
+      <w:r>
+        <w:rPr>
+          <w:lang w:val="es-CO"/>
+        </w:rPr>
+        <w:t xml:space="preserve"> ref</w:t>
+      </w:r>
+      <w:r>
+        <w:rPr>
+          <w:lang w:val="es-CO"/>
+        </w:rPr>
+        <w:t>erencia</w:t>
+      </w:r>
+      <w:r>
+        <w:rPr>
+          <w:lang w:val="es-CO"/>
+        </w:rPr>
+        <w:t xml:space="preserve"> a un conjunto de datos obtenidos por diversas repeticiones de un evento aleatorio usados para poder predecir el comportamiento de este evento con los mismos o diferentes datos para las futuras repeticiones de dicho evento</w:t>
       </w:r>
       <w:sdt>
         <w:sdtPr>
@@ -15693,7 +15053,6 @@
         <w:rPr>
           <w:lang w:val="es-CO"/>
         </w:rPr>
-        <w:lastRenderedPageBreak/>
         <w:t>Existen varios modelos probabilísticos para variables aleatorias:</w:t>
       </w:r>
     </w:p>
@@ -15960,7 +15319,14 @@
         <w:rPr>
           <w:lang w:val="es-CO"/>
         </w:rPr>
-        <w:t xml:space="preserve">, estos modelos son la representación más viable de una hipótesis para un evento que este compuesto de variables aleatorias por lo cual debe ser rectificado correctamente y probado una y otra vez. </w:t>
+        <w:t xml:space="preserve">, estos </w:t>
+      </w:r>
+      <w:r>
+        <w:rPr>
+          <w:lang w:val="es-CO"/>
+        </w:rPr>
+        <w:lastRenderedPageBreak/>
+        <w:t xml:space="preserve">modelos son la representación más viable de una hipótesis para un evento que este compuesto de variables aleatorias por lo cual debe ser rectificado correctamente y probado una y otra vez. </w:t>
       </w:r>
     </w:p>
     <w:p>
@@ -15983,7 +15349,7 @@
           <w:lang w:val="es-CO"/>
         </w:rPr>
       </w:pPr>
-      <w:bookmarkStart w:id="50" w:name="_Toc56811432"/>
+      <w:bookmarkStart w:id="49" w:name="_Toc56811432"/>
       <w:r>
         <w:rPr>
           <w:i w:val="0"/>
@@ -15994,7 +15360,7 @@
         </w:rPr>
         <w:t>Números pseudoaleatorios</w:t>
       </w:r>
-      <w:bookmarkEnd w:id="50"/>
+      <w:bookmarkEnd w:id="49"/>
       <w:r>
         <w:rPr>
           <w:i w:val="0"/>
@@ -16017,7 +15383,7 @@
         <w:rPr>
           <w:lang w:val="es-CO"/>
         </w:rPr>
-        <w:t>Una simulación, muchas veces se compone de variables aleatorias es decir números al azar, para conseguir esto los números pseudoaleatorios son parte fundamental en este proceso de simulación, su nombre está compuesto de dos palabras, “Pseudo” lo cual significa falso y “aleatorio”, se le denomina falso debido a que es imposible generar números completamente aleatorios, al no ser posible generar números completamente aleatorios los números pseudoaleatorios son creados a partir de algoritmia determinística con parámetros de arranque, esto nos permitirá generar números que se comportaran similarmente a números totalmente aleatorios es decir números sin correlación entre ellos mismos permitiéndonos simular el comportamiento aleatorio de las variables en el evento que queremos simular</w:t>
+        <w:t>Una simulación, muchas veces se compone de variables aleatorias es decir números al azar, para conseguir esto los números pseudoaleatorios son parte fundamental en este proceso de simulación, su nombre está compuesto de dos palabras, “Pseudo” lo cual significa falso y “aleatorio”, se le denomina falso debido a que es imposible generar números completamente aleatorios, al no ser posible generar números completamente aleatorios los números pseudoaleatorios son creados a partir de algoritmia determinística con parámetros de arranque, esto permitirá generar números que se comportaran similarmente a números totalmente aleatorios es decir números sin correlación entre ellos mismos permitiéndonos simular el comportamiento aleatorio de las variables en el evento que queremos simular</w:t>
       </w:r>
       <w:sdt>
         <w:sdtPr>
@@ -16096,7 +15462,7 @@
           <w:lang w:val="es-CO"/>
         </w:rPr>
       </w:pPr>
-      <w:bookmarkStart w:id="51" w:name="_Toc56811433"/>
+      <w:bookmarkStart w:id="50" w:name="_Toc56811433"/>
       <w:r>
         <w:rPr>
           <w:i w:val="0"/>
@@ -16105,10 +15471,9 @@
           <w:szCs w:val="24"/>
           <w:lang w:val="es-CO"/>
         </w:rPr>
-        <w:lastRenderedPageBreak/>
         <w:t>Generación de números de pseudoaleatorios</w:t>
       </w:r>
-      <w:bookmarkEnd w:id="51"/>
+      <w:bookmarkEnd w:id="50"/>
     </w:p>
     <w:p>
       <w:pPr>
@@ -16189,7 +15554,19 @@
         <w:rPr>
           <w:lang w:val="es-CO"/>
         </w:rPr>
-        <w:t>. Es necesario este conjunto tan grande porque al hacer una simulación pequeña se necesitarán un conjunto de números mínimo, pero si queremos hacer una aun mayor este número incrementara, pero al hacer la simulación no puede basarse en solo un resultado para ello es necesaria la simulación una y otra vez con números distintos es por esto por lo que es necesario dicho conjunto los suficientemente grande para satisfacer esta necesidad</w:t>
+        <w:t xml:space="preserve">. Es necesario este conjunto tan grande porque al hacer una simulación pequeña se necesitarán un conjunto de números mínimo, pero si </w:t>
+      </w:r>
+      <w:r>
+        <w:rPr>
+          <w:lang w:val="es-CO"/>
+        </w:rPr>
+        <w:t>se quiere</w:t>
+      </w:r>
+      <w:r>
+        <w:rPr>
+          <w:lang w:val="es-CO"/>
+        </w:rPr>
+        <w:t xml:space="preserve"> hacer aun mayor este número incrementara, pero al hacer la simulación no puede basarse en solo un resultado para ello es necesaria la simulación una y otra vez con números distintos es por esto por lo que es necesario dicho conjunto los suficientemente grande para satisfacer esta necesidad</w:t>
       </w:r>
       <w:sdt>
         <w:sdtPr>
@@ -16267,6 +15644,7 @@
         <w:rPr>
           <w:lang w:val="es-CO"/>
         </w:rPr>
+        <w:lastRenderedPageBreak/>
         <w:t>Para aprobar el uso de estos números el conjunto de números pseudoaleatorios se debe someter a ciertas pruebas que nos permitan comprobar la independencia entre ellos y que estos sean uniformes, para ellos se mencionaran unas pruebas estadísticas para la aprobación de este conjunto se debe asegurar que los números de un conjunto deben ser uniformemente distribuidos lo cual significa que en los subintervalos haya la misma cantidad de números del conjunto, deben ser continuos, la media del conjunto debe ser equivalente a ½ y la varianza también debe ser ½</w:t>
       </w:r>
       <w:sdt>
@@ -16684,7 +16062,6 @@
           <w:sz w:val="24"/>
           <w:szCs w:val="24"/>
         </w:rPr>
-        <w:lastRenderedPageBreak/>
         <w:t>La simulación puede permitir una mejor comprensión del evento que está simulando</w:t>
       </w:r>
       <w:sdt>
@@ -17009,6 +16386,7 @@
           <w:sz w:val="24"/>
           <w:szCs w:val="24"/>
         </w:rPr>
+        <w:lastRenderedPageBreak/>
         <w:t>La simulación debe ser exacta al modelo real pero aun así se puede generar datos no correctos o no exactos algunas veces a los reales</w:t>
       </w:r>
       <w:sdt>
@@ -17137,58 +16515,89 @@
           <w:lang w:val="es-CO"/>
         </w:rPr>
       </w:pPr>
-      <w:bookmarkStart w:id="52" w:name="_Toc101646413"/>
-      <w:bookmarkStart w:id="53" w:name="_Toc101718655"/>
+      <w:bookmarkStart w:id="51" w:name="_Toc101646413"/>
+      <w:bookmarkStart w:id="52" w:name="_Toc101718655"/>
       <w:r>
         <w:rPr>
           <w:rFonts w:cs="Times New Roman"/>
           <w:szCs w:val="24"/>
           <w:lang w:val="es-CO"/>
         </w:rPr>
-        <w:lastRenderedPageBreak/>
         <w:t>Metodología</w:t>
       </w:r>
+      <w:bookmarkEnd w:id="51"/>
       <w:bookmarkEnd w:id="52"/>
+    </w:p>
+    <w:p>
+      <w:pPr>
+        <w:spacing w:line="360" w:lineRule="auto"/>
+        <w:rPr>
+          <w:lang w:val="es-CO"/>
+        </w:rPr>
+      </w:pPr>
+      <w:bookmarkStart w:id="53" w:name="_Toc36898860"/>
+      <w:r>
+        <w:rPr>
+          <w:lang w:val="es-CO"/>
+        </w:rPr>
+        <w:t xml:space="preserve">El desarrollo del proyecto va a ser realizado por medio de </w:t>
+      </w:r>
+      <w:r>
+        <w:rPr>
+          <w:lang w:val="es-CO"/>
+        </w:rPr>
+        <w:t xml:space="preserve">la </w:t>
+      </w:r>
+      <w:r>
+        <w:rPr>
+          <w:lang w:val="es-CO"/>
+        </w:rPr>
+        <w:t>metodología</w:t>
+      </w:r>
+      <w:r>
+        <w:rPr>
+          <w:lang w:val="es-CO"/>
+        </w:rPr>
+        <w:t xml:space="preserve"> Llorens </w:t>
+      </w:r>
+      <w:proofErr w:type="spellStart"/>
+      <w:r>
+        <w:rPr>
+          <w:lang w:val="es-CO"/>
+        </w:rPr>
+        <w:t>Fabregas</w:t>
+      </w:r>
+      <w:proofErr w:type="spellEnd"/>
+      <w:r>
+        <w:rPr>
+          <w:lang w:val="es-CO"/>
+        </w:rPr>
+        <w:t>, en la cual, su estructura está centrado en fases que componen actividades, distribuidas por semanas, en donde se realizaran entregables y avances dentro del proyecto y desarrollo del modelo de simulación.</w:t>
+      </w:r>
+    </w:p>
+    <w:p>
+      <w:pPr>
+        <w:spacing w:line="360" w:lineRule="auto"/>
+        <w:rPr>
+          <w:lang w:val="es-CO"/>
+        </w:rPr>
+      </w:pPr>
+    </w:p>
+    <w:p>
+      <w:pPr>
+        <w:pStyle w:val="Ttulo3"/>
+      </w:pPr>
+      <w:bookmarkStart w:id="54" w:name="_Toc101646414"/>
+      <w:bookmarkStart w:id="55" w:name="_Toc101718656"/>
+      <w:r>
+        <w:t>Fase 1: Documentación</w:t>
+      </w:r>
       <w:bookmarkEnd w:id="53"/>
-    </w:p>
-    <w:p>
-      <w:pPr>
-        <w:spacing w:line="360" w:lineRule="auto"/>
-        <w:rPr>
-          <w:lang w:val="es-CO"/>
-        </w:rPr>
-      </w:pPr>
-      <w:bookmarkStart w:id="54" w:name="_Toc36898860"/>
-      <w:r>
-        <w:rPr>
-          <w:lang w:val="es-CO"/>
-        </w:rPr>
-        <w:t>El desarrollo del proyecto va a ser realizado por medio de una metodología ágil, en la cual, su estructura está centrado en fases que componen actividades, distribuidas por semanas, en donde se realizaran entregables y avances dentro del proyecto y desarrollo del modelo de simulación.</w:t>
-      </w:r>
-    </w:p>
-    <w:p>
-      <w:pPr>
-        <w:spacing w:line="360" w:lineRule="auto"/>
-        <w:rPr>
-          <w:lang w:val="es-CO"/>
-        </w:rPr>
-      </w:pPr>
-    </w:p>
-    <w:p>
-      <w:pPr>
-        <w:pStyle w:val="Ttulo3"/>
-      </w:pPr>
-      <w:bookmarkStart w:id="55" w:name="_Toc101646414"/>
-      <w:bookmarkStart w:id="56" w:name="_Toc101718656"/>
-      <w:r>
-        <w:t>Fase 1: Documentación</w:t>
+      <w:r>
+        <w:t xml:space="preserve"> y aprendizaje</w:t>
       </w:r>
       <w:bookmarkEnd w:id="54"/>
-      <w:r>
-        <w:t xml:space="preserve"> y aprendizaje</w:t>
-      </w:r>
       <w:bookmarkEnd w:id="55"/>
-      <w:bookmarkEnd w:id="56"/>
     </w:p>
     <w:p>
       <w:pPr>
@@ -17221,7 +16630,7 @@
           <w:szCs w:val="24"/>
         </w:rPr>
       </w:pPr>
-      <w:bookmarkStart w:id="57" w:name="_Toc36898861"/>
+      <w:bookmarkStart w:id="56" w:name="_Toc36898861"/>
       <w:r>
         <w:rPr>
           <w:i w:val="0"/>
@@ -17241,7 +16650,7 @@
         </w:rPr>
         <w:t>:</w:t>
       </w:r>
-      <w:bookmarkEnd w:id="57"/>
+      <w:bookmarkEnd w:id="56"/>
     </w:p>
     <w:p>
       <w:pPr>
@@ -17344,6 +16753,7 @@
           <w:sz w:val="24"/>
           <w:szCs w:val="24"/>
         </w:rPr>
+        <w:lastRenderedPageBreak/>
         <w:t>Actividad 4: Marco conceptual.</w:t>
       </w:r>
     </w:p>
@@ -17462,7 +16872,7 @@
           <w:szCs w:val="24"/>
         </w:rPr>
       </w:pPr>
-      <w:bookmarkStart w:id="58" w:name="_Toc36898862"/>
+      <w:bookmarkStart w:id="57" w:name="_Toc36898862"/>
       <w:r>
         <w:rPr>
           <w:i w:val="0"/>
@@ -17482,7 +16892,7 @@
         </w:rPr>
         <w:t>:</w:t>
       </w:r>
-      <w:bookmarkEnd w:id="58"/>
+      <w:bookmarkEnd w:id="57"/>
       <w:r>
         <w:rPr>
           <w:i w:val="0"/>
@@ -17520,18 +16930,18 @@
       <w:pPr>
         <w:pStyle w:val="Ttulo3"/>
       </w:pPr>
-      <w:bookmarkStart w:id="59" w:name="_Toc36898863"/>
-      <w:bookmarkStart w:id="60" w:name="_Toc101646415"/>
-      <w:bookmarkStart w:id="61" w:name="_Toc101718657"/>
+      <w:bookmarkStart w:id="58" w:name="_Toc36898863"/>
+      <w:bookmarkStart w:id="59" w:name="_Toc101646415"/>
+      <w:bookmarkStart w:id="60" w:name="_Toc101718657"/>
       <w:r>
         <w:t>Fase 2: D</w:t>
       </w:r>
+      <w:bookmarkEnd w:id="58"/>
+      <w:r>
+        <w:t>esarrollo</w:t>
+      </w:r>
       <w:bookmarkEnd w:id="59"/>
-      <w:r>
-        <w:t>esarrollo</w:t>
-      </w:r>
       <w:bookmarkEnd w:id="60"/>
-      <w:bookmarkEnd w:id="61"/>
     </w:p>
     <w:p>
       <w:pPr>
@@ -17563,7 +16973,7 @@
           <w:szCs w:val="24"/>
         </w:rPr>
       </w:pPr>
-      <w:bookmarkStart w:id="62" w:name="_Toc36898864"/>
+      <w:bookmarkStart w:id="61" w:name="_Toc36898864"/>
       <w:r>
         <w:rPr>
           <w:i w:val="0"/>
@@ -17583,7 +16993,7 @@
         </w:rPr>
         <w:t>:</w:t>
       </w:r>
-      <w:bookmarkEnd w:id="62"/>
+      <w:bookmarkEnd w:id="61"/>
     </w:p>
     <w:p>
       <w:pPr>
@@ -17654,7 +17064,6 @@
           <w:sz w:val="24"/>
           <w:szCs w:val="24"/>
         </w:rPr>
-        <w:lastRenderedPageBreak/>
         <w:t>Actividad 11: Manipulación de la información obtenida.</w:t>
       </w:r>
     </w:p>
@@ -17716,7 +17125,7 @@
           <w:szCs w:val="24"/>
         </w:rPr>
       </w:pPr>
-      <w:bookmarkStart w:id="63" w:name="_Toc36898865"/>
+      <w:bookmarkStart w:id="62" w:name="_Toc36898865"/>
       <w:r>
         <w:rPr>
           <w:i w:val="0"/>
@@ -17736,7 +17145,7 @@
         </w:rPr>
         <w:t>:</w:t>
       </w:r>
-      <w:bookmarkEnd w:id="63"/>
+      <w:bookmarkEnd w:id="62"/>
       <w:r>
         <w:rPr>
           <w:i w:val="0"/>
@@ -17774,18 +17183,18 @@
       <w:pPr>
         <w:pStyle w:val="Ttulo3"/>
       </w:pPr>
-      <w:bookmarkStart w:id="64" w:name="_Toc36898866"/>
-      <w:bookmarkStart w:id="65" w:name="_Toc101646416"/>
-      <w:bookmarkStart w:id="66" w:name="_Toc101718658"/>
+      <w:bookmarkStart w:id="63" w:name="_Toc36898866"/>
+      <w:bookmarkStart w:id="64" w:name="_Toc101646416"/>
+      <w:bookmarkStart w:id="65" w:name="_Toc101718658"/>
       <w:r>
         <w:t xml:space="preserve">Fase 3: </w:t>
       </w:r>
+      <w:bookmarkEnd w:id="63"/>
+      <w:r>
+        <w:t>Pruebas</w:t>
+      </w:r>
       <w:bookmarkEnd w:id="64"/>
-      <w:r>
-        <w:t>Pruebas</w:t>
-      </w:r>
       <w:bookmarkEnd w:id="65"/>
-      <w:bookmarkEnd w:id="66"/>
     </w:p>
     <w:p>
       <w:pPr>
@@ -17817,7 +17226,7 @@
           <w:szCs w:val="24"/>
         </w:rPr>
       </w:pPr>
-      <w:bookmarkStart w:id="67" w:name="_Toc36898867"/>
+      <w:bookmarkStart w:id="66" w:name="_Toc36898867"/>
       <w:r>
         <w:rPr>
           <w:i w:val="0"/>
@@ -17837,7 +17246,7 @@
         </w:rPr>
         <w:t>:</w:t>
       </w:r>
-      <w:bookmarkEnd w:id="67"/>
+      <w:bookmarkEnd w:id="66"/>
     </w:p>
     <w:p>
       <w:pPr>
@@ -17897,7 +17306,7 @@
           <w:szCs w:val="24"/>
         </w:rPr>
       </w:pPr>
-      <w:bookmarkStart w:id="68" w:name="_Toc36898868"/>
+      <w:bookmarkStart w:id="67" w:name="_Toc36898868"/>
       <w:r>
         <w:rPr>
           <w:i w:val="0"/>
@@ -17906,6 +17315,7 @@
           <w:szCs w:val="24"/>
           <w:lang w:val="es-CO"/>
         </w:rPr>
+        <w:lastRenderedPageBreak/>
         <w:t>Entregables</w:t>
       </w:r>
       <w:r>
@@ -17917,7 +17327,7 @@
         </w:rPr>
         <w:t>:</w:t>
       </w:r>
-      <w:bookmarkEnd w:id="68"/>
+      <w:bookmarkEnd w:id="67"/>
       <w:r>
         <w:rPr>
           <w:i w:val="0"/>
@@ -17972,16 +17382,16 @@
           <w:lang w:val="es-CO" w:eastAsia="ja-JP"/>
         </w:rPr>
       </w:pPr>
-      <w:bookmarkStart w:id="69" w:name="_Toc101646417"/>
-      <w:bookmarkStart w:id="70" w:name="_Toc101718659"/>
+      <w:bookmarkStart w:id="68" w:name="_Toc101646417"/>
+      <w:bookmarkStart w:id="69" w:name="_Toc101718659"/>
       <w:r>
         <w:rPr>
           <w:lang w:val="es-CO"/>
         </w:rPr>
         <w:t>Cronograma</w:t>
       </w:r>
+      <w:bookmarkEnd w:id="68"/>
       <w:bookmarkEnd w:id="69"/>
-      <w:bookmarkEnd w:id="70"/>
     </w:p>
     <w:p>
       <w:pPr>
@@ -23507,15 +22917,15 @@
           <w:lang w:val="es-CO"/>
         </w:rPr>
       </w:pPr>
-      <w:bookmarkStart w:id="71" w:name="_Toc285535805"/>
-      <w:bookmarkStart w:id="72" w:name="_Toc410627900"/>
+      <w:bookmarkStart w:id="70" w:name="_Toc285535805"/>
+      <w:bookmarkStart w:id="71" w:name="_Toc410627900"/>
       <w:r>
         <w:rPr>
           <w:lang w:val="es-CO"/>
         </w:rPr>
         <w:br w:type="page"/>
       </w:r>
-      <w:bookmarkStart w:id="73" w:name="_Toc101718660"/>
+      <w:bookmarkStart w:id="72" w:name="_Toc101718660"/>
       <w:r>
         <w:rPr>
           <w:lang w:val="es-CO"/>
@@ -23523,7 +22933,7 @@
         <w:lastRenderedPageBreak/>
         <w:t>Capítulo 2. Desarrollo de Ingeniería</w:t>
       </w:r>
-      <w:bookmarkEnd w:id="73"/>
+      <w:bookmarkEnd w:id="72"/>
       <w:r>
         <w:rPr>
           <w:lang w:val="es-CO"/>
@@ -23531,8 +22941,8 @@
         <w:t xml:space="preserve"> </w:t>
       </w:r>
     </w:p>
+    <w:bookmarkEnd w:id="70"/>
     <w:bookmarkEnd w:id="71"/>
-    <w:bookmarkEnd w:id="72"/>
     <w:p>
       <w:pPr>
         <w:pStyle w:val="NormalWeb"/>
@@ -23559,22 +22969,22 @@
           <w:lang w:val="es-CO"/>
         </w:rPr>
       </w:pPr>
-      <w:bookmarkStart w:id="74" w:name="_Toc101718661"/>
+      <w:bookmarkStart w:id="73" w:name="_Toc101718661"/>
       <w:r>
         <w:rPr>
           <w:lang w:val="es-CO"/>
         </w:rPr>
         <w:t>Figuras y tablas</w:t>
       </w:r>
-      <w:bookmarkStart w:id="75" w:name="_Toc285535806"/>
+      <w:bookmarkStart w:id="74" w:name="_Toc285535806"/>
+      <w:bookmarkEnd w:id="73"/>
+      <w:r>
+        <w:rPr>
+          <w:lang w:val="es-CO"/>
+        </w:rPr>
+        <w:tab/>
+      </w:r>
       <w:bookmarkEnd w:id="74"/>
-      <w:r>
-        <w:rPr>
-          <w:lang w:val="es-CO"/>
-        </w:rPr>
-        <w:tab/>
-      </w:r>
-      <w:bookmarkEnd w:id="75"/>
     </w:p>
     <w:p>
       <w:pPr>
@@ -23586,8 +22996,7 @@
           <w:iCs w:val="0"/>
         </w:rPr>
       </w:pPr>
-      <w:bookmarkStart w:id="76" w:name="_Toc202755915"/>
-      <w:bookmarkStart w:id="77" w:name="_Toc536104043"/>
+      <w:bookmarkStart w:id="75" w:name="_Toc202755915"/>
       <w:r>
         <w:rPr>
           <w:rStyle w:val="nfasis"/>
@@ -23652,7 +23061,7 @@
         </w:rPr>
         <w:t xml:space="preserve">. </w:t>
       </w:r>
-      <w:bookmarkEnd w:id="76"/>
+      <w:bookmarkEnd w:id="75"/>
       <w:r>
         <w:rPr>
           <w:rStyle w:val="nfasis"/>
@@ -23661,7 +23070,6 @@
         </w:rPr>
         <w:t>Título de Tabla</w:t>
       </w:r>
-      <w:bookmarkEnd w:id="77"/>
     </w:p>
     <w:p>
       <w:pPr>
@@ -24012,8 +23420,8 @@
           <w:sz w:val="24"/>
         </w:rPr>
       </w:pPr>
-      <w:bookmarkStart w:id="78" w:name="_Toc202755916"/>
-      <w:bookmarkStart w:id="79" w:name="_Toc536103760"/>
+      <w:bookmarkStart w:id="76" w:name="_Toc202755916"/>
+      <w:bookmarkStart w:id="77" w:name="_Toc536103760"/>
       <w:r>
         <w:rPr>
           <w:sz w:val="24"/>
@@ -24062,37 +23470,37 @@
         </w:rPr>
         <w:t xml:space="preserve">. </w:t>
       </w:r>
+      <w:bookmarkEnd w:id="76"/>
+      <w:r>
+        <w:rPr>
+          <w:sz w:val="24"/>
+        </w:rPr>
+        <w:t>Descripción de la Figura</w:t>
+      </w:r>
+      <w:r>
+        <w:rPr>
+          <w:sz w:val="24"/>
+        </w:rPr>
+        <w:t>.</w:t>
+      </w:r>
+      <w:bookmarkEnd w:id="77"/>
+    </w:p>
+    <w:p>
+      <w:pPr>
+        <w:pStyle w:val="Ttulo3"/>
+        <w:rPr>
+          <w:i/>
+          <w:lang w:val="es-CO"/>
+        </w:rPr>
+      </w:pPr>
+      <w:bookmarkStart w:id="78" w:name="_Toc101718662"/>
+      <w:r>
+        <w:rPr>
+          <w:lang w:val="es-CO"/>
+        </w:rPr>
+        <w:t>Ecuaciones</w:t>
+      </w:r>
       <w:bookmarkEnd w:id="78"/>
-      <w:r>
-        <w:rPr>
-          <w:sz w:val="24"/>
-        </w:rPr>
-        <w:t>Descripción de la Figura</w:t>
-      </w:r>
-      <w:r>
-        <w:rPr>
-          <w:sz w:val="24"/>
-        </w:rPr>
-        <w:t>.</w:t>
-      </w:r>
-      <w:bookmarkEnd w:id="79"/>
-    </w:p>
-    <w:p>
-      <w:pPr>
-        <w:pStyle w:val="Ttulo3"/>
-        <w:rPr>
-          <w:i/>
-          <w:lang w:val="es-CO"/>
-        </w:rPr>
-      </w:pPr>
-      <w:bookmarkStart w:id="80" w:name="_Toc101718662"/>
-      <w:r>
-        <w:rPr>
-          <w:lang w:val="es-CO"/>
-        </w:rPr>
-        <w:t>Ecuaciones</w:t>
-      </w:r>
-      <w:bookmarkEnd w:id="80"/>
     </w:p>
     <w:p>
       <w:pPr>
@@ -24152,10 +23560,10 @@
             <v:path o:extrusionok="f" gradientshapeok="t" o:connecttype="rect"/>
             <o:lock v:ext="edit" aspectratio="t"/>
           </v:shapetype>
-          <v:shape id="_x0000_i1025" type="#_x0000_t75" alt="" style="width:202.3pt;height:86.35pt;mso-width-percent:0;mso-height-percent:0;mso-width-percent:0;mso-height-percent:0" o:ole="">
+          <v:shape id="_x0000_i1025" type="#_x0000_t75" alt="" style="width:204.1pt;height:83.9pt;mso-width-percent:0;mso-height-percent:0;mso-width-percent:0;mso-height-percent:0" o:ole="">
             <v:imagedata r:id="rId19" o:title=""/>
           </v:shape>
-          <o:OLEObject Type="Embed" ProgID="Equation.3" ShapeID="_x0000_i1025" DrawAspect="Content" ObjectID="_1715198137" r:id="rId20"/>
+          <o:OLEObject Type="Embed" ProgID="Equation.3" ShapeID="_x0000_i1025" DrawAspect="Content" ObjectID="_1715198995" r:id="rId20"/>
         </w:object>
       </w:r>
       <w:r>
@@ -24230,8 +23638,8 @@
           <w:lang w:val="es-CO"/>
         </w:rPr>
       </w:pPr>
-      <w:bookmarkStart w:id="81" w:name="_Toc285535817"/>
-      <w:bookmarkStart w:id="82" w:name="_Toc410627905"/>
+      <w:bookmarkStart w:id="79" w:name="_Toc285535817"/>
+      <w:bookmarkStart w:id="80" w:name="_Toc410627905"/>
       <w:r>
         <w:rPr>
           <w:lang w:val="es-CO"/>
@@ -24247,7 +23655,7 @@
           <w:lang w:val="es-CO"/>
         </w:rPr>
       </w:pPr>
-      <w:bookmarkStart w:id="83" w:name="_Toc101718663"/>
+      <w:bookmarkStart w:id="81" w:name="_Toc101718663"/>
       <w:r>
         <w:rPr>
           <w:lang w:val="es-CO"/>
@@ -24267,7 +23675,7 @@
         </w:rPr>
         <w:t>. Análisis de resultados</w:t>
       </w:r>
-      <w:bookmarkEnd w:id="83"/>
+      <w:bookmarkEnd w:id="81"/>
     </w:p>
     <w:p>
       <w:pPr>
@@ -24309,10 +23717,10 @@
         <w:tab/>
         <w:t>Compara con otros trabajos realizados previamente (si aplica) a nivel local, nacional o internacional; esto resulta de gran utilidad pues permite evidenciar el aspecto innovador del trabajo (y permitiría además identificar su potencial para ser publicado posteriormente).</w:t>
       </w:r>
-      <w:bookmarkStart w:id="84" w:name="_Toc285535820"/>
-      <w:bookmarkStart w:id="85" w:name="_Toc410627908"/>
-      <w:bookmarkEnd w:id="81"/>
-      <w:bookmarkEnd w:id="82"/>
+      <w:bookmarkStart w:id="82" w:name="_Toc285535820"/>
+      <w:bookmarkStart w:id="83" w:name="_Toc410627908"/>
+      <w:bookmarkEnd w:id="79"/>
+      <w:bookmarkEnd w:id="80"/>
     </w:p>
     <w:p>
       <w:pPr>
@@ -24338,7 +23746,7 @@
           <w:lang w:val="es-CO"/>
         </w:rPr>
       </w:pPr>
-      <w:bookmarkStart w:id="86" w:name="_Toc101718664"/>
+      <w:bookmarkStart w:id="84" w:name="_Toc101718664"/>
       <w:r>
         <w:rPr>
           <w:lang w:val="es-CO"/>
@@ -24346,7 +23754,7 @@
         <w:lastRenderedPageBreak/>
         <w:t>Conclusiones</w:t>
       </w:r>
-      <w:bookmarkEnd w:id="86"/>
+      <w:bookmarkEnd w:id="84"/>
     </w:p>
     <w:p>
       <w:pPr>
@@ -24383,7 +23791,7 @@
           <w:lang w:val="es-CO"/>
         </w:rPr>
       </w:pPr>
-      <w:bookmarkStart w:id="87" w:name="_Toc101718665"/>
+      <w:bookmarkStart w:id="85" w:name="_Toc101718665"/>
       <w:r>
         <w:rPr>
           <w:lang w:val="es-CO"/>
@@ -24391,7 +23799,7 @@
         <w:lastRenderedPageBreak/>
         <w:t>Recomendaciones</w:t>
       </w:r>
-      <w:bookmarkEnd w:id="87"/>
+      <w:bookmarkEnd w:id="85"/>
     </w:p>
     <w:p>
       <w:pPr>
@@ -24415,8 +23823,8 @@
         <w:t>Se presentan como una serie de aspectos que se podrían realizar en un futuro para emprender investigaciones similares o fortalecer la investigación realizada.</w:t>
       </w:r>
     </w:p>
-    <w:bookmarkEnd w:id="84"/>
-    <w:bookmarkEnd w:id="85"/>
+    <w:bookmarkEnd w:id="82"/>
+    <w:bookmarkEnd w:id="83"/>
     <w:p>
       <w:pPr>
         <w:spacing w:line="360" w:lineRule="auto"/>
@@ -24441,7 +23849,7 @@
           <w:lang w:val="es-CO"/>
         </w:rPr>
       </w:pPr>
-      <w:bookmarkStart w:id="88" w:name="_Toc101718666"/>
+      <w:bookmarkStart w:id="86" w:name="_Toc101718666"/>
       <w:r>
         <w:rPr>
           <w:lang w:val="es-CO"/>
@@ -24449,9 +23857,9 @@
         <w:lastRenderedPageBreak/>
         <w:t>Referencias</w:t>
       </w:r>
-      <w:bookmarkEnd w:id="88"/>
-    </w:p>
-    <w:bookmarkStart w:id="89" w:name="_Toc101718667" w:displacedByCustomXml="next"/>
+      <w:bookmarkEnd w:id="86"/>
+    </w:p>
+    <w:bookmarkStart w:id="87" w:name="_Toc101718667" w:displacedByCustomXml="next"/>
     <w:sdt>
       <w:sdtPr>
         <w:rPr>
@@ -24482,7 +23890,7 @@
             </w:rPr>
           </w:sdtEndPr>
           <w:sdtContent>
-            <w:bookmarkStart w:id="90" w:name="_Toc101646424" w:displacedByCustomXml="prev"/>
+            <w:bookmarkStart w:id="88" w:name="_Toc101646424" w:displacedByCustomXml="prev"/>
             <w:p>
               <w:pPr>
                 <w:pStyle w:val="Ttulo1"/>
@@ -24497,8 +23905,8 @@
                 </w:rPr>
                 <w:t>Referencias</w:t>
               </w:r>
-              <w:bookmarkEnd w:id="89"/>
-              <w:bookmarkEnd w:id="90"/>
+              <w:bookmarkEnd w:id="87"/>
+              <w:bookmarkEnd w:id="88"/>
             </w:p>
             <w:sdt>
               <w:sdtPr>
@@ -26838,7 +26246,7 @@
           <w:lang w:val="es-CO"/>
         </w:rPr>
       </w:pPr>
-      <w:bookmarkStart w:id="91" w:name="_Toc101718668"/>
+      <w:bookmarkStart w:id="89" w:name="_Toc101718668"/>
       <w:r>
         <w:rPr>
           <w:lang w:val="es-CO"/>
@@ -26852,7 +26260,7 @@
         </w:rPr>
         <w:t>nexo I</w:t>
       </w:r>
-      <w:bookmarkEnd w:id="91"/>
+      <w:bookmarkEnd w:id="89"/>
     </w:p>
     <w:p>
       <w:pPr>
@@ -31054,6 +30462,9 @@
   </w:num>
   <w:num w:numId="43" w16cid:durableId="222915060">
     <w:abstractNumId w:val="20"/>
+  </w:num>
+  <w:num w:numId="44" w16cid:durableId="223637281">
+    <w:abstractNumId w:val="12"/>
   </w:num>
 </w:numbering>
 </file>
@@ -31475,6 +30886,7 @@
     <w:name w:val="heading 2"/>
     <w:basedOn w:val="Normal"/>
     <w:next w:val="Normal"/>
+    <w:link w:val="Ttulo2Car"/>
     <w:autoRedefine/>
     <w:qFormat/>
     <w:rsid w:val="00612F41"/>
@@ -32630,6 +32042,26 @@
       </w:tcPr>
     </w:tblStylePr>
   </w:style>
+  <w:style w:type="character" w:customStyle="1" w:styleId="normaltextrun">
+    <w:name w:val="normaltextrun"/>
+    <w:basedOn w:val="Fuentedeprrafopredeter"/>
+    <w:rsid w:val="0010662A"/>
+  </w:style>
+  <w:style w:type="character" w:customStyle="1" w:styleId="Ttulo2Car">
+    <w:name w:val="Título 2 Car"/>
+    <w:basedOn w:val="Fuentedeprrafopredeter"/>
+    <w:link w:val="Ttulo2"/>
+    <w:rsid w:val="00CE7BB7"/>
+    <w:rPr>
+      <w:rFonts w:cs="Arial"/>
+      <w:b/>
+      <w:bCs/>
+      <w:iCs/>
+      <w:sz w:val="24"/>
+      <w:szCs w:val="28"/>
+      <w:lang w:val="en-US" w:eastAsia="en-US"/>
+    </w:rPr>
+  </w:style>
 </w:styles>
 </file>
 
@@ -32919,15 +32351,6 @@
 </file>
 
 <file path=customXml/item1.xml><?xml version="1.0" encoding="utf-8"?>
-<?mso-contentType ?>
-<FormTemplates xmlns="http://schemas.microsoft.com/sharepoint/v3/contenttype/forms">
-  <Display>DocumentLibraryForm</Display>
-  <Edit>DocumentLibraryForm</Edit>
-  <New>DocumentLibraryForm</New>
-</FormTemplates>
-</file>
-
-<file path=customXml/item2.xml><?xml version="1.0" encoding="utf-8"?>
 <ct:contentTypeSchema xmlns:ct="http://schemas.microsoft.com/office/2006/metadata/contentType" xmlns:ma="http://schemas.microsoft.com/office/2006/metadata/properties/metaAttributes" ct:_="" ma:_="" ma:contentTypeName="Documento" ma:contentTypeID="0x010100EB0C0A9D5006D94D941913D2AD4067DB" ma:contentTypeVersion="4" ma:contentTypeDescription="Crear nuevo documento." ma:contentTypeScope="" ma:versionID="a4b9919c13bfcabde89367097724a22e">
   <xsd:schema xmlns:xsd="http://www.w3.org/2001/XMLSchema" xmlns:xs="http://www.w3.org/2001/XMLSchema" xmlns:p="http://schemas.microsoft.com/office/2006/metadata/properties" xmlns:ns2="c796fc4d-9a60-437c-b2a3-32f3dd03fccd" targetNamespace="http://schemas.microsoft.com/office/2006/metadata/properties" ma:root="true" ma:fieldsID="aee2a1bf4f5062e13cd515c091874855" ns2:_="">
     <xsd:import namespace="c796fc4d-9a60-437c-b2a3-32f3dd03fccd"/>
@@ -33071,13 +32494,16 @@
 </ct:contentTypeSchema>
 </file>
 
-<file path=customXml/item3.xml><?xml version="1.0" encoding="utf-8"?>
-<p:properties xmlns:p="http://schemas.microsoft.com/office/2006/metadata/properties" xmlns:xsi="http://www.w3.org/2001/XMLSchema-instance" xmlns:pc="http://schemas.microsoft.com/office/infopath/2007/PartnerControls">
-  <documentManagement/>
-</p:properties>
+<file path=customXml/item2.xml><?xml version="1.0" encoding="utf-8"?>
+<?mso-contentType ?>
+<FormTemplates xmlns="http://schemas.microsoft.com/sharepoint/v3/contenttype/forms">
+  <Display>DocumentLibraryForm</Display>
+  <Edit>DocumentLibraryForm</Edit>
+  <New>DocumentLibraryForm</New>
+</FormTemplates>
 </file>
 
-<file path=customXml/item4.xml><?xml version="1.0" encoding="utf-8"?>
+<file path=customXml/item3.xml><?xml version="1.0" encoding="utf-8"?>
 <b:Sources xmlns:b="http://schemas.openxmlformats.org/officeDocument/2006/bibliography" xmlns="http://schemas.openxmlformats.org/officeDocument/2006/bibliography" SelectedStyle="\APASixthEditionOfficeOnline.xsl" StyleName="APA" Version="6">
   <b:Source>
     <b:Tag>Xia12</b:Tag>
@@ -34599,15 +34025,13 @@
 </b:Sources>
 </file>
 
-<file path=customXml/itemProps1.xml><?xml version="1.0" encoding="utf-8"?>
-<ds:datastoreItem xmlns:ds="http://schemas.openxmlformats.org/officeDocument/2006/customXml" ds:itemID="{047DA448-9B6F-4EE5-9444-67E539F751E8}">
-  <ds:schemaRefs>
-    <ds:schemaRef ds:uri="http://schemas.microsoft.com/sharepoint/v3/contenttype/forms"/>
-  </ds:schemaRefs>
-</ds:datastoreItem>
+<file path=customXml/item4.xml><?xml version="1.0" encoding="utf-8"?>
+<p:properties xmlns:p="http://schemas.microsoft.com/office/2006/metadata/properties" xmlns:xsi="http://www.w3.org/2001/XMLSchema-instance" xmlns:pc="http://schemas.microsoft.com/office/infopath/2007/PartnerControls">
+  <documentManagement/>
+</p:properties>
 </file>
 
-<file path=customXml/itemProps2.xml><?xml version="1.0" encoding="utf-8"?>
+<file path=customXml/itemProps1.xml><?xml version="1.0" encoding="utf-8"?>
 <ds:datastoreItem xmlns:ds="http://schemas.openxmlformats.org/officeDocument/2006/customXml" ds:itemID="{5C6FE22E-7B77-4833-8268-0BD99CDE314C}">
   <ds:schemaRefs>
     <ds:schemaRef ds:uri="http://schemas.microsoft.com/office/2006/metadata/contentType"/>
@@ -34625,19 +34049,27 @@
 </ds:datastoreItem>
 </file>
 
+<file path=customXml/itemProps2.xml><?xml version="1.0" encoding="utf-8"?>
+<ds:datastoreItem xmlns:ds="http://schemas.openxmlformats.org/officeDocument/2006/customXml" ds:itemID="{047DA448-9B6F-4EE5-9444-67E539F751E8}">
+  <ds:schemaRefs>
+    <ds:schemaRef ds:uri="http://schemas.microsoft.com/sharepoint/v3/contenttype/forms"/>
+  </ds:schemaRefs>
+</ds:datastoreItem>
+</file>
+
 <file path=customXml/itemProps3.xml><?xml version="1.0" encoding="utf-8"?>
+<ds:datastoreItem xmlns:ds="http://schemas.openxmlformats.org/officeDocument/2006/customXml" ds:itemID="{0991D1A1-F6EF-4A49-B007-AA78A6589029}">
+  <ds:schemaRefs>
+    <ds:schemaRef ds:uri="http://schemas.openxmlformats.org/officeDocument/2006/bibliography"/>
+  </ds:schemaRefs>
+</ds:datastoreItem>
+</file>
+
+<file path=customXml/itemProps4.xml><?xml version="1.0" encoding="utf-8"?>
 <ds:datastoreItem xmlns:ds="http://schemas.openxmlformats.org/officeDocument/2006/customXml" ds:itemID="{56226B57-2F91-41CE-9EE9-C4AEAF87F332}">
   <ds:schemaRefs>
     <ds:schemaRef ds:uri="http://schemas.microsoft.com/office/2006/metadata/properties"/>
     <ds:schemaRef ds:uri="http://schemas.microsoft.com/office/infopath/2007/PartnerControls"/>
   </ds:schemaRefs>
 </ds:datastoreItem>
-</file>
-
-<file path=customXml/itemProps4.xml><?xml version="1.0" encoding="utf-8"?>
-<ds:datastoreItem xmlns:ds="http://schemas.openxmlformats.org/officeDocument/2006/customXml" ds:itemID="{0991D1A1-F6EF-4A49-B007-AA78A6589029}">
-  <ds:schemaRefs>
-    <ds:schemaRef ds:uri="http://schemas.openxmlformats.org/officeDocument/2006/bibliography"/>
-  </ds:schemaRefs>
-</ds:datastoreItem>
 </file>
</xml_diff>